<commit_message>
added some docker stuff and expanded pizza shop anaolhy
</commit_message>
<xml_diff>
--- a/Guide(Working Title).docx
+++ b/Guide(Working Title).docx
@@ -186,65 +186,23 @@
           <w:rFonts w:eastAsia="Arial Unicode MS" w:cs="Arial Unicode MS"/>
           <w:lang w:val="en-US"/>
         </w:rPr>
-        <w:t>S</w:t>
-      </w:r>
-      <w:r>
+        <w:t xml:space="preserve">System design choices should first be influenced by the goals of the system. Different systems have different tolerances and strengths. A bank system is designed for reliability security and consistency while a pizza chain’s system is designed for speed, efficiency and cost reduction. Consistency and security are less of a factor in a pizza chain, a wrong order is not going to cause potentially catastrophic results and a delivery man or pizza shop being robbed is not going to cause the entire chain to go bankrupt (if managed properly). </w:t>
+      </w:r>
+    </w:p>
+    <w:p>
+      <w:pPr>
+        <w:pStyle w:val="Body"/>
         <w:rPr>
           <w:rFonts w:eastAsia="Arial Unicode MS" w:cs="Arial Unicode MS"/>
           <w:lang w:val="en-US"/>
         </w:rPr>
-        <w:t xml:space="preserve">ystem design choices should first be influenced by the goals of the </w:t>
-      </w:r>
+      </w:pPr>
       <w:r>
         <w:rPr>
           <w:rFonts w:eastAsia="Arial Unicode MS" w:cs="Arial Unicode MS"/>
           <w:lang w:val="en-US"/>
         </w:rPr>
-        <w:t>system. Different systems have different tolerances and strengths. A bank system is designed for reliability security and consistency while a pizza chain</w:t>
-      </w:r>
-      <w:r>
-        <w:rPr>
-          <w:rFonts w:eastAsia="Arial Unicode MS" w:cs="Arial Unicode MS"/>
-          <w:lang w:val="en-US"/>
-        </w:rPr>
-        <w:t>’</w:t>
-      </w:r>
-      <w:r>
-        <w:rPr>
-          <w:rFonts w:eastAsia="Arial Unicode MS" w:cs="Arial Unicode MS"/>
-          <w:lang w:val="en-US"/>
-        </w:rPr>
-        <w:t xml:space="preserve">s system is designed for speed, efficiency and cost reduction. Consistency and security are less of a </w:t>
-      </w:r>
-      <w:r>
-        <w:rPr>
-          <w:rFonts w:eastAsia="Arial Unicode MS" w:cs="Arial Unicode MS"/>
-          <w:lang w:val="en-US"/>
-        </w:rPr>
-        <w:t xml:space="preserve">factor in a pizza chain, a wrong order is not going to cause potentially catastrophic results and a delivery man or pizza shop being robbed is not going to cause the entire chain to go bankrupt (if managed properly). </w:t>
-      </w:r>
-    </w:p>
-    <w:p>
-      <w:pPr>
-        <w:pStyle w:val="Body"/>
-        <w:rPr>
-          <w:rFonts w:eastAsia="Arial Unicode MS" w:cs="Arial Unicode MS"/>
-          <w:lang w:val="en-US"/>
-        </w:rPr>
-      </w:pPr>
-      <w:r>
-        <w:rPr>
-          <w:rFonts w:eastAsia="Arial Unicode MS" w:cs="Arial Unicode MS"/>
-          <w:lang w:val="en-US"/>
-        </w:rPr>
-        <w:t>There is more than likely a software e</w:t>
-      </w:r>
-      <w:r>
-        <w:rPr>
-          <w:rFonts w:eastAsia="Arial Unicode MS" w:cs="Arial Unicode MS"/>
-          <w:lang w:val="en-US"/>
-        </w:rPr>
-        <w:t>quivalent of any logistical paradigm in existence. A good way of thinking about it is for any function a human does in an organi</w:t>
+        <w:t>There is more than likely a software equivalent of any logistical paradigm in existence. A good way of thinking about it is for any function a human does in an organi</w:t>
       </w:r>
       <w:r>
         <w:rPr>
@@ -623,35 +581,58 @@
           <w:rFonts w:eastAsia="Arial Unicode MS" w:cs="Arial Unicode MS"/>
           <w:lang w:val="en-US"/>
         </w:rPr>
-        <w:t xml:space="preserve">Conceptually most system designs are a copy of </w:t>
+        <w:t xml:space="preserve">Conceptually most system designs are a copy of logistic supply chains we have already figured out in the physical world. We will take a look into one of these </w:t>
       </w:r>
       <w:r>
         <w:rPr>
           <w:rFonts w:eastAsia="Arial Unicode MS" w:cs="Arial Unicode MS"/>
           <w:lang w:val="en-US"/>
         </w:rPr>
-        <w:t xml:space="preserve">logistic supply chains we have already figured out in the physical world. We will take a look into one of these </w:t>
+        <w:t>analogical examples</w:t>
       </w:r>
       <w:r>
         <w:rPr>
           <w:rFonts w:eastAsia="Arial Unicode MS" w:cs="Arial Unicode MS"/>
           <w:lang w:val="en-US"/>
         </w:rPr>
-        <w:t>analogical examples</w:t>
+        <w:t xml:space="preserve"> of a distributed architecture</w:t>
       </w:r>
       <w:r>
         <w:rPr>
           <w:rFonts w:eastAsia="Arial Unicode MS" w:cs="Arial Unicode MS"/>
           <w:lang w:val="en-US"/>
         </w:rPr>
-        <w:t xml:space="preserve"> of a distributed architecture</w:t>
-      </w:r>
-      <w:r>
+        <w:t xml:space="preserve"> and also show their software equivalents. </w:t>
+      </w:r>
+    </w:p>
+    <w:p>
+      <w:pPr>
+        <w:pStyle w:val="Body"/>
         <w:rPr>
           <w:rFonts w:eastAsia="Arial Unicode MS" w:cs="Arial Unicode MS"/>
           <w:lang w:val="en-US"/>
         </w:rPr>
-        <w:t xml:space="preserve"> and also show their software equivalents. </w:t>
+      </w:pPr>
+      <w:r>
+        <w:rPr>
+          <w:rFonts w:eastAsia="Arial Unicode MS" w:cs="Arial Unicode MS"/>
+          <w:lang w:val="en-US"/>
+        </w:rPr>
+        <w:t xml:space="preserve">This example </w:t>
+      </w:r>
+      <w:r>
+        <w:rPr>
+          <w:rFonts w:eastAsia="Arial Unicode MS" w:cs="Arial Unicode MS"/>
+          <w:lang w:val="en-US"/>
+        </w:rPr>
+        <w:t xml:space="preserve">describes </w:t>
+      </w:r>
+      <w:r>
+        <w:rPr>
+          <w:rFonts w:eastAsia="Arial Unicode MS" w:cs="Arial Unicode MS"/>
+          <w:lang w:val="en-US"/>
+        </w:rPr>
+        <w:t xml:space="preserve">what is known as micro service architecture. Do note that while micro services are great, people tend to go overboard and fragment too many things into too many services. There is no set guide or method on how to avoid this, it is pretty much up to the development team to be intelligent enough to design it well. </w:t>
       </w:r>
     </w:p>
     <w:p>
@@ -667,22 +648,34 @@
           <w:rFonts w:eastAsia="Arial Unicode MS" w:cs="Arial Unicode MS"/>
           <w:lang w:val="en-US"/>
         </w:rPr>
-        <w:t xml:space="preserve">This example </w:t>
-      </w:r>
-      <w:r>
+        <w:t xml:space="preserve">The microservice philosophy is essentially capitalism in software form. We want each citizen to do one thing extremely well. </w:t>
+      </w:r>
+    </w:p>
+    <w:p>
+      <w:r>
+        <w:t xml:space="preserve">The idea of microservices actually originated from object oriented programming, within a program we usually also have services that handle specific tasks, such as a database helper which abstracts away a layer away from the database connection mechanisms, so a change to the database will only need to be dealt with at the database helper, no other code will (should) be affected by the changes. </w:t>
+      </w:r>
+      <w:r>
+        <w:t>We just took this idea and abstracted it into components of a system instead of components of a program.</w:t>
+      </w:r>
+    </w:p>
+    <w:p>
+      <w:pPr>
+        <w:pStyle w:val="Body"/>
         <w:rPr>
           <w:rFonts w:eastAsia="Arial Unicode MS" w:cs="Arial Unicode MS"/>
           <w:lang w:val="en-US"/>
         </w:rPr>
-        <w:t xml:space="preserve">describes </w:t>
-      </w:r>
-      <w:r>
+      </w:pPr>
+    </w:p>
+    <w:p>
+      <w:pPr>
+        <w:pStyle w:val="Body"/>
         <w:rPr>
           <w:rFonts w:eastAsia="Arial Unicode MS" w:cs="Arial Unicode MS"/>
           <w:lang w:val="en-US"/>
         </w:rPr>
-        <w:t xml:space="preserve">what is known as micro service architecture. Do note that while micro services are great, people tend to go overboard and fragment too many things into too many services. There is no set guide or method on how to avoid this, it is pretty much up to the development team to be intelligent enough to design it well. </w:t>
-      </w:r>
+      </w:pPr>
     </w:p>
     <w:p>
       <w:pPr>
@@ -692,13 +685,15 @@
           <w:lang w:val="en-US"/>
         </w:rPr>
       </w:pPr>
-      <w:r>
+    </w:p>
+    <w:p>
+      <w:pPr>
+        <w:pStyle w:val="Body"/>
         <w:rPr>
           <w:rFonts w:eastAsia="Arial Unicode MS" w:cs="Arial Unicode MS"/>
           <w:lang w:val="en-US"/>
         </w:rPr>
-        <w:t xml:space="preserve">The microservice philosophy is essentially capitalism in software form. We want each citizen to do one thing extremely well. </w:t>
-      </w:r>
+      </w:pPr>
     </w:p>
     <w:p>
       <w:pPr>
@@ -747,112 +742,60 @@
     </w:p>
     <w:p>
       <w:pPr>
+        <w:pStyle w:val="Heading3"/>
+        <w:rPr>
+          <w:lang w:val="en-US"/>
+        </w:rPr>
+      </w:pPr>
+      <w:r>
+        <w:rPr>
+          <w:lang w:val="en-US"/>
+        </w:rPr>
+        <w:lastRenderedPageBreak/>
+        <w:t>Pizza Restaurant</w:t>
+      </w:r>
+      <w:r>
+        <w:rPr>
+          <w:lang w:val="en-US"/>
+        </w:rPr>
+        <w:t xml:space="preserve"> Chain</w:t>
+      </w:r>
+    </w:p>
+    <w:p>
+      <w:pPr>
         <w:pStyle w:val="Body"/>
         <w:rPr>
           <w:rFonts w:eastAsia="Arial Unicode MS" w:cs="Arial Unicode MS"/>
           <w:lang w:val="en-US"/>
         </w:rPr>
       </w:pPr>
-    </w:p>
-    <w:p>
-      <w:pPr>
-        <w:pStyle w:val="Body"/>
+      <w:r>
         <w:rPr>
           <w:rFonts w:eastAsia="Arial Unicode MS" w:cs="Arial Unicode MS"/>
           <w:lang w:val="en-US"/>
         </w:rPr>
-      </w:pPr>
-    </w:p>
-    <w:p>
-      <w:pPr>
-        <w:pStyle w:val="Body"/>
+        <w:t>There can be many of each component</w:t>
+      </w:r>
+      <w:r>
         <w:rPr>
           <w:rFonts w:eastAsia="Arial Unicode MS" w:cs="Arial Unicode MS"/>
           <w:lang w:val="en-US"/>
         </w:rPr>
-      </w:pPr>
-    </w:p>
-    <w:p>
-      <w:pPr>
-        <w:pStyle w:val="Body"/>
+        <w:t xml:space="preserve"> in the following diagram</w:t>
+      </w:r>
+      <w:r>
         <w:rPr>
           <w:rFonts w:eastAsia="Arial Unicode MS" w:cs="Arial Unicode MS"/>
           <w:lang w:val="en-US"/>
         </w:rPr>
-      </w:pPr>
-    </w:p>
-    <w:p>
-      <w:pPr>
-        <w:pStyle w:val="Body"/>
+        <w:t>s</w:t>
+      </w:r>
+      <w:r>
         <w:rPr>
           <w:rFonts w:eastAsia="Arial Unicode MS" w:cs="Arial Unicode MS"/>
           <w:lang w:val="en-US"/>
         </w:rPr>
-      </w:pPr>
-    </w:p>
-    <w:p>
-      <w:pPr>
-        <w:pStyle w:val="Body"/>
-        <w:rPr>
-          <w:rFonts w:eastAsia="Arial Unicode MS" w:cs="Arial Unicode MS"/>
-          <w:lang w:val="en-US"/>
-        </w:rPr>
-      </w:pPr>
-    </w:p>
-    <w:p>
-      <w:pPr>
-        <w:pStyle w:val="Body"/>
-        <w:rPr>
-          <w:rFonts w:eastAsia="Arial Unicode MS" w:cs="Arial Unicode MS"/>
-          <w:lang w:val="en-US"/>
-        </w:rPr>
-      </w:pPr>
-    </w:p>
-    <w:p>
-      <w:pPr>
-        <w:pStyle w:val="Body"/>
-        <w:rPr>
-          <w:rFonts w:eastAsia="Arial Unicode MS" w:cs="Arial Unicode MS"/>
-          <w:lang w:val="en-US"/>
-        </w:rPr>
-      </w:pPr>
-    </w:p>
-    <w:p>
-      <w:pPr>
-        <w:pStyle w:val="Heading3"/>
-        <w:rPr>
-          <w:lang w:val="en-US"/>
-        </w:rPr>
-      </w:pPr>
-      <w:r>
-        <w:rPr>
-          <w:lang w:val="en-US"/>
-        </w:rPr>
-        <w:lastRenderedPageBreak/>
-        <w:t>Pizza Restaurant</w:t>
-      </w:r>
-    </w:p>
-    <w:p>
-      <w:pPr>
-        <w:pStyle w:val="Body"/>
-        <w:rPr>
-          <w:rFonts w:eastAsia="Arial Unicode MS" w:cs="Arial Unicode MS"/>
-          <w:lang w:val="en-US"/>
-        </w:rPr>
-      </w:pPr>
-      <w:r>
-        <w:rPr>
-          <w:rFonts w:eastAsia="Arial Unicode MS" w:cs="Arial Unicode MS"/>
-          <w:lang w:val="en-US"/>
-        </w:rPr>
-        <w:t>There can be many of each component</w:t>
-      </w:r>
-      <w:r>
-        <w:rPr>
-          <w:rFonts w:eastAsia="Arial Unicode MS" w:cs="Arial Unicode MS"/>
-          <w:lang w:val="en-US"/>
-        </w:rPr>
-        <w:t xml:space="preserve"> in the following diagram.</w:t>
+        <w:t>.</w:t>
       </w:r>
     </w:p>
     <w:p>
@@ -1478,6 +1421,26 @@
                                 <a:pt x="170180" y="2994660"/>
                               </a:moveTo>
                               <a:cubicBezTo>
+                                <a:pt x="77135" y="2995188"/>
+                                <a:pt x="665" y="2988471"/>
+                                <a:pt x="0" y="2980479"/>
+                              </a:cubicBezTo>
+                              <a:cubicBezTo>
+                                <a:pt x="-162197" y="2170348"/>
+                                <a:pt x="-72162" y="1395609"/>
+                                <a:pt x="0" y="14181"/>
+                              </a:cubicBezTo>
+                              <a:cubicBezTo>
+                                <a:pt x="8122" y="18440"/>
+                                <a:pt x="76569" y="3907"/>
+                                <a:pt x="170180" y="0"/>
+                              </a:cubicBezTo>
+                            </a:path>
+                            <a:path w="170180" h="2994660" fill="none" stroke="0" extrusionOk="0">
+                              <a:moveTo>
+                                <a:pt x="170180" y="2994660"/>
+                              </a:moveTo>
+                              <a:cubicBezTo>
                                 <a:pt x="76492" y="2994696"/>
                                 <a:pt x="659" y="2986956"/>
                                 <a:pt x="0" y="2980479"/>
@@ -1671,6 +1634,26 @@
                               <a:close/>
                             </a:path>
                             <a:path w="170180" h="2994660" fill="none" extrusionOk="0">
+                              <a:moveTo>
+                                <a:pt x="170180" y="2994660"/>
+                              </a:moveTo>
+                              <a:cubicBezTo>
+                                <a:pt x="76193" y="2993132"/>
+                                <a:pt x="-972" y="2988027"/>
+                                <a:pt x="0" y="2980479"/>
+                              </a:cubicBezTo>
+                              <a:cubicBezTo>
+                                <a:pt x="-14414" y="2675994"/>
+                                <a:pt x="-45133" y="1430046"/>
+                                <a:pt x="0" y="14181"/>
+                              </a:cubicBezTo>
+                              <a:cubicBezTo>
+                                <a:pt x="-7005" y="8548"/>
+                                <a:pt x="74768" y="-1969"/>
+                                <a:pt x="170180" y="0"/>
+                              </a:cubicBezTo>
+                            </a:path>
+                            <a:path w="170180" h="2994660" fill="none" stroke="0" extrusionOk="0">
                               <a:moveTo>
                                 <a:pt x="170180" y="2994660"/>
                               </a:moveTo>
@@ -5303,6 +5286,4171 @@
         <w:t xml:space="preserve"> no cheese, ham and tomatoes.</w:t>
       </w:r>
     </w:p>
+    <w:p>
+      <w:r>
+        <w:lastRenderedPageBreak/>
+        <w:t>At a macro level, a pizza chain</w:t>
+      </w:r>
+      <w:r>
+        <w:t xml:space="preserve"> also</w:t>
+      </w:r>
+      <w:r>
+        <w:t xml:space="preserve"> represents a distributed system.</w:t>
+      </w:r>
+    </w:p>
+    <w:p>
+      <w:r>
+        <w:rPr>
+          <w:noProof/>
+          <w14:textOutline w14:w="0" w14:cap="rnd" w14:cmpd="sng" w14:algn="ctr">
+            <w14:noFill/>
+            <w14:prstDash w14:val="solid"/>
+            <w14:bevel/>
+          </w14:textOutline>
+        </w:rPr>
+        <mc:AlternateContent>
+          <mc:Choice Requires="wps">
+            <w:drawing>
+              <wp:anchor distT="0" distB="0" distL="114300" distR="114300" simplePos="0" relativeHeight="251779072" behindDoc="0" locked="0" layoutInCell="1" allowOverlap="1" wp14:anchorId="7122782D" wp14:editId="0AE5D044">
+                <wp:simplePos x="0" y="0"/>
+                <wp:positionH relativeFrom="column">
+                  <wp:posOffset>1845522</wp:posOffset>
+                </wp:positionH>
+                <wp:positionV relativeFrom="paragraph">
+                  <wp:posOffset>2359448</wp:posOffset>
+                </wp:positionV>
+                <wp:extent cx="735753" cy="262255"/>
+                <wp:effectExtent l="0" t="0" r="0" b="0"/>
+                <wp:wrapNone/>
+                <wp:docPr id="1073741838" name="Text Box 1073741838"/>
+                <wp:cNvGraphicFramePr/>
+                <a:graphic xmlns:a="http://schemas.openxmlformats.org/drawingml/2006/main">
+                  <a:graphicData uri="http://schemas.microsoft.com/office/word/2010/wordprocessingShape">
+                    <wps:wsp>
+                      <wps:cNvSpPr txBox="1"/>
+                      <wps:spPr>
+                        <a:xfrm>
+                          <a:off x="0" y="0"/>
+                          <a:ext cx="735753" cy="262255"/>
+                        </a:xfrm>
+                        <a:prstGeom prst="rect">
+                          <a:avLst/>
+                        </a:prstGeom>
+                        <a:noFill/>
+                        <a:ln w="12700" cap="flat">
+                          <a:noFill/>
+                          <a:miter lim="400000"/>
+                        </a:ln>
+                        <a:effectLst/>
+                        <a:sp3d/>
+                      </wps:spPr>
+                      <wps:style>
+                        <a:lnRef idx="0">
+                          <a:scrgbClr r="0" g="0" b="0"/>
+                        </a:lnRef>
+                        <a:fillRef idx="0">
+                          <a:scrgbClr r="0" g="0" b="0"/>
+                        </a:fillRef>
+                        <a:effectRef idx="0">
+                          <a:scrgbClr r="0" g="0" b="0"/>
+                        </a:effectRef>
+                        <a:fontRef idx="none"/>
+                      </wps:style>
+                      <wps:txbx>
+                        <w:txbxContent>
+                          <w:p>
+                            <w:pPr>
+                              <w:rPr>
+                                <w:rFonts w:ascii="Cavolini" w:hAnsi="Cavolini" w:cs="Cavolini"/>
+                                <w:sz w:val="13"/>
+                                <w:szCs w:val="13"/>
+                                <w:lang w:val="en-US"/>
+                              </w:rPr>
+                            </w:pPr>
+                            <w:r>
+                              <w:rPr>
+                                <w:rFonts w:ascii="Cavolini" w:hAnsi="Cavolini" w:cs="Cavolini"/>
+                                <w:sz w:val="13"/>
+                                <w:szCs w:val="13"/>
+                                <w:lang w:val="en-US"/>
+                              </w:rPr>
+                              <w:t>Pizza Guy</w:t>
+                            </w:r>
+                          </w:p>
+                        </w:txbxContent>
+                      </wps:txbx>
+                      <wps:bodyPr rot="0" spcFirstLastPara="1" vertOverflow="overflow" horzOverflow="overflow" vert="horz" wrap="square" lIns="50800" tIns="50800" rIns="50800" bIns="50800" numCol="1" spcCol="38100" rtlCol="0" fromWordArt="0" anchor="t" anchorCtr="0" forceAA="0" compatLnSpc="1">
+                        <a:prstTxWarp prst="textNoShape">
+                          <a:avLst/>
+                        </a:prstTxWarp>
+                        <a:noAutofit/>
+                      </wps:bodyPr>
+                    </wps:wsp>
+                  </a:graphicData>
+                </a:graphic>
+                <wp14:sizeRelH relativeFrom="margin">
+                  <wp14:pctWidth>0</wp14:pctWidth>
+                </wp14:sizeRelH>
+                <wp14:sizeRelV relativeFrom="margin">
+                  <wp14:pctHeight>0</wp14:pctHeight>
+                </wp14:sizeRelV>
+              </wp:anchor>
+            </w:drawing>
+          </mc:Choice>
+          <mc:Fallback>
+            <w:pict>
+              <v:shape w14:anchorId="7122782D" id="Text Box 1073741838" o:spid="_x0000_s1034" type="#_x0000_t202" style="position:absolute;margin-left:145.3pt;margin-top:185.8pt;width:57.95pt;height:20.65pt;z-index:251779072;visibility:visible;mso-wrap-style:square;mso-width-percent:0;mso-height-percent:0;mso-wrap-distance-left:9pt;mso-wrap-distance-top:0;mso-wrap-distance-right:9pt;mso-wrap-distance-bottom:0;mso-position-horizontal:absolute;mso-position-horizontal-relative:text;mso-position-vertical:absolute;mso-position-vertical-relative:text;mso-width-percent:0;mso-height-percent:0;mso-width-relative:margin;mso-height-relative:margin;v-text-anchor:top" o:gfxdata="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" filled="f" stroked="f" strokeweight="1pt">
+                <v:stroke miterlimit="4"/>
+                <v:textbox inset="4pt,4pt,4pt,4pt">
+                  <w:txbxContent>
+                    <w:p>
+                      <w:pPr>
+                        <w:rPr>
+                          <w:rFonts w:ascii="Cavolini" w:hAnsi="Cavolini" w:cs="Cavolini"/>
+                          <w:sz w:val="13"/>
+                          <w:szCs w:val="13"/>
+                          <w:lang w:val="en-US"/>
+                        </w:rPr>
+                      </w:pPr>
+                      <w:r>
+                        <w:rPr>
+                          <w:rFonts w:ascii="Cavolini" w:hAnsi="Cavolini" w:cs="Cavolini"/>
+                          <w:sz w:val="13"/>
+                          <w:szCs w:val="13"/>
+                          <w:lang w:val="en-US"/>
+                        </w:rPr>
+                        <w:t>Pizza Guy</w:t>
+                      </w:r>
+                    </w:p>
+                  </w:txbxContent>
+                </v:textbox>
+              </v:shape>
+            </w:pict>
+          </mc:Fallback>
+        </mc:AlternateContent>
+      </w:r>
+      <w:r>
+        <w:rPr>
+          <w:noProof/>
+          <w14:textOutline w14:w="0" w14:cap="rnd" w14:cmpd="sng" w14:algn="ctr">
+            <w14:noFill/>
+            <w14:prstDash w14:val="solid"/>
+            <w14:bevel/>
+          </w14:textOutline>
+        </w:rPr>
+        <mc:AlternateContent>
+          <mc:Choice Requires="wps">
+            <w:drawing>
+              <wp:anchor distT="0" distB="0" distL="114300" distR="114300" simplePos="0" relativeHeight="251777024" behindDoc="0" locked="0" layoutInCell="1" allowOverlap="1" wp14:anchorId="275D9688" wp14:editId="6B0A13E1">
+                <wp:simplePos x="0" y="0"/>
+                <wp:positionH relativeFrom="column">
+                  <wp:posOffset>1841077</wp:posOffset>
+                </wp:positionH>
+                <wp:positionV relativeFrom="paragraph">
+                  <wp:posOffset>942128</wp:posOffset>
+                </wp:positionV>
+                <wp:extent cx="735753" cy="262255"/>
+                <wp:effectExtent l="0" t="0" r="0" b="0"/>
+                <wp:wrapNone/>
+                <wp:docPr id="1073741837" name="Text Box 1073741837"/>
+                <wp:cNvGraphicFramePr/>
+                <a:graphic xmlns:a="http://schemas.openxmlformats.org/drawingml/2006/main">
+                  <a:graphicData uri="http://schemas.microsoft.com/office/word/2010/wordprocessingShape">
+                    <wps:wsp>
+                      <wps:cNvSpPr txBox="1"/>
+                      <wps:spPr>
+                        <a:xfrm>
+                          <a:off x="0" y="0"/>
+                          <a:ext cx="735753" cy="262255"/>
+                        </a:xfrm>
+                        <a:prstGeom prst="rect">
+                          <a:avLst/>
+                        </a:prstGeom>
+                        <a:noFill/>
+                        <a:ln w="12700" cap="flat">
+                          <a:noFill/>
+                          <a:miter lim="400000"/>
+                        </a:ln>
+                        <a:effectLst/>
+                        <a:sp3d/>
+                      </wps:spPr>
+                      <wps:style>
+                        <a:lnRef idx="0">
+                          <a:scrgbClr r="0" g="0" b="0"/>
+                        </a:lnRef>
+                        <a:fillRef idx="0">
+                          <a:scrgbClr r="0" g="0" b="0"/>
+                        </a:fillRef>
+                        <a:effectRef idx="0">
+                          <a:scrgbClr r="0" g="0" b="0"/>
+                        </a:effectRef>
+                        <a:fontRef idx="none"/>
+                      </wps:style>
+                      <wps:txbx>
+                        <w:txbxContent>
+                          <w:p>
+                            <w:pPr>
+                              <w:rPr>
+                                <w:rFonts w:ascii="Cavolini" w:hAnsi="Cavolini" w:cs="Cavolini"/>
+                                <w:sz w:val="13"/>
+                                <w:szCs w:val="13"/>
+                                <w:lang w:val="en-US"/>
+                              </w:rPr>
+                            </w:pPr>
+                            <w:r>
+                              <w:rPr>
+                                <w:rFonts w:ascii="Cavolini" w:hAnsi="Cavolini" w:cs="Cavolini"/>
+                                <w:sz w:val="13"/>
+                                <w:szCs w:val="13"/>
+                                <w:lang w:val="en-US"/>
+                              </w:rPr>
+                              <w:t>Pizza Guy</w:t>
+                            </w:r>
+                          </w:p>
+                        </w:txbxContent>
+                      </wps:txbx>
+                      <wps:bodyPr rot="0" spcFirstLastPara="1" vertOverflow="overflow" horzOverflow="overflow" vert="horz" wrap="square" lIns="50800" tIns="50800" rIns="50800" bIns="50800" numCol="1" spcCol="38100" rtlCol="0" fromWordArt="0" anchor="t" anchorCtr="0" forceAA="0" compatLnSpc="1">
+                        <a:prstTxWarp prst="textNoShape">
+                          <a:avLst/>
+                        </a:prstTxWarp>
+                        <a:noAutofit/>
+                      </wps:bodyPr>
+                    </wps:wsp>
+                  </a:graphicData>
+                </a:graphic>
+                <wp14:sizeRelH relativeFrom="margin">
+                  <wp14:pctWidth>0</wp14:pctWidth>
+                </wp14:sizeRelH>
+                <wp14:sizeRelV relativeFrom="margin">
+                  <wp14:pctHeight>0</wp14:pctHeight>
+                </wp14:sizeRelV>
+              </wp:anchor>
+            </w:drawing>
+          </mc:Choice>
+          <mc:Fallback>
+            <w:pict>
+              <v:shape w14:anchorId="275D9688" id="Text Box 1073741837" o:spid="_x0000_s1035" type="#_x0000_t202" style="position:absolute;margin-left:144.95pt;margin-top:74.2pt;width:57.95pt;height:20.65pt;z-index:251777024;visibility:visible;mso-wrap-style:square;mso-width-percent:0;mso-height-percent:0;mso-wrap-distance-left:9pt;mso-wrap-distance-top:0;mso-wrap-distance-right:9pt;mso-wrap-distance-bottom:0;mso-position-horizontal:absolute;mso-position-horizontal-relative:text;mso-position-vertical:absolute;mso-position-vertical-relative:text;mso-width-percent:0;mso-height-percent:0;mso-width-relative:margin;mso-height-relative:margin;v-text-anchor:top" o:gfxdata="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" filled="f" stroked="f" strokeweight="1pt">
+                <v:stroke miterlimit="4"/>
+                <v:textbox inset="4pt,4pt,4pt,4pt">
+                  <w:txbxContent>
+                    <w:p>
+                      <w:pPr>
+                        <w:rPr>
+                          <w:rFonts w:ascii="Cavolini" w:hAnsi="Cavolini" w:cs="Cavolini"/>
+                          <w:sz w:val="13"/>
+                          <w:szCs w:val="13"/>
+                          <w:lang w:val="en-US"/>
+                        </w:rPr>
+                      </w:pPr>
+                      <w:r>
+                        <w:rPr>
+                          <w:rFonts w:ascii="Cavolini" w:hAnsi="Cavolini" w:cs="Cavolini"/>
+                          <w:sz w:val="13"/>
+                          <w:szCs w:val="13"/>
+                          <w:lang w:val="en-US"/>
+                        </w:rPr>
+                        <w:t>Pizza Guy</w:t>
+                      </w:r>
+                    </w:p>
+                  </w:txbxContent>
+                </v:textbox>
+              </v:shape>
+            </w:pict>
+          </mc:Fallback>
+        </mc:AlternateContent>
+      </w:r>
+      <w:r>
+        <w:rPr>
+          <w:noProof/>
+          <w14:textOutline w14:w="0" w14:cap="rnd" w14:cmpd="sng" w14:algn="ctr">
+            <w14:noFill/>
+            <w14:prstDash w14:val="solid"/>
+            <w14:bevel/>
+          </w14:textOutline>
+        </w:rPr>
+        <mc:AlternateContent>
+          <mc:Choice Requires="wps">
+            <w:drawing>
+              <wp:anchor distT="0" distB="0" distL="114300" distR="114300" simplePos="0" relativeHeight="251774976" behindDoc="0" locked="0" layoutInCell="1" allowOverlap="1" wp14:anchorId="2DFB0D89" wp14:editId="2546F369">
+                <wp:simplePos x="0" y="0"/>
+                <wp:positionH relativeFrom="column">
+                  <wp:posOffset>1512993</wp:posOffset>
+                </wp:positionH>
+                <wp:positionV relativeFrom="paragraph">
+                  <wp:posOffset>317712</wp:posOffset>
+                </wp:positionV>
+                <wp:extent cx="735753" cy="262255"/>
+                <wp:effectExtent l="0" t="0" r="0" b="0"/>
+                <wp:wrapNone/>
+                <wp:docPr id="1073741836" name="Text Box 1073741836"/>
+                <wp:cNvGraphicFramePr/>
+                <a:graphic xmlns:a="http://schemas.openxmlformats.org/drawingml/2006/main">
+                  <a:graphicData uri="http://schemas.microsoft.com/office/word/2010/wordprocessingShape">
+                    <wps:wsp>
+                      <wps:cNvSpPr txBox="1"/>
+                      <wps:spPr>
+                        <a:xfrm>
+                          <a:off x="0" y="0"/>
+                          <a:ext cx="735753" cy="262255"/>
+                        </a:xfrm>
+                        <a:prstGeom prst="rect">
+                          <a:avLst/>
+                        </a:prstGeom>
+                        <a:noFill/>
+                        <a:ln w="12700" cap="flat">
+                          <a:noFill/>
+                          <a:miter lim="400000"/>
+                        </a:ln>
+                        <a:effectLst/>
+                        <a:sp3d/>
+                      </wps:spPr>
+                      <wps:style>
+                        <a:lnRef idx="0">
+                          <a:scrgbClr r="0" g="0" b="0"/>
+                        </a:lnRef>
+                        <a:fillRef idx="0">
+                          <a:scrgbClr r="0" g="0" b="0"/>
+                        </a:fillRef>
+                        <a:effectRef idx="0">
+                          <a:scrgbClr r="0" g="0" b="0"/>
+                        </a:effectRef>
+                        <a:fontRef idx="none"/>
+                      </wps:style>
+                      <wps:txbx>
+                        <w:txbxContent>
+                          <w:p>
+                            <w:pPr>
+                              <w:rPr>
+                                <w:rFonts w:ascii="Cavolini" w:hAnsi="Cavolini" w:cs="Cavolini"/>
+                                <w:sz w:val="13"/>
+                                <w:szCs w:val="13"/>
+                                <w:lang w:val="en-US"/>
+                              </w:rPr>
+                            </w:pPr>
+                            <w:r>
+                              <w:rPr>
+                                <w:rFonts w:ascii="Cavolini" w:hAnsi="Cavolini" w:cs="Cavolini"/>
+                                <w:sz w:val="13"/>
+                                <w:szCs w:val="13"/>
+                                <w:lang w:val="en-US"/>
+                              </w:rPr>
+                              <w:t>Pizza</w:t>
+                            </w:r>
+                            <w:r>
+                              <w:rPr>
+                                <w:rFonts w:ascii="Cavolini" w:hAnsi="Cavolini" w:cs="Cavolini"/>
+                                <w:sz w:val="13"/>
+                                <w:szCs w:val="13"/>
+                                <w:lang w:val="en-US"/>
+                              </w:rPr>
+                              <w:t xml:space="preserve"> Guy</w:t>
+                            </w:r>
+                          </w:p>
+                        </w:txbxContent>
+                      </wps:txbx>
+                      <wps:bodyPr rot="0" spcFirstLastPara="1" vertOverflow="overflow" horzOverflow="overflow" vert="horz" wrap="square" lIns="50800" tIns="50800" rIns="50800" bIns="50800" numCol="1" spcCol="38100" rtlCol="0" fromWordArt="0" anchor="t" anchorCtr="0" forceAA="0" compatLnSpc="1">
+                        <a:prstTxWarp prst="textNoShape">
+                          <a:avLst/>
+                        </a:prstTxWarp>
+                        <a:noAutofit/>
+                      </wps:bodyPr>
+                    </wps:wsp>
+                  </a:graphicData>
+                </a:graphic>
+                <wp14:sizeRelH relativeFrom="margin">
+                  <wp14:pctWidth>0</wp14:pctWidth>
+                </wp14:sizeRelH>
+                <wp14:sizeRelV relativeFrom="margin">
+                  <wp14:pctHeight>0</wp14:pctHeight>
+                </wp14:sizeRelV>
+              </wp:anchor>
+            </w:drawing>
+          </mc:Choice>
+          <mc:Fallback>
+            <w:pict>
+              <v:shape w14:anchorId="2DFB0D89" id="Text Box 1073741836" o:spid="_x0000_s1036" type="#_x0000_t202" style="position:absolute;margin-left:119.15pt;margin-top:25pt;width:57.95pt;height:20.65pt;z-index:251774976;visibility:visible;mso-wrap-style:square;mso-width-percent:0;mso-height-percent:0;mso-wrap-distance-left:9pt;mso-wrap-distance-top:0;mso-wrap-distance-right:9pt;mso-wrap-distance-bottom:0;mso-position-horizontal:absolute;mso-position-horizontal-relative:text;mso-position-vertical:absolute;mso-position-vertical-relative:text;mso-width-percent:0;mso-height-percent:0;mso-width-relative:margin;mso-height-relative:margin;v-text-anchor:top" o:gfxdata="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" filled="f" stroked="f" strokeweight="1pt">
+                <v:stroke miterlimit="4"/>
+                <v:textbox inset="4pt,4pt,4pt,4pt">
+                  <w:txbxContent>
+                    <w:p>
+                      <w:pPr>
+                        <w:rPr>
+                          <w:rFonts w:ascii="Cavolini" w:hAnsi="Cavolini" w:cs="Cavolini"/>
+                          <w:sz w:val="13"/>
+                          <w:szCs w:val="13"/>
+                          <w:lang w:val="en-US"/>
+                        </w:rPr>
+                      </w:pPr>
+                      <w:r>
+                        <w:rPr>
+                          <w:rFonts w:ascii="Cavolini" w:hAnsi="Cavolini" w:cs="Cavolini"/>
+                          <w:sz w:val="13"/>
+                          <w:szCs w:val="13"/>
+                          <w:lang w:val="en-US"/>
+                        </w:rPr>
+                        <w:t>Pizza</w:t>
+                      </w:r>
+                      <w:r>
+                        <w:rPr>
+                          <w:rFonts w:ascii="Cavolini" w:hAnsi="Cavolini" w:cs="Cavolini"/>
+                          <w:sz w:val="13"/>
+                          <w:szCs w:val="13"/>
+                          <w:lang w:val="en-US"/>
+                        </w:rPr>
+                        <w:t xml:space="preserve"> Guy</w:t>
+                      </w:r>
+                    </w:p>
+                  </w:txbxContent>
+                </v:textbox>
+              </v:shape>
+            </w:pict>
+          </mc:Fallback>
+        </mc:AlternateContent>
+      </w:r>
+      <w:r>
+        <w:rPr>
+          <w:noProof/>
+          <w14:textOutline w14:w="0" w14:cap="rnd" w14:cmpd="sng" w14:algn="ctr">
+            <w14:noFill/>
+            <w14:prstDash w14:val="solid"/>
+            <w14:bevel/>
+          </w14:textOutline>
+        </w:rPr>
+        <mc:AlternateContent>
+          <mc:Choice Requires="wps">
+            <w:drawing>
+              <wp:anchor distT="0" distB="0" distL="114300" distR="114300" simplePos="0" relativeHeight="251772928" behindDoc="0" locked="0" layoutInCell="1" allowOverlap="1" wp14:anchorId="6F202B97" wp14:editId="6F19F914">
+                <wp:simplePos x="0" y="0"/>
+                <wp:positionH relativeFrom="column">
+                  <wp:posOffset>3897842</wp:posOffset>
+                </wp:positionH>
+                <wp:positionV relativeFrom="paragraph">
+                  <wp:posOffset>939377</wp:posOffset>
+                </wp:positionV>
+                <wp:extent cx="735753" cy="262255"/>
+                <wp:effectExtent l="0" t="0" r="0" b="0"/>
+                <wp:wrapNone/>
+                <wp:docPr id="1073741834" name="Text Box 1073741834"/>
+                <wp:cNvGraphicFramePr/>
+                <a:graphic xmlns:a="http://schemas.openxmlformats.org/drawingml/2006/main">
+                  <a:graphicData uri="http://schemas.microsoft.com/office/word/2010/wordprocessingShape">
+                    <wps:wsp>
+                      <wps:cNvSpPr txBox="1"/>
+                      <wps:spPr>
+                        <a:xfrm>
+                          <a:off x="0" y="0"/>
+                          <a:ext cx="735753" cy="262255"/>
+                        </a:xfrm>
+                        <a:prstGeom prst="rect">
+                          <a:avLst/>
+                        </a:prstGeom>
+                        <a:noFill/>
+                        <a:ln w="12700" cap="flat">
+                          <a:noFill/>
+                          <a:miter lim="400000"/>
+                        </a:ln>
+                        <a:effectLst/>
+                        <a:sp3d/>
+                      </wps:spPr>
+                      <wps:style>
+                        <a:lnRef idx="0">
+                          <a:scrgbClr r="0" g="0" b="0"/>
+                        </a:lnRef>
+                        <a:fillRef idx="0">
+                          <a:scrgbClr r="0" g="0" b="0"/>
+                        </a:fillRef>
+                        <a:effectRef idx="0">
+                          <a:scrgbClr r="0" g="0" b="0"/>
+                        </a:effectRef>
+                        <a:fontRef idx="none"/>
+                      </wps:style>
+                      <wps:txbx>
+                        <w:txbxContent>
+                          <w:p>
+                            <w:pPr>
+                              <w:rPr>
+                                <w:rFonts w:ascii="Cavolini" w:hAnsi="Cavolini" w:cs="Cavolini"/>
+                                <w:sz w:val="18"/>
+                                <w:szCs w:val="18"/>
+                                <w:lang w:val="en-US"/>
+                              </w:rPr>
+                            </w:pPr>
+                            <w:r>
+                              <w:rPr>
+                                <w:rFonts w:ascii="Cavolini" w:hAnsi="Cavolini" w:cs="Cavolini"/>
+                                <w:sz w:val="18"/>
+                                <w:szCs w:val="18"/>
+                                <w:lang w:val="en-US"/>
+                              </w:rPr>
+                              <w:t>Pizza</w:t>
+                            </w:r>
+                            <w:r>
+                              <w:rPr>
+                                <w:noProof/>
+                                <w14:textOutline w14:w="0" w14:cap="rnd" w14:cmpd="sng" w14:algn="ctr">
+                                  <w14:noFill/>
+                                  <w14:prstDash w14:val="solid"/>
+                                  <w14:bevel/>
+                                </w14:textOutline>
+                              </w:rPr>
+                              <w:drawing>
+                                <wp:inline distT="0" distB="0" distL="0" distR="0" wp14:anchorId="0E8DE068" wp14:editId="73E6A489">
+                                  <wp:extent cx="408940" cy="147955"/>
+                                  <wp:effectExtent l="0" t="0" r="0" b="0"/>
+                                  <wp:docPr id="1073741840" name="Picture 1073741840"/>
+                                  <wp:cNvGraphicFramePr>
+                                    <a:graphicFrameLocks xmlns:a="http://schemas.openxmlformats.org/drawingml/2006/main" noChangeAspect="1"/>
+                                  </wp:cNvGraphicFramePr>
+                                  <a:graphic xmlns:a="http://schemas.openxmlformats.org/drawingml/2006/main">
+                                    <a:graphicData uri="http://schemas.openxmlformats.org/drawingml/2006/picture">
+                                      <pic:pic xmlns:pic="http://schemas.openxmlformats.org/drawingml/2006/picture">
+                                        <pic:nvPicPr>
+                                          <pic:cNvPr id="1" name=""/>
+                                          <pic:cNvPicPr/>
+                                        </pic:nvPicPr>
+                                        <pic:blipFill>
+                                          <a:blip r:embed="rId38"/>
+                                          <a:stretch>
+                                            <a:fillRect/>
+                                          </a:stretch>
+                                        </pic:blipFill>
+                                        <pic:spPr>
+                                          <a:xfrm>
+                                            <a:off x="0" y="0"/>
+                                            <a:ext cx="408940" cy="147955"/>
+                                          </a:xfrm>
+                                          <a:prstGeom prst="rect">
+                                            <a:avLst/>
+                                          </a:prstGeom>
+                                        </pic:spPr>
+                                      </pic:pic>
+                                    </a:graphicData>
+                                  </a:graphic>
+                                </wp:inline>
+                              </w:drawing>
+                            </w:r>
+                          </w:p>
+                        </w:txbxContent>
+                      </wps:txbx>
+                      <wps:bodyPr rot="0" spcFirstLastPara="1" vertOverflow="overflow" horzOverflow="overflow" vert="horz" wrap="square" lIns="50800" tIns="50800" rIns="50800" bIns="50800" numCol="1" spcCol="38100" rtlCol="0" fromWordArt="0" anchor="t" anchorCtr="0" forceAA="0" compatLnSpc="1">
+                        <a:prstTxWarp prst="textNoShape">
+                          <a:avLst/>
+                        </a:prstTxWarp>
+                        <a:noAutofit/>
+                      </wps:bodyPr>
+                    </wps:wsp>
+                  </a:graphicData>
+                </a:graphic>
+                <wp14:sizeRelH relativeFrom="margin">
+                  <wp14:pctWidth>0</wp14:pctWidth>
+                </wp14:sizeRelH>
+                <wp14:sizeRelV relativeFrom="margin">
+                  <wp14:pctHeight>0</wp14:pctHeight>
+                </wp14:sizeRelV>
+              </wp:anchor>
+            </w:drawing>
+          </mc:Choice>
+          <mc:Fallback>
+            <w:pict>
+              <v:shape w14:anchorId="6F202B97" id="Text Box 1073741834" o:spid="_x0000_s1037" type="#_x0000_t202" style="position:absolute;margin-left:306.9pt;margin-top:73.95pt;width:57.95pt;height:20.65pt;z-index:251772928;visibility:visible;mso-wrap-style:square;mso-width-percent:0;mso-height-percent:0;mso-wrap-distance-left:9pt;mso-wrap-distance-top:0;mso-wrap-distance-right:9pt;mso-wrap-distance-bottom:0;mso-position-horizontal:absolute;mso-position-horizontal-relative:text;mso-position-vertical:absolute;mso-position-vertical-relative:text;mso-width-percent:0;mso-height-percent:0;mso-width-relative:margin;mso-height-relative:margin;v-text-anchor:top" o:gfxdata="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" filled="f" stroked="f" strokeweight="1pt">
+                <v:stroke miterlimit="4"/>
+                <v:textbox inset="4pt,4pt,4pt,4pt">
+                  <w:txbxContent>
+                    <w:p>
+                      <w:pPr>
+                        <w:rPr>
+                          <w:rFonts w:ascii="Cavolini" w:hAnsi="Cavolini" w:cs="Cavolini"/>
+                          <w:sz w:val="18"/>
+                          <w:szCs w:val="18"/>
+                          <w:lang w:val="en-US"/>
+                        </w:rPr>
+                      </w:pPr>
+                      <w:r>
+                        <w:rPr>
+                          <w:rFonts w:ascii="Cavolini" w:hAnsi="Cavolini" w:cs="Cavolini"/>
+                          <w:sz w:val="18"/>
+                          <w:szCs w:val="18"/>
+                          <w:lang w:val="en-US"/>
+                        </w:rPr>
+                        <w:t>Pizza</w:t>
+                      </w:r>
+                      <w:r>
+                        <w:rPr>
+                          <w:noProof/>
+                          <w14:textOutline w14:w="0" w14:cap="rnd" w14:cmpd="sng" w14:algn="ctr">
+                            <w14:noFill/>
+                            <w14:prstDash w14:val="solid"/>
+                            <w14:bevel/>
+                          </w14:textOutline>
+                        </w:rPr>
+                        <w:drawing>
+                          <wp:inline distT="0" distB="0" distL="0" distR="0" wp14:anchorId="0E8DE068" wp14:editId="73E6A489">
+                            <wp:extent cx="408940" cy="147955"/>
+                            <wp:effectExtent l="0" t="0" r="0" b="0"/>
+                            <wp:docPr id="1073741840" name="Picture 1073741840"/>
+                            <wp:cNvGraphicFramePr>
+                              <a:graphicFrameLocks xmlns:a="http://schemas.openxmlformats.org/drawingml/2006/main" noChangeAspect="1"/>
+                            </wp:cNvGraphicFramePr>
+                            <a:graphic xmlns:a="http://schemas.openxmlformats.org/drawingml/2006/main">
+                              <a:graphicData uri="http://schemas.openxmlformats.org/drawingml/2006/picture">
+                                <pic:pic xmlns:pic="http://schemas.openxmlformats.org/drawingml/2006/picture">
+                                  <pic:nvPicPr>
+                                    <pic:cNvPr id="1" name=""/>
+                                    <pic:cNvPicPr/>
+                                  </pic:nvPicPr>
+                                  <pic:blipFill>
+                                    <a:blip r:embed="rId38"/>
+                                    <a:stretch>
+                                      <a:fillRect/>
+                                    </a:stretch>
+                                  </pic:blipFill>
+                                  <pic:spPr>
+                                    <a:xfrm>
+                                      <a:off x="0" y="0"/>
+                                      <a:ext cx="408940" cy="147955"/>
+                                    </a:xfrm>
+                                    <a:prstGeom prst="rect">
+                                      <a:avLst/>
+                                    </a:prstGeom>
+                                  </pic:spPr>
+                                </pic:pic>
+                              </a:graphicData>
+                            </a:graphic>
+                          </wp:inline>
+                        </w:drawing>
+                      </w:r>
+                    </w:p>
+                  </w:txbxContent>
+                </v:textbox>
+              </v:shape>
+            </w:pict>
+          </mc:Fallback>
+        </mc:AlternateContent>
+      </w:r>
+      <w:r>
+        <w:rPr>
+          <w:noProof/>
+          <w14:textOutline w14:w="0" w14:cap="rnd" w14:cmpd="sng" w14:algn="ctr">
+            <w14:noFill/>
+            <w14:prstDash w14:val="solid"/>
+            <w14:bevel/>
+          </w14:textOutline>
+        </w:rPr>
+        <mc:AlternateContent>
+          <mc:Choice Requires="wps">
+            <w:drawing>
+              <wp:anchor distT="0" distB="0" distL="114300" distR="114300" simplePos="0" relativeHeight="251770880" behindDoc="0" locked="0" layoutInCell="1" allowOverlap="1" wp14:anchorId="6674E4DC" wp14:editId="6AB9855C">
+                <wp:simplePos x="0" y="0"/>
+                <wp:positionH relativeFrom="column">
+                  <wp:posOffset>3896995</wp:posOffset>
+                </wp:positionH>
+                <wp:positionV relativeFrom="paragraph">
+                  <wp:posOffset>3183467</wp:posOffset>
+                </wp:positionV>
+                <wp:extent cx="735753" cy="262255"/>
+                <wp:effectExtent l="0" t="0" r="0" b="0"/>
+                <wp:wrapNone/>
+                <wp:docPr id="1073741833" name="Text Box 1073741833"/>
+                <wp:cNvGraphicFramePr/>
+                <a:graphic xmlns:a="http://schemas.openxmlformats.org/drawingml/2006/main">
+                  <a:graphicData uri="http://schemas.microsoft.com/office/word/2010/wordprocessingShape">
+                    <wps:wsp>
+                      <wps:cNvSpPr txBox="1"/>
+                      <wps:spPr>
+                        <a:xfrm>
+                          <a:off x="0" y="0"/>
+                          <a:ext cx="735753" cy="262255"/>
+                        </a:xfrm>
+                        <a:prstGeom prst="rect">
+                          <a:avLst/>
+                        </a:prstGeom>
+                        <a:noFill/>
+                        <a:ln w="12700" cap="flat">
+                          <a:noFill/>
+                          <a:miter lim="400000"/>
+                        </a:ln>
+                        <a:effectLst/>
+                        <a:sp3d/>
+                      </wps:spPr>
+                      <wps:style>
+                        <a:lnRef idx="0">
+                          <a:scrgbClr r="0" g="0" b="0"/>
+                        </a:lnRef>
+                        <a:fillRef idx="0">
+                          <a:scrgbClr r="0" g="0" b="0"/>
+                        </a:fillRef>
+                        <a:effectRef idx="0">
+                          <a:scrgbClr r="0" g="0" b="0"/>
+                        </a:effectRef>
+                        <a:fontRef idx="none"/>
+                      </wps:style>
+                      <wps:txbx>
+                        <w:txbxContent>
+                          <w:p>
+                            <w:pPr>
+                              <w:rPr>
+                                <w:rFonts w:ascii="Cavolini" w:hAnsi="Cavolini" w:cs="Cavolini"/>
+                                <w:sz w:val="18"/>
+                                <w:szCs w:val="18"/>
+                                <w:lang w:val="en-US"/>
+                              </w:rPr>
+                            </w:pPr>
+                            <w:r>
+                              <w:rPr>
+                                <w:rFonts w:ascii="Cavolini" w:hAnsi="Cavolini" w:cs="Cavolini"/>
+                                <w:sz w:val="18"/>
+                                <w:szCs w:val="18"/>
+                                <w:lang w:val="en-US"/>
+                              </w:rPr>
+                              <w:t>Pizza</w:t>
+                            </w:r>
+                          </w:p>
+                        </w:txbxContent>
+                      </wps:txbx>
+                      <wps:bodyPr rot="0" spcFirstLastPara="1" vertOverflow="overflow" horzOverflow="overflow" vert="horz" wrap="square" lIns="50800" tIns="50800" rIns="50800" bIns="50800" numCol="1" spcCol="38100" rtlCol="0" fromWordArt="0" anchor="t" anchorCtr="0" forceAA="0" compatLnSpc="1">
+                        <a:prstTxWarp prst="textNoShape">
+                          <a:avLst/>
+                        </a:prstTxWarp>
+                        <a:noAutofit/>
+                      </wps:bodyPr>
+                    </wps:wsp>
+                  </a:graphicData>
+                </a:graphic>
+                <wp14:sizeRelH relativeFrom="margin">
+                  <wp14:pctWidth>0</wp14:pctWidth>
+                </wp14:sizeRelH>
+                <wp14:sizeRelV relativeFrom="margin">
+                  <wp14:pctHeight>0</wp14:pctHeight>
+                </wp14:sizeRelV>
+              </wp:anchor>
+            </w:drawing>
+          </mc:Choice>
+          <mc:Fallback>
+            <w:pict>
+              <v:shape w14:anchorId="6674E4DC" id="Text Box 1073741833" o:spid="_x0000_s1038" type="#_x0000_t202" style="position:absolute;margin-left:306.85pt;margin-top:250.65pt;width:57.95pt;height:20.65pt;z-index:251770880;visibility:visible;mso-wrap-style:square;mso-width-percent:0;mso-height-percent:0;mso-wrap-distance-left:9pt;mso-wrap-distance-top:0;mso-wrap-distance-right:9pt;mso-wrap-distance-bottom:0;mso-position-horizontal:absolute;mso-position-horizontal-relative:text;mso-position-vertical:absolute;mso-position-vertical-relative:text;mso-width-percent:0;mso-height-percent:0;mso-width-relative:margin;mso-height-relative:margin;v-text-anchor:top" o:gfxdata="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" filled="f" stroked="f" strokeweight="1pt">
+                <v:stroke miterlimit="4"/>
+                <v:textbox inset="4pt,4pt,4pt,4pt">
+                  <w:txbxContent>
+                    <w:p>
+                      <w:pPr>
+                        <w:rPr>
+                          <w:rFonts w:ascii="Cavolini" w:hAnsi="Cavolini" w:cs="Cavolini"/>
+                          <w:sz w:val="18"/>
+                          <w:szCs w:val="18"/>
+                          <w:lang w:val="en-US"/>
+                        </w:rPr>
+                      </w:pPr>
+                      <w:r>
+                        <w:rPr>
+                          <w:rFonts w:ascii="Cavolini" w:hAnsi="Cavolini" w:cs="Cavolini"/>
+                          <w:sz w:val="18"/>
+                          <w:szCs w:val="18"/>
+                          <w:lang w:val="en-US"/>
+                        </w:rPr>
+                        <w:t>Pizza</w:t>
+                      </w:r>
+                    </w:p>
+                  </w:txbxContent>
+                </v:textbox>
+              </v:shape>
+            </w:pict>
+          </mc:Fallback>
+        </mc:AlternateContent>
+      </w:r>
+      <w:r>
+        <w:rPr>
+          <w:noProof/>
+          <w14:textOutline w14:w="0" w14:cap="rnd" w14:cmpd="sng" w14:algn="ctr">
+            <w14:noFill/>
+            <w14:prstDash w14:val="solid"/>
+            <w14:bevel/>
+          </w14:textOutline>
+        </w:rPr>
+        <mc:AlternateContent>
+          <mc:Choice Requires="wps">
+            <w:drawing>
+              <wp:anchor distT="0" distB="0" distL="114300" distR="114300" simplePos="0" relativeHeight="251763712" behindDoc="0" locked="0" layoutInCell="1" allowOverlap="1" wp14:anchorId="19BCA9E4" wp14:editId="4E06DEF2">
+                <wp:simplePos x="0" y="0"/>
+                <wp:positionH relativeFrom="column">
+                  <wp:posOffset>2596727</wp:posOffset>
+                </wp:positionH>
+                <wp:positionV relativeFrom="paragraph">
+                  <wp:posOffset>3186219</wp:posOffset>
+                </wp:positionV>
+                <wp:extent cx="735753" cy="262255"/>
+                <wp:effectExtent l="0" t="0" r="0" b="0"/>
+                <wp:wrapNone/>
+                <wp:docPr id="1073741829" name="Text Box 1073741829"/>
+                <wp:cNvGraphicFramePr/>
+                <a:graphic xmlns:a="http://schemas.openxmlformats.org/drawingml/2006/main">
+                  <a:graphicData uri="http://schemas.microsoft.com/office/word/2010/wordprocessingShape">
+                    <wps:wsp>
+                      <wps:cNvSpPr txBox="1"/>
+                      <wps:spPr>
+                        <a:xfrm>
+                          <a:off x="0" y="0"/>
+                          <a:ext cx="735753" cy="262255"/>
+                        </a:xfrm>
+                        <a:prstGeom prst="rect">
+                          <a:avLst/>
+                        </a:prstGeom>
+                        <a:noFill/>
+                        <a:ln w="12700" cap="flat">
+                          <a:noFill/>
+                          <a:miter lim="400000"/>
+                        </a:ln>
+                        <a:effectLst/>
+                        <a:sp3d/>
+                      </wps:spPr>
+                      <wps:style>
+                        <a:lnRef idx="0">
+                          <a:scrgbClr r="0" g="0" b="0"/>
+                        </a:lnRef>
+                        <a:fillRef idx="0">
+                          <a:scrgbClr r="0" g="0" b="0"/>
+                        </a:fillRef>
+                        <a:effectRef idx="0">
+                          <a:scrgbClr r="0" g="0" b="0"/>
+                        </a:effectRef>
+                        <a:fontRef idx="none"/>
+                      </wps:style>
+                      <wps:txbx>
+                        <w:txbxContent>
+                          <w:p>
+                            <w:pPr>
+                              <w:rPr>
+                                <w:rFonts w:ascii="Cavolini" w:hAnsi="Cavolini" w:cs="Cavolini"/>
+                                <w:sz w:val="18"/>
+                                <w:szCs w:val="18"/>
+                                <w:lang w:val="en-US"/>
+                              </w:rPr>
+                            </w:pPr>
+                            <w:r>
+                              <w:rPr>
+                                <w:rFonts w:ascii="Cavolini" w:hAnsi="Cavolini" w:cs="Cavolini"/>
+                                <w:sz w:val="18"/>
+                                <w:szCs w:val="18"/>
+                                <w:lang w:val="en-US"/>
+                              </w:rPr>
+                              <w:t>Pizza</w:t>
+                            </w:r>
+                          </w:p>
+                        </w:txbxContent>
+                      </wps:txbx>
+                      <wps:bodyPr rot="0" spcFirstLastPara="1" vertOverflow="overflow" horzOverflow="overflow" vert="horz" wrap="square" lIns="50800" tIns="50800" rIns="50800" bIns="50800" numCol="1" spcCol="38100" rtlCol="0" fromWordArt="0" anchor="t" anchorCtr="0" forceAA="0" compatLnSpc="1">
+                        <a:prstTxWarp prst="textNoShape">
+                          <a:avLst/>
+                        </a:prstTxWarp>
+                        <a:noAutofit/>
+                      </wps:bodyPr>
+                    </wps:wsp>
+                  </a:graphicData>
+                </a:graphic>
+                <wp14:sizeRelH relativeFrom="margin">
+                  <wp14:pctWidth>0</wp14:pctWidth>
+                </wp14:sizeRelH>
+                <wp14:sizeRelV relativeFrom="margin">
+                  <wp14:pctHeight>0</wp14:pctHeight>
+                </wp14:sizeRelV>
+              </wp:anchor>
+            </w:drawing>
+          </mc:Choice>
+          <mc:Fallback>
+            <w:pict>
+              <v:shape w14:anchorId="19BCA9E4" id="Text Box 1073741829" o:spid="_x0000_s1039" type="#_x0000_t202" style="position:absolute;margin-left:204.45pt;margin-top:250.9pt;width:57.95pt;height:20.65pt;z-index:251763712;visibility:visible;mso-wrap-style:square;mso-width-percent:0;mso-height-percent:0;mso-wrap-distance-left:9pt;mso-wrap-distance-top:0;mso-wrap-distance-right:9pt;mso-wrap-distance-bottom:0;mso-position-horizontal:absolute;mso-position-horizontal-relative:text;mso-position-vertical:absolute;mso-position-vertical-relative:text;mso-width-percent:0;mso-height-percent:0;mso-width-relative:margin;mso-height-relative:margin;v-text-anchor:top" o:gfxdata="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" filled="f" stroked="f" strokeweight="1pt">
+                <v:stroke miterlimit="4"/>
+                <v:textbox inset="4pt,4pt,4pt,4pt">
+                  <w:txbxContent>
+                    <w:p>
+                      <w:pPr>
+                        <w:rPr>
+                          <w:rFonts w:ascii="Cavolini" w:hAnsi="Cavolini" w:cs="Cavolini"/>
+                          <w:sz w:val="18"/>
+                          <w:szCs w:val="18"/>
+                          <w:lang w:val="en-US"/>
+                        </w:rPr>
+                      </w:pPr>
+                      <w:r>
+                        <w:rPr>
+                          <w:rFonts w:ascii="Cavolini" w:hAnsi="Cavolini" w:cs="Cavolini"/>
+                          <w:sz w:val="18"/>
+                          <w:szCs w:val="18"/>
+                          <w:lang w:val="en-US"/>
+                        </w:rPr>
+                        <w:t>Pizza</w:t>
+                      </w:r>
+                    </w:p>
+                  </w:txbxContent>
+                </v:textbox>
+              </v:shape>
+            </w:pict>
+          </mc:Fallback>
+        </mc:AlternateContent>
+      </w:r>
+      <w:r>
+        <w:rPr>
+          <w:noProof/>
+          <w14:textOutline w14:w="0" w14:cap="rnd" w14:cmpd="sng" w14:algn="ctr">
+            <w14:noFill/>
+            <w14:prstDash w14:val="solid"/>
+            <w14:bevel/>
+          </w14:textOutline>
+        </w:rPr>
+        <w:drawing>
+          <wp:anchor distT="0" distB="0" distL="114300" distR="114300" simplePos="0" relativeHeight="251768832" behindDoc="0" locked="0" layoutInCell="1" allowOverlap="1" wp14:anchorId="2F2436D0" wp14:editId="5C729769">
+            <wp:simplePos x="0" y="0"/>
+            <wp:positionH relativeFrom="column">
+              <wp:posOffset>2705523</wp:posOffset>
+            </wp:positionH>
+            <wp:positionV relativeFrom="paragraph">
+              <wp:posOffset>2761615</wp:posOffset>
+            </wp:positionV>
+            <wp:extent cx="356235" cy="356235"/>
+            <wp:effectExtent l="0" t="0" r="0" b="0"/>
+            <wp:wrapTight wrapText="bothSides">
+              <wp:wrapPolygon edited="0">
+                <wp:start x="11551" y="2310"/>
+                <wp:lineTo x="5390" y="5390"/>
+                <wp:lineTo x="2310" y="10781"/>
+                <wp:lineTo x="3080" y="16171"/>
+                <wp:lineTo x="4620" y="18481"/>
+                <wp:lineTo x="16941" y="18481"/>
+                <wp:lineTo x="19251" y="16171"/>
+                <wp:lineTo x="17711" y="8471"/>
+                <wp:lineTo x="15401" y="2310"/>
+                <wp:lineTo x="11551" y="2310"/>
+              </wp:wrapPolygon>
+            </wp:wrapTight>
+            <wp:docPr id="1073741832" name="Picture 1073741832" descr="Logo&#10;&#10;Description automatically generated"/>
+            <wp:cNvGraphicFramePr>
+              <a:graphicFrameLocks xmlns:a="http://schemas.openxmlformats.org/drawingml/2006/main" noChangeAspect="1"/>
+            </wp:cNvGraphicFramePr>
+            <a:graphic xmlns:a="http://schemas.openxmlformats.org/drawingml/2006/main">
+              <a:graphicData uri="http://schemas.openxmlformats.org/drawingml/2006/picture">
+                <pic:pic xmlns:pic="http://schemas.openxmlformats.org/drawingml/2006/picture">
+                  <pic:nvPicPr>
+                    <pic:cNvPr id="1073741830" name="Picture 1073741830" descr="Logo&#10;&#10;Description automatically generated"/>
+                    <pic:cNvPicPr/>
+                  </pic:nvPicPr>
+                  <pic:blipFill>
+                    <a:blip r:embed="rId39" cstate="print">
+                      <a:extLst>
+                        <a:ext uri="{28A0092B-C50C-407E-A947-70E740481C1C}">
+                          <a14:useLocalDpi xmlns:a14="http://schemas.microsoft.com/office/drawing/2010/main" val="0"/>
+                        </a:ext>
+                      </a:extLst>
+                    </a:blip>
+                    <a:stretch>
+                      <a:fillRect/>
+                    </a:stretch>
+                  </pic:blipFill>
+                  <pic:spPr>
+                    <a:xfrm>
+                      <a:off x="0" y="0"/>
+                      <a:ext cx="356235" cy="356235"/>
+                    </a:xfrm>
+                    <a:prstGeom prst="rect">
+                      <a:avLst/>
+                    </a:prstGeom>
+                  </pic:spPr>
+                </pic:pic>
+              </a:graphicData>
+            </a:graphic>
+            <wp14:sizeRelH relativeFrom="margin">
+              <wp14:pctWidth>0</wp14:pctWidth>
+            </wp14:sizeRelH>
+            <wp14:sizeRelV relativeFrom="margin">
+              <wp14:pctHeight>0</wp14:pctHeight>
+            </wp14:sizeRelV>
+          </wp:anchor>
+        </w:drawing>
+      </w:r>
+      <w:r>
+        <w:rPr>
+          <w:noProof/>
+          <w14:textOutline w14:w="0" w14:cap="rnd" w14:cmpd="sng" w14:algn="ctr">
+            <w14:noFill/>
+            <w14:prstDash w14:val="solid"/>
+            <w14:bevel/>
+          </w14:textOutline>
+        </w:rPr>
+        <w:drawing>
+          <wp:anchor distT="0" distB="0" distL="114300" distR="114300" simplePos="0" relativeHeight="251766784" behindDoc="0" locked="0" layoutInCell="1" allowOverlap="1" wp14:anchorId="409B99DF" wp14:editId="65316693">
+            <wp:simplePos x="0" y="0"/>
+            <wp:positionH relativeFrom="column">
+              <wp:posOffset>2559685</wp:posOffset>
+            </wp:positionH>
+            <wp:positionV relativeFrom="paragraph">
+              <wp:posOffset>2940262</wp:posOffset>
+            </wp:positionV>
+            <wp:extent cx="356235" cy="356235"/>
+            <wp:effectExtent l="0" t="0" r="0" b="0"/>
+            <wp:wrapTight wrapText="bothSides">
+              <wp:wrapPolygon edited="0">
+                <wp:start x="11551" y="2310"/>
+                <wp:lineTo x="5390" y="5390"/>
+                <wp:lineTo x="2310" y="10781"/>
+                <wp:lineTo x="3080" y="16171"/>
+                <wp:lineTo x="4620" y="18481"/>
+                <wp:lineTo x="16941" y="18481"/>
+                <wp:lineTo x="19251" y="16171"/>
+                <wp:lineTo x="17711" y="8471"/>
+                <wp:lineTo x="15401" y="2310"/>
+                <wp:lineTo x="11551" y="2310"/>
+              </wp:wrapPolygon>
+            </wp:wrapTight>
+            <wp:docPr id="1073741831" name="Picture 1073741831" descr="Logo&#10;&#10;Description automatically generated"/>
+            <wp:cNvGraphicFramePr>
+              <a:graphicFrameLocks xmlns:a="http://schemas.openxmlformats.org/drawingml/2006/main" noChangeAspect="1"/>
+            </wp:cNvGraphicFramePr>
+            <a:graphic xmlns:a="http://schemas.openxmlformats.org/drawingml/2006/main">
+              <a:graphicData uri="http://schemas.openxmlformats.org/drawingml/2006/picture">
+                <pic:pic xmlns:pic="http://schemas.openxmlformats.org/drawingml/2006/picture">
+                  <pic:nvPicPr>
+                    <pic:cNvPr id="1073741830" name="Picture 1073741830" descr="Logo&#10;&#10;Description automatically generated"/>
+                    <pic:cNvPicPr/>
+                  </pic:nvPicPr>
+                  <pic:blipFill>
+                    <a:blip r:embed="rId39" cstate="print">
+                      <a:extLst>
+                        <a:ext uri="{28A0092B-C50C-407E-A947-70E740481C1C}">
+                          <a14:useLocalDpi xmlns:a14="http://schemas.microsoft.com/office/drawing/2010/main" val="0"/>
+                        </a:ext>
+                      </a:extLst>
+                    </a:blip>
+                    <a:stretch>
+                      <a:fillRect/>
+                    </a:stretch>
+                  </pic:blipFill>
+                  <pic:spPr>
+                    <a:xfrm>
+                      <a:off x="0" y="0"/>
+                      <a:ext cx="356235" cy="356235"/>
+                    </a:xfrm>
+                    <a:prstGeom prst="rect">
+                      <a:avLst/>
+                    </a:prstGeom>
+                  </pic:spPr>
+                </pic:pic>
+              </a:graphicData>
+            </a:graphic>
+            <wp14:sizeRelH relativeFrom="margin">
+              <wp14:pctWidth>0</wp14:pctWidth>
+            </wp14:sizeRelH>
+            <wp14:sizeRelV relativeFrom="margin">
+              <wp14:pctHeight>0</wp14:pctHeight>
+            </wp14:sizeRelV>
+          </wp:anchor>
+        </w:drawing>
+      </w:r>
+      <w:r>
+        <w:rPr>
+          <w:noProof/>
+          <w14:textOutline w14:w="0" w14:cap="rnd" w14:cmpd="sng" w14:algn="ctr">
+            <w14:noFill/>
+            <w14:prstDash w14:val="solid"/>
+            <w14:bevel/>
+          </w14:textOutline>
+        </w:rPr>
+        <w:drawing>
+          <wp:anchor distT="0" distB="0" distL="114300" distR="114300" simplePos="0" relativeHeight="251764736" behindDoc="0" locked="0" layoutInCell="1" allowOverlap="1" wp14:anchorId="48E1A539" wp14:editId="6616C611">
+            <wp:simplePos x="0" y="0"/>
+            <wp:positionH relativeFrom="column">
+              <wp:posOffset>2762674</wp:posOffset>
+            </wp:positionH>
+            <wp:positionV relativeFrom="paragraph">
+              <wp:posOffset>2939415</wp:posOffset>
+            </wp:positionV>
+            <wp:extent cx="356235" cy="356235"/>
+            <wp:effectExtent l="0" t="0" r="0" b="0"/>
+            <wp:wrapTight wrapText="bothSides">
+              <wp:wrapPolygon edited="0">
+                <wp:start x="11551" y="2310"/>
+                <wp:lineTo x="5390" y="5390"/>
+                <wp:lineTo x="2310" y="10781"/>
+                <wp:lineTo x="3080" y="16171"/>
+                <wp:lineTo x="4620" y="18481"/>
+                <wp:lineTo x="16941" y="18481"/>
+                <wp:lineTo x="19251" y="16171"/>
+                <wp:lineTo x="17711" y="8471"/>
+                <wp:lineTo x="15401" y="2310"/>
+                <wp:lineTo x="11551" y="2310"/>
+              </wp:wrapPolygon>
+            </wp:wrapTight>
+            <wp:docPr id="1073741830" name="Picture 1073741830" descr="Logo&#10;&#10;Description automatically generated"/>
+            <wp:cNvGraphicFramePr>
+              <a:graphicFrameLocks xmlns:a="http://schemas.openxmlformats.org/drawingml/2006/main" noChangeAspect="1"/>
+            </wp:cNvGraphicFramePr>
+            <a:graphic xmlns:a="http://schemas.openxmlformats.org/drawingml/2006/main">
+              <a:graphicData uri="http://schemas.openxmlformats.org/drawingml/2006/picture">
+                <pic:pic xmlns:pic="http://schemas.openxmlformats.org/drawingml/2006/picture">
+                  <pic:nvPicPr>
+                    <pic:cNvPr id="1073741830" name="Picture 1073741830" descr="Logo&#10;&#10;Description automatically generated"/>
+                    <pic:cNvPicPr/>
+                  </pic:nvPicPr>
+                  <pic:blipFill>
+                    <a:blip r:embed="rId39" cstate="print">
+                      <a:extLst>
+                        <a:ext uri="{28A0092B-C50C-407E-A947-70E740481C1C}">
+                          <a14:useLocalDpi xmlns:a14="http://schemas.microsoft.com/office/drawing/2010/main" val="0"/>
+                        </a:ext>
+                      </a:extLst>
+                    </a:blip>
+                    <a:stretch>
+                      <a:fillRect/>
+                    </a:stretch>
+                  </pic:blipFill>
+                  <pic:spPr>
+                    <a:xfrm>
+                      <a:off x="0" y="0"/>
+                      <a:ext cx="356235" cy="356235"/>
+                    </a:xfrm>
+                    <a:prstGeom prst="rect">
+                      <a:avLst/>
+                    </a:prstGeom>
+                  </pic:spPr>
+                </pic:pic>
+              </a:graphicData>
+            </a:graphic>
+            <wp14:sizeRelH relativeFrom="margin">
+              <wp14:pctWidth>0</wp14:pctWidth>
+            </wp14:sizeRelH>
+            <wp14:sizeRelV relativeFrom="margin">
+              <wp14:pctHeight>0</wp14:pctHeight>
+            </wp14:sizeRelV>
+          </wp:anchor>
+        </w:drawing>
+      </w:r>
+      <w:r>
+        <w:rPr>
+          <w:noProof/>
+          <w14:textOutline w14:w="0" w14:cap="rnd" w14:cmpd="sng" w14:algn="ctr">
+            <w14:noFill/>
+            <w14:prstDash w14:val="solid"/>
+            <w14:bevel/>
+          </w14:textOutline>
+        </w:rPr>
+        <mc:AlternateContent>
+          <mc:Choice Requires="wps">
+            <w:drawing>
+              <wp:anchor distT="0" distB="0" distL="114300" distR="114300" simplePos="0" relativeHeight="251761664" behindDoc="0" locked="0" layoutInCell="1" allowOverlap="1" wp14:anchorId="2711D9E9" wp14:editId="7F984BFA">
+                <wp:simplePos x="0" y="0"/>
+                <wp:positionH relativeFrom="column">
+                  <wp:posOffset>1140037</wp:posOffset>
+                </wp:positionH>
+                <wp:positionV relativeFrom="paragraph">
+                  <wp:posOffset>1338157</wp:posOffset>
+                </wp:positionV>
+                <wp:extent cx="735753" cy="262255"/>
+                <wp:effectExtent l="0" t="0" r="0" b="0"/>
+                <wp:wrapNone/>
+                <wp:docPr id="1073741828" name="Text Box 1073741828"/>
+                <wp:cNvGraphicFramePr/>
+                <a:graphic xmlns:a="http://schemas.openxmlformats.org/drawingml/2006/main">
+                  <a:graphicData uri="http://schemas.microsoft.com/office/word/2010/wordprocessingShape">
+                    <wps:wsp>
+                      <wps:cNvSpPr txBox="1"/>
+                      <wps:spPr>
+                        <a:xfrm>
+                          <a:off x="0" y="0"/>
+                          <a:ext cx="735753" cy="262255"/>
+                        </a:xfrm>
+                        <a:prstGeom prst="rect">
+                          <a:avLst/>
+                        </a:prstGeom>
+                        <a:noFill/>
+                        <a:ln w="12700" cap="flat">
+                          <a:noFill/>
+                          <a:miter lim="400000"/>
+                        </a:ln>
+                        <a:effectLst/>
+                        <a:sp3d/>
+                      </wps:spPr>
+                      <wps:style>
+                        <a:lnRef idx="0">
+                          <a:scrgbClr r="0" g="0" b="0"/>
+                        </a:lnRef>
+                        <a:fillRef idx="0">
+                          <a:scrgbClr r="0" g="0" b="0"/>
+                        </a:fillRef>
+                        <a:effectRef idx="0">
+                          <a:scrgbClr r="0" g="0" b="0"/>
+                        </a:effectRef>
+                        <a:fontRef idx="none"/>
+                      </wps:style>
+                      <wps:txbx>
+                        <w:txbxContent>
+                          <w:p>
+                            <w:pPr>
+                              <w:rPr>
+                                <w:rFonts w:ascii="Cavolini" w:hAnsi="Cavolini" w:cs="Cavolini"/>
+                                <w:sz w:val="18"/>
+                                <w:szCs w:val="18"/>
+                                <w:lang w:val="en-US"/>
+                              </w:rPr>
+                            </w:pPr>
+                            <w:r>
+                              <w:rPr>
+                                <w:rFonts w:ascii="Cavolini" w:hAnsi="Cavolini" w:cs="Cavolini"/>
+                                <w:sz w:val="18"/>
+                                <w:szCs w:val="18"/>
+                                <w:lang w:val="en-US"/>
+                              </w:rPr>
+                              <w:t>Pizza</w:t>
+                            </w:r>
+                          </w:p>
+                        </w:txbxContent>
+                      </wps:txbx>
+                      <wps:bodyPr rot="0" spcFirstLastPara="1" vertOverflow="overflow" horzOverflow="overflow" vert="horz" wrap="square" lIns="50800" tIns="50800" rIns="50800" bIns="50800" numCol="1" spcCol="38100" rtlCol="0" fromWordArt="0" anchor="t" anchorCtr="0" forceAA="0" compatLnSpc="1">
+                        <a:prstTxWarp prst="textNoShape">
+                          <a:avLst/>
+                        </a:prstTxWarp>
+                        <a:noAutofit/>
+                      </wps:bodyPr>
+                    </wps:wsp>
+                  </a:graphicData>
+                </a:graphic>
+                <wp14:sizeRelH relativeFrom="margin">
+                  <wp14:pctWidth>0</wp14:pctWidth>
+                </wp14:sizeRelH>
+                <wp14:sizeRelV relativeFrom="margin">
+                  <wp14:pctHeight>0</wp14:pctHeight>
+                </wp14:sizeRelV>
+              </wp:anchor>
+            </w:drawing>
+          </mc:Choice>
+          <mc:Fallback>
+            <w:pict>
+              <v:shape w14:anchorId="2711D9E9" id="Text Box 1073741828" o:spid="_x0000_s1040" type="#_x0000_t202" style="position:absolute;margin-left:89.75pt;margin-top:105.35pt;width:57.95pt;height:20.65pt;z-index:251761664;visibility:visible;mso-wrap-style:square;mso-width-percent:0;mso-height-percent:0;mso-wrap-distance-left:9pt;mso-wrap-distance-top:0;mso-wrap-distance-right:9pt;mso-wrap-distance-bottom:0;mso-position-horizontal:absolute;mso-position-horizontal-relative:text;mso-position-vertical:absolute;mso-position-vertical-relative:text;mso-width-percent:0;mso-height-percent:0;mso-width-relative:margin;mso-height-relative:margin;v-text-anchor:top" o:gfxdata="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" filled="f" stroked="f" strokeweight="1pt">
+                <v:stroke miterlimit="4"/>
+                <v:textbox inset="4pt,4pt,4pt,4pt">
+                  <w:txbxContent>
+                    <w:p>
+                      <w:pPr>
+                        <w:rPr>
+                          <w:rFonts w:ascii="Cavolini" w:hAnsi="Cavolini" w:cs="Cavolini"/>
+                          <w:sz w:val="18"/>
+                          <w:szCs w:val="18"/>
+                          <w:lang w:val="en-US"/>
+                        </w:rPr>
+                      </w:pPr>
+                      <w:r>
+                        <w:rPr>
+                          <w:rFonts w:ascii="Cavolini" w:hAnsi="Cavolini" w:cs="Cavolini"/>
+                          <w:sz w:val="18"/>
+                          <w:szCs w:val="18"/>
+                          <w:lang w:val="en-US"/>
+                        </w:rPr>
+                        <w:t>Pizza</w:t>
+                      </w:r>
+                    </w:p>
+                  </w:txbxContent>
+                </v:textbox>
+              </v:shape>
+            </w:pict>
+          </mc:Fallback>
+        </mc:AlternateContent>
+      </w:r>
+      <w:r>
+        <w:rPr>
+          <w:noProof/>
+          <w14:textOutline w14:w="0" w14:cap="rnd" w14:cmpd="sng" w14:algn="ctr">
+            <w14:noFill/>
+            <w14:prstDash w14:val="solid"/>
+            <w14:bevel/>
+          </w14:textOutline>
+        </w:rPr>
+        <w:drawing>
+          <wp:anchor distT="0" distB="0" distL="114300" distR="114300" simplePos="0" relativeHeight="251751424" behindDoc="0" locked="0" layoutInCell="1" allowOverlap="1" wp14:anchorId="410DE2B3" wp14:editId="1DF57ECC">
+            <wp:simplePos x="0" y="0"/>
+            <wp:positionH relativeFrom="column">
+              <wp:posOffset>1652270</wp:posOffset>
+            </wp:positionH>
+            <wp:positionV relativeFrom="paragraph">
+              <wp:posOffset>498475</wp:posOffset>
+            </wp:positionV>
+            <wp:extent cx="270510" cy="229870"/>
+            <wp:effectExtent l="0" t="0" r="0" b="0"/>
+            <wp:wrapTight wrapText="bothSides">
+              <wp:wrapPolygon edited="0">
+                <wp:start x="0" y="0"/>
+                <wp:lineTo x="0" y="20287"/>
+                <wp:lineTo x="20282" y="20287"/>
+                <wp:lineTo x="20282" y="2387"/>
+                <wp:lineTo x="6085" y="0"/>
+                <wp:lineTo x="0" y="0"/>
+              </wp:wrapPolygon>
+            </wp:wrapTight>
+            <wp:docPr id="60" name="Graphic 60"/>
+            <wp:cNvGraphicFramePr>
+              <a:graphicFrameLocks xmlns:a="http://schemas.openxmlformats.org/drawingml/2006/main" noChangeAspect="1"/>
+            </wp:cNvGraphicFramePr>
+            <a:graphic xmlns:a="http://schemas.openxmlformats.org/drawingml/2006/main">
+              <a:graphicData uri="http://schemas.openxmlformats.org/drawingml/2006/picture">
+                <pic:pic xmlns:pic="http://schemas.openxmlformats.org/drawingml/2006/picture">
+                  <pic:nvPicPr>
+                    <pic:cNvPr id="58" name="Graphic 58"/>
+                    <pic:cNvPicPr/>
+                  </pic:nvPicPr>
+                  <pic:blipFill>
+                    <a:blip r:embed="rId40" cstate="print">
+                      <a:extLst>
+                        <a:ext uri="{28A0092B-C50C-407E-A947-70E740481C1C}">
+                          <a14:useLocalDpi xmlns:a14="http://schemas.microsoft.com/office/drawing/2010/main" val="0"/>
+                        </a:ext>
+                        <a:ext uri="{96DAC541-7B7A-43D3-8B79-37D633B846F1}">
+                          <asvg:svgBlip xmlns:asvg="http://schemas.microsoft.com/office/drawing/2016/SVG/main" r:embed="rId41"/>
+                        </a:ext>
+                      </a:extLst>
+                    </a:blip>
+                    <a:stretch>
+                      <a:fillRect/>
+                    </a:stretch>
+                  </pic:blipFill>
+                  <pic:spPr>
+                    <a:xfrm flipH="1">
+                      <a:off x="0" y="0"/>
+                      <a:ext cx="270510" cy="229870"/>
+                    </a:xfrm>
+                    <a:prstGeom prst="rect">
+                      <a:avLst/>
+                    </a:prstGeom>
+                  </pic:spPr>
+                </pic:pic>
+              </a:graphicData>
+            </a:graphic>
+            <wp14:sizeRelH relativeFrom="margin">
+              <wp14:pctWidth>0</wp14:pctWidth>
+            </wp14:sizeRelH>
+            <wp14:sizeRelV relativeFrom="margin">
+              <wp14:pctHeight>0</wp14:pctHeight>
+            </wp14:sizeRelV>
+          </wp:anchor>
+        </w:drawing>
+      </w:r>
+      <w:r>
+        <w:rPr>
+          <w:noProof/>
+          <w14:textOutline w14:w="0" w14:cap="rnd" w14:cmpd="sng" w14:algn="ctr">
+            <w14:noFill/>
+            <w14:prstDash w14:val="solid"/>
+            <w14:bevel/>
+          </w14:textOutline>
+        </w:rPr>
+        <mc:AlternateContent>
+          <mc:Choice Requires="wps">
+            <w:drawing>
+              <wp:anchor distT="0" distB="0" distL="114300" distR="114300" simplePos="0" relativeHeight="251756544" behindDoc="0" locked="0" layoutInCell="1" allowOverlap="1" wp14:anchorId="55524EA2" wp14:editId="262AB6FF">
+                <wp:simplePos x="0" y="0"/>
+                <wp:positionH relativeFrom="column">
+                  <wp:posOffset>1411393</wp:posOffset>
+                </wp:positionH>
+                <wp:positionV relativeFrom="paragraph">
+                  <wp:posOffset>580178</wp:posOffset>
+                </wp:positionV>
+                <wp:extent cx="1038860" cy="358775"/>
+                <wp:effectExtent l="38100" t="38100" r="27940" b="47625"/>
+                <wp:wrapNone/>
+                <wp:docPr id="63" name="Straight Arrow Connector 63"/>
+                <wp:cNvGraphicFramePr/>
+                <a:graphic xmlns:a="http://schemas.openxmlformats.org/drawingml/2006/main">
+                  <a:graphicData uri="http://schemas.microsoft.com/office/word/2010/wordprocessingShape">
+                    <wps:wsp>
+                      <wps:cNvCnPr/>
+                      <wps:spPr>
+                        <a:xfrm flipV="1">
+                          <a:off x="0" y="0"/>
+                          <a:ext cx="1038860" cy="358775"/>
+                        </a:xfrm>
+                        <a:prstGeom prst="straightConnector1">
+                          <a:avLst/>
+                        </a:prstGeom>
+                        <a:noFill/>
+                        <a:ln w="25400" cap="rnd" cmpd="sng">
+                          <a:solidFill>
+                            <a:srgbClr val="232323"/>
+                          </a:solidFill>
+                          <a:prstDash val="sysDot"/>
+                          <a:miter lim="800000"/>
+                          <a:headEnd type="oval"/>
+                          <a:tailEnd type="triangle" w="med" len="med"/>
+                        </a:ln>
+                        <a:effectLst/>
+                        <a:sp3d/>
+                      </wps:spPr>
+                      <wps:style>
+                        <a:lnRef idx="0">
+                          <a:scrgbClr r="0" g="0" b="0"/>
+                        </a:lnRef>
+                        <a:fillRef idx="0">
+                          <a:scrgbClr r="0" g="0" b="0"/>
+                        </a:fillRef>
+                        <a:effectRef idx="0">
+                          <a:scrgbClr r="0" g="0" b="0"/>
+                        </a:effectRef>
+                        <a:fontRef idx="none"/>
+                      </wps:style>
+                      <wps:bodyPr/>
+                    </wps:wsp>
+                  </a:graphicData>
+                </a:graphic>
+                <wp14:sizeRelH relativeFrom="margin">
+                  <wp14:pctWidth>0</wp14:pctWidth>
+                </wp14:sizeRelH>
+                <wp14:sizeRelV relativeFrom="margin">
+                  <wp14:pctHeight>0</wp14:pctHeight>
+                </wp14:sizeRelV>
+              </wp:anchor>
+            </w:drawing>
+          </mc:Choice>
+          <mc:Fallback>
+            <w:pict>
+              <v:shapetype w14:anchorId="58E28DCD" id="_x0000_t32" coordsize="21600,21600" o:spt="32" o:oned="t" path="m,l21600,21600e" filled="f">
+                <v:path arrowok="t" fillok="f" o:connecttype="none"/>
+                <o:lock v:ext="edit" shapetype="t"/>
+              </v:shapetype>
+              <v:shape id="Straight Arrow Connector 63" o:spid="_x0000_s1026" type="#_x0000_t32" style="position:absolute;margin-left:111.15pt;margin-top:45.7pt;width:81.8pt;height:28.25pt;flip:y;z-index:251756544;visibility:visible;mso-wrap-style:square;mso-width-percent:0;mso-height-percent:0;mso-wrap-distance-left:9pt;mso-wrap-distance-top:0;mso-wrap-distance-right:9pt;mso-wrap-distance-bottom:0;mso-position-horizontal:absolute;mso-position-horizontal-relative:text;mso-position-vertical:absolute;mso-position-vertical-relative:text;mso-width-percent:0;mso-height-percent:0;mso-width-relative:margin;mso-height-relative:margin" o:gfxdata="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" strokecolor="#232323" strokeweight="2pt">
+                <v:stroke dashstyle="1 1" startarrow="oval" endarrow="block" joinstyle="miter" endcap="round"/>
+              </v:shape>
+            </w:pict>
+          </mc:Fallback>
+        </mc:AlternateContent>
+      </w:r>
+      <w:r>
+        <w:rPr>
+          <w:noProof/>
+          <w14:textOutline w14:w="0" w14:cap="rnd" w14:cmpd="sng" w14:algn="ctr">
+            <w14:noFill/>
+            <w14:prstDash w14:val="solid"/>
+            <w14:bevel/>
+          </w14:textOutline>
+        </w:rPr>
+        <mc:AlternateContent>
+          <mc:Choice Requires="wps">
+            <w:drawing>
+              <wp:anchor distT="0" distB="0" distL="114300" distR="114300" simplePos="0" relativeHeight="251754496" behindDoc="0" locked="0" layoutInCell="1" allowOverlap="1" wp14:anchorId="1BAAA37A" wp14:editId="59FB5B6A">
+                <wp:simplePos x="0" y="0"/>
+                <wp:positionH relativeFrom="column">
+                  <wp:posOffset>1413933</wp:posOffset>
+                </wp:positionH>
+                <wp:positionV relativeFrom="paragraph">
+                  <wp:posOffset>1392766</wp:posOffset>
+                </wp:positionV>
+                <wp:extent cx="1090507" cy="88053"/>
+                <wp:effectExtent l="38100" t="38100" r="27305" b="64770"/>
+                <wp:wrapNone/>
+                <wp:docPr id="62" name="Straight Arrow Connector 62"/>
+                <wp:cNvGraphicFramePr/>
+                <a:graphic xmlns:a="http://schemas.openxmlformats.org/drawingml/2006/main">
+                  <a:graphicData uri="http://schemas.microsoft.com/office/word/2010/wordprocessingShape">
+                    <wps:wsp>
+                      <wps:cNvCnPr/>
+                      <wps:spPr>
+                        <a:xfrm>
+                          <a:off x="0" y="0"/>
+                          <a:ext cx="1090507" cy="88053"/>
+                        </a:xfrm>
+                        <a:prstGeom prst="straightConnector1">
+                          <a:avLst/>
+                        </a:prstGeom>
+                        <a:noFill/>
+                        <a:ln w="25400" cap="rnd" cmpd="sng">
+                          <a:solidFill>
+                            <a:srgbClr val="232323"/>
+                          </a:solidFill>
+                          <a:prstDash val="sysDot"/>
+                          <a:miter lim="800000"/>
+                          <a:headEnd type="oval"/>
+                          <a:tailEnd type="triangle" w="med" len="med"/>
+                        </a:ln>
+                        <a:effectLst/>
+                        <a:sp3d/>
+                      </wps:spPr>
+                      <wps:style>
+                        <a:lnRef idx="0">
+                          <a:scrgbClr r="0" g="0" b="0"/>
+                        </a:lnRef>
+                        <a:fillRef idx="0">
+                          <a:scrgbClr r="0" g="0" b="0"/>
+                        </a:fillRef>
+                        <a:effectRef idx="0">
+                          <a:scrgbClr r="0" g="0" b="0"/>
+                        </a:effectRef>
+                        <a:fontRef idx="none"/>
+                      </wps:style>
+                      <wps:bodyPr/>
+                    </wps:wsp>
+                  </a:graphicData>
+                </a:graphic>
+                <wp14:sizeRelH relativeFrom="margin">
+                  <wp14:pctWidth>0</wp14:pctWidth>
+                </wp14:sizeRelH>
+                <wp14:sizeRelV relativeFrom="margin">
+                  <wp14:pctHeight>0</wp14:pctHeight>
+                </wp14:sizeRelV>
+              </wp:anchor>
+            </w:drawing>
+          </mc:Choice>
+          <mc:Fallback>
+            <w:pict>
+              <v:shape w14:anchorId="236C1E3C" id="Straight Arrow Connector 62" o:spid="_x0000_s1026" type="#_x0000_t32" style="position:absolute;margin-left:111.35pt;margin-top:109.65pt;width:85.85pt;height:6.95pt;z-index:251754496;visibility:visible;mso-wrap-style:square;mso-width-percent:0;mso-height-percent:0;mso-wrap-distance-left:9pt;mso-wrap-distance-top:0;mso-wrap-distance-right:9pt;mso-wrap-distance-bottom:0;mso-position-horizontal:absolute;mso-position-horizontal-relative:text;mso-position-vertical:absolute;mso-position-vertical-relative:text;mso-width-percent:0;mso-height-percent:0;mso-width-relative:margin;mso-height-relative:margin" o:gfxdata="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" strokecolor="#232323" strokeweight="2pt">
+                <v:stroke dashstyle="1 1" startarrow="oval" endarrow="block" joinstyle="miter" endcap="round"/>
+              </v:shape>
+            </w:pict>
+          </mc:Fallback>
+        </mc:AlternateContent>
+      </w:r>
+      <w:r>
+        <w:rPr>
+          <w:noProof/>
+          <w14:textOutline w14:w="0" w14:cap="rnd" w14:cmpd="sng" w14:algn="ctr">
+            <w14:noFill/>
+            <w14:prstDash w14:val="solid"/>
+            <w14:bevel/>
+          </w14:textOutline>
+        </w:rPr>
+        <mc:AlternateContent>
+          <mc:Choice Requires="wps">
+            <w:drawing>
+              <wp:anchor distT="0" distB="0" distL="114300" distR="114300" simplePos="0" relativeHeight="251752448" behindDoc="0" locked="0" layoutInCell="1" allowOverlap="1" wp14:anchorId="7CD7C7B0" wp14:editId="7D6B553B">
+                <wp:simplePos x="0" y="0"/>
+                <wp:positionH relativeFrom="column">
+                  <wp:posOffset>1411392</wp:posOffset>
+                </wp:positionH>
+                <wp:positionV relativeFrom="paragraph">
+                  <wp:posOffset>2757804</wp:posOffset>
+                </wp:positionV>
+                <wp:extent cx="2651549" cy="111548"/>
+                <wp:effectExtent l="25400" t="38100" r="41275" b="66675"/>
+                <wp:wrapNone/>
+                <wp:docPr id="61" name="Straight Arrow Connector 61"/>
+                <wp:cNvGraphicFramePr/>
+                <a:graphic xmlns:a="http://schemas.openxmlformats.org/drawingml/2006/main">
+                  <a:graphicData uri="http://schemas.microsoft.com/office/word/2010/wordprocessingShape">
+                    <wps:wsp>
+                      <wps:cNvCnPr/>
+                      <wps:spPr>
+                        <a:xfrm flipH="1">
+                          <a:off x="0" y="0"/>
+                          <a:ext cx="2651549" cy="111548"/>
+                        </a:xfrm>
+                        <a:prstGeom prst="straightConnector1">
+                          <a:avLst/>
+                        </a:prstGeom>
+                        <a:noFill/>
+                        <a:ln w="25400" cap="rnd" cmpd="sng">
+                          <a:solidFill>
+                            <a:srgbClr val="232323"/>
+                          </a:solidFill>
+                          <a:prstDash val="sysDot"/>
+                          <a:miter lim="800000"/>
+                          <a:headEnd type="oval"/>
+                          <a:tailEnd type="triangle" w="med" len="med"/>
+                        </a:ln>
+                        <a:effectLst/>
+                        <a:sp3d/>
+                      </wps:spPr>
+                      <wps:style>
+                        <a:lnRef idx="0">
+                          <a:scrgbClr r="0" g="0" b="0"/>
+                        </a:lnRef>
+                        <a:fillRef idx="0">
+                          <a:scrgbClr r="0" g="0" b="0"/>
+                        </a:fillRef>
+                        <a:effectRef idx="0">
+                          <a:scrgbClr r="0" g="0" b="0"/>
+                        </a:effectRef>
+                        <a:fontRef idx="none"/>
+                      </wps:style>
+                      <wps:bodyPr/>
+                    </wps:wsp>
+                  </a:graphicData>
+                </a:graphic>
+                <wp14:sizeRelH relativeFrom="margin">
+                  <wp14:pctWidth>0</wp14:pctWidth>
+                </wp14:sizeRelH>
+                <wp14:sizeRelV relativeFrom="margin">
+                  <wp14:pctHeight>0</wp14:pctHeight>
+                </wp14:sizeRelV>
+              </wp:anchor>
+            </w:drawing>
+          </mc:Choice>
+          <mc:Fallback>
+            <w:pict>
+              <v:shape w14:anchorId="02C161B8" id="Straight Arrow Connector 61" o:spid="_x0000_s1026" type="#_x0000_t32" style="position:absolute;margin-left:111.15pt;margin-top:217.15pt;width:208.8pt;height:8.8pt;flip:x;z-index:251752448;visibility:visible;mso-wrap-style:square;mso-width-percent:0;mso-height-percent:0;mso-wrap-distance-left:9pt;mso-wrap-distance-top:0;mso-wrap-distance-right:9pt;mso-wrap-distance-bottom:0;mso-position-horizontal:absolute;mso-position-horizontal-relative:text;mso-position-vertical:absolute;mso-position-vertical-relative:text;mso-width-percent:0;mso-height-percent:0;mso-width-relative:margin;mso-height-relative:margin" o:gfxdata="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" strokecolor="#232323" strokeweight="2pt">
+                <v:stroke dashstyle="1 1" startarrow="oval" endarrow="block" joinstyle="miter" endcap="round"/>
+              </v:shape>
+            </w:pict>
+          </mc:Fallback>
+        </mc:AlternateContent>
+      </w:r>
+      <w:r>
+        <w:rPr>
+          <w:noProof/>
+          <w14:textOutline w14:w="0" w14:cap="rnd" w14:cmpd="sng" w14:algn="ctr">
+            <w14:noFill/>
+            <w14:prstDash w14:val="solid"/>
+            <w14:bevel/>
+          </w14:textOutline>
+        </w:rPr>
+        <w:drawing>
+          <wp:anchor distT="0" distB="0" distL="114300" distR="114300" simplePos="0" relativeHeight="251747328" behindDoc="0" locked="0" layoutInCell="1" allowOverlap="1" wp14:anchorId="66846955" wp14:editId="1A4CB576">
+            <wp:simplePos x="0" y="0"/>
+            <wp:positionH relativeFrom="column">
+              <wp:posOffset>1982681</wp:posOffset>
+            </wp:positionH>
+            <wp:positionV relativeFrom="paragraph">
+              <wp:posOffset>2520950</wp:posOffset>
+            </wp:positionV>
+            <wp:extent cx="274955" cy="229870"/>
+            <wp:effectExtent l="0" t="0" r="4445" b="0"/>
+            <wp:wrapTight wrapText="bothSides">
+              <wp:wrapPolygon edited="0">
+                <wp:start x="14965" y="0"/>
+                <wp:lineTo x="0" y="2387"/>
+                <wp:lineTo x="0" y="20287"/>
+                <wp:lineTo x="20952" y="20287"/>
+                <wp:lineTo x="20952" y="0"/>
+                <wp:lineTo x="14965" y="0"/>
+              </wp:wrapPolygon>
+            </wp:wrapTight>
+            <wp:docPr id="58" name="Graphic 58"/>
+            <wp:cNvGraphicFramePr>
+              <a:graphicFrameLocks xmlns:a="http://schemas.openxmlformats.org/drawingml/2006/main" noChangeAspect="1"/>
+            </wp:cNvGraphicFramePr>
+            <a:graphic xmlns:a="http://schemas.openxmlformats.org/drawingml/2006/main">
+              <a:graphicData uri="http://schemas.openxmlformats.org/drawingml/2006/picture">
+                <pic:pic xmlns:pic="http://schemas.openxmlformats.org/drawingml/2006/picture">
+                  <pic:nvPicPr>
+                    <pic:cNvPr id="58" name="Graphic 58"/>
+                    <pic:cNvPicPr/>
+                  </pic:nvPicPr>
+                  <pic:blipFill>
+                    <a:blip r:embed="rId40" cstate="print">
+                      <a:extLst>
+                        <a:ext uri="{28A0092B-C50C-407E-A947-70E740481C1C}">
+                          <a14:useLocalDpi xmlns:a14="http://schemas.microsoft.com/office/drawing/2010/main" val="0"/>
+                        </a:ext>
+                        <a:ext uri="{96DAC541-7B7A-43D3-8B79-37D633B846F1}">
+                          <asvg:svgBlip xmlns:asvg="http://schemas.microsoft.com/office/drawing/2016/SVG/main" r:embed="rId41"/>
+                        </a:ext>
+                      </a:extLst>
+                    </a:blip>
+                    <a:stretch>
+                      <a:fillRect/>
+                    </a:stretch>
+                  </pic:blipFill>
+                  <pic:spPr>
+                    <a:xfrm>
+                      <a:off x="0" y="0"/>
+                      <a:ext cx="274955" cy="229870"/>
+                    </a:xfrm>
+                    <a:prstGeom prst="rect">
+                      <a:avLst/>
+                    </a:prstGeom>
+                  </pic:spPr>
+                </pic:pic>
+              </a:graphicData>
+            </a:graphic>
+            <wp14:sizeRelH relativeFrom="margin">
+              <wp14:pctWidth>0</wp14:pctWidth>
+            </wp14:sizeRelH>
+            <wp14:sizeRelV relativeFrom="margin">
+              <wp14:pctHeight>0</wp14:pctHeight>
+            </wp14:sizeRelV>
+          </wp:anchor>
+        </w:drawing>
+      </w:r>
+      <w:r>
+        <w:rPr>
+          <w:noProof/>
+          <w14:textOutline w14:w="0" w14:cap="rnd" w14:cmpd="sng" w14:algn="ctr">
+            <w14:noFill/>
+            <w14:prstDash w14:val="solid"/>
+            <w14:bevel/>
+          </w14:textOutline>
+        </w:rPr>
+        <w:drawing>
+          <wp:anchor distT="0" distB="0" distL="114300" distR="114300" simplePos="0" relativeHeight="251749376" behindDoc="0" locked="0" layoutInCell="1" allowOverlap="1" wp14:anchorId="3115EDFF" wp14:editId="5E740E5E">
+            <wp:simplePos x="0" y="0"/>
+            <wp:positionH relativeFrom="column">
+              <wp:posOffset>1929977</wp:posOffset>
+            </wp:positionH>
+            <wp:positionV relativeFrom="paragraph">
+              <wp:posOffset>1126490</wp:posOffset>
+            </wp:positionV>
+            <wp:extent cx="270510" cy="229870"/>
+            <wp:effectExtent l="0" t="0" r="0" b="0"/>
+            <wp:wrapTight wrapText="bothSides">
+              <wp:wrapPolygon edited="0">
+                <wp:start x="0" y="0"/>
+                <wp:lineTo x="0" y="20287"/>
+                <wp:lineTo x="20282" y="20287"/>
+                <wp:lineTo x="20282" y="2387"/>
+                <wp:lineTo x="6085" y="0"/>
+                <wp:lineTo x="0" y="0"/>
+              </wp:wrapPolygon>
+            </wp:wrapTight>
+            <wp:docPr id="59" name="Graphic 59"/>
+            <wp:cNvGraphicFramePr>
+              <a:graphicFrameLocks xmlns:a="http://schemas.openxmlformats.org/drawingml/2006/main" noChangeAspect="1"/>
+            </wp:cNvGraphicFramePr>
+            <a:graphic xmlns:a="http://schemas.openxmlformats.org/drawingml/2006/main">
+              <a:graphicData uri="http://schemas.openxmlformats.org/drawingml/2006/picture">
+                <pic:pic xmlns:pic="http://schemas.openxmlformats.org/drawingml/2006/picture">
+                  <pic:nvPicPr>
+                    <pic:cNvPr id="58" name="Graphic 58"/>
+                    <pic:cNvPicPr/>
+                  </pic:nvPicPr>
+                  <pic:blipFill>
+                    <a:blip r:embed="rId40" cstate="print">
+                      <a:extLst>
+                        <a:ext uri="{28A0092B-C50C-407E-A947-70E740481C1C}">
+                          <a14:useLocalDpi xmlns:a14="http://schemas.microsoft.com/office/drawing/2010/main" val="0"/>
+                        </a:ext>
+                        <a:ext uri="{96DAC541-7B7A-43D3-8B79-37D633B846F1}">
+                          <asvg:svgBlip xmlns:asvg="http://schemas.microsoft.com/office/drawing/2016/SVG/main" r:embed="rId41"/>
+                        </a:ext>
+                      </a:extLst>
+                    </a:blip>
+                    <a:stretch>
+                      <a:fillRect/>
+                    </a:stretch>
+                  </pic:blipFill>
+                  <pic:spPr>
+                    <a:xfrm flipH="1">
+                      <a:off x="0" y="0"/>
+                      <a:ext cx="270510" cy="229870"/>
+                    </a:xfrm>
+                    <a:prstGeom prst="rect">
+                      <a:avLst/>
+                    </a:prstGeom>
+                  </pic:spPr>
+                </pic:pic>
+              </a:graphicData>
+            </a:graphic>
+            <wp14:sizeRelH relativeFrom="margin">
+              <wp14:pctWidth>0</wp14:pctWidth>
+            </wp14:sizeRelH>
+            <wp14:sizeRelV relativeFrom="margin">
+              <wp14:pctHeight>0</wp14:pctHeight>
+            </wp14:sizeRelV>
+          </wp:anchor>
+        </w:drawing>
+      </w:r>
+      <w:r>
+        <w:rPr>
+          <w:noProof/>
+          <w14:textOutline w14:w="0" w14:cap="rnd" w14:cmpd="sng" w14:algn="ctr">
+            <w14:noFill/>
+            <w14:prstDash w14:val="solid"/>
+            <w14:bevel/>
+          </w14:textOutline>
+        </w:rPr>
+        <w:drawing>
+          <wp:anchor distT="0" distB="0" distL="114300" distR="114300" simplePos="0" relativeHeight="251746304" behindDoc="0" locked="0" layoutInCell="1" allowOverlap="1" wp14:anchorId="491A46B2" wp14:editId="749A44EC">
+            <wp:simplePos x="0" y="0"/>
+            <wp:positionH relativeFrom="column">
+              <wp:posOffset>2729230</wp:posOffset>
+            </wp:positionH>
+            <wp:positionV relativeFrom="paragraph">
+              <wp:posOffset>1047326</wp:posOffset>
+            </wp:positionV>
+            <wp:extent cx="473710" cy="551180"/>
+            <wp:effectExtent l="0" t="0" r="0" b="0"/>
+            <wp:wrapTight wrapText="bothSides">
+              <wp:wrapPolygon edited="0">
+                <wp:start x="7528" y="0"/>
+                <wp:lineTo x="4633" y="3982"/>
+                <wp:lineTo x="6370" y="7963"/>
+                <wp:lineTo x="0" y="11447"/>
+                <wp:lineTo x="0" y="19410"/>
+                <wp:lineTo x="1737" y="20903"/>
+                <wp:lineTo x="5791" y="20903"/>
+                <wp:lineTo x="19689" y="20903"/>
+                <wp:lineTo x="20847" y="19908"/>
+                <wp:lineTo x="20847" y="11945"/>
+                <wp:lineTo x="16794" y="7963"/>
+                <wp:lineTo x="10424" y="0"/>
+                <wp:lineTo x="7528" y="0"/>
+              </wp:wrapPolygon>
+            </wp:wrapTight>
+            <wp:docPr id="57" name="Graphic 57"/>
+            <wp:cNvGraphicFramePr>
+              <a:graphicFrameLocks xmlns:a="http://schemas.openxmlformats.org/drawingml/2006/main" noChangeAspect="1"/>
+            </wp:cNvGraphicFramePr>
+            <a:graphic xmlns:a="http://schemas.openxmlformats.org/drawingml/2006/main">
+              <a:graphicData uri="http://schemas.openxmlformats.org/drawingml/2006/picture">
+                <pic:pic xmlns:pic="http://schemas.openxmlformats.org/drawingml/2006/picture">
+                  <pic:nvPicPr>
+                    <pic:cNvPr id="57" name="Graphic 57"/>
+                    <pic:cNvPicPr/>
+                  </pic:nvPicPr>
+                  <pic:blipFill>
+                    <a:blip r:embed="rId42" cstate="print">
+                      <a:extLst>
+                        <a:ext uri="{28A0092B-C50C-407E-A947-70E740481C1C}">
+                          <a14:useLocalDpi xmlns:a14="http://schemas.microsoft.com/office/drawing/2010/main" val="0"/>
+                        </a:ext>
+                        <a:ext uri="{96DAC541-7B7A-43D3-8B79-37D633B846F1}">
+                          <asvg:svgBlip xmlns:asvg="http://schemas.microsoft.com/office/drawing/2016/SVG/main" r:embed="rId43"/>
+                        </a:ext>
+                      </a:extLst>
+                    </a:blip>
+                    <a:stretch>
+                      <a:fillRect/>
+                    </a:stretch>
+                  </pic:blipFill>
+                  <pic:spPr>
+                    <a:xfrm>
+                      <a:off x="0" y="0"/>
+                      <a:ext cx="473710" cy="551180"/>
+                    </a:xfrm>
+                    <a:prstGeom prst="rect">
+                      <a:avLst/>
+                    </a:prstGeom>
+                  </pic:spPr>
+                </pic:pic>
+              </a:graphicData>
+            </a:graphic>
+            <wp14:sizeRelH relativeFrom="margin">
+              <wp14:pctWidth>0</wp14:pctWidth>
+            </wp14:sizeRelH>
+            <wp14:sizeRelV relativeFrom="margin">
+              <wp14:pctHeight>0</wp14:pctHeight>
+            </wp14:sizeRelV>
+          </wp:anchor>
+        </w:drawing>
+      </w:r>
+      <w:r>
+        <w:rPr>
+          <w:noProof/>
+          <w14:textOutline w14:w="0" w14:cap="rnd" w14:cmpd="sng" w14:algn="ctr">
+            <w14:noFill/>
+            <w14:prstDash w14:val="solid"/>
+            <w14:bevel/>
+          </w14:textOutline>
+        </w:rPr>
+        <w:drawing>
+          <wp:anchor distT="0" distB="0" distL="114300" distR="114300" simplePos="0" relativeHeight="251745280" behindDoc="0" locked="0" layoutInCell="1" allowOverlap="1" wp14:anchorId="1951F564" wp14:editId="7B89F4D0">
+            <wp:simplePos x="0" y="0"/>
+            <wp:positionH relativeFrom="column">
+              <wp:posOffset>1611630</wp:posOffset>
+            </wp:positionH>
+            <wp:positionV relativeFrom="paragraph">
+              <wp:posOffset>1873250</wp:posOffset>
+            </wp:positionV>
+            <wp:extent cx="643255" cy="241300"/>
+            <wp:effectExtent l="0" t="0" r="4445" b="0"/>
+            <wp:wrapTight wrapText="bothSides">
+              <wp:wrapPolygon edited="0">
+                <wp:start x="0" y="0"/>
+                <wp:lineTo x="0" y="20463"/>
+                <wp:lineTo x="21323" y="20463"/>
+                <wp:lineTo x="21323" y="0"/>
+                <wp:lineTo x="0" y="0"/>
+              </wp:wrapPolygon>
+            </wp:wrapTight>
+            <wp:docPr id="56" name="Graphic 56"/>
+            <wp:cNvGraphicFramePr>
+              <a:graphicFrameLocks xmlns:a="http://schemas.openxmlformats.org/drawingml/2006/main" noChangeAspect="1"/>
+            </wp:cNvGraphicFramePr>
+            <a:graphic xmlns:a="http://schemas.openxmlformats.org/drawingml/2006/main">
+              <a:graphicData uri="http://schemas.openxmlformats.org/drawingml/2006/picture">
+                <pic:pic xmlns:pic="http://schemas.openxmlformats.org/drawingml/2006/picture">
+                  <pic:nvPicPr>
+                    <pic:cNvPr id="56" name="Graphic 56"/>
+                    <pic:cNvPicPr/>
+                  </pic:nvPicPr>
+                  <pic:blipFill>
+                    <a:blip r:embed="rId44" cstate="print">
+                      <a:extLst>
+                        <a:ext uri="{28A0092B-C50C-407E-A947-70E740481C1C}">
+                          <a14:useLocalDpi xmlns:a14="http://schemas.microsoft.com/office/drawing/2010/main" val="0"/>
+                        </a:ext>
+                        <a:ext uri="{96DAC541-7B7A-43D3-8B79-37D633B846F1}">
+                          <asvg:svgBlip xmlns:asvg="http://schemas.microsoft.com/office/drawing/2016/SVG/main" r:embed="rId45"/>
+                        </a:ext>
+                      </a:extLst>
+                    </a:blip>
+                    <a:stretch>
+                      <a:fillRect/>
+                    </a:stretch>
+                  </pic:blipFill>
+                  <pic:spPr>
+                    <a:xfrm>
+                      <a:off x="0" y="0"/>
+                      <a:ext cx="643255" cy="241300"/>
+                    </a:xfrm>
+                    <a:prstGeom prst="rect">
+                      <a:avLst/>
+                    </a:prstGeom>
+                  </pic:spPr>
+                </pic:pic>
+              </a:graphicData>
+            </a:graphic>
+            <wp14:sizeRelH relativeFrom="margin">
+              <wp14:pctWidth>0</wp14:pctWidth>
+            </wp14:sizeRelH>
+            <wp14:sizeRelV relativeFrom="margin">
+              <wp14:pctHeight>0</wp14:pctHeight>
+            </wp14:sizeRelV>
+          </wp:anchor>
+        </w:drawing>
+      </w:r>
+      <w:r>
+        <w:rPr>
+          <w:noProof/>
+          <w14:textOutline w14:w="0" w14:cap="rnd" w14:cmpd="sng" w14:algn="ctr">
+            <w14:noFill/>
+            <w14:prstDash w14:val="solid"/>
+            <w14:bevel/>
+          </w14:textOutline>
+        </w:rPr>
+        <w:drawing>
+          <wp:anchor distT="0" distB="0" distL="114300" distR="114300" simplePos="0" relativeHeight="251744256" behindDoc="0" locked="0" layoutInCell="1" allowOverlap="1" wp14:anchorId="5997C060" wp14:editId="3624CE37">
+            <wp:simplePos x="0" y="0"/>
+            <wp:positionH relativeFrom="column">
+              <wp:posOffset>5168054</wp:posOffset>
+            </wp:positionH>
+            <wp:positionV relativeFrom="paragraph">
+              <wp:posOffset>160020</wp:posOffset>
+            </wp:positionV>
+            <wp:extent cx="518160" cy="512445"/>
+            <wp:effectExtent l="0" t="0" r="2540" b="0"/>
+            <wp:wrapTight wrapText="bothSides">
+              <wp:wrapPolygon edited="0">
+                <wp:start x="2647" y="0"/>
+                <wp:lineTo x="0" y="2677"/>
+                <wp:lineTo x="0" y="17665"/>
+                <wp:lineTo x="529" y="20877"/>
+                <wp:lineTo x="21176" y="20877"/>
+                <wp:lineTo x="21176" y="5888"/>
+                <wp:lineTo x="20118" y="3212"/>
+                <wp:lineTo x="18000" y="0"/>
+                <wp:lineTo x="2647" y="0"/>
+              </wp:wrapPolygon>
+            </wp:wrapTight>
+            <wp:docPr id="55" name="Graphic 55"/>
+            <wp:cNvGraphicFramePr>
+              <a:graphicFrameLocks xmlns:a="http://schemas.openxmlformats.org/drawingml/2006/main" noChangeAspect="1"/>
+            </wp:cNvGraphicFramePr>
+            <a:graphic xmlns:a="http://schemas.openxmlformats.org/drawingml/2006/main">
+              <a:graphicData uri="http://schemas.openxmlformats.org/drawingml/2006/picture">
+                <pic:pic xmlns:pic="http://schemas.openxmlformats.org/drawingml/2006/picture">
+                  <pic:nvPicPr>
+                    <pic:cNvPr id="55" name="Graphic 55"/>
+                    <pic:cNvPicPr/>
+                  </pic:nvPicPr>
+                  <pic:blipFill>
+                    <a:blip r:embed="rId46" cstate="print">
+                      <a:extLst>
+                        <a:ext uri="{28A0092B-C50C-407E-A947-70E740481C1C}">
+                          <a14:useLocalDpi xmlns:a14="http://schemas.microsoft.com/office/drawing/2010/main" val="0"/>
+                        </a:ext>
+                        <a:ext uri="{96DAC541-7B7A-43D3-8B79-37D633B846F1}">
+                          <asvg:svgBlip xmlns:asvg="http://schemas.microsoft.com/office/drawing/2016/SVG/main" r:embed="rId47"/>
+                        </a:ext>
+                      </a:extLst>
+                    </a:blip>
+                    <a:stretch>
+                      <a:fillRect/>
+                    </a:stretch>
+                  </pic:blipFill>
+                  <pic:spPr>
+                    <a:xfrm>
+                      <a:off x="0" y="0"/>
+                      <a:ext cx="518160" cy="512445"/>
+                    </a:xfrm>
+                    <a:prstGeom prst="rect">
+                      <a:avLst/>
+                    </a:prstGeom>
+                  </pic:spPr>
+                </pic:pic>
+              </a:graphicData>
+            </a:graphic>
+            <wp14:sizeRelH relativeFrom="margin">
+              <wp14:pctWidth>0</wp14:pctWidth>
+            </wp14:sizeRelH>
+            <wp14:sizeRelV relativeFrom="margin">
+              <wp14:pctHeight>0</wp14:pctHeight>
+            </wp14:sizeRelV>
+          </wp:anchor>
+        </w:drawing>
+      </w:r>
+      <w:r>
+        <w:rPr>
+          <w:noProof/>
+          <w14:textOutline w14:w="0" w14:cap="rnd" w14:cmpd="sng" w14:algn="ctr">
+            <w14:noFill/>
+            <w14:prstDash w14:val="solid"/>
+            <w14:bevel/>
+          </w14:textOutline>
+        </w:rPr>
+        <w:drawing>
+          <wp:anchor distT="0" distB="0" distL="114300" distR="114300" simplePos="0" relativeHeight="251743232" behindDoc="0" locked="0" layoutInCell="1" allowOverlap="1" wp14:anchorId="02380F00" wp14:editId="3AA8870B">
+            <wp:simplePos x="0" y="0"/>
+            <wp:positionH relativeFrom="column">
+              <wp:posOffset>4896909</wp:posOffset>
+            </wp:positionH>
+            <wp:positionV relativeFrom="paragraph">
+              <wp:posOffset>1634490</wp:posOffset>
+            </wp:positionV>
+            <wp:extent cx="377190" cy="467360"/>
+            <wp:effectExtent l="0" t="0" r="3810" b="2540"/>
+            <wp:wrapTight wrapText="bothSides">
+              <wp:wrapPolygon edited="0">
+                <wp:start x="0" y="0"/>
+                <wp:lineTo x="0" y="20543"/>
+                <wp:lineTo x="8000" y="21130"/>
+                <wp:lineTo x="13818" y="21130"/>
+                <wp:lineTo x="21091" y="21130"/>
+                <wp:lineTo x="21091" y="0"/>
+                <wp:lineTo x="0" y="0"/>
+              </wp:wrapPolygon>
+            </wp:wrapTight>
+            <wp:docPr id="54" name="Graphic 54"/>
+            <wp:cNvGraphicFramePr>
+              <a:graphicFrameLocks xmlns:a="http://schemas.openxmlformats.org/drawingml/2006/main" noChangeAspect="1"/>
+            </wp:cNvGraphicFramePr>
+            <a:graphic xmlns:a="http://schemas.openxmlformats.org/drawingml/2006/main">
+              <a:graphicData uri="http://schemas.openxmlformats.org/drawingml/2006/picture">
+                <pic:pic xmlns:pic="http://schemas.openxmlformats.org/drawingml/2006/picture">
+                  <pic:nvPicPr>
+                    <pic:cNvPr id="54" name="Graphic 54"/>
+                    <pic:cNvPicPr/>
+                  </pic:nvPicPr>
+                  <pic:blipFill>
+                    <a:blip r:embed="rId48" cstate="print">
+                      <a:extLst>
+                        <a:ext uri="{28A0092B-C50C-407E-A947-70E740481C1C}">
+                          <a14:useLocalDpi xmlns:a14="http://schemas.microsoft.com/office/drawing/2010/main" val="0"/>
+                        </a:ext>
+                        <a:ext uri="{96DAC541-7B7A-43D3-8B79-37D633B846F1}">
+                          <asvg:svgBlip xmlns:asvg="http://schemas.microsoft.com/office/drawing/2016/SVG/main" r:embed="rId49"/>
+                        </a:ext>
+                      </a:extLst>
+                    </a:blip>
+                    <a:stretch>
+                      <a:fillRect/>
+                    </a:stretch>
+                  </pic:blipFill>
+                  <pic:spPr>
+                    <a:xfrm>
+                      <a:off x="0" y="0"/>
+                      <a:ext cx="377190" cy="467360"/>
+                    </a:xfrm>
+                    <a:prstGeom prst="rect">
+                      <a:avLst/>
+                    </a:prstGeom>
+                  </pic:spPr>
+                </pic:pic>
+              </a:graphicData>
+            </a:graphic>
+            <wp14:sizeRelH relativeFrom="margin">
+              <wp14:pctWidth>0</wp14:pctWidth>
+            </wp14:sizeRelH>
+            <wp14:sizeRelV relativeFrom="margin">
+              <wp14:pctHeight>0</wp14:pctHeight>
+            </wp14:sizeRelV>
+          </wp:anchor>
+        </w:drawing>
+      </w:r>
+      <w:r>
+        <w:rPr>
+          <w:noProof/>
+          <w14:textOutline w14:w="0" w14:cap="rnd" w14:cmpd="sng" w14:algn="ctr">
+            <w14:noFill/>
+            <w14:prstDash w14:val="solid"/>
+            <w14:bevel/>
+          </w14:textOutline>
+        </w:rPr>
+        <w:drawing>
+          <wp:anchor distT="0" distB="0" distL="114300" distR="114300" simplePos="0" relativeHeight="251742208" behindDoc="0" locked="0" layoutInCell="1" allowOverlap="1" wp14:anchorId="2D7150DD" wp14:editId="11801E1E">
+            <wp:simplePos x="0" y="0"/>
+            <wp:positionH relativeFrom="column">
+              <wp:posOffset>883497</wp:posOffset>
+            </wp:positionH>
+            <wp:positionV relativeFrom="paragraph">
+              <wp:posOffset>2619375</wp:posOffset>
+            </wp:positionV>
+            <wp:extent cx="530860" cy="568960"/>
+            <wp:effectExtent l="0" t="0" r="2540" b="2540"/>
+            <wp:wrapTight wrapText="bothSides">
+              <wp:wrapPolygon edited="0">
+                <wp:start x="16536" y="0"/>
+                <wp:lineTo x="2067" y="7714"/>
+                <wp:lineTo x="0" y="13500"/>
+                <wp:lineTo x="0" y="21214"/>
+                <wp:lineTo x="21187" y="21214"/>
+                <wp:lineTo x="21187" y="13500"/>
+                <wp:lineTo x="19120" y="7714"/>
+                <wp:lineTo x="19636" y="0"/>
+                <wp:lineTo x="16536" y="0"/>
+              </wp:wrapPolygon>
+            </wp:wrapTight>
+            <wp:docPr id="53" name="Graphic 53"/>
+            <wp:cNvGraphicFramePr>
+              <a:graphicFrameLocks xmlns:a="http://schemas.openxmlformats.org/drawingml/2006/main" noChangeAspect="1"/>
+            </wp:cNvGraphicFramePr>
+            <a:graphic xmlns:a="http://schemas.openxmlformats.org/drawingml/2006/main">
+              <a:graphicData uri="http://schemas.openxmlformats.org/drawingml/2006/picture">
+                <pic:pic xmlns:pic="http://schemas.openxmlformats.org/drawingml/2006/picture">
+                  <pic:nvPicPr>
+                    <pic:cNvPr id="51" name="Graphic 51"/>
+                    <pic:cNvPicPr/>
+                  </pic:nvPicPr>
+                  <pic:blipFill>
+                    <a:blip r:embed="rId50" cstate="print">
+                      <a:extLst>
+                        <a:ext uri="{28A0092B-C50C-407E-A947-70E740481C1C}">
+                          <a14:useLocalDpi xmlns:a14="http://schemas.microsoft.com/office/drawing/2010/main" val="0"/>
+                        </a:ext>
+                        <a:ext uri="{96DAC541-7B7A-43D3-8B79-37D633B846F1}">
+                          <asvg:svgBlip xmlns:asvg="http://schemas.microsoft.com/office/drawing/2016/SVG/main" r:embed="rId51"/>
+                        </a:ext>
+                      </a:extLst>
+                    </a:blip>
+                    <a:stretch>
+                      <a:fillRect/>
+                    </a:stretch>
+                  </pic:blipFill>
+                  <pic:spPr>
+                    <a:xfrm>
+                      <a:off x="0" y="0"/>
+                      <a:ext cx="530860" cy="568960"/>
+                    </a:xfrm>
+                    <a:prstGeom prst="rect">
+                      <a:avLst/>
+                    </a:prstGeom>
+                  </pic:spPr>
+                </pic:pic>
+              </a:graphicData>
+            </a:graphic>
+            <wp14:sizeRelH relativeFrom="margin">
+              <wp14:pctWidth>0</wp14:pctWidth>
+            </wp14:sizeRelH>
+            <wp14:sizeRelV relativeFrom="margin">
+              <wp14:pctHeight>0</wp14:pctHeight>
+            </wp14:sizeRelV>
+          </wp:anchor>
+        </w:drawing>
+      </w:r>
+      <w:r>
+        <w:rPr>
+          <w:noProof/>
+          <w14:textOutline w14:w="0" w14:cap="rnd" w14:cmpd="sng" w14:algn="ctr">
+            <w14:noFill/>
+            <w14:prstDash w14:val="solid"/>
+            <w14:bevel/>
+          </w14:textOutline>
+        </w:rPr>
+        <w:drawing>
+          <wp:anchor distT="0" distB="0" distL="114300" distR="114300" simplePos="0" relativeHeight="251740160" behindDoc="0" locked="0" layoutInCell="1" allowOverlap="1" wp14:anchorId="51A8C26B" wp14:editId="4A358DC6">
+            <wp:simplePos x="0" y="0"/>
+            <wp:positionH relativeFrom="column">
+              <wp:posOffset>2932642</wp:posOffset>
+            </wp:positionH>
+            <wp:positionV relativeFrom="paragraph">
+              <wp:posOffset>1873461</wp:posOffset>
+            </wp:positionV>
+            <wp:extent cx="530860" cy="568960"/>
+            <wp:effectExtent l="0" t="0" r="2540" b="2540"/>
+            <wp:wrapTight wrapText="bothSides">
+              <wp:wrapPolygon edited="0">
+                <wp:start x="16536" y="0"/>
+                <wp:lineTo x="2067" y="7714"/>
+                <wp:lineTo x="0" y="13500"/>
+                <wp:lineTo x="0" y="21214"/>
+                <wp:lineTo x="21187" y="21214"/>
+                <wp:lineTo x="21187" y="13500"/>
+                <wp:lineTo x="19120" y="7714"/>
+                <wp:lineTo x="19636" y="0"/>
+                <wp:lineTo x="16536" y="0"/>
+              </wp:wrapPolygon>
+            </wp:wrapTight>
+            <wp:docPr id="51" name="Graphic 51"/>
+            <wp:cNvGraphicFramePr>
+              <a:graphicFrameLocks xmlns:a="http://schemas.openxmlformats.org/drawingml/2006/main" noChangeAspect="1"/>
+            </wp:cNvGraphicFramePr>
+            <a:graphic xmlns:a="http://schemas.openxmlformats.org/drawingml/2006/main">
+              <a:graphicData uri="http://schemas.openxmlformats.org/drawingml/2006/picture">
+                <pic:pic xmlns:pic="http://schemas.openxmlformats.org/drawingml/2006/picture">
+                  <pic:nvPicPr>
+                    <pic:cNvPr id="51" name="Graphic 51"/>
+                    <pic:cNvPicPr/>
+                  </pic:nvPicPr>
+                  <pic:blipFill>
+                    <a:blip r:embed="rId50" cstate="print">
+                      <a:extLst>
+                        <a:ext uri="{28A0092B-C50C-407E-A947-70E740481C1C}">
+                          <a14:useLocalDpi xmlns:a14="http://schemas.microsoft.com/office/drawing/2010/main" val="0"/>
+                        </a:ext>
+                        <a:ext uri="{96DAC541-7B7A-43D3-8B79-37D633B846F1}">
+                          <asvg:svgBlip xmlns:asvg="http://schemas.microsoft.com/office/drawing/2016/SVG/main" r:embed="rId51"/>
+                        </a:ext>
+                      </a:extLst>
+                    </a:blip>
+                    <a:stretch>
+                      <a:fillRect/>
+                    </a:stretch>
+                  </pic:blipFill>
+                  <pic:spPr>
+                    <a:xfrm>
+                      <a:off x="0" y="0"/>
+                      <a:ext cx="530860" cy="568960"/>
+                    </a:xfrm>
+                    <a:prstGeom prst="rect">
+                      <a:avLst/>
+                    </a:prstGeom>
+                  </pic:spPr>
+                </pic:pic>
+              </a:graphicData>
+            </a:graphic>
+            <wp14:sizeRelH relativeFrom="margin">
+              <wp14:pctWidth>0</wp14:pctWidth>
+            </wp14:sizeRelH>
+            <wp14:sizeRelV relativeFrom="margin">
+              <wp14:pctHeight>0</wp14:pctHeight>
+            </wp14:sizeRelV>
+          </wp:anchor>
+        </w:drawing>
+      </w:r>
+      <w:r>
+        <w:rPr>
+          <w:noProof/>
+          <w14:textOutline w14:w="0" w14:cap="rnd" w14:cmpd="sng" w14:algn="ctr">
+            <w14:noFill/>
+            <w14:prstDash w14:val="solid"/>
+            <w14:bevel/>
+          </w14:textOutline>
+        </w:rPr>
+        <w:drawing>
+          <wp:anchor distT="0" distB="0" distL="114300" distR="114300" simplePos="0" relativeHeight="251739136" behindDoc="0" locked="0" layoutInCell="1" allowOverlap="1" wp14:anchorId="5FBB03FA" wp14:editId="46A58382">
+            <wp:simplePos x="0" y="0"/>
+            <wp:positionH relativeFrom="column">
+              <wp:posOffset>98001</wp:posOffset>
+            </wp:positionH>
+            <wp:positionV relativeFrom="paragraph">
+              <wp:posOffset>1301327</wp:posOffset>
+            </wp:positionV>
+            <wp:extent cx="399415" cy="336550"/>
+            <wp:effectExtent l="0" t="0" r="0" b="6350"/>
+            <wp:wrapTight wrapText="bothSides">
+              <wp:wrapPolygon edited="0">
+                <wp:start x="11676" y="0"/>
+                <wp:lineTo x="0" y="815"/>
+                <wp:lineTo x="0" y="10596"/>
+                <wp:lineTo x="687" y="21192"/>
+                <wp:lineTo x="20604" y="21192"/>
+                <wp:lineTo x="20604" y="6521"/>
+                <wp:lineTo x="17170" y="0"/>
+                <wp:lineTo x="11676" y="0"/>
+              </wp:wrapPolygon>
+            </wp:wrapTight>
+            <wp:docPr id="50" name="Graphic 50"/>
+            <wp:cNvGraphicFramePr>
+              <a:graphicFrameLocks xmlns:a="http://schemas.openxmlformats.org/drawingml/2006/main" noChangeAspect="1"/>
+            </wp:cNvGraphicFramePr>
+            <a:graphic xmlns:a="http://schemas.openxmlformats.org/drawingml/2006/main">
+              <a:graphicData uri="http://schemas.openxmlformats.org/drawingml/2006/picture">
+                <pic:pic xmlns:pic="http://schemas.openxmlformats.org/drawingml/2006/picture">
+                  <pic:nvPicPr>
+                    <pic:cNvPr id="47" name="Graphic 47"/>
+                    <pic:cNvPicPr/>
+                  </pic:nvPicPr>
+                  <pic:blipFill>
+                    <a:blip r:embed="rId52" cstate="print">
+                      <a:extLst>
+                        <a:ext uri="{28A0092B-C50C-407E-A947-70E740481C1C}">
+                          <a14:useLocalDpi xmlns:a14="http://schemas.microsoft.com/office/drawing/2010/main" val="0"/>
+                        </a:ext>
+                        <a:ext uri="{96DAC541-7B7A-43D3-8B79-37D633B846F1}">
+                          <asvg:svgBlip xmlns:asvg="http://schemas.microsoft.com/office/drawing/2016/SVG/main" r:embed="rId53"/>
+                        </a:ext>
+                      </a:extLst>
+                    </a:blip>
+                    <a:stretch>
+                      <a:fillRect/>
+                    </a:stretch>
+                  </pic:blipFill>
+                  <pic:spPr>
+                    <a:xfrm>
+                      <a:off x="0" y="0"/>
+                      <a:ext cx="399415" cy="336550"/>
+                    </a:xfrm>
+                    <a:prstGeom prst="rect">
+                      <a:avLst/>
+                    </a:prstGeom>
+                  </pic:spPr>
+                </pic:pic>
+              </a:graphicData>
+            </a:graphic>
+            <wp14:sizeRelH relativeFrom="margin">
+              <wp14:pctWidth>0</wp14:pctWidth>
+            </wp14:sizeRelH>
+            <wp14:sizeRelV relativeFrom="margin">
+              <wp14:pctHeight>0</wp14:pctHeight>
+            </wp14:sizeRelV>
+          </wp:anchor>
+        </w:drawing>
+      </w:r>
+      <w:r>
+        <w:rPr>
+          <w:noProof/>
+          <w14:textOutline w14:w="0" w14:cap="rnd" w14:cmpd="sng" w14:algn="ctr">
+            <w14:noFill/>
+            <w14:prstDash w14:val="solid"/>
+            <w14:bevel/>
+          </w14:textOutline>
+        </w:rPr>
+        <w:drawing>
+          <wp:anchor distT="0" distB="0" distL="114300" distR="114300" simplePos="0" relativeHeight="251737088" behindDoc="0" locked="0" layoutInCell="1" allowOverlap="1" wp14:anchorId="6907DE0A" wp14:editId="05B33442">
+            <wp:simplePos x="0" y="0"/>
+            <wp:positionH relativeFrom="column">
+              <wp:posOffset>57150</wp:posOffset>
+            </wp:positionH>
+            <wp:positionV relativeFrom="paragraph">
+              <wp:posOffset>666538</wp:posOffset>
+            </wp:positionV>
+            <wp:extent cx="399415" cy="336550"/>
+            <wp:effectExtent l="0" t="0" r="0" b="6350"/>
+            <wp:wrapTight wrapText="bothSides">
+              <wp:wrapPolygon edited="0">
+                <wp:start x="11676" y="0"/>
+                <wp:lineTo x="0" y="815"/>
+                <wp:lineTo x="0" y="10596"/>
+                <wp:lineTo x="687" y="21192"/>
+                <wp:lineTo x="20604" y="21192"/>
+                <wp:lineTo x="20604" y="6521"/>
+                <wp:lineTo x="17170" y="0"/>
+                <wp:lineTo x="11676" y="0"/>
+              </wp:wrapPolygon>
+            </wp:wrapTight>
+            <wp:docPr id="49" name="Graphic 49"/>
+            <wp:cNvGraphicFramePr>
+              <a:graphicFrameLocks xmlns:a="http://schemas.openxmlformats.org/drawingml/2006/main" noChangeAspect="1"/>
+            </wp:cNvGraphicFramePr>
+            <a:graphic xmlns:a="http://schemas.openxmlformats.org/drawingml/2006/main">
+              <a:graphicData uri="http://schemas.openxmlformats.org/drawingml/2006/picture">
+                <pic:pic xmlns:pic="http://schemas.openxmlformats.org/drawingml/2006/picture">
+                  <pic:nvPicPr>
+                    <pic:cNvPr id="47" name="Graphic 47"/>
+                    <pic:cNvPicPr/>
+                  </pic:nvPicPr>
+                  <pic:blipFill>
+                    <a:blip r:embed="rId52" cstate="print">
+                      <a:extLst>
+                        <a:ext uri="{28A0092B-C50C-407E-A947-70E740481C1C}">
+                          <a14:useLocalDpi xmlns:a14="http://schemas.microsoft.com/office/drawing/2010/main" val="0"/>
+                        </a:ext>
+                        <a:ext uri="{96DAC541-7B7A-43D3-8B79-37D633B846F1}">
+                          <asvg:svgBlip xmlns:asvg="http://schemas.microsoft.com/office/drawing/2016/SVG/main" r:embed="rId53"/>
+                        </a:ext>
+                      </a:extLst>
+                    </a:blip>
+                    <a:stretch>
+                      <a:fillRect/>
+                    </a:stretch>
+                  </pic:blipFill>
+                  <pic:spPr>
+                    <a:xfrm>
+                      <a:off x="0" y="0"/>
+                      <a:ext cx="399415" cy="336550"/>
+                    </a:xfrm>
+                    <a:prstGeom prst="rect">
+                      <a:avLst/>
+                    </a:prstGeom>
+                  </pic:spPr>
+                </pic:pic>
+              </a:graphicData>
+            </a:graphic>
+            <wp14:sizeRelH relativeFrom="margin">
+              <wp14:pctWidth>0</wp14:pctWidth>
+            </wp14:sizeRelH>
+            <wp14:sizeRelV relativeFrom="margin">
+              <wp14:pctHeight>0</wp14:pctHeight>
+            </wp14:sizeRelV>
+          </wp:anchor>
+        </w:drawing>
+      </w:r>
+      <w:r>
+        <w:rPr>
+          <w:noProof/>
+          <w14:textOutline w14:w="0" w14:cap="rnd" w14:cmpd="sng" w14:algn="ctr">
+            <w14:noFill/>
+            <w14:prstDash w14:val="solid"/>
+            <w14:bevel/>
+          </w14:textOutline>
+        </w:rPr>
+        <w:drawing>
+          <wp:anchor distT="0" distB="0" distL="114300" distR="114300" simplePos="0" relativeHeight="251735040" behindDoc="0" locked="0" layoutInCell="1" allowOverlap="1" wp14:anchorId="28178DAD" wp14:editId="262BC42F">
+            <wp:simplePos x="0" y="0"/>
+            <wp:positionH relativeFrom="column">
+              <wp:posOffset>395817</wp:posOffset>
+            </wp:positionH>
+            <wp:positionV relativeFrom="paragraph">
+              <wp:posOffset>1958340</wp:posOffset>
+            </wp:positionV>
+            <wp:extent cx="399415" cy="336550"/>
+            <wp:effectExtent l="0" t="0" r="0" b="6350"/>
+            <wp:wrapTight wrapText="bothSides">
+              <wp:wrapPolygon edited="0">
+                <wp:start x="11676" y="0"/>
+                <wp:lineTo x="0" y="815"/>
+                <wp:lineTo x="0" y="10596"/>
+                <wp:lineTo x="687" y="21192"/>
+                <wp:lineTo x="20604" y="21192"/>
+                <wp:lineTo x="20604" y="6521"/>
+                <wp:lineTo x="17170" y="0"/>
+                <wp:lineTo x="11676" y="0"/>
+              </wp:wrapPolygon>
+            </wp:wrapTight>
+            <wp:docPr id="48" name="Graphic 48"/>
+            <wp:cNvGraphicFramePr>
+              <a:graphicFrameLocks xmlns:a="http://schemas.openxmlformats.org/drawingml/2006/main" noChangeAspect="1"/>
+            </wp:cNvGraphicFramePr>
+            <a:graphic xmlns:a="http://schemas.openxmlformats.org/drawingml/2006/main">
+              <a:graphicData uri="http://schemas.openxmlformats.org/drawingml/2006/picture">
+                <pic:pic xmlns:pic="http://schemas.openxmlformats.org/drawingml/2006/picture">
+                  <pic:nvPicPr>
+                    <pic:cNvPr id="47" name="Graphic 47"/>
+                    <pic:cNvPicPr/>
+                  </pic:nvPicPr>
+                  <pic:blipFill>
+                    <a:blip r:embed="rId52" cstate="print">
+                      <a:extLst>
+                        <a:ext uri="{28A0092B-C50C-407E-A947-70E740481C1C}">
+                          <a14:useLocalDpi xmlns:a14="http://schemas.microsoft.com/office/drawing/2010/main" val="0"/>
+                        </a:ext>
+                        <a:ext uri="{96DAC541-7B7A-43D3-8B79-37D633B846F1}">
+                          <asvg:svgBlip xmlns:asvg="http://schemas.microsoft.com/office/drawing/2016/SVG/main" r:embed="rId53"/>
+                        </a:ext>
+                      </a:extLst>
+                    </a:blip>
+                    <a:stretch>
+                      <a:fillRect/>
+                    </a:stretch>
+                  </pic:blipFill>
+                  <pic:spPr>
+                    <a:xfrm>
+                      <a:off x="0" y="0"/>
+                      <a:ext cx="399415" cy="336550"/>
+                    </a:xfrm>
+                    <a:prstGeom prst="rect">
+                      <a:avLst/>
+                    </a:prstGeom>
+                  </pic:spPr>
+                </pic:pic>
+              </a:graphicData>
+            </a:graphic>
+            <wp14:sizeRelH relativeFrom="margin">
+              <wp14:pctWidth>0</wp14:pctWidth>
+            </wp14:sizeRelH>
+            <wp14:sizeRelV relativeFrom="margin">
+              <wp14:pctHeight>0</wp14:pctHeight>
+            </wp14:sizeRelV>
+          </wp:anchor>
+        </w:drawing>
+      </w:r>
+      <w:r>
+        <w:rPr>
+          <w:noProof/>
+          <w14:textOutline w14:w="0" w14:cap="rnd" w14:cmpd="sng" w14:algn="ctr">
+            <w14:noFill/>
+            <w14:prstDash w14:val="solid"/>
+            <w14:bevel/>
+          </w14:textOutline>
+        </w:rPr>
+        <w:drawing>
+          <wp:anchor distT="0" distB="0" distL="114300" distR="114300" simplePos="0" relativeHeight="251732992" behindDoc="0" locked="0" layoutInCell="1" allowOverlap="1" wp14:anchorId="512101BE" wp14:editId="12F2E8E1">
+            <wp:simplePos x="0" y="0"/>
+            <wp:positionH relativeFrom="column">
+              <wp:posOffset>738082</wp:posOffset>
+            </wp:positionH>
+            <wp:positionV relativeFrom="paragraph">
+              <wp:posOffset>161925</wp:posOffset>
+            </wp:positionV>
+            <wp:extent cx="399415" cy="336550"/>
+            <wp:effectExtent l="0" t="0" r="0" b="6350"/>
+            <wp:wrapTight wrapText="bothSides">
+              <wp:wrapPolygon edited="0">
+                <wp:start x="11676" y="0"/>
+                <wp:lineTo x="0" y="815"/>
+                <wp:lineTo x="0" y="10596"/>
+                <wp:lineTo x="687" y="21192"/>
+                <wp:lineTo x="20604" y="21192"/>
+                <wp:lineTo x="20604" y="6521"/>
+                <wp:lineTo x="17170" y="0"/>
+                <wp:lineTo x="11676" y="0"/>
+              </wp:wrapPolygon>
+            </wp:wrapTight>
+            <wp:docPr id="47" name="Graphic 47"/>
+            <wp:cNvGraphicFramePr>
+              <a:graphicFrameLocks xmlns:a="http://schemas.openxmlformats.org/drawingml/2006/main" noChangeAspect="1"/>
+            </wp:cNvGraphicFramePr>
+            <a:graphic xmlns:a="http://schemas.openxmlformats.org/drawingml/2006/main">
+              <a:graphicData uri="http://schemas.openxmlformats.org/drawingml/2006/picture">
+                <pic:pic xmlns:pic="http://schemas.openxmlformats.org/drawingml/2006/picture">
+                  <pic:nvPicPr>
+                    <pic:cNvPr id="47" name="Graphic 47"/>
+                    <pic:cNvPicPr/>
+                  </pic:nvPicPr>
+                  <pic:blipFill>
+                    <a:blip r:embed="rId52" cstate="print">
+                      <a:extLst>
+                        <a:ext uri="{28A0092B-C50C-407E-A947-70E740481C1C}">
+                          <a14:useLocalDpi xmlns:a14="http://schemas.microsoft.com/office/drawing/2010/main" val="0"/>
+                        </a:ext>
+                        <a:ext uri="{96DAC541-7B7A-43D3-8B79-37D633B846F1}">
+                          <asvg:svgBlip xmlns:asvg="http://schemas.microsoft.com/office/drawing/2016/SVG/main" r:embed="rId53"/>
+                        </a:ext>
+                      </a:extLst>
+                    </a:blip>
+                    <a:stretch>
+                      <a:fillRect/>
+                    </a:stretch>
+                  </pic:blipFill>
+                  <pic:spPr>
+                    <a:xfrm>
+                      <a:off x="0" y="0"/>
+                      <a:ext cx="399415" cy="336550"/>
+                    </a:xfrm>
+                    <a:prstGeom prst="rect">
+                      <a:avLst/>
+                    </a:prstGeom>
+                  </pic:spPr>
+                </pic:pic>
+              </a:graphicData>
+            </a:graphic>
+            <wp14:sizeRelH relativeFrom="margin">
+              <wp14:pctWidth>0</wp14:pctWidth>
+            </wp14:sizeRelH>
+            <wp14:sizeRelV relativeFrom="margin">
+              <wp14:pctHeight>0</wp14:pctHeight>
+            </wp14:sizeRelV>
+          </wp:anchor>
+        </w:drawing>
+      </w:r>
+      <w:r>
+        <w:rPr>
+          <w:noProof/>
+          <w14:textOutline w14:w="0" w14:cap="rnd" w14:cmpd="sng" w14:algn="ctr">
+            <w14:noFill/>
+            <w14:prstDash w14:val="solid"/>
+            <w14:bevel/>
+          </w14:textOutline>
+        </w:rPr>
+        <w:drawing>
+          <wp:anchor distT="0" distB="0" distL="114300" distR="114300" simplePos="0" relativeHeight="251731968" behindDoc="0" locked="0" layoutInCell="1" allowOverlap="1" wp14:anchorId="626C2D19" wp14:editId="40044352">
+            <wp:simplePos x="0" y="0"/>
+            <wp:positionH relativeFrom="column">
+              <wp:posOffset>2350346</wp:posOffset>
+            </wp:positionH>
+            <wp:positionV relativeFrom="paragraph">
+              <wp:posOffset>132715</wp:posOffset>
+            </wp:positionV>
+            <wp:extent cx="521335" cy="365760"/>
+            <wp:effectExtent l="0" t="0" r="0" b="2540"/>
+            <wp:wrapTight wrapText="bothSides">
+              <wp:wrapPolygon edited="0">
+                <wp:start x="6840" y="0"/>
+                <wp:lineTo x="0" y="12000"/>
+                <wp:lineTo x="0" y="21000"/>
+                <wp:lineTo x="21048" y="21000"/>
+                <wp:lineTo x="21048" y="6000"/>
+                <wp:lineTo x="19469" y="3750"/>
+                <wp:lineTo x="12629" y="0"/>
+                <wp:lineTo x="6840" y="0"/>
+              </wp:wrapPolygon>
+            </wp:wrapTight>
+            <wp:docPr id="34" name="Graphic 34"/>
+            <wp:cNvGraphicFramePr>
+              <a:graphicFrameLocks xmlns:a="http://schemas.openxmlformats.org/drawingml/2006/main" noChangeAspect="1"/>
+            </wp:cNvGraphicFramePr>
+            <a:graphic xmlns:a="http://schemas.openxmlformats.org/drawingml/2006/main">
+              <a:graphicData uri="http://schemas.openxmlformats.org/drawingml/2006/picture">
+                <pic:pic xmlns:pic="http://schemas.openxmlformats.org/drawingml/2006/picture">
+                  <pic:nvPicPr>
+                    <pic:cNvPr id="34" name="Graphic 34"/>
+                    <pic:cNvPicPr/>
+                  </pic:nvPicPr>
+                  <pic:blipFill>
+                    <a:blip r:embed="rId54" cstate="print">
+                      <a:extLst>
+                        <a:ext uri="{28A0092B-C50C-407E-A947-70E740481C1C}">
+                          <a14:useLocalDpi xmlns:a14="http://schemas.microsoft.com/office/drawing/2010/main" val="0"/>
+                        </a:ext>
+                        <a:ext uri="{96DAC541-7B7A-43D3-8B79-37D633B846F1}">
+                          <asvg:svgBlip xmlns:asvg="http://schemas.microsoft.com/office/drawing/2016/SVG/main" r:embed="rId55"/>
+                        </a:ext>
+                      </a:extLst>
+                    </a:blip>
+                    <a:stretch>
+                      <a:fillRect/>
+                    </a:stretch>
+                  </pic:blipFill>
+                  <pic:spPr>
+                    <a:xfrm>
+                      <a:off x="0" y="0"/>
+                      <a:ext cx="521335" cy="365760"/>
+                    </a:xfrm>
+                    <a:prstGeom prst="rect">
+                      <a:avLst/>
+                    </a:prstGeom>
+                  </pic:spPr>
+                </pic:pic>
+              </a:graphicData>
+            </a:graphic>
+            <wp14:sizeRelH relativeFrom="margin">
+              <wp14:pctWidth>0</wp14:pctWidth>
+            </wp14:sizeRelH>
+            <wp14:sizeRelV relativeFrom="margin">
+              <wp14:pctHeight>0</wp14:pctHeight>
+            </wp14:sizeRelV>
+          </wp:anchor>
+        </w:drawing>
+      </w:r>
+      <w:r>
+        <w:rPr>
+          <w:noProof/>
+          <w14:textOutline w14:w="0" w14:cap="rnd" w14:cmpd="sng" w14:algn="ctr">
+            <w14:noFill/>
+            <w14:prstDash w14:val="solid"/>
+            <w14:bevel/>
+          </w14:textOutline>
+        </w:rPr>
+        <w:drawing>
+          <wp:anchor distT="0" distB="0" distL="114300" distR="114300" simplePos="0" relativeHeight="251730944" behindDoc="1" locked="0" layoutInCell="1" allowOverlap="1" wp14:anchorId="5148FAA1" wp14:editId="6A66C3AF">
+            <wp:simplePos x="0" y="0"/>
+            <wp:positionH relativeFrom="column">
+              <wp:posOffset>2590800</wp:posOffset>
+            </wp:positionH>
+            <wp:positionV relativeFrom="paragraph">
+              <wp:posOffset>2872317</wp:posOffset>
+            </wp:positionV>
+            <wp:extent cx="473710" cy="349885"/>
+            <wp:effectExtent l="0" t="0" r="0" b="5715"/>
+            <wp:wrapTight wrapText="bothSides">
+              <wp:wrapPolygon edited="0">
+                <wp:start x="4054" y="0"/>
+                <wp:lineTo x="0" y="2352"/>
+                <wp:lineTo x="0" y="10192"/>
+                <wp:lineTo x="1158" y="21169"/>
+                <wp:lineTo x="20847" y="21169"/>
+                <wp:lineTo x="20847" y="5488"/>
+                <wp:lineTo x="18531" y="0"/>
+                <wp:lineTo x="4054" y="0"/>
+              </wp:wrapPolygon>
+            </wp:wrapTight>
+            <wp:docPr id="21" name="Graphic 21"/>
+            <wp:cNvGraphicFramePr>
+              <a:graphicFrameLocks xmlns:a="http://schemas.openxmlformats.org/drawingml/2006/main" noChangeAspect="1"/>
+            </wp:cNvGraphicFramePr>
+            <a:graphic xmlns:a="http://schemas.openxmlformats.org/drawingml/2006/main">
+              <a:graphicData uri="http://schemas.openxmlformats.org/drawingml/2006/picture">
+                <pic:pic xmlns:pic="http://schemas.openxmlformats.org/drawingml/2006/picture">
+                  <pic:nvPicPr>
+                    <pic:cNvPr id="3" name="Graphic 3"/>
+                    <pic:cNvPicPr/>
+                  </pic:nvPicPr>
+                  <pic:blipFill>
+                    <a:blip r:embed="rId11" cstate="print">
+                      <a:extLst>
+                        <a:ext uri="{28A0092B-C50C-407E-A947-70E740481C1C}">
+                          <a14:useLocalDpi xmlns:a14="http://schemas.microsoft.com/office/drawing/2010/main" val="0"/>
+                        </a:ext>
+                        <a:ext uri="{96DAC541-7B7A-43D3-8B79-37D633B846F1}">
+                          <asvg:svgBlip xmlns:asvg="http://schemas.microsoft.com/office/drawing/2016/SVG/main" r:embed="rId12"/>
+                        </a:ext>
+                      </a:extLst>
+                    </a:blip>
+                    <a:stretch>
+                      <a:fillRect/>
+                    </a:stretch>
+                  </pic:blipFill>
+                  <pic:spPr>
+                    <a:xfrm>
+                      <a:off x="0" y="0"/>
+                      <a:ext cx="473710" cy="349885"/>
+                    </a:xfrm>
+                    <a:prstGeom prst="rect">
+                      <a:avLst/>
+                    </a:prstGeom>
+                  </pic:spPr>
+                </pic:pic>
+              </a:graphicData>
+            </a:graphic>
+            <wp14:sizeRelH relativeFrom="page">
+              <wp14:pctWidth>0</wp14:pctWidth>
+            </wp14:sizeRelH>
+            <wp14:sizeRelV relativeFrom="page">
+              <wp14:pctHeight>0</wp14:pctHeight>
+            </wp14:sizeRelV>
+          </wp:anchor>
+        </w:drawing>
+      </w:r>
+      <w:r>
+        <w:rPr>
+          <w:noProof/>
+          <w14:textOutline w14:w="0" w14:cap="rnd" w14:cmpd="sng" w14:algn="ctr">
+            <w14:noFill/>
+            <w14:prstDash w14:val="solid"/>
+            <w14:bevel/>
+          </w14:textOutline>
+        </w:rPr>
+        <w:drawing>
+          <wp:anchor distT="0" distB="0" distL="114300" distR="114300" simplePos="0" relativeHeight="251728896" behindDoc="1" locked="0" layoutInCell="1" allowOverlap="1" wp14:anchorId="7E48E027" wp14:editId="08B2858C">
+            <wp:simplePos x="0" y="0"/>
+            <wp:positionH relativeFrom="column">
+              <wp:posOffset>1140884</wp:posOffset>
+            </wp:positionH>
+            <wp:positionV relativeFrom="paragraph">
+              <wp:posOffset>1000760</wp:posOffset>
+            </wp:positionV>
+            <wp:extent cx="473710" cy="349885"/>
+            <wp:effectExtent l="0" t="0" r="0" b="5715"/>
+            <wp:wrapTight wrapText="bothSides">
+              <wp:wrapPolygon edited="0">
+                <wp:start x="4054" y="0"/>
+                <wp:lineTo x="0" y="2352"/>
+                <wp:lineTo x="0" y="10192"/>
+                <wp:lineTo x="1158" y="21169"/>
+                <wp:lineTo x="20847" y="21169"/>
+                <wp:lineTo x="20847" y="5488"/>
+                <wp:lineTo x="18531" y="0"/>
+                <wp:lineTo x="4054" y="0"/>
+              </wp:wrapPolygon>
+            </wp:wrapTight>
+            <wp:docPr id="18" name="Graphic 18"/>
+            <wp:cNvGraphicFramePr>
+              <a:graphicFrameLocks xmlns:a="http://schemas.openxmlformats.org/drawingml/2006/main" noChangeAspect="1"/>
+            </wp:cNvGraphicFramePr>
+            <a:graphic xmlns:a="http://schemas.openxmlformats.org/drawingml/2006/main">
+              <a:graphicData uri="http://schemas.openxmlformats.org/drawingml/2006/picture">
+                <pic:pic xmlns:pic="http://schemas.openxmlformats.org/drawingml/2006/picture">
+                  <pic:nvPicPr>
+                    <pic:cNvPr id="3" name="Graphic 3"/>
+                    <pic:cNvPicPr/>
+                  </pic:nvPicPr>
+                  <pic:blipFill>
+                    <a:blip r:embed="rId11" cstate="print">
+                      <a:extLst>
+                        <a:ext uri="{28A0092B-C50C-407E-A947-70E740481C1C}">
+                          <a14:useLocalDpi xmlns:a14="http://schemas.microsoft.com/office/drawing/2010/main" val="0"/>
+                        </a:ext>
+                        <a:ext uri="{96DAC541-7B7A-43D3-8B79-37D633B846F1}">
+                          <asvg:svgBlip xmlns:asvg="http://schemas.microsoft.com/office/drawing/2016/SVG/main" r:embed="rId12"/>
+                        </a:ext>
+                      </a:extLst>
+                    </a:blip>
+                    <a:stretch>
+                      <a:fillRect/>
+                    </a:stretch>
+                  </pic:blipFill>
+                  <pic:spPr>
+                    <a:xfrm>
+                      <a:off x="0" y="0"/>
+                      <a:ext cx="473710" cy="349885"/>
+                    </a:xfrm>
+                    <a:prstGeom prst="rect">
+                      <a:avLst/>
+                    </a:prstGeom>
+                  </pic:spPr>
+                </pic:pic>
+              </a:graphicData>
+            </a:graphic>
+            <wp14:sizeRelH relativeFrom="page">
+              <wp14:pctWidth>0</wp14:pctWidth>
+            </wp14:sizeRelH>
+            <wp14:sizeRelV relativeFrom="page">
+              <wp14:pctHeight>0</wp14:pctHeight>
+            </wp14:sizeRelV>
+          </wp:anchor>
+        </w:drawing>
+      </w:r>
+      <w:r>
+        <w:rPr>
+          <w:noProof/>
+          <w14:textOutline w14:w="0" w14:cap="rnd" w14:cmpd="sng" w14:algn="ctr">
+            <w14:noFill/>
+            <w14:prstDash w14:val="solid"/>
+            <w14:bevel/>
+          </w14:textOutline>
+        </w:rPr>
+        <w:drawing>
+          <wp:anchor distT="0" distB="0" distL="114300" distR="114300" simplePos="0" relativeHeight="251726848" behindDoc="1" locked="0" layoutInCell="1" allowOverlap="1" wp14:anchorId="7BAA7E7A" wp14:editId="251D3382">
+            <wp:simplePos x="0" y="0"/>
+            <wp:positionH relativeFrom="column">
+              <wp:posOffset>3870537</wp:posOffset>
+            </wp:positionH>
+            <wp:positionV relativeFrom="paragraph">
+              <wp:posOffset>2838874</wp:posOffset>
+            </wp:positionV>
+            <wp:extent cx="473710" cy="349885"/>
+            <wp:effectExtent l="0" t="0" r="0" b="5715"/>
+            <wp:wrapTight wrapText="bothSides">
+              <wp:wrapPolygon edited="0">
+                <wp:start x="4054" y="0"/>
+                <wp:lineTo x="0" y="2352"/>
+                <wp:lineTo x="0" y="10192"/>
+                <wp:lineTo x="1158" y="21169"/>
+                <wp:lineTo x="20847" y="21169"/>
+                <wp:lineTo x="20847" y="5488"/>
+                <wp:lineTo x="18531" y="0"/>
+                <wp:lineTo x="4054" y="0"/>
+              </wp:wrapPolygon>
+            </wp:wrapTight>
+            <wp:docPr id="2" name="Graphic 2"/>
+            <wp:cNvGraphicFramePr>
+              <a:graphicFrameLocks xmlns:a="http://schemas.openxmlformats.org/drawingml/2006/main" noChangeAspect="1"/>
+            </wp:cNvGraphicFramePr>
+            <a:graphic xmlns:a="http://schemas.openxmlformats.org/drawingml/2006/main">
+              <a:graphicData uri="http://schemas.openxmlformats.org/drawingml/2006/picture">
+                <pic:pic xmlns:pic="http://schemas.openxmlformats.org/drawingml/2006/picture">
+                  <pic:nvPicPr>
+                    <pic:cNvPr id="3" name="Graphic 3"/>
+                    <pic:cNvPicPr/>
+                  </pic:nvPicPr>
+                  <pic:blipFill>
+                    <a:blip r:embed="rId11" cstate="print">
+                      <a:extLst>
+                        <a:ext uri="{28A0092B-C50C-407E-A947-70E740481C1C}">
+                          <a14:useLocalDpi xmlns:a14="http://schemas.microsoft.com/office/drawing/2010/main" val="0"/>
+                        </a:ext>
+                        <a:ext uri="{96DAC541-7B7A-43D3-8B79-37D633B846F1}">
+                          <asvg:svgBlip xmlns:asvg="http://schemas.microsoft.com/office/drawing/2016/SVG/main" r:embed="rId12"/>
+                        </a:ext>
+                      </a:extLst>
+                    </a:blip>
+                    <a:stretch>
+                      <a:fillRect/>
+                    </a:stretch>
+                  </pic:blipFill>
+                  <pic:spPr>
+                    <a:xfrm>
+                      <a:off x="0" y="0"/>
+                      <a:ext cx="473710" cy="349885"/>
+                    </a:xfrm>
+                    <a:prstGeom prst="rect">
+                      <a:avLst/>
+                    </a:prstGeom>
+                  </pic:spPr>
+                </pic:pic>
+              </a:graphicData>
+            </a:graphic>
+            <wp14:sizeRelH relativeFrom="page">
+              <wp14:pctWidth>0</wp14:pctWidth>
+            </wp14:sizeRelH>
+            <wp14:sizeRelV relativeFrom="page">
+              <wp14:pctHeight>0</wp14:pctHeight>
+            </wp14:sizeRelV>
+          </wp:anchor>
+        </w:drawing>
+      </w:r>
+      <w:r>
+        <w:rPr>
+          <w:noProof/>
+          <w14:textOutline w14:w="0" w14:cap="rnd" w14:cmpd="sng" w14:algn="ctr">
+            <w14:noFill/>
+            <w14:prstDash w14:val="solid"/>
+            <w14:bevel/>
+          </w14:textOutline>
+        </w:rPr>
+        <w:drawing>
+          <wp:anchor distT="0" distB="0" distL="114300" distR="114300" simplePos="0" relativeHeight="251724800" behindDoc="1" locked="0" layoutInCell="1" allowOverlap="1" wp14:anchorId="69007CF7" wp14:editId="505034E2">
+            <wp:simplePos x="0" y="0"/>
+            <wp:positionH relativeFrom="column">
+              <wp:posOffset>3907579</wp:posOffset>
+            </wp:positionH>
+            <wp:positionV relativeFrom="paragraph">
+              <wp:posOffset>646854</wp:posOffset>
+            </wp:positionV>
+            <wp:extent cx="473710" cy="349885"/>
+            <wp:effectExtent l="0" t="0" r="0" b="5715"/>
+            <wp:wrapTight wrapText="bothSides">
+              <wp:wrapPolygon edited="0">
+                <wp:start x="4054" y="0"/>
+                <wp:lineTo x="0" y="2352"/>
+                <wp:lineTo x="0" y="10192"/>
+                <wp:lineTo x="1158" y="21169"/>
+                <wp:lineTo x="20847" y="21169"/>
+                <wp:lineTo x="20847" y="5488"/>
+                <wp:lineTo x="18531" y="0"/>
+                <wp:lineTo x="4054" y="0"/>
+              </wp:wrapPolygon>
+            </wp:wrapTight>
+            <wp:docPr id="1" name="Graphic 1"/>
+            <wp:cNvGraphicFramePr>
+              <a:graphicFrameLocks xmlns:a="http://schemas.openxmlformats.org/drawingml/2006/main" noChangeAspect="1"/>
+            </wp:cNvGraphicFramePr>
+            <a:graphic xmlns:a="http://schemas.openxmlformats.org/drawingml/2006/main">
+              <a:graphicData uri="http://schemas.openxmlformats.org/drawingml/2006/picture">
+                <pic:pic xmlns:pic="http://schemas.openxmlformats.org/drawingml/2006/picture">
+                  <pic:nvPicPr>
+                    <pic:cNvPr id="3" name="Graphic 3"/>
+                    <pic:cNvPicPr/>
+                  </pic:nvPicPr>
+                  <pic:blipFill>
+                    <a:blip r:embed="rId11" cstate="print">
+                      <a:extLst>
+                        <a:ext uri="{28A0092B-C50C-407E-A947-70E740481C1C}">
+                          <a14:useLocalDpi xmlns:a14="http://schemas.microsoft.com/office/drawing/2010/main" val="0"/>
+                        </a:ext>
+                        <a:ext uri="{96DAC541-7B7A-43D3-8B79-37D633B846F1}">
+                          <asvg:svgBlip xmlns:asvg="http://schemas.microsoft.com/office/drawing/2016/SVG/main" r:embed="rId12"/>
+                        </a:ext>
+                      </a:extLst>
+                    </a:blip>
+                    <a:stretch>
+                      <a:fillRect/>
+                    </a:stretch>
+                  </pic:blipFill>
+                  <pic:spPr>
+                    <a:xfrm>
+                      <a:off x="0" y="0"/>
+                      <a:ext cx="473710" cy="349885"/>
+                    </a:xfrm>
+                    <a:prstGeom prst="rect">
+                      <a:avLst/>
+                    </a:prstGeom>
+                  </pic:spPr>
+                </pic:pic>
+              </a:graphicData>
+            </a:graphic>
+            <wp14:sizeRelH relativeFrom="page">
+              <wp14:pctWidth>0</wp14:pctWidth>
+            </wp14:sizeRelH>
+            <wp14:sizeRelV relativeFrom="page">
+              <wp14:pctHeight>0</wp14:pctHeight>
+            </wp14:sizeRelV>
+          </wp:anchor>
+        </w:drawing>
+      </w:r>
+    </w:p>
+    <w:p/>
+    <w:p/>
+    <w:p/>
+    <w:p/>
+    <w:p/>
+    <w:p/>
+    <w:p/>
+    <w:p/>
+    <w:p>
+      <w:r>
+        <w:t xml:space="preserve">Should a restaurant in the chain burn down, the next nearest chains relative to the customer will take over service for the area. </w:t>
+      </w:r>
+      <w:r>
+        <w:t>The analogy can essentially be stretched forever due to the supply chain for pizza ingredients and productive systems in general also working in this way.</w:t>
+      </w:r>
+    </w:p>
+    <w:p/>
+    <w:p/>
+    <w:p/>
+    <w:p/>
+    <w:p/>
+    <w:p/>
+    <w:p/>
+    <w:p/>
+    <w:p/>
+    <w:p/>
+    <w:p>
+      <w:pPr>
+        <w:pStyle w:val="Heading1"/>
+      </w:pPr>
+      <w:r>
+        <w:lastRenderedPageBreak/>
+        <w:t>Containers</w:t>
+      </w:r>
+    </w:p>
+    <w:p>
+      <w:pPr>
+        <w:pStyle w:val="Heading2"/>
+      </w:pPr>
+      <w:r>
+        <w:t>Introduction</w:t>
+      </w:r>
+    </w:p>
+    <w:p>
+      <w:r>
+        <w:t>Containers are an instance of an image, much like virtual machines (VM), which simulate the required environment with the use of a Linux kernel packaged in it. It is helpful to think of containers as extremely lightweight versions of VM technology.</w:t>
+      </w:r>
+    </w:p>
+    <w:p>
+      <w:r>
+        <w:t xml:space="preserve">So how does it do this? Let’s imagine that you have written a program in Python 3.7.7, your app only needs Python 3.7.7 and dependant libraries you may have used to run, everything else like a GUI is pointless overhead. </w:t>
+      </w:r>
+      <w:r>
+        <w:t>So, Container Software provides a template built on the Linux Kernel with the needed dependencies of the program only and nothing else. This template is called an image.</w:t>
+      </w:r>
+    </w:p>
+    <w:p>
+      <w:r>
+        <w:t xml:space="preserve">Conversely, if you were to fetch a Python 3.5 image from a repository and run an instance of it, you can do anything you were able to do in the host machine using a command line interface. Any mistakes or changes made in that instance is completely isolated, to start anew just delete the instance and create a new one. </w:t>
+      </w:r>
+    </w:p>
+    <w:p>
+      <w:r>
+        <w:t>This way, your main environment remains intact in the form of an image and you can experiment and play around with the dependencies packaged in the image using containers.</w:t>
+      </w:r>
+    </w:p>
+    <w:p>
+      <w:r>
+        <w:t xml:space="preserve">There are two main open sourced software for containers. Docker and </w:t>
+      </w:r>
+      <w:proofErr w:type="spellStart"/>
+      <w:r>
+        <w:t>Containerd</w:t>
+      </w:r>
+      <w:proofErr w:type="spellEnd"/>
+      <w:r>
+        <w:t>.</w:t>
+      </w:r>
+    </w:p>
+    <w:p>
+      <w:pPr>
+        <w:rPr>
+          <w:color w:val="85CC82" w:themeColor="accent2"/>
+        </w:rPr>
+      </w:pPr>
+      <w:r>
+        <w:rPr>
+          <w:color w:val="85CC82" w:themeColor="accent2"/>
+        </w:rPr>
+        <w:t>Willy-</w:t>
+      </w:r>
+      <w:proofErr w:type="spellStart"/>
+      <w:r>
+        <w:rPr>
+          <w:color w:val="85CC82" w:themeColor="accent2"/>
+        </w:rPr>
+        <w:t>todo</w:t>
+      </w:r>
+      <w:proofErr w:type="spellEnd"/>
+      <w:r>
+        <w:rPr>
+          <w:color w:val="85CC82" w:themeColor="accent2"/>
+        </w:rPr>
+        <w:t xml:space="preserve">: Maybe delve into </w:t>
+      </w:r>
+      <w:proofErr w:type="spellStart"/>
+      <w:r>
+        <w:rPr>
+          <w:color w:val="85CC82" w:themeColor="accent2"/>
+        </w:rPr>
+        <w:t>Containerd</w:t>
+      </w:r>
+      <w:proofErr w:type="spellEnd"/>
+      <w:r>
+        <w:rPr>
+          <w:color w:val="85CC82" w:themeColor="accent2"/>
+        </w:rPr>
+        <w:t xml:space="preserve"> as an alternative but sticking to docker for now.</w:t>
+      </w:r>
+    </w:p>
+    <w:p/>
+    <w:p/>
+    <w:p/>
+    <w:p/>
+    <w:p/>
+    <w:p/>
+    <w:p/>
+    <w:p>
+      <w:pPr>
+        <w:pStyle w:val="Heading2"/>
+      </w:pPr>
+      <w:r>
+        <w:lastRenderedPageBreak/>
+        <w:t>Docker</w:t>
+      </w:r>
+    </w:p>
+    <w:p>
+      <w:r>
+        <w:t>Docker manages containers and images using a client-server architecture. We will take a look into its eco-system below:</w:t>
+      </w:r>
+    </w:p>
+    <w:p>
+      <w:pPr>
+        <w:pStyle w:val="ListParagraph"/>
+        <w:numPr>
+          <w:ilvl w:val="0"/>
+          <w:numId w:val="8"/>
+        </w:numPr>
+      </w:pPr>
+      <w:r>
+        <w:rPr>
+          <w:b/>
+          <w:bCs/>
+        </w:rPr>
+        <w:t>Docker Registry</w:t>
+      </w:r>
+      <w:r>
+        <w:t xml:space="preserve"> : Docker maintains all the images in the registry, they can all be pulled at any time, these are often base images of popular OS’s and software.</w:t>
+      </w:r>
+    </w:p>
+    <w:p>
+      <w:pPr>
+        <w:pStyle w:val="ListParagraph"/>
+        <w:numPr>
+          <w:ilvl w:val="0"/>
+          <w:numId w:val="8"/>
+        </w:numPr>
+      </w:pPr>
+      <w:r>
+        <w:rPr>
+          <w:b/>
+          <w:bCs/>
+        </w:rPr>
+        <w:t xml:space="preserve">Docker Hub </w:t>
+      </w:r>
+      <w:r>
+        <w:t xml:space="preserve">: </w:t>
+      </w:r>
+      <w:r>
+        <w:t>This is the repository for all your custom-built images, images can be pushed and accessed from the hub, it is essentially GitHub but for containers.</w:t>
+      </w:r>
+    </w:p>
+    <w:p>
+      <w:pPr>
+        <w:pStyle w:val="ListParagraph"/>
+        <w:numPr>
+          <w:ilvl w:val="0"/>
+          <w:numId w:val="8"/>
+        </w:numPr>
+      </w:pPr>
+      <w:r>
+        <w:rPr>
+          <w:b/>
+          <w:bCs/>
+        </w:rPr>
+        <w:t>Docker Client</w:t>
+      </w:r>
+      <w:r>
+        <w:rPr>
+          <w:b/>
+          <w:bCs/>
+        </w:rPr>
+        <w:t xml:space="preserve"> </w:t>
+      </w:r>
+      <w:r>
+        <w:t>: The CLI tool used to interact with the Docker server.</w:t>
+      </w:r>
+    </w:p>
+    <w:p>
+      <w:pPr>
+        <w:pStyle w:val="ListParagraph"/>
+        <w:numPr>
+          <w:ilvl w:val="0"/>
+          <w:numId w:val="8"/>
+        </w:numPr>
+      </w:pPr>
+      <w:r>
+        <w:rPr>
+          <w:b/>
+          <w:bCs/>
+        </w:rPr>
+        <w:t>Docker Daemon</w:t>
+      </w:r>
+      <w:r>
+        <w:rPr>
+          <w:b/>
+          <w:bCs/>
+        </w:rPr>
+        <w:t xml:space="preserve"> </w:t>
+      </w:r>
+      <w:r>
+        <w:t>: The Docker server process responsible for pulling, pushing, and building images. It is also used for running the container.</w:t>
+      </w:r>
+    </w:p>
+    <w:p>
+      <w:pPr>
+        <w:ind w:left="360"/>
+      </w:pPr>
+      <w:r>
+        <w:rPr>
+          <w:noProof/>
+          <w14:textOutline w14:w="0" w14:cap="rnd" w14:cmpd="sng" w14:algn="ctr">
+            <w14:noFill/>
+            <w14:prstDash w14:val="solid"/>
+            <w14:bevel/>
+          </w14:textOutline>
+        </w:rPr>
+        <mc:AlternateContent>
+          <mc:Choice Requires="wps">
+            <w:drawing>
+              <wp:anchor distT="0" distB="0" distL="114300" distR="114300" simplePos="0" relativeHeight="251790336" behindDoc="0" locked="0" layoutInCell="1" allowOverlap="1" wp14:anchorId="38BABCB3" wp14:editId="6B93F31D">
+                <wp:simplePos x="0" y="0"/>
+                <wp:positionH relativeFrom="column">
+                  <wp:posOffset>4985174</wp:posOffset>
+                </wp:positionH>
+                <wp:positionV relativeFrom="paragraph">
+                  <wp:posOffset>89324</wp:posOffset>
+                </wp:positionV>
+                <wp:extent cx="853440" cy="262255"/>
+                <wp:effectExtent l="0" t="0" r="0" b="0"/>
+                <wp:wrapNone/>
+                <wp:docPr id="1073741846" name="Text Box 1073741846"/>
+                <wp:cNvGraphicFramePr/>
+                <a:graphic xmlns:a="http://schemas.openxmlformats.org/drawingml/2006/main">
+                  <a:graphicData uri="http://schemas.microsoft.com/office/word/2010/wordprocessingShape">
+                    <wps:wsp>
+                      <wps:cNvSpPr txBox="1"/>
+                      <wps:spPr>
+                        <a:xfrm>
+                          <a:off x="0" y="0"/>
+                          <a:ext cx="853440" cy="262255"/>
+                        </a:xfrm>
+                        <a:prstGeom prst="rect">
+                          <a:avLst/>
+                        </a:prstGeom>
+                        <a:noFill/>
+                        <a:ln w="12700" cap="flat">
+                          <a:noFill/>
+                          <a:miter lim="400000"/>
+                        </a:ln>
+                        <a:effectLst/>
+                        <a:sp3d/>
+                      </wps:spPr>
+                      <wps:style>
+                        <a:lnRef idx="0">
+                          <a:scrgbClr r="0" g="0" b="0"/>
+                        </a:lnRef>
+                        <a:fillRef idx="0">
+                          <a:scrgbClr r="0" g="0" b="0"/>
+                        </a:fillRef>
+                        <a:effectRef idx="0">
+                          <a:scrgbClr r="0" g="0" b="0"/>
+                        </a:effectRef>
+                        <a:fontRef idx="none"/>
+                      </wps:style>
+                      <wps:txbx>
+                        <w:txbxContent>
+                          <w:p>
+                            <w:pPr>
+                              <w:rPr>
+                                <w:rFonts w:ascii="Cavolini" w:hAnsi="Cavolini" w:cs="Cavolini"/>
+                                <w:sz w:val="18"/>
+                                <w:szCs w:val="18"/>
+                                <w:lang w:val="en-US"/>
+                              </w:rPr>
+                            </w:pPr>
+                            <w:r>
+                              <w:rPr>
+                                <w:rFonts w:ascii="Cavolini" w:hAnsi="Cavolini" w:cs="Cavolini"/>
+                                <w:sz w:val="18"/>
+                                <w:szCs w:val="18"/>
+                                <w:lang w:val="en-US"/>
+                              </w:rPr>
+                              <w:t>Registry</w:t>
+                            </w:r>
+                          </w:p>
+                        </w:txbxContent>
+                      </wps:txbx>
+                      <wps:bodyPr rot="0" spcFirstLastPara="1" vertOverflow="overflow" horzOverflow="overflow" vert="horz" wrap="square" lIns="50800" tIns="50800" rIns="50800" bIns="50800" numCol="1" spcCol="38100" rtlCol="0" fromWordArt="0" anchor="t" anchorCtr="0" forceAA="0" compatLnSpc="1">
+                        <a:prstTxWarp prst="textNoShape">
+                          <a:avLst/>
+                        </a:prstTxWarp>
+                        <a:noAutofit/>
+                      </wps:bodyPr>
+                    </wps:wsp>
+                  </a:graphicData>
+                </a:graphic>
+                <wp14:sizeRelH relativeFrom="margin">
+                  <wp14:pctWidth>0</wp14:pctWidth>
+                </wp14:sizeRelH>
+                <wp14:sizeRelV relativeFrom="margin">
+                  <wp14:pctHeight>0</wp14:pctHeight>
+                </wp14:sizeRelV>
+              </wp:anchor>
+            </w:drawing>
+          </mc:Choice>
+          <mc:Fallback>
+            <w:pict>
+              <v:shape w14:anchorId="38BABCB3" id="Text Box 1073741846" o:spid="_x0000_s1041" type="#_x0000_t202" style="position:absolute;left:0;text-align:left;margin-left:392.55pt;margin-top:7.05pt;width:67.2pt;height:20.65pt;z-index:251790336;visibility:visible;mso-wrap-style:square;mso-width-percent:0;mso-height-percent:0;mso-wrap-distance-left:9pt;mso-wrap-distance-top:0;mso-wrap-distance-right:9pt;mso-wrap-distance-bottom:0;mso-position-horizontal:absolute;mso-position-horizontal-relative:text;mso-position-vertical:absolute;mso-position-vertical-relative:text;mso-width-percent:0;mso-height-percent:0;mso-width-relative:margin;mso-height-relative:margin;v-text-anchor:top" o:gfxdata="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" filled="f" stroked="f" strokeweight="1pt">
+                <v:stroke miterlimit="4"/>
+                <v:textbox inset="4pt,4pt,4pt,4pt">
+                  <w:txbxContent>
+                    <w:p>
+                      <w:pPr>
+                        <w:rPr>
+                          <w:rFonts w:ascii="Cavolini" w:hAnsi="Cavolini" w:cs="Cavolini"/>
+                          <w:sz w:val="18"/>
+                          <w:szCs w:val="18"/>
+                          <w:lang w:val="en-US"/>
+                        </w:rPr>
+                      </w:pPr>
+                      <w:r>
+                        <w:rPr>
+                          <w:rFonts w:ascii="Cavolini" w:hAnsi="Cavolini" w:cs="Cavolini"/>
+                          <w:sz w:val="18"/>
+                          <w:szCs w:val="18"/>
+                          <w:lang w:val="en-US"/>
+                        </w:rPr>
+                        <w:t>Registry</w:t>
+                      </w:r>
+                    </w:p>
+                  </w:txbxContent>
+                </v:textbox>
+              </v:shape>
+            </w:pict>
+          </mc:Fallback>
+        </mc:AlternateContent>
+      </w:r>
+      <w:r>
+        <w:rPr>
+          <w:noProof/>
+          <w14:textOutline w14:w="0" w14:cap="rnd" w14:cmpd="sng" w14:algn="ctr">
+            <w14:noFill/>
+            <w14:prstDash w14:val="solid"/>
+            <w14:bevel/>
+          </w14:textOutline>
+        </w:rPr>
+        <mc:AlternateContent>
+          <mc:Choice Requires="wps">
+            <w:drawing>
+              <wp:anchor distT="0" distB="0" distL="114300" distR="114300" simplePos="0" relativeHeight="251786240" behindDoc="0" locked="0" layoutInCell="1" allowOverlap="1" wp14:anchorId="7299F3C0" wp14:editId="77034E1A">
+                <wp:simplePos x="0" y="0"/>
+                <wp:positionH relativeFrom="column">
+                  <wp:posOffset>399203</wp:posOffset>
+                </wp:positionH>
+                <wp:positionV relativeFrom="paragraph">
+                  <wp:posOffset>88265</wp:posOffset>
+                </wp:positionV>
+                <wp:extent cx="853440" cy="262255"/>
+                <wp:effectExtent l="0" t="0" r="0" b="0"/>
+                <wp:wrapNone/>
+                <wp:docPr id="1073741844" name="Text Box 1073741844"/>
+                <wp:cNvGraphicFramePr/>
+                <a:graphic xmlns:a="http://schemas.openxmlformats.org/drawingml/2006/main">
+                  <a:graphicData uri="http://schemas.microsoft.com/office/word/2010/wordprocessingShape">
+                    <wps:wsp>
+                      <wps:cNvSpPr txBox="1"/>
+                      <wps:spPr>
+                        <a:xfrm>
+                          <a:off x="0" y="0"/>
+                          <a:ext cx="853440" cy="262255"/>
+                        </a:xfrm>
+                        <a:prstGeom prst="rect">
+                          <a:avLst/>
+                        </a:prstGeom>
+                        <a:noFill/>
+                        <a:ln w="12700" cap="flat">
+                          <a:noFill/>
+                          <a:miter lim="400000"/>
+                        </a:ln>
+                        <a:effectLst/>
+                        <a:sp3d/>
+                      </wps:spPr>
+                      <wps:style>
+                        <a:lnRef idx="0">
+                          <a:scrgbClr r="0" g="0" b="0"/>
+                        </a:lnRef>
+                        <a:fillRef idx="0">
+                          <a:scrgbClr r="0" g="0" b="0"/>
+                        </a:fillRef>
+                        <a:effectRef idx="0">
+                          <a:scrgbClr r="0" g="0" b="0"/>
+                        </a:effectRef>
+                        <a:fontRef idx="none"/>
+                      </wps:style>
+                      <wps:txbx>
+                        <w:txbxContent>
+                          <w:p>
+                            <w:pPr>
+                              <w:rPr>
+                                <w:rFonts w:ascii="Cavolini" w:hAnsi="Cavolini" w:cs="Cavolini"/>
+                                <w:sz w:val="18"/>
+                                <w:szCs w:val="18"/>
+                                <w:lang w:val="en-US"/>
+                              </w:rPr>
+                            </w:pPr>
+                            <w:r>
+                              <w:rPr>
+                                <w:rFonts w:ascii="Cavolini" w:hAnsi="Cavolini" w:cs="Cavolini"/>
+                                <w:sz w:val="18"/>
+                                <w:szCs w:val="18"/>
+                                <w:lang w:val="en-US"/>
+                              </w:rPr>
+                              <w:t>Client</w:t>
+                            </w:r>
+                          </w:p>
+                        </w:txbxContent>
+                      </wps:txbx>
+                      <wps:bodyPr rot="0" spcFirstLastPara="1" vertOverflow="overflow" horzOverflow="overflow" vert="horz" wrap="square" lIns="50800" tIns="50800" rIns="50800" bIns="50800" numCol="1" spcCol="38100" rtlCol="0" fromWordArt="0" anchor="t" anchorCtr="0" forceAA="0" compatLnSpc="1">
+                        <a:prstTxWarp prst="textNoShape">
+                          <a:avLst/>
+                        </a:prstTxWarp>
+                        <a:noAutofit/>
+                      </wps:bodyPr>
+                    </wps:wsp>
+                  </a:graphicData>
+                </a:graphic>
+                <wp14:sizeRelH relativeFrom="margin">
+                  <wp14:pctWidth>0</wp14:pctWidth>
+                </wp14:sizeRelH>
+                <wp14:sizeRelV relativeFrom="margin">
+                  <wp14:pctHeight>0</wp14:pctHeight>
+                </wp14:sizeRelV>
+              </wp:anchor>
+            </w:drawing>
+          </mc:Choice>
+          <mc:Fallback>
+            <w:pict>
+              <v:shape w14:anchorId="7299F3C0" id="Text Box 1073741844" o:spid="_x0000_s1042" type="#_x0000_t202" style="position:absolute;left:0;text-align:left;margin-left:31.45pt;margin-top:6.95pt;width:67.2pt;height:20.65pt;z-index:251786240;visibility:visible;mso-wrap-style:square;mso-width-percent:0;mso-height-percent:0;mso-wrap-distance-left:9pt;mso-wrap-distance-top:0;mso-wrap-distance-right:9pt;mso-wrap-distance-bottom:0;mso-position-horizontal:absolute;mso-position-horizontal-relative:text;mso-position-vertical:absolute;mso-position-vertical-relative:text;mso-width-percent:0;mso-height-percent:0;mso-width-relative:margin;mso-height-relative:margin;v-text-anchor:top" o:gfxdata="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" filled="f" stroked="f" strokeweight="1pt">
+                <v:stroke miterlimit="4"/>
+                <v:textbox inset="4pt,4pt,4pt,4pt">
+                  <w:txbxContent>
+                    <w:p>
+                      <w:pPr>
+                        <w:rPr>
+                          <w:rFonts w:ascii="Cavolini" w:hAnsi="Cavolini" w:cs="Cavolini"/>
+                          <w:sz w:val="18"/>
+                          <w:szCs w:val="18"/>
+                          <w:lang w:val="en-US"/>
+                        </w:rPr>
+                      </w:pPr>
+                      <w:r>
+                        <w:rPr>
+                          <w:rFonts w:ascii="Cavolini" w:hAnsi="Cavolini" w:cs="Cavolini"/>
+                          <w:sz w:val="18"/>
+                          <w:szCs w:val="18"/>
+                          <w:lang w:val="en-US"/>
+                        </w:rPr>
+                        <w:t>Client</w:t>
+                      </w:r>
+                    </w:p>
+                  </w:txbxContent>
+                </v:textbox>
+              </v:shape>
+            </w:pict>
+          </mc:Fallback>
+        </mc:AlternateContent>
+      </w:r>
+      <w:r>
+        <w:rPr>
+          <w:noProof/>
+          <w14:textOutline w14:w="0" w14:cap="rnd" w14:cmpd="sng" w14:algn="ctr">
+            <w14:noFill/>
+            <w14:prstDash w14:val="solid"/>
+            <w14:bevel/>
+          </w14:textOutline>
+        </w:rPr>
+        <mc:AlternateContent>
+          <mc:Choice Requires="wps">
+            <w:drawing>
+              <wp:anchor distT="0" distB="0" distL="114300" distR="114300" simplePos="0" relativeHeight="251788288" behindDoc="0" locked="0" layoutInCell="1" allowOverlap="1" wp14:anchorId="0EE2396A" wp14:editId="6AD81D51">
+                <wp:simplePos x="0" y="0"/>
+                <wp:positionH relativeFrom="column">
+                  <wp:posOffset>2370243</wp:posOffset>
+                </wp:positionH>
+                <wp:positionV relativeFrom="paragraph">
+                  <wp:posOffset>48471</wp:posOffset>
+                </wp:positionV>
+                <wp:extent cx="1124374" cy="262255"/>
+                <wp:effectExtent l="0" t="0" r="0" b="0"/>
+                <wp:wrapNone/>
+                <wp:docPr id="1073741845" name="Text Box 1073741845"/>
+                <wp:cNvGraphicFramePr/>
+                <a:graphic xmlns:a="http://schemas.openxmlformats.org/drawingml/2006/main">
+                  <a:graphicData uri="http://schemas.microsoft.com/office/word/2010/wordprocessingShape">
+                    <wps:wsp>
+                      <wps:cNvSpPr txBox="1"/>
+                      <wps:spPr>
+                        <a:xfrm>
+                          <a:off x="0" y="0"/>
+                          <a:ext cx="1124374" cy="262255"/>
+                        </a:xfrm>
+                        <a:prstGeom prst="rect">
+                          <a:avLst/>
+                        </a:prstGeom>
+                        <a:noFill/>
+                        <a:ln w="12700" cap="flat">
+                          <a:noFill/>
+                          <a:miter lim="400000"/>
+                        </a:ln>
+                        <a:effectLst/>
+                        <a:sp3d/>
+                      </wps:spPr>
+                      <wps:style>
+                        <a:lnRef idx="0">
+                          <a:scrgbClr r="0" g="0" b="0"/>
+                        </a:lnRef>
+                        <a:fillRef idx="0">
+                          <a:scrgbClr r="0" g="0" b="0"/>
+                        </a:fillRef>
+                        <a:effectRef idx="0">
+                          <a:scrgbClr r="0" g="0" b="0"/>
+                        </a:effectRef>
+                        <a:fontRef idx="none"/>
+                      </wps:style>
+                      <wps:txbx>
+                        <w:txbxContent>
+                          <w:p>
+                            <w:pPr>
+                              <w:rPr>
+                                <w:rFonts w:ascii="Cavolini" w:hAnsi="Cavolini" w:cs="Cavolini"/>
+                                <w:sz w:val="18"/>
+                                <w:szCs w:val="18"/>
+                                <w:lang w:val="en-US"/>
+                              </w:rPr>
+                            </w:pPr>
+                            <w:r>
+                              <w:rPr>
+                                <w:rFonts w:ascii="Cavolini" w:hAnsi="Cavolini" w:cs="Cavolini"/>
+                                <w:sz w:val="18"/>
+                                <w:szCs w:val="18"/>
+                                <w:lang w:val="en-US"/>
+                              </w:rPr>
+                              <w:t>DOCKER_HOST</w:t>
+                            </w:r>
+                          </w:p>
+                        </w:txbxContent>
+                      </wps:txbx>
+                      <wps:bodyPr rot="0" spcFirstLastPara="1" vertOverflow="overflow" horzOverflow="overflow" vert="horz" wrap="square" lIns="50800" tIns="50800" rIns="50800" bIns="50800" numCol="1" spcCol="38100" rtlCol="0" fromWordArt="0" anchor="t" anchorCtr="0" forceAA="0" compatLnSpc="1">
+                        <a:prstTxWarp prst="textNoShape">
+                          <a:avLst/>
+                        </a:prstTxWarp>
+                        <a:noAutofit/>
+                      </wps:bodyPr>
+                    </wps:wsp>
+                  </a:graphicData>
+                </a:graphic>
+                <wp14:sizeRelH relativeFrom="margin">
+                  <wp14:pctWidth>0</wp14:pctWidth>
+                </wp14:sizeRelH>
+                <wp14:sizeRelV relativeFrom="margin">
+                  <wp14:pctHeight>0</wp14:pctHeight>
+                </wp14:sizeRelV>
+              </wp:anchor>
+            </w:drawing>
+          </mc:Choice>
+          <mc:Fallback>
+            <w:pict>
+              <v:shape w14:anchorId="0EE2396A" id="Text Box 1073741845" o:spid="_x0000_s1043" type="#_x0000_t202" style="position:absolute;left:0;text-align:left;margin-left:186.65pt;margin-top:3.8pt;width:88.55pt;height:20.65pt;z-index:251788288;visibility:visible;mso-wrap-style:square;mso-width-percent:0;mso-height-percent:0;mso-wrap-distance-left:9pt;mso-wrap-distance-top:0;mso-wrap-distance-right:9pt;mso-wrap-distance-bottom:0;mso-position-horizontal:absolute;mso-position-horizontal-relative:text;mso-position-vertical:absolute;mso-position-vertical-relative:text;mso-width-percent:0;mso-height-percent:0;mso-width-relative:margin;mso-height-relative:margin;v-text-anchor:top" o:gfxdata="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" filled="f" stroked="f" strokeweight="1pt">
+                <v:stroke miterlimit="4"/>
+                <v:textbox inset="4pt,4pt,4pt,4pt">
+                  <w:txbxContent>
+                    <w:p>
+                      <w:pPr>
+                        <w:rPr>
+                          <w:rFonts w:ascii="Cavolini" w:hAnsi="Cavolini" w:cs="Cavolini"/>
+                          <w:sz w:val="18"/>
+                          <w:szCs w:val="18"/>
+                          <w:lang w:val="en-US"/>
+                        </w:rPr>
+                      </w:pPr>
+                      <w:r>
+                        <w:rPr>
+                          <w:rFonts w:ascii="Cavolini" w:hAnsi="Cavolini" w:cs="Cavolini"/>
+                          <w:sz w:val="18"/>
+                          <w:szCs w:val="18"/>
+                          <w:lang w:val="en-US"/>
+                        </w:rPr>
+                        <w:t>DOCKER_HOST</w:t>
+                      </w:r>
+                    </w:p>
+                  </w:txbxContent>
+                </v:textbox>
+              </v:shape>
+            </w:pict>
+          </mc:Fallback>
+        </mc:AlternateContent>
+      </w:r>
+      <w:r>
+        <w:rPr>
+          <w:noProof/>
+          <w14:textOutline w14:w="0" w14:cap="rnd" w14:cmpd="sng" w14:algn="ctr">
+            <w14:noFill/>
+            <w14:prstDash w14:val="solid"/>
+            <w14:bevel/>
+          </w14:textOutline>
+        </w:rPr>
+        <mc:AlternateContent>
+          <mc:Choice Requires="wps">
+            <w:drawing>
+              <wp:anchor distT="0" distB="0" distL="114300" distR="114300" simplePos="0" relativeHeight="251784192" behindDoc="0" locked="0" layoutInCell="1" allowOverlap="1" wp14:anchorId="5A15129B" wp14:editId="3A87940A">
+                <wp:simplePos x="0" y="0"/>
+                <wp:positionH relativeFrom="column">
+                  <wp:posOffset>4509981</wp:posOffset>
+                </wp:positionH>
+                <wp:positionV relativeFrom="paragraph">
+                  <wp:posOffset>351155</wp:posOffset>
+                </wp:positionV>
+                <wp:extent cx="1551940" cy="1587500"/>
+                <wp:effectExtent l="12700" t="12700" r="35560" b="50800"/>
+                <wp:wrapNone/>
+                <wp:docPr id="1073741843" name="Rounded Rectangle 1073741843"/>
+                <wp:cNvGraphicFramePr/>
+                <a:graphic xmlns:a="http://schemas.openxmlformats.org/drawingml/2006/main">
+                  <a:graphicData uri="http://schemas.microsoft.com/office/word/2010/wordprocessingShape">
+                    <wps:wsp>
+                      <wps:cNvSpPr/>
+                      <wps:spPr>
+                        <a:xfrm>
+                          <a:off x="0" y="0"/>
+                          <a:ext cx="1551940" cy="1587500"/>
+                        </a:xfrm>
+                        <a:custGeom>
+                          <a:avLst/>
+                          <a:gdLst>
+                            <a:gd name="connsiteX0" fmla="*/ 0 w 1551940"/>
+                            <a:gd name="connsiteY0" fmla="*/ 258662 h 1587500"/>
+                            <a:gd name="connsiteX1" fmla="*/ 258662 w 1551940"/>
+                            <a:gd name="connsiteY1" fmla="*/ 0 h 1587500"/>
+                            <a:gd name="connsiteX2" fmla="*/ 1293278 w 1551940"/>
+                            <a:gd name="connsiteY2" fmla="*/ 0 h 1587500"/>
+                            <a:gd name="connsiteX3" fmla="*/ 1551940 w 1551940"/>
+                            <a:gd name="connsiteY3" fmla="*/ 258662 h 1587500"/>
+                            <a:gd name="connsiteX4" fmla="*/ 1551940 w 1551940"/>
+                            <a:gd name="connsiteY4" fmla="*/ 1328838 h 1587500"/>
+                            <a:gd name="connsiteX5" fmla="*/ 1293278 w 1551940"/>
+                            <a:gd name="connsiteY5" fmla="*/ 1587500 h 1587500"/>
+                            <a:gd name="connsiteX6" fmla="*/ 258662 w 1551940"/>
+                            <a:gd name="connsiteY6" fmla="*/ 1587500 h 1587500"/>
+                            <a:gd name="connsiteX7" fmla="*/ 0 w 1551940"/>
+                            <a:gd name="connsiteY7" fmla="*/ 1328838 h 1587500"/>
+                            <a:gd name="connsiteX8" fmla="*/ 0 w 1551940"/>
+                            <a:gd name="connsiteY8" fmla="*/ 258662 h 1587500"/>
+                          </a:gdLst>
+                          <a:ahLst/>
+                          <a:cxnLst>
+                            <a:cxn ang="0">
+                              <a:pos x="connsiteX0" y="connsiteY0"/>
+                            </a:cxn>
+                            <a:cxn ang="0">
+                              <a:pos x="connsiteX1" y="connsiteY1"/>
+                            </a:cxn>
+                            <a:cxn ang="0">
+                              <a:pos x="connsiteX2" y="connsiteY2"/>
+                            </a:cxn>
+                            <a:cxn ang="0">
+                              <a:pos x="connsiteX3" y="connsiteY3"/>
+                            </a:cxn>
+                            <a:cxn ang="0">
+                              <a:pos x="connsiteX4" y="connsiteY4"/>
+                            </a:cxn>
+                            <a:cxn ang="0">
+                              <a:pos x="connsiteX5" y="connsiteY5"/>
+                            </a:cxn>
+                            <a:cxn ang="0">
+                              <a:pos x="connsiteX6" y="connsiteY6"/>
+                            </a:cxn>
+                            <a:cxn ang="0">
+                              <a:pos x="connsiteX7" y="connsiteY7"/>
+                            </a:cxn>
+                            <a:cxn ang="0">
+                              <a:pos x="connsiteX8" y="connsiteY8"/>
+                            </a:cxn>
+                          </a:cxnLst>
+                          <a:rect l="l" t="t" r="r" b="b"/>
+                          <a:pathLst>
+                            <a:path w="1551940" h="1587500" extrusionOk="0">
+                              <a:moveTo>
+                                <a:pt x="0" y="258662"/>
+                              </a:moveTo>
+                              <a:cubicBezTo>
+                                <a:pt x="-11624" y="108637"/>
+                                <a:pt x="109752" y="2273"/>
+                                <a:pt x="258662" y="0"/>
+                              </a:cubicBezTo>
+                              <a:cubicBezTo>
+                                <a:pt x="402985" y="78615"/>
+                                <a:pt x="943721" y="25282"/>
+                                <a:pt x="1293278" y="0"/>
+                              </a:cubicBezTo>
+                              <a:cubicBezTo>
+                                <a:pt x="1430724" y="5282"/>
+                                <a:pt x="1548897" y="132629"/>
+                                <a:pt x="1551940" y="258662"/>
+                              </a:cubicBezTo>
+                              <a:cubicBezTo>
+                                <a:pt x="1553185" y="725276"/>
+                                <a:pt x="1603903" y="1210974"/>
+                                <a:pt x="1551940" y="1328838"/>
+                              </a:cubicBezTo>
+                              <a:cubicBezTo>
+                                <a:pt x="1562144" y="1472904"/>
+                                <a:pt x="1442696" y="1573994"/>
+                                <a:pt x="1293278" y="1587500"/>
+                              </a:cubicBezTo>
+                              <a:cubicBezTo>
+                                <a:pt x="1027617" y="1546353"/>
+                                <a:pt x="650571" y="1665924"/>
+                                <a:pt x="258662" y="1587500"/>
+                              </a:cubicBezTo>
+                              <a:cubicBezTo>
+                                <a:pt x="115208" y="1581791"/>
+                                <a:pt x="-15592" y="1493362"/>
+                                <a:pt x="0" y="1328838"/>
+                              </a:cubicBezTo>
+                              <a:cubicBezTo>
+                                <a:pt x="82928" y="1084910"/>
+                                <a:pt x="5770" y="483497"/>
+                                <a:pt x="0" y="258662"/>
+                              </a:cubicBezTo>
+                              <a:close/>
+                            </a:path>
+                          </a:pathLst>
+                        </a:custGeom>
+                        <a:noFill/>
+                        <a:ln w="12700" cap="flat">
+                          <a:solidFill>
+                            <a:schemeClr val="accent1"/>
+                          </a:solidFill>
+                          <a:miter lim="400000"/>
+                          <a:extLst>
+                            <a:ext uri="{C807C97D-BFC1-408E-A445-0C87EB9F89A2}">
+                              <ask:lineSketchStyleProps xmlns:ask="http://schemas.microsoft.com/office/drawing/2018/sketchyshapes" sd="1219033472">
+                                <a:prstGeom prst="roundRect">
+                                  <a:avLst/>
+                                </a:prstGeom>
+                                <ask:type>
+                                  <ask:lineSketchCurved/>
+                                </ask:type>
+                              </ask:lineSketchStyleProps>
+                            </a:ext>
+                          </a:extLst>
+                        </a:ln>
+                        <a:effectLst/>
+                        <a:sp3d/>
+                      </wps:spPr>
+                      <wps:style>
+                        <a:lnRef idx="0">
+                          <a:scrgbClr r="0" g="0" b="0"/>
+                        </a:lnRef>
+                        <a:fillRef idx="0">
+                          <a:scrgbClr r="0" g="0" b="0"/>
+                        </a:fillRef>
+                        <a:effectRef idx="0">
+                          <a:scrgbClr r="0" g="0" b="0"/>
+                        </a:effectRef>
+                        <a:fontRef idx="none"/>
+                      </wps:style>
+                      <wps:bodyPr rot="0" spcFirstLastPara="1" vertOverflow="overflow" horzOverflow="overflow" vert="horz" wrap="square" lIns="50800" tIns="50800" rIns="50800" bIns="50800" numCol="1" spcCol="38100" rtlCol="0" fromWordArt="0" anchor="ctr" anchorCtr="0" forceAA="0" compatLnSpc="1">
+                        <a:prstTxWarp prst="textNoShape">
+                          <a:avLst/>
+                        </a:prstTxWarp>
+                        <a:noAutofit/>
+                      </wps:bodyPr>
+                    </wps:wsp>
+                  </a:graphicData>
+                </a:graphic>
+                <wp14:sizeRelH relativeFrom="margin">
+                  <wp14:pctWidth>0</wp14:pctWidth>
+                </wp14:sizeRelH>
+                <wp14:sizeRelV relativeFrom="margin">
+                  <wp14:pctHeight>0</wp14:pctHeight>
+                </wp14:sizeRelV>
+              </wp:anchor>
+            </w:drawing>
+          </mc:Choice>
+          <mc:Fallback>
+            <w:pict>
+              <v:roundrect w14:anchorId="255DF7F9" id="Rounded Rectangle 1073741843" o:spid="_x0000_s1026" style="position:absolute;margin-left:355.1pt;margin-top:27.65pt;width:122.2pt;height:125pt;z-index:251784192;visibility:visible;mso-wrap-style:square;mso-width-percent:0;mso-height-percent:0;mso-wrap-distance-left:9pt;mso-wrap-distance-top:0;mso-wrap-distance-right:9pt;mso-wrap-distance-bottom:0;mso-position-horizontal:absolute;mso-position-horizontal-relative:text;mso-position-vertical:absolute;mso-position-vertical-relative:text;mso-width-percent:0;mso-height-percent:0;mso-width-relative:margin;mso-height-relative:margin;v-text-anchor:middle" arcsize="10923f" o:gfxdata="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" filled="f" strokecolor="#41bceb [3204]" strokeweight="1pt">
+                <v:stroke miterlimit="4" joinstyle="miter"/>
+                <v:textbox inset="4pt,4pt,4pt,4pt"/>
+              </v:roundrect>
+            </w:pict>
+          </mc:Fallback>
+        </mc:AlternateContent>
+      </w:r>
+      <w:r>
+        <w:rPr>
+          <w:noProof/>
+          <w14:textOutline w14:w="0" w14:cap="rnd" w14:cmpd="sng" w14:algn="ctr">
+            <w14:noFill/>
+            <w14:prstDash w14:val="solid"/>
+            <w14:bevel/>
+          </w14:textOutline>
+        </w:rPr>
+        <mc:AlternateContent>
+          <mc:Choice Requires="wps">
+            <w:drawing>
+              <wp:anchor distT="0" distB="0" distL="114300" distR="114300" simplePos="0" relativeHeight="251782144" behindDoc="0" locked="0" layoutInCell="1" allowOverlap="1" wp14:anchorId="5E4DD3A5" wp14:editId="27455BCC">
+                <wp:simplePos x="0" y="0"/>
+                <wp:positionH relativeFrom="column">
+                  <wp:posOffset>1651847</wp:posOffset>
+                </wp:positionH>
+                <wp:positionV relativeFrom="paragraph">
+                  <wp:posOffset>314324</wp:posOffset>
+                </wp:positionV>
+                <wp:extent cx="2561166" cy="3062393"/>
+                <wp:effectExtent l="12700" t="63500" r="93345" b="125730"/>
+                <wp:wrapNone/>
+                <wp:docPr id="1073741842" name="Rounded Rectangle 1073741842"/>
+                <wp:cNvGraphicFramePr/>
+                <a:graphic xmlns:a="http://schemas.openxmlformats.org/drawingml/2006/main">
+                  <a:graphicData uri="http://schemas.microsoft.com/office/word/2010/wordprocessingShape">
+                    <wps:wsp>
+                      <wps:cNvSpPr/>
+                      <wps:spPr>
+                        <a:xfrm>
+                          <a:off x="0" y="0"/>
+                          <a:ext cx="2561166" cy="3062393"/>
+                        </a:xfrm>
+                        <a:custGeom>
+                          <a:avLst/>
+                          <a:gdLst>
+                            <a:gd name="connsiteX0" fmla="*/ 0 w 2561166"/>
+                            <a:gd name="connsiteY0" fmla="*/ 426870 h 3062393"/>
+                            <a:gd name="connsiteX1" fmla="*/ 426870 w 2561166"/>
+                            <a:gd name="connsiteY1" fmla="*/ 0 h 3062393"/>
+                            <a:gd name="connsiteX2" fmla="*/ 2134296 w 2561166"/>
+                            <a:gd name="connsiteY2" fmla="*/ 0 h 3062393"/>
+                            <a:gd name="connsiteX3" fmla="*/ 2561166 w 2561166"/>
+                            <a:gd name="connsiteY3" fmla="*/ 426870 h 3062393"/>
+                            <a:gd name="connsiteX4" fmla="*/ 2561166 w 2561166"/>
+                            <a:gd name="connsiteY4" fmla="*/ 2635523 h 3062393"/>
+                            <a:gd name="connsiteX5" fmla="*/ 2134296 w 2561166"/>
+                            <a:gd name="connsiteY5" fmla="*/ 3062393 h 3062393"/>
+                            <a:gd name="connsiteX6" fmla="*/ 426870 w 2561166"/>
+                            <a:gd name="connsiteY6" fmla="*/ 3062393 h 3062393"/>
+                            <a:gd name="connsiteX7" fmla="*/ 0 w 2561166"/>
+                            <a:gd name="connsiteY7" fmla="*/ 2635523 h 3062393"/>
+                            <a:gd name="connsiteX8" fmla="*/ 0 w 2561166"/>
+                            <a:gd name="connsiteY8" fmla="*/ 426870 h 3062393"/>
+                          </a:gdLst>
+                          <a:ahLst/>
+                          <a:cxnLst>
+                            <a:cxn ang="0">
+                              <a:pos x="connsiteX0" y="connsiteY0"/>
+                            </a:cxn>
+                            <a:cxn ang="0">
+                              <a:pos x="connsiteX1" y="connsiteY1"/>
+                            </a:cxn>
+                            <a:cxn ang="0">
+                              <a:pos x="connsiteX2" y="connsiteY2"/>
+                            </a:cxn>
+                            <a:cxn ang="0">
+                              <a:pos x="connsiteX3" y="connsiteY3"/>
+                            </a:cxn>
+                            <a:cxn ang="0">
+                              <a:pos x="connsiteX4" y="connsiteY4"/>
+                            </a:cxn>
+                            <a:cxn ang="0">
+                              <a:pos x="connsiteX5" y="connsiteY5"/>
+                            </a:cxn>
+                            <a:cxn ang="0">
+                              <a:pos x="connsiteX6" y="connsiteY6"/>
+                            </a:cxn>
+                            <a:cxn ang="0">
+                              <a:pos x="connsiteX7" y="connsiteY7"/>
+                            </a:cxn>
+                            <a:cxn ang="0">
+                              <a:pos x="connsiteX8" y="connsiteY8"/>
+                            </a:cxn>
+                          </a:cxnLst>
+                          <a:rect l="l" t="t" r="r" b="b"/>
+                          <a:pathLst>
+                            <a:path w="2561166" h="3062393" extrusionOk="0">
+                              <a:moveTo>
+                                <a:pt x="0" y="426870"/>
+                              </a:moveTo>
+                              <a:cubicBezTo>
+                                <a:pt x="-30005" y="172608"/>
+                                <a:pt x="148613" y="15952"/>
+                                <a:pt x="426870" y="0"/>
+                              </a:cubicBezTo>
+                              <a:cubicBezTo>
+                                <a:pt x="1150774" y="-133572"/>
+                                <a:pt x="1740146" y="43071"/>
+                                <a:pt x="2134296" y="0"/>
+                              </a:cubicBezTo>
+                              <a:cubicBezTo>
+                                <a:pt x="2366171" y="3788"/>
+                                <a:pt x="2557190" y="213093"/>
+                                <a:pt x="2561166" y="426870"/>
+                              </a:cubicBezTo>
+                              <a:cubicBezTo>
+                                <a:pt x="2581353" y="704661"/>
+                                <a:pt x="2713646" y="2149979"/>
+                                <a:pt x="2561166" y="2635523"/>
+                              </a:cubicBezTo>
+                              <a:cubicBezTo>
+                                <a:pt x="2594035" y="2875176"/>
+                                <a:pt x="2381619" y="3038585"/>
+                                <a:pt x="2134296" y="3062393"/>
+                              </a:cubicBezTo>
+                              <a:cubicBezTo>
+                                <a:pt x="1731228" y="3211673"/>
+                                <a:pt x="810963" y="3206214"/>
+                                <a:pt x="426870" y="3062393"/>
+                              </a:cubicBezTo>
+                              <a:cubicBezTo>
+                                <a:pt x="187894" y="3031671"/>
+                                <a:pt x="-20335" y="2899537"/>
+                                <a:pt x="0" y="2635523"/>
+                              </a:cubicBezTo>
+                              <a:cubicBezTo>
+                                <a:pt x="-38581" y="1599753"/>
+                                <a:pt x="63341" y="1245158"/>
+                                <a:pt x="0" y="426870"/>
+                              </a:cubicBezTo>
+                              <a:close/>
+                            </a:path>
+                          </a:pathLst>
+                        </a:custGeom>
+                        <a:noFill/>
+                        <a:ln w="12700" cap="flat">
+                          <a:solidFill>
+                            <a:schemeClr val="accent1"/>
+                          </a:solidFill>
+                          <a:miter lim="400000"/>
+                          <a:extLst>
+                            <a:ext uri="{C807C97D-BFC1-408E-A445-0C87EB9F89A2}">
+                              <ask:lineSketchStyleProps xmlns:ask="http://schemas.microsoft.com/office/drawing/2018/sketchyshapes" sd="1219033472">
+                                <a:prstGeom prst="roundRect">
+                                  <a:avLst/>
+                                </a:prstGeom>
+                                <ask:type>
+                                  <ask:lineSketchCurved/>
+                                </ask:type>
+                              </ask:lineSketchStyleProps>
+                            </a:ext>
+                          </a:extLst>
+                        </a:ln>
+                        <a:effectLst/>
+                        <a:sp3d/>
+                      </wps:spPr>
+                      <wps:style>
+                        <a:lnRef idx="0">
+                          <a:scrgbClr r="0" g="0" b="0"/>
+                        </a:lnRef>
+                        <a:fillRef idx="0">
+                          <a:scrgbClr r="0" g="0" b="0"/>
+                        </a:fillRef>
+                        <a:effectRef idx="0">
+                          <a:scrgbClr r="0" g="0" b="0"/>
+                        </a:effectRef>
+                        <a:fontRef idx="none"/>
+                      </wps:style>
+                      <wps:bodyPr rot="0" spcFirstLastPara="1" vertOverflow="overflow" horzOverflow="overflow" vert="horz" wrap="square" lIns="50800" tIns="50800" rIns="50800" bIns="50800" numCol="1" spcCol="38100" rtlCol="0" fromWordArt="0" anchor="ctr" anchorCtr="0" forceAA="0" compatLnSpc="1">
+                        <a:prstTxWarp prst="textNoShape">
+                          <a:avLst/>
+                        </a:prstTxWarp>
+                        <a:noAutofit/>
+                      </wps:bodyPr>
+                    </wps:wsp>
+                  </a:graphicData>
+                </a:graphic>
+                <wp14:sizeRelH relativeFrom="margin">
+                  <wp14:pctWidth>0</wp14:pctWidth>
+                </wp14:sizeRelH>
+                <wp14:sizeRelV relativeFrom="margin">
+                  <wp14:pctHeight>0</wp14:pctHeight>
+                </wp14:sizeRelV>
+              </wp:anchor>
+            </w:drawing>
+          </mc:Choice>
+          <mc:Fallback>
+            <w:pict>
+              <v:roundrect w14:anchorId="43CCCFC3" id="Rounded Rectangle 1073741842" o:spid="_x0000_s1026" style="position:absolute;margin-left:130.05pt;margin-top:24.75pt;width:201.65pt;height:241.15pt;z-index:251782144;visibility:visible;mso-wrap-style:square;mso-width-percent:0;mso-height-percent:0;mso-wrap-distance-left:9pt;mso-wrap-distance-top:0;mso-wrap-distance-right:9pt;mso-wrap-distance-bottom:0;mso-position-horizontal:absolute;mso-position-horizontal-relative:text;mso-position-vertical:absolute;mso-position-vertical-relative:text;mso-width-percent:0;mso-height-percent:0;mso-width-relative:margin;mso-height-relative:margin;v-text-anchor:middle" arcsize="10923f" o:gfxdata="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" filled="f" strokecolor="#41bceb [3204]" strokeweight="1pt">
+                <v:stroke miterlimit="4" joinstyle="miter"/>
+                <v:textbox inset="4pt,4pt,4pt,4pt"/>
+              </v:roundrect>
+            </w:pict>
+          </mc:Fallback>
+        </mc:AlternateContent>
+      </w:r>
+      <w:r>
+        <w:rPr>
+          <w:noProof/>
+          <w14:textOutline w14:w="0" w14:cap="rnd" w14:cmpd="sng" w14:algn="ctr">
+            <w14:noFill/>
+            <w14:prstDash w14:val="solid"/>
+            <w14:bevel/>
+          </w14:textOutline>
+        </w:rPr>
+        <mc:AlternateContent>
+          <mc:Choice Requires="wps">
+            <w:drawing>
+              <wp:anchor distT="0" distB="0" distL="114300" distR="114300" simplePos="0" relativeHeight="251780096" behindDoc="0" locked="0" layoutInCell="1" allowOverlap="1" wp14:anchorId="6E4E703F" wp14:editId="057A2F2F">
+                <wp:simplePos x="0" y="0"/>
+                <wp:positionH relativeFrom="column">
+                  <wp:posOffset>-116205</wp:posOffset>
+                </wp:positionH>
+                <wp:positionV relativeFrom="paragraph">
+                  <wp:posOffset>312420</wp:posOffset>
+                </wp:positionV>
+                <wp:extent cx="1551940" cy="1587500"/>
+                <wp:effectExtent l="12700" t="12700" r="35560" b="50800"/>
+                <wp:wrapNone/>
+                <wp:docPr id="1073741841" name="Rounded Rectangle 1073741841"/>
+                <wp:cNvGraphicFramePr/>
+                <a:graphic xmlns:a="http://schemas.openxmlformats.org/drawingml/2006/main">
+                  <a:graphicData uri="http://schemas.microsoft.com/office/word/2010/wordprocessingShape">
+                    <wps:wsp>
+                      <wps:cNvSpPr/>
+                      <wps:spPr>
+                        <a:xfrm>
+                          <a:off x="0" y="0"/>
+                          <a:ext cx="1551940" cy="1587500"/>
+                        </a:xfrm>
+                        <a:custGeom>
+                          <a:avLst/>
+                          <a:gdLst>
+                            <a:gd name="connsiteX0" fmla="*/ 0 w 1551940"/>
+                            <a:gd name="connsiteY0" fmla="*/ 258662 h 1587500"/>
+                            <a:gd name="connsiteX1" fmla="*/ 258662 w 1551940"/>
+                            <a:gd name="connsiteY1" fmla="*/ 0 h 1587500"/>
+                            <a:gd name="connsiteX2" fmla="*/ 1293278 w 1551940"/>
+                            <a:gd name="connsiteY2" fmla="*/ 0 h 1587500"/>
+                            <a:gd name="connsiteX3" fmla="*/ 1551940 w 1551940"/>
+                            <a:gd name="connsiteY3" fmla="*/ 258662 h 1587500"/>
+                            <a:gd name="connsiteX4" fmla="*/ 1551940 w 1551940"/>
+                            <a:gd name="connsiteY4" fmla="*/ 1328838 h 1587500"/>
+                            <a:gd name="connsiteX5" fmla="*/ 1293278 w 1551940"/>
+                            <a:gd name="connsiteY5" fmla="*/ 1587500 h 1587500"/>
+                            <a:gd name="connsiteX6" fmla="*/ 258662 w 1551940"/>
+                            <a:gd name="connsiteY6" fmla="*/ 1587500 h 1587500"/>
+                            <a:gd name="connsiteX7" fmla="*/ 0 w 1551940"/>
+                            <a:gd name="connsiteY7" fmla="*/ 1328838 h 1587500"/>
+                            <a:gd name="connsiteX8" fmla="*/ 0 w 1551940"/>
+                            <a:gd name="connsiteY8" fmla="*/ 258662 h 1587500"/>
+                          </a:gdLst>
+                          <a:ahLst/>
+                          <a:cxnLst>
+                            <a:cxn ang="0">
+                              <a:pos x="connsiteX0" y="connsiteY0"/>
+                            </a:cxn>
+                            <a:cxn ang="0">
+                              <a:pos x="connsiteX1" y="connsiteY1"/>
+                            </a:cxn>
+                            <a:cxn ang="0">
+                              <a:pos x="connsiteX2" y="connsiteY2"/>
+                            </a:cxn>
+                            <a:cxn ang="0">
+                              <a:pos x="connsiteX3" y="connsiteY3"/>
+                            </a:cxn>
+                            <a:cxn ang="0">
+                              <a:pos x="connsiteX4" y="connsiteY4"/>
+                            </a:cxn>
+                            <a:cxn ang="0">
+                              <a:pos x="connsiteX5" y="connsiteY5"/>
+                            </a:cxn>
+                            <a:cxn ang="0">
+                              <a:pos x="connsiteX6" y="connsiteY6"/>
+                            </a:cxn>
+                            <a:cxn ang="0">
+                              <a:pos x="connsiteX7" y="connsiteY7"/>
+                            </a:cxn>
+                            <a:cxn ang="0">
+                              <a:pos x="connsiteX8" y="connsiteY8"/>
+                            </a:cxn>
+                          </a:cxnLst>
+                          <a:rect l="l" t="t" r="r" b="b"/>
+                          <a:pathLst>
+                            <a:path w="1551940" h="1587500" extrusionOk="0">
+                              <a:moveTo>
+                                <a:pt x="0" y="258662"/>
+                              </a:moveTo>
+                              <a:cubicBezTo>
+                                <a:pt x="-11624" y="108637"/>
+                                <a:pt x="109752" y="2273"/>
+                                <a:pt x="258662" y="0"/>
+                              </a:cubicBezTo>
+                              <a:cubicBezTo>
+                                <a:pt x="402985" y="78615"/>
+                                <a:pt x="943721" y="25282"/>
+                                <a:pt x="1293278" y="0"/>
+                              </a:cubicBezTo>
+                              <a:cubicBezTo>
+                                <a:pt x="1430724" y="5282"/>
+                                <a:pt x="1548897" y="132629"/>
+                                <a:pt x="1551940" y="258662"/>
+                              </a:cubicBezTo>
+                              <a:cubicBezTo>
+                                <a:pt x="1553185" y="725276"/>
+                                <a:pt x="1603903" y="1210974"/>
+                                <a:pt x="1551940" y="1328838"/>
+                              </a:cubicBezTo>
+                              <a:cubicBezTo>
+                                <a:pt x="1562144" y="1472904"/>
+                                <a:pt x="1442696" y="1573994"/>
+                                <a:pt x="1293278" y="1587500"/>
+                              </a:cubicBezTo>
+                              <a:cubicBezTo>
+                                <a:pt x="1027617" y="1546353"/>
+                                <a:pt x="650571" y="1665924"/>
+                                <a:pt x="258662" y="1587500"/>
+                              </a:cubicBezTo>
+                              <a:cubicBezTo>
+                                <a:pt x="115208" y="1581791"/>
+                                <a:pt x="-15592" y="1493362"/>
+                                <a:pt x="0" y="1328838"/>
+                              </a:cubicBezTo>
+                              <a:cubicBezTo>
+                                <a:pt x="82928" y="1084910"/>
+                                <a:pt x="5770" y="483497"/>
+                                <a:pt x="0" y="258662"/>
+                              </a:cubicBezTo>
+                              <a:close/>
+                            </a:path>
+                          </a:pathLst>
+                        </a:custGeom>
+                        <a:noFill/>
+                        <a:ln w="12700" cap="flat">
+                          <a:solidFill>
+                            <a:schemeClr val="accent1"/>
+                          </a:solidFill>
+                          <a:miter lim="400000"/>
+                          <a:extLst>
+                            <a:ext uri="{C807C97D-BFC1-408E-A445-0C87EB9F89A2}">
+                              <ask:lineSketchStyleProps xmlns:ask="http://schemas.microsoft.com/office/drawing/2018/sketchyshapes" sd="1219033472">
+                                <a:prstGeom prst="roundRect">
+                                  <a:avLst/>
+                                </a:prstGeom>
+                                <ask:type>
+                                  <ask:lineSketchCurved/>
+                                </ask:type>
+                              </ask:lineSketchStyleProps>
+                            </a:ext>
+                          </a:extLst>
+                        </a:ln>
+                        <a:effectLst/>
+                        <a:sp3d/>
+                      </wps:spPr>
+                      <wps:style>
+                        <a:lnRef idx="0">
+                          <a:scrgbClr r="0" g="0" b="0"/>
+                        </a:lnRef>
+                        <a:fillRef idx="0">
+                          <a:scrgbClr r="0" g="0" b="0"/>
+                        </a:fillRef>
+                        <a:effectRef idx="0">
+                          <a:scrgbClr r="0" g="0" b="0"/>
+                        </a:effectRef>
+                        <a:fontRef idx="none"/>
+                      </wps:style>
+                      <wps:bodyPr rot="0" spcFirstLastPara="1" vertOverflow="overflow" horzOverflow="overflow" vert="horz" wrap="square" lIns="50800" tIns="50800" rIns="50800" bIns="50800" numCol="1" spcCol="38100" rtlCol="0" fromWordArt="0" anchor="ctr" anchorCtr="0" forceAA="0" compatLnSpc="1">
+                        <a:prstTxWarp prst="textNoShape">
+                          <a:avLst/>
+                        </a:prstTxWarp>
+                        <a:noAutofit/>
+                      </wps:bodyPr>
+                    </wps:wsp>
+                  </a:graphicData>
+                </a:graphic>
+                <wp14:sizeRelH relativeFrom="margin">
+                  <wp14:pctWidth>0</wp14:pctWidth>
+                </wp14:sizeRelH>
+                <wp14:sizeRelV relativeFrom="margin">
+                  <wp14:pctHeight>0</wp14:pctHeight>
+                </wp14:sizeRelV>
+              </wp:anchor>
+            </w:drawing>
+          </mc:Choice>
+          <mc:Fallback>
+            <w:pict>
+              <v:roundrect w14:anchorId="2AAD29CF" id="Rounded Rectangle 1073741841" o:spid="_x0000_s1026" style="position:absolute;margin-left:-9.15pt;margin-top:24.6pt;width:122.2pt;height:125pt;z-index:251780096;visibility:visible;mso-wrap-style:square;mso-width-percent:0;mso-height-percent:0;mso-wrap-distance-left:9pt;mso-wrap-distance-top:0;mso-wrap-distance-right:9pt;mso-wrap-distance-bottom:0;mso-position-horizontal:absolute;mso-position-horizontal-relative:text;mso-position-vertical:absolute;mso-position-vertical-relative:text;mso-width-percent:0;mso-height-percent:0;mso-width-relative:margin;mso-height-relative:margin;v-text-anchor:middle" arcsize="10923f" o:gfxdata="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" filled="f" strokecolor="#41bceb [3204]" strokeweight="1pt">
+                <v:stroke miterlimit="4" joinstyle="miter"/>
+                <v:textbox inset="4pt,4pt,4pt,4pt"/>
+              </v:roundrect>
+            </w:pict>
+          </mc:Fallback>
+        </mc:AlternateContent>
+      </w:r>
+    </w:p>
     <w:sectPr>
       <w:type w:val="continuous"/>
       <w:pgSz w:w="11900" w:h="16840"/>
@@ -5565,9 +9713,9 @@
     </w:lvl>
   </w:abstractNum>
   <w:abstractNum w:abstractNumId="2" w15:restartNumberingAfterBreak="0">
-    <w:nsid w:val="52793462"/>
+    <w:nsid w:val="4C68664C"/>
     <w:multiLevelType w:val="hybridMultilevel"/>
-    <w:tmpl w:val="C8366C58"/>
+    <w:tmpl w:val="CA60761A"/>
     <w:lvl w:ilvl="0" w:tplc="08090003">
       <w:start w:val="1"/>
       <w:numFmt w:val="bullet"/>
@@ -5678,6 +9826,119 @@
     </w:lvl>
   </w:abstractNum>
   <w:abstractNum w:abstractNumId="3" w15:restartNumberingAfterBreak="0">
+    <w:nsid w:val="52793462"/>
+    <w:multiLevelType w:val="hybridMultilevel"/>
+    <w:tmpl w:val="C8366C58"/>
+    <w:lvl w:ilvl="0" w:tplc="08090003">
+      <w:start w:val="1"/>
+      <w:numFmt w:val="bullet"/>
+      <w:lvlText w:val="o"/>
+      <w:lvlJc w:val="left"/>
+      <w:pPr>
+        <w:ind w:left="720" w:hanging="360"/>
+      </w:pPr>
+      <w:rPr>
+        <w:rFonts w:ascii="Courier New" w:hAnsi="Courier New" w:cs="Courier New" w:hint="default"/>
+      </w:rPr>
+    </w:lvl>
+    <w:lvl w:ilvl="1" w:tplc="08090003" w:tentative="1">
+      <w:start w:val="1"/>
+      <w:numFmt w:val="bullet"/>
+      <w:lvlText w:val="o"/>
+      <w:lvlJc w:val="left"/>
+      <w:pPr>
+        <w:ind w:left="1440" w:hanging="360"/>
+      </w:pPr>
+      <w:rPr>
+        <w:rFonts w:ascii="Courier New" w:hAnsi="Courier New" w:cs="Courier New" w:hint="default"/>
+      </w:rPr>
+    </w:lvl>
+    <w:lvl w:ilvl="2" w:tplc="08090005" w:tentative="1">
+      <w:start w:val="1"/>
+      <w:numFmt w:val="bullet"/>
+      <w:lvlText w:val=""/>
+      <w:lvlJc w:val="left"/>
+      <w:pPr>
+        <w:ind w:left="2160" w:hanging="360"/>
+      </w:pPr>
+      <w:rPr>
+        <w:rFonts w:ascii="Wingdings" w:hAnsi="Wingdings" w:hint="default"/>
+      </w:rPr>
+    </w:lvl>
+    <w:lvl w:ilvl="3" w:tplc="08090001" w:tentative="1">
+      <w:start w:val="1"/>
+      <w:numFmt w:val="bullet"/>
+      <w:lvlText w:val=""/>
+      <w:lvlJc w:val="left"/>
+      <w:pPr>
+        <w:ind w:left="2880" w:hanging="360"/>
+      </w:pPr>
+      <w:rPr>
+        <w:rFonts w:ascii="Symbol" w:hAnsi="Symbol" w:hint="default"/>
+      </w:rPr>
+    </w:lvl>
+    <w:lvl w:ilvl="4" w:tplc="08090003" w:tentative="1">
+      <w:start w:val="1"/>
+      <w:numFmt w:val="bullet"/>
+      <w:lvlText w:val="o"/>
+      <w:lvlJc w:val="left"/>
+      <w:pPr>
+        <w:ind w:left="3600" w:hanging="360"/>
+      </w:pPr>
+      <w:rPr>
+        <w:rFonts w:ascii="Courier New" w:hAnsi="Courier New" w:cs="Courier New" w:hint="default"/>
+      </w:rPr>
+    </w:lvl>
+    <w:lvl w:ilvl="5" w:tplc="08090005" w:tentative="1">
+      <w:start w:val="1"/>
+      <w:numFmt w:val="bullet"/>
+      <w:lvlText w:val=""/>
+      <w:lvlJc w:val="left"/>
+      <w:pPr>
+        <w:ind w:left="4320" w:hanging="360"/>
+      </w:pPr>
+      <w:rPr>
+        <w:rFonts w:ascii="Wingdings" w:hAnsi="Wingdings" w:hint="default"/>
+      </w:rPr>
+    </w:lvl>
+    <w:lvl w:ilvl="6" w:tplc="08090001" w:tentative="1">
+      <w:start w:val="1"/>
+      <w:numFmt w:val="bullet"/>
+      <w:lvlText w:val=""/>
+      <w:lvlJc w:val="left"/>
+      <w:pPr>
+        <w:ind w:left="5040" w:hanging="360"/>
+      </w:pPr>
+      <w:rPr>
+        <w:rFonts w:ascii="Symbol" w:hAnsi="Symbol" w:hint="default"/>
+      </w:rPr>
+    </w:lvl>
+    <w:lvl w:ilvl="7" w:tplc="08090003" w:tentative="1">
+      <w:start w:val="1"/>
+      <w:numFmt w:val="bullet"/>
+      <w:lvlText w:val="o"/>
+      <w:lvlJc w:val="left"/>
+      <w:pPr>
+        <w:ind w:left="5760" w:hanging="360"/>
+      </w:pPr>
+      <w:rPr>
+        <w:rFonts w:ascii="Courier New" w:hAnsi="Courier New" w:cs="Courier New" w:hint="default"/>
+      </w:rPr>
+    </w:lvl>
+    <w:lvl w:ilvl="8" w:tplc="08090005" w:tentative="1">
+      <w:start w:val="1"/>
+      <w:numFmt w:val="bullet"/>
+      <w:lvlText w:val=""/>
+      <w:lvlJc w:val="left"/>
+      <w:pPr>
+        <w:ind w:left="6480" w:hanging="360"/>
+      </w:pPr>
+      <w:rPr>
+        <w:rFonts w:ascii="Wingdings" w:hAnsi="Wingdings" w:hint="default"/>
+      </w:rPr>
+    </w:lvl>
+  </w:abstractNum>
+  <w:abstractNum w:abstractNumId="4" w15:restartNumberingAfterBreak="0">
     <w:nsid w:val="5F046136"/>
     <w:multiLevelType w:val="hybridMultilevel"/>
     <w:tmpl w:val="D344768A"/>
@@ -5766,7 +10027,7 @@
       </w:pPr>
     </w:lvl>
   </w:abstractNum>
-  <w:abstractNum w:abstractNumId="4" w15:restartNumberingAfterBreak="0">
+  <w:abstractNum w:abstractNumId="5" w15:restartNumberingAfterBreak="0">
     <w:nsid w:val="66C011FA"/>
     <w:multiLevelType w:val="hybridMultilevel"/>
     <w:tmpl w:val="C0E481EE"/>
@@ -5879,7 +10140,7 @@
       </w:rPr>
     </w:lvl>
   </w:abstractNum>
-  <w:abstractNum w:abstractNumId="5" w15:restartNumberingAfterBreak="0">
+  <w:abstractNum w:abstractNumId="6" w15:restartNumberingAfterBreak="0">
     <w:nsid w:val="7B1B1237"/>
     <w:multiLevelType w:val="multilevel"/>
     <w:tmpl w:val="C9A2F952"/>
@@ -5968,7 +10229,7 @@
       </w:pPr>
     </w:lvl>
   </w:abstractNum>
-  <w:abstractNum w:abstractNumId="6" w15:restartNumberingAfterBreak="0">
+  <w:abstractNum w:abstractNumId="7" w15:restartNumberingAfterBreak="0">
     <w:nsid w:val="7E4314F0"/>
     <w:multiLevelType w:val="hybridMultilevel"/>
     <w:tmpl w:val="ED187826"/>
@@ -6058,13 +10319,13 @@
     </w:lvl>
   </w:abstractNum>
   <w:num w:numId="1">
-    <w:abstractNumId w:val="3"/>
+    <w:abstractNumId w:val="4"/>
   </w:num>
   <w:num w:numId="2">
-    <w:abstractNumId w:val="6"/>
+    <w:abstractNumId w:val="7"/>
   </w:num>
   <w:num w:numId="3">
-    <w:abstractNumId w:val="5"/>
+    <w:abstractNumId w:val="6"/>
   </w:num>
   <w:num w:numId="4">
     <w:abstractNumId w:val="1"/>
@@ -6073,9 +10334,12 @@
     <w:abstractNumId w:val="0"/>
   </w:num>
   <w:num w:numId="6">
-    <w:abstractNumId w:val="4"/>
+    <w:abstractNumId w:val="5"/>
   </w:num>
   <w:num w:numId="7">
+    <w:abstractNumId w:val="3"/>
+  </w:num>
+  <w:num w:numId="8">
     <w:abstractNumId w:val="2"/>
   </w:num>
 </w:numbering>
@@ -6565,6 +10829,7 @@
   <w:style w:type="character" w:default="1" w:styleId="DefaultParagraphFont">
     <w:name w:val="Default Paragraph Font"/>
     <w:uiPriority w:val="1"/>
+    <w:semiHidden/>
     <w:unhideWhenUsed/>
   </w:style>
   <w:style w:type="table" w:default="1" w:styleId="TableNormal">

</xml_diff>

<commit_message>
drew lines fixed some grammar
</commit_message>
<xml_diff>
--- a/Guide(Working Title).docx
+++ b/Guide(Working Title).docx
@@ -5311,7 +5311,91 @@
         <mc:AlternateContent>
           <mc:Choice Requires="wps">
             <w:drawing>
-              <wp:anchor distT="0" distB="0" distL="114300" distR="114300" simplePos="0" relativeHeight="251779072" behindDoc="0" locked="0" layoutInCell="1" allowOverlap="1" wp14:anchorId="7122782D" wp14:editId="0AE5D044">
+              <wp:anchor distT="0" distB="0" distL="114300" distR="114300" simplePos="0" relativeHeight="251813888" behindDoc="0" locked="0" layoutInCell="1" allowOverlap="1" wp14:anchorId="26795A89" wp14:editId="7F73EC84">
+                <wp:simplePos x="0" y="0"/>
+                <wp:positionH relativeFrom="column">
+                  <wp:posOffset>1089659</wp:posOffset>
+                </wp:positionH>
+                <wp:positionV relativeFrom="paragraph">
+                  <wp:posOffset>375920</wp:posOffset>
+                </wp:positionV>
+                <wp:extent cx="2865967" cy="434340"/>
+                <wp:effectExtent l="12700" t="12700" r="4445" b="22860"/>
+                <wp:wrapNone/>
+                <wp:docPr id="1073741858" name="Straight Connector 1073741858"/>
+                <wp:cNvGraphicFramePr/>
+                <a:graphic xmlns:a="http://schemas.openxmlformats.org/drawingml/2006/main">
+                  <a:graphicData uri="http://schemas.microsoft.com/office/word/2010/wordprocessingShape">
+                    <wps:wsp>
+                      <wps:cNvCnPr/>
+                      <wps:spPr>
+                        <a:xfrm flipH="1" flipV="1">
+                          <a:off x="0" y="0"/>
+                          <a:ext cx="2865967" cy="434340"/>
+                        </a:xfrm>
+                        <a:prstGeom prst="line">
+                          <a:avLst/>
+                        </a:prstGeom>
+                        <a:noFill/>
+                        <a:ln w="25400" cap="flat">
+                          <a:solidFill>
+                            <a:schemeClr val="bg2">
+                              <a:alpha val="23000"/>
+                            </a:schemeClr>
+                          </a:solidFill>
+                          <a:prstDash val="sysDot"/>
+                          <a:miter lim="400000"/>
+                        </a:ln>
+                        <a:effectLst/>
+                        <a:sp3d/>
+                      </wps:spPr>
+                      <wps:style>
+                        <a:lnRef idx="0">
+                          <a:scrgbClr r="0" g="0" b="0"/>
+                        </a:lnRef>
+                        <a:fillRef idx="0">
+                          <a:scrgbClr r="0" g="0" b="0"/>
+                        </a:fillRef>
+                        <a:effectRef idx="0">
+                          <a:scrgbClr r="0" g="0" b="0"/>
+                        </a:effectRef>
+                        <a:fontRef idx="none"/>
+                      </wps:style>
+                      <wps:bodyPr/>
+                    </wps:wsp>
+                  </a:graphicData>
+                </a:graphic>
+                <wp14:sizeRelH relativeFrom="margin">
+                  <wp14:pctWidth>0</wp14:pctWidth>
+                </wp14:sizeRelH>
+                <wp14:sizeRelV relativeFrom="margin">
+                  <wp14:pctHeight>0</wp14:pctHeight>
+                </wp14:sizeRelV>
+              </wp:anchor>
+            </w:drawing>
+          </mc:Choice>
+          <mc:Fallback>
+            <w:pict>
+              <v:line w14:anchorId="74CF1809" id="Straight Connector 1073741858" o:spid="_x0000_s1026" style="position:absolute;flip:x y;z-index:251813888;visibility:visible;mso-wrap-style:square;mso-width-percent:0;mso-height-percent:0;mso-wrap-distance-left:9pt;mso-wrap-distance-top:0;mso-wrap-distance-right:9pt;mso-wrap-distance-bottom:0;mso-position-horizontal:absolute;mso-position-horizontal-relative:text;mso-position-vertical:absolute;mso-position-vertical-relative:text;mso-width-percent:0;mso-height-percent:0;mso-width-relative:margin;mso-height-relative:margin" from="85.8pt,29.6pt" to="311.45pt,63.8pt" o:gfxdata="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" strokecolor="#89847f [3214]" strokeweight="2pt">
+                <v:stroke dashstyle="1 1" opacity="15163f" miterlimit="4" joinstyle="miter"/>
+              </v:line>
+            </w:pict>
+          </mc:Fallback>
+        </mc:AlternateContent>
+      </w:r>
+      <w:r>
+        <w:rPr>
+          <w:noProof/>
+          <w14:textOutline w14:w="0" w14:cap="rnd" w14:cmpd="sng" w14:algn="ctr">
+            <w14:noFill/>
+            <w14:prstDash w14:val="solid"/>
+            <w14:bevel/>
+          </w14:textOutline>
+        </w:rPr>
+        <mc:AlternateContent>
+          <mc:Choice Requires="wps">
+            <w:drawing>
+              <wp:anchor distT="0" distB="0" distL="114300" distR="114300" simplePos="0" relativeHeight="251779072" behindDoc="0" locked="0" layoutInCell="1" allowOverlap="1" wp14:anchorId="7122782D" wp14:editId="050625BE">
                 <wp:simplePos x="0" y="0"/>
                 <wp:positionH relativeFrom="column">
                   <wp:posOffset>1845522</wp:posOffset>
@@ -6705,7 +6789,7 @@
           </mc:Choice>
           <mc:Fallback>
             <w:pict>
-              <v:shapetype w14:anchorId="58E28DCD" id="_x0000_t32" coordsize="21600,21600" o:spt="32" o:oned="t" path="m,l21600,21600e" filled="f">
+              <v:shapetype w14:anchorId="4106E863" id="_x0000_t32" coordsize="21600,21600" o:spt="32" o:oned="t" path="m,l21600,21600e" filled="f">
                 <v:path arrowok="t" fillok="f" o:connecttype="none"/>
                 <o:lock v:ext="edit" shapetype="t"/>
               </v:shapetype>
@@ -6793,7 +6877,7 @@
           </mc:Choice>
           <mc:Fallback>
             <w:pict>
-              <v:shape w14:anchorId="236C1E3C" id="Straight Arrow Connector 62" o:spid="_x0000_s1026" type="#_x0000_t32" style="position:absolute;margin-left:111.35pt;margin-top:109.65pt;width:85.85pt;height:6.95pt;z-index:251754496;visibility:visible;mso-wrap-style:square;mso-width-percent:0;mso-height-percent:0;mso-wrap-distance-left:9pt;mso-wrap-distance-top:0;mso-wrap-distance-right:9pt;mso-wrap-distance-bottom:0;mso-position-horizontal:absolute;mso-position-horizontal-relative:text;mso-position-vertical:absolute;mso-position-vertical-relative:text;mso-width-percent:0;mso-height-percent:0;mso-width-relative:margin;mso-height-relative:margin" o:gfxdata="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" strokecolor="#232323" strokeweight="2pt">
+              <v:shape w14:anchorId="1BEB3304" id="Straight Arrow Connector 62" o:spid="_x0000_s1026" type="#_x0000_t32" style="position:absolute;margin-left:111.35pt;margin-top:109.65pt;width:85.85pt;height:6.95pt;z-index:251754496;visibility:visible;mso-wrap-style:square;mso-width-percent:0;mso-height-percent:0;mso-wrap-distance-left:9pt;mso-wrap-distance-top:0;mso-wrap-distance-right:9pt;mso-wrap-distance-bottom:0;mso-position-horizontal:absolute;mso-position-horizontal-relative:text;mso-position-vertical:absolute;mso-position-vertical-relative:text;mso-width-percent:0;mso-height-percent:0;mso-width-relative:margin;mso-height-relative:margin" o:gfxdata="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" strokecolor="#232323" strokeweight="2pt">
                 <v:stroke dashstyle="1 1" startarrow="oval" endarrow="block" joinstyle="miter" endcap="round"/>
               </v:shape>
             </w:pict>
@@ -6877,7 +6961,7 @@
           </mc:Choice>
           <mc:Fallback>
             <w:pict>
-              <v:shape w14:anchorId="02C161B8" id="Straight Arrow Connector 61" o:spid="_x0000_s1026" type="#_x0000_t32" style="position:absolute;margin-left:111.15pt;margin-top:217.15pt;width:208.8pt;height:8.8pt;flip:x;z-index:251752448;visibility:visible;mso-wrap-style:square;mso-width-percent:0;mso-height-percent:0;mso-wrap-distance-left:9pt;mso-wrap-distance-top:0;mso-wrap-distance-right:9pt;mso-wrap-distance-bottom:0;mso-position-horizontal:absolute;mso-position-horizontal-relative:text;mso-position-vertical:absolute;mso-position-vertical-relative:text;mso-width-percent:0;mso-height-percent:0;mso-width-relative:margin;mso-height-relative:margin" o:gfxdata="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" strokecolor="#232323" strokeweight="2pt">
+              <v:shape w14:anchorId="756613AC" id="Straight Arrow Connector 61" o:spid="_x0000_s1026" type="#_x0000_t32" style="position:absolute;margin-left:111.15pt;margin-top:217.15pt;width:208.8pt;height:8.8pt;flip:x;z-index:251752448;visibility:visible;mso-wrap-style:square;mso-width-percent:0;mso-height-percent:0;mso-wrap-distance-left:9pt;mso-wrap-distance-top:0;mso-wrap-distance-right:9pt;mso-wrap-distance-bottom:0;mso-position-horizontal:absolute;mso-position-horizontal-relative:text;mso-position-vertical:absolute;mso-position-vertical-relative:text;mso-width-percent:0;mso-height-percent:0;mso-width-relative:margin;mso-height-relative:margin" o:gfxdata="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" strokecolor="#232323" strokeweight="2pt">
                 <v:stroke dashstyle="1 1" startarrow="oval" endarrow="block" joinstyle="miter" endcap="round"/>
               </v:shape>
             </w:pict>
@@ -8228,13 +8312,1951 @@
         </w:drawing>
       </w:r>
     </w:p>
+    <w:p>
+      <w:r>
+        <w:rPr>
+          <w:noProof/>
+          <w14:textOutline w14:w="0" w14:cap="rnd" w14:cmpd="sng" w14:algn="ctr">
+            <w14:noFill/>
+            <w14:prstDash w14:val="solid"/>
+            <w14:bevel/>
+          </w14:textOutline>
+        </w:rPr>
+        <mc:AlternateContent>
+          <mc:Choice Requires="wps">
+            <w:drawing>
+              <wp:anchor distT="0" distB="0" distL="114300" distR="114300" simplePos="0" relativeHeight="251824128" behindDoc="0" locked="0" layoutInCell="1" allowOverlap="1" wp14:anchorId="3E24D002" wp14:editId="002AE287">
+                <wp:simplePos x="0" y="0"/>
+                <wp:positionH relativeFrom="column">
+                  <wp:posOffset>4226560</wp:posOffset>
+                </wp:positionH>
+                <wp:positionV relativeFrom="paragraph">
+                  <wp:posOffset>283844</wp:posOffset>
+                </wp:positionV>
+                <wp:extent cx="1131147" cy="2162810"/>
+                <wp:effectExtent l="12700" t="12700" r="12065" b="21590"/>
+                <wp:wrapNone/>
+                <wp:docPr id="1073741863" name="Straight Connector 1073741863"/>
+                <wp:cNvGraphicFramePr/>
+                <a:graphic xmlns:a="http://schemas.openxmlformats.org/drawingml/2006/main">
+                  <a:graphicData uri="http://schemas.microsoft.com/office/word/2010/wordprocessingShape">
+                    <wps:wsp>
+                      <wps:cNvCnPr/>
+                      <wps:spPr>
+                        <a:xfrm flipH="1">
+                          <a:off x="0" y="0"/>
+                          <a:ext cx="1131147" cy="2162810"/>
+                        </a:xfrm>
+                        <a:prstGeom prst="line">
+                          <a:avLst/>
+                        </a:prstGeom>
+                        <a:noFill/>
+                        <a:ln w="25400" cap="flat">
+                          <a:solidFill>
+                            <a:schemeClr val="bg2">
+                              <a:alpha val="23000"/>
+                            </a:schemeClr>
+                          </a:solidFill>
+                          <a:prstDash val="sysDot"/>
+                          <a:miter lim="400000"/>
+                        </a:ln>
+                        <a:effectLst/>
+                        <a:sp3d/>
+                      </wps:spPr>
+                      <wps:style>
+                        <a:lnRef idx="0">
+                          <a:scrgbClr r="0" g="0" b="0"/>
+                        </a:lnRef>
+                        <a:fillRef idx="0">
+                          <a:scrgbClr r="0" g="0" b="0"/>
+                        </a:fillRef>
+                        <a:effectRef idx="0">
+                          <a:scrgbClr r="0" g="0" b="0"/>
+                        </a:effectRef>
+                        <a:fontRef idx="none"/>
+                      </wps:style>
+                      <wps:bodyPr/>
+                    </wps:wsp>
+                  </a:graphicData>
+                </a:graphic>
+                <wp14:sizeRelH relativeFrom="margin">
+                  <wp14:pctWidth>0</wp14:pctWidth>
+                </wp14:sizeRelH>
+                <wp14:sizeRelV relativeFrom="margin">
+                  <wp14:pctHeight>0</wp14:pctHeight>
+                </wp14:sizeRelV>
+              </wp:anchor>
+            </w:drawing>
+          </mc:Choice>
+          <mc:Fallback>
+            <w:pict>
+              <v:line w14:anchorId="6ADEE55D" id="Straight Connector 1073741863" o:spid="_x0000_s1026" style="position:absolute;flip:x;z-index:251824128;visibility:visible;mso-wrap-style:square;mso-width-percent:0;mso-height-percent:0;mso-wrap-distance-left:9pt;mso-wrap-distance-top:0;mso-wrap-distance-right:9pt;mso-wrap-distance-bottom:0;mso-position-horizontal:absolute;mso-position-horizontal-relative:text;mso-position-vertical:absolute;mso-position-vertical-relative:text;mso-width-percent:0;mso-height-percent:0;mso-width-relative:margin;mso-height-relative:margin" from="332.8pt,22.35pt" to="421.85pt,192.65pt" o:gfxdata="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" strokecolor="#89847f [3214]" strokeweight="2pt">
+                <v:stroke dashstyle="1 1" opacity="15163f" miterlimit="4" joinstyle="miter"/>
+              </v:line>
+            </w:pict>
+          </mc:Fallback>
+        </mc:AlternateContent>
+      </w:r>
+      <w:r>
+        <w:rPr>
+          <w:noProof/>
+          <w14:textOutline w14:w="0" w14:cap="rnd" w14:cmpd="sng" w14:algn="ctr">
+            <w14:noFill/>
+            <w14:prstDash w14:val="solid"/>
+            <w14:bevel/>
+          </w14:textOutline>
+        </w:rPr>
+        <mc:AlternateContent>
+          <mc:Choice Requires="wps">
+            <w:drawing>
+              <wp:anchor distT="0" distB="0" distL="114300" distR="114300" simplePos="0" relativeHeight="251822080" behindDoc="0" locked="0" layoutInCell="1" allowOverlap="1" wp14:anchorId="0BA1E06B" wp14:editId="3E62A3C8">
+                <wp:simplePos x="0" y="0"/>
+                <wp:positionH relativeFrom="column">
+                  <wp:posOffset>4374727</wp:posOffset>
+                </wp:positionH>
+                <wp:positionV relativeFrom="paragraph">
+                  <wp:posOffset>188807</wp:posOffset>
+                </wp:positionV>
+                <wp:extent cx="793326" cy="150706"/>
+                <wp:effectExtent l="12700" t="12700" r="6985" b="14605"/>
+                <wp:wrapNone/>
+                <wp:docPr id="1073741862" name="Straight Connector 1073741862"/>
+                <wp:cNvGraphicFramePr/>
+                <a:graphic xmlns:a="http://schemas.openxmlformats.org/drawingml/2006/main">
+                  <a:graphicData uri="http://schemas.microsoft.com/office/word/2010/wordprocessingShape">
+                    <wps:wsp>
+                      <wps:cNvCnPr/>
+                      <wps:spPr>
+                        <a:xfrm flipH="1">
+                          <a:off x="0" y="0"/>
+                          <a:ext cx="793326" cy="150706"/>
+                        </a:xfrm>
+                        <a:prstGeom prst="line">
+                          <a:avLst/>
+                        </a:prstGeom>
+                        <a:noFill/>
+                        <a:ln w="25400" cap="flat">
+                          <a:solidFill>
+                            <a:schemeClr val="bg2">
+                              <a:alpha val="23000"/>
+                            </a:schemeClr>
+                          </a:solidFill>
+                          <a:prstDash val="sysDot"/>
+                          <a:miter lim="400000"/>
+                        </a:ln>
+                        <a:effectLst/>
+                        <a:sp3d/>
+                      </wps:spPr>
+                      <wps:style>
+                        <a:lnRef idx="0">
+                          <a:scrgbClr r="0" g="0" b="0"/>
+                        </a:lnRef>
+                        <a:fillRef idx="0">
+                          <a:scrgbClr r="0" g="0" b="0"/>
+                        </a:fillRef>
+                        <a:effectRef idx="0">
+                          <a:scrgbClr r="0" g="0" b="0"/>
+                        </a:effectRef>
+                        <a:fontRef idx="none"/>
+                      </wps:style>
+                      <wps:bodyPr/>
+                    </wps:wsp>
+                  </a:graphicData>
+                </a:graphic>
+                <wp14:sizeRelH relativeFrom="margin">
+                  <wp14:pctWidth>0</wp14:pctWidth>
+                </wp14:sizeRelH>
+                <wp14:sizeRelV relativeFrom="margin">
+                  <wp14:pctHeight>0</wp14:pctHeight>
+                </wp14:sizeRelV>
+              </wp:anchor>
+            </w:drawing>
+          </mc:Choice>
+          <mc:Fallback>
+            <w:pict>
+              <v:line w14:anchorId="280308BB" id="Straight Connector 1073741862" o:spid="_x0000_s1026" style="position:absolute;flip:x;z-index:251822080;visibility:visible;mso-wrap-style:square;mso-width-percent:0;mso-height-percent:0;mso-wrap-distance-left:9pt;mso-wrap-distance-top:0;mso-wrap-distance-right:9pt;mso-wrap-distance-bottom:0;mso-position-horizontal:absolute;mso-position-horizontal-relative:text;mso-position-vertical:absolute;mso-position-vertical-relative:text;mso-width-percent:0;mso-height-percent:0;mso-width-relative:margin;mso-height-relative:margin" from="344.45pt,14.85pt" to="406.9pt,26.7pt" o:gfxdata="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" strokecolor="#89847f [3214]" strokeweight="2pt">
+                <v:stroke dashstyle="1 1" opacity="15163f" miterlimit="4" joinstyle="miter"/>
+              </v:line>
+            </w:pict>
+          </mc:Fallback>
+        </mc:AlternateContent>
+      </w:r>
+      <w:r>
+        <w:rPr>
+          <w:noProof/>
+          <w14:textOutline w14:w="0" w14:cap="rnd" w14:cmpd="sng" w14:algn="ctr">
+            <w14:noFill/>
+            <w14:prstDash w14:val="solid"/>
+            <w14:bevel/>
+          </w14:textOutline>
+        </w:rPr>
+        <mc:AlternateContent>
+          <mc:Choice Requires="wps">
+            <w:drawing>
+              <wp:anchor distT="0" distB="0" distL="114300" distR="114300" simplePos="0" relativeHeight="251817984" behindDoc="0" locked="0" layoutInCell="1" allowOverlap="1" wp14:anchorId="55AC9C32" wp14:editId="5CADD6C2">
+                <wp:simplePos x="0" y="0"/>
+                <wp:positionH relativeFrom="column">
+                  <wp:posOffset>2701713</wp:posOffset>
+                </wp:positionH>
+                <wp:positionV relativeFrom="paragraph">
+                  <wp:posOffset>61807</wp:posOffset>
+                </wp:positionV>
+                <wp:extent cx="1206500" cy="278130"/>
+                <wp:effectExtent l="12700" t="12700" r="12700" b="13970"/>
+                <wp:wrapNone/>
+                <wp:docPr id="1073741860" name="Straight Connector 1073741860"/>
+                <wp:cNvGraphicFramePr/>
+                <a:graphic xmlns:a="http://schemas.openxmlformats.org/drawingml/2006/main">
+                  <a:graphicData uri="http://schemas.microsoft.com/office/word/2010/wordprocessingShape">
+                    <wps:wsp>
+                      <wps:cNvCnPr/>
+                      <wps:spPr>
+                        <a:xfrm flipH="1" flipV="1">
+                          <a:off x="0" y="0"/>
+                          <a:ext cx="1206500" cy="278130"/>
+                        </a:xfrm>
+                        <a:prstGeom prst="line">
+                          <a:avLst/>
+                        </a:prstGeom>
+                        <a:noFill/>
+                        <a:ln w="25400" cap="flat">
+                          <a:solidFill>
+                            <a:schemeClr val="bg2">
+                              <a:alpha val="23000"/>
+                            </a:schemeClr>
+                          </a:solidFill>
+                          <a:prstDash val="sysDot"/>
+                          <a:miter lim="400000"/>
+                        </a:ln>
+                        <a:effectLst/>
+                        <a:sp3d/>
+                      </wps:spPr>
+                      <wps:style>
+                        <a:lnRef idx="0">
+                          <a:scrgbClr r="0" g="0" b="0"/>
+                        </a:lnRef>
+                        <a:fillRef idx="0">
+                          <a:scrgbClr r="0" g="0" b="0"/>
+                        </a:fillRef>
+                        <a:effectRef idx="0">
+                          <a:scrgbClr r="0" g="0" b="0"/>
+                        </a:effectRef>
+                        <a:fontRef idx="none"/>
+                      </wps:style>
+                      <wps:bodyPr/>
+                    </wps:wsp>
+                  </a:graphicData>
+                </a:graphic>
+                <wp14:sizeRelH relativeFrom="margin">
+                  <wp14:pctWidth>0</wp14:pctWidth>
+                </wp14:sizeRelH>
+                <wp14:sizeRelV relativeFrom="margin">
+                  <wp14:pctHeight>0</wp14:pctHeight>
+                </wp14:sizeRelV>
+              </wp:anchor>
+            </w:drawing>
+          </mc:Choice>
+          <mc:Fallback>
+            <w:pict>
+              <v:line w14:anchorId="3925EC26" id="Straight Connector 1073741860" o:spid="_x0000_s1026" style="position:absolute;flip:x y;z-index:251817984;visibility:visible;mso-wrap-style:square;mso-width-percent:0;mso-height-percent:0;mso-wrap-distance-left:9pt;mso-wrap-distance-top:0;mso-wrap-distance-right:9pt;mso-wrap-distance-bottom:0;mso-position-horizontal:absolute;mso-position-horizontal-relative:text;mso-position-vertical:absolute;mso-position-vertical-relative:text;mso-width-percent:0;mso-height-percent:0;mso-width-relative:margin;mso-height-relative:margin" from="212.75pt,4.85pt" to="307.75pt,26.75pt" o:gfxdata="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" strokecolor="#89847f [3214]" strokeweight="2pt">
+                <v:stroke dashstyle="1 1" opacity="15163f" miterlimit="4" joinstyle="miter"/>
+              </v:line>
+            </w:pict>
+          </mc:Fallback>
+        </mc:AlternateContent>
+      </w:r>
+      <w:r>
+        <w:rPr>
+          <w:noProof/>
+          <w14:textOutline w14:w="0" w14:cap="rnd" w14:cmpd="sng" w14:algn="ctr">
+            <w14:noFill/>
+            <w14:prstDash w14:val="solid"/>
+            <w14:bevel/>
+          </w14:textOutline>
+        </w:rPr>
+        <mc:AlternateContent>
+          <mc:Choice Requires="wps">
+            <w:drawing>
+              <wp:anchor distT="0" distB="0" distL="114300" distR="114300" simplePos="0" relativeHeight="251815936" behindDoc="0" locked="0" layoutInCell="1" allowOverlap="1" wp14:anchorId="4E402D56" wp14:editId="51D8F37B">
+                <wp:simplePos x="0" y="0"/>
+                <wp:positionH relativeFrom="column">
+                  <wp:posOffset>1611207</wp:posOffset>
+                </wp:positionH>
+                <wp:positionV relativeFrom="paragraph">
+                  <wp:posOffset>61807</wp:posOffset>
+                </wp:positionV>
+                <wp:extent cx="961813" cy="678180"/>
+                <wp:effectExtent l="12700" t="12700" r="16510" b="20320"/>
+                <wp:wrapNone/>
+                <wp:docPr id="1073741859" name="Straight Connector 1073741859"/>
+                <wp:cNvGraphicFramePr/>
+                <a:graphic xmlns:a="http://schemas.openxmlformats.org/drawingml/2006/main">
+                  <a:graphicData uri="http://schemas.microsoft.com/office/word/2010/wordprocessingShape">
+                    <wps:wsp>
+                      <wps:cNvCnPr/>
+                      <wps:spPr>
+                        <a:xfrm flipV="1">
+                          <a:off x="0" y="0"/>
+                          <a:ext cx="961813" cy="678180"/>
+                        </a:xfrm>
+                        <a:prstGeom prst="line">
+                          <a:avLst/>
+                        </a:prstGeom>
+                        <a:noFill/>
+                        <a:ln w="25400" cap="flat">
+                          <a:solidFill>
+                            <a:schemeClr val="bg2">
+                              <a:alpha val="23000"/>
+                            </a:schemeClr>
+                          </a:solidFill>
+                          <a:prstDash val="sysDot"/>
+                          <a:miter lim="400000"/>
+                        </a:ln>
+                        <a:effectLst/>
+                        <a:sp3d/>
+                      </wps:spPr>
+                      <wps:style>
+                        <a:lnRef idx="0">
+                          <a:scrgbClr r="0" g="0" b="0"/>
+                        </a:lnRef>
+                        <a:fillRef idx="0">
+                          <a:scrgbClr r="0" g="0" b="0"/>
+                        </a:fillRef>
+                        <a:effectRef idx="0">
+                          <a:scrgbClr r="0" g="0" b="0"/>
+                        </a:effectRef>
+                        <a:fontRef idx="none"/>
+                      </wps:style>
+                      <wps:bodyPr/>
+                    </wps:wsp>
+                  </a:graphicData>
+                </a:graphic>
+                <wp14:sizeRelH relativeFrom="margin">
+                  <wp14:pctWidth>0</wp14:pctWidth>
+                </wp14:sizeRelH>
+                <wp14:sizeRelV relativeFrom="margin">
+                  <wp14:pctHeight>0</wp14:pctHeight>
+                </wp14:sizeRelV>
+              </wp:anchor>
+            </w:drawing>
+          </mc:Choice>
+          <mc:Fallback>
+            <w:pict>
+              <v:line w14:anchorId="46A90380" id="Straight Connector 1073741859" o:spid="_x0000_s1026" style="position:absolute;flip:y;z-index:251815936;visibility:visible;mso-wrap-style:square;mso-width-percent:0;mso-height-percent:0;mso-wrap-distance-left:9pt;mso-wrap-distance-top:0;mso-wrap-distance-right:9pt;mso-wrap-distance-bottom:0;mso-position-horizontal:absolute;mso-position-horizontal-relative:text;mso-position-vertical:absolute;mso-position-vertical-relative:text;mso-width-percent:0;mso-height-percent:0;mso-width-relative:margin;mso-height-relative:margin" from="126.85pt,4.85pt" to="202.6pt,58.25pt" o:gfxdata="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" strokecolor="#89847f [3214]" strokeweight="2pt">
+                <v:stroke dashstyle="1 1" opacity="15163f" miterlimit="4" joinstyle="miter"/>
+              </v:line>
+            </w:pict>
+          </mc:Fallback>
+        </mc:AlternateContent>
+      </w:r>
+      <w:r>
+        <w:rPr>
+          <w:noProof/>
+          <w14:textOutline w14:w="0" w14:cap="rnd" w14:cmpd="sng" w14:algn="ctr">
+            <w14:noFill/>
+            <w14:prstDash w14:val="solid"/>
+            <w14:bevel/>
+          </w14:textOutline>
+        </w:rPr>
+        <mc:AlternateContent>
+          <mc:Choice Requires="wps">
+            <w:drawing>
+              <wp:anchor distT="0" distB="0" distL="114300" distR="114300" simplePos="0" relativeHeight="251811840" behindDoc="0" locked="0" layoutInCell="1" allowOverlap="1" wp14:anchorId="3608BFBC" wp14:editId="4E1C86AD">
+                <wp:simplePos x="0" y="0"/>
+                <wp:positionH relativeFrom="column">
+                  <wp:posOffset>981287</wp:posOffset>
+                </wp:positionH>
+                <wp:positionV relativeFrom="paragraph">
+                  <wp:posOffset>109220</wp:posOffset>
+                </wp:positionV>
+                <wp:extent cx="358986" cy="506730"/>
+                <wp:effectExtent l="12700" t="12700" r="22225" b="13970"/>
+                <wp:wrapNone/>
+                <wp:docPr id="1073741857" name="Straight Connector 1073741857"/>
+                <wp:cNvGraphicFramePr/>
+                <a:graphic xmlns:a="http://schemas.openxmlformats.org/drawingml/2006/main">
+                  <a:graphicData uri="http://schemas.microsoft.com/office/word/2010/wordprocessingShape">
+                    <wps:wsp>
+                      <wps:cNvCnPr/>
+                      <wps:spPr>
+                        <a:xfrm flipH="1" flipV="1">
+                          <a:off x="0" y="0"/>
+                          <a:ext cx="358986" cy="506730"/>
+                        </a:xfrm>
+                        <a:prstGeom prst="line">
+                          <a:avLst/>
+                        </a:prstGeom>
+                        <a:noFill/>
+                        <a:ln w="25400" cap="flat">
+                          <a:solidFill>
+                            <a:schemeClr val="bg2">
+                              <a:alpha val="23000"/>
+                            </a:schemeClr>
+                          </a:solidFill>
+                          <a:prstDash val="sysDot"/>
+                          <a:miter lim="400000"/>
+                        </a:ln>
+                        <a:effectLst/>
+                        <a:sp3d/>
+                      </wps:spPr>
+                      <wps:style>
+                        <a:lnRef idx="0">
+                          <a:scrgbClr r="0" g="0" b="0"/>
+                        </a:lnRef>
+                        <a:fillRef idx="0">
+                          <a:scrgbClr r="0" g="0" b="0"/>
+                        </a:fillRef>
+                        <a:effectRef idx="0">
+                          <a:scrgbClr r="0" g="0" b="0"/>
+                        </a:effectRef>
+                        <a:fontRef idx="none"/>
+                      </wps:style>
+                      <wps:bodyPr/>
+                    </wps:wsp>
+                  </a:graphicData>
+                </a:graphic>
+                <wp14:sizeRelH relativeFrom="margin">
+                  <wp14:pctWidth>0</wp14:pctWidth>
+                </wp14:sizeRelH>
+                <wp14:sizeRelV relativeFrom="margin">
+                  <wp14:pctHeight>0</wp14:pctHeight>
+                </wp14:sizeRelV>
+              </wp:anchor>
+            </w:drawing>
+          </mc:Choice>
+          <mc:Fallback>
+            <w:pict>
+              <v:line w14:anchorId="309EAD6B" id="Straight Connector 1073741857" o:spid="_x0000_s1026" style="position:absolute;flip:x y;z-index:251811840;visibility:visible;mso-wrap-style:square;mso-width-percent:0;mso-height-percent:0;mso-wrap-distance-left:9pt;mso-wrap-distance-top:0;mso-wrap-distance-right:9pt;mso-wrap-distance-bottom:0;mso-position-horizontal:absolute;mso-position-horizontal-relative:text;mso-position-vertical:absolute;mso-position-vertical-relative:text;mso-width-percent:0;mso-height-percent:0;mso-width-relative:margin;mso-height-relative:margin" from="77.25pt,8.6pt" to="105.5pt,48.5pt" o:gfxdata="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" strokecolor="#89847f [3214]" strokeweight="2pt">
+                <v:stroke dashstyle="1 1" opacity="15163f" miterlimit="4" joinstyle="miter"/>
+              </v:line>
+            </w:pict>
+          </mc:Fallback>
+        </mc:AlternateContent>
+      </w:r>
+    </w:p>
+    <w:p>
+      <w:r>
+        <w:rPr>
+          <w:noProof/>
+          <w14:textOutline w14:w="0" w14:cap="rnd" w14:cmpd="sng" w14:algn="ctr">
+            <w14:noFill/>
+            <w14:prstDash w14:val="solid"/>
+            <w14:bevel/>
+          </w14:textOutline>
+        </w:rPr>
+        <mc:AlternateContent>
+          <mc:Choice Requires="wps">
+            <w:drawing>
+              <wp:anchor distT="0" distB="0" distL="114300" distR="114300" simplePos="0" relativeHeight="251838464" behindDoc="0" locked="0" layoutInCell="1" allowOverlap="1" wp14:anchorId="25A0CD9B" wp14:editId="2D1D2D2C">
+                <wp:simplePos x="0" y="0"/>
+                <wp:positionH relativeFrom="column">
+                  <wp:posOffset>2261447</wp:posOffset>
+                </wp:positionH>
+                <wp:positionV relativeFrom="paragraph">
+                  <wp:posOffset>226695</wp:posOffset>
+                </wp:positionV>
+                <wp:extent cx="1734396" cy="956310"/>
+                <wp:effectExtent l="12700" t="12700" r="18415" b="21590"/>
+                <wp:wrapNone/>
+                <wp:docPr id="1073741870" name="Straight Connector 1073741870"/>
+                <wp:cNvGraphicFramePr/>
+                <a:graphic xmlns:a="http://schemas.openxmlformats.org/drawingml/2006/main">
+                  <a:graphicData uri="http://schemas.microsoft.com/office/word/2010/wordprocessingShape">
+                    <wps:wsp>
+                      <wps:cNvCnPr/>
+                      <wps:spPr>
+                        <a:xfrm flipH="1">
+                          <a:off x="0" y="0"/>
+                          <a:ext cx="1734396" cy="956310"/>
+                        </a:xfrm>
+                        <a:prstGeom prst="line">
+                          <a:avLst/>
+                        </a:prstGeom>
+                        <a:noFill/>
+                        <a:ln w="25400" cap="flat">
+                          <a:solidFill>
+                            <a:schemeClr val="bg2">
+                              <a:alpha val="23000"/>
+                            </a:schemeClr>
+                          </a:solidFill>
+                          <a:prstDash val="sysDot"/>
+                          <a:miter lim="400000"/>
+                        </a:ln>
+                        <a:effectLst/>
+                        <a:sp3d/>
+                      </wps:spPr>
+                      <wps:style>
+                        <a:lnRef idx="0">
+                          <a:scrgbClr r="0" g="0" b="0"/>
+                        </a:lnRef>
+                        <a:fillRef idx="0">
+                          <a:scrgbClr r="0" g="0" b="0"/>
+                        </a:fillRef>
+                        <a:effectRef idx="0">
+                          <a:scrgbClr r="0" g="0" b="0"/>
+                        </a:effectRef>
+                        <a:fontRef idx="none"/>
+                      </wps:style>
+                      <wps:bodyPr/>
+                    </wps:wsp>
+                  </a:graphicData>
+                </a:graphic>
+                <wp14:sizeRelH relativeFrom="margin">
+                  <wp14:pctWidth>0</wp14:pctWidth>
+                </wp14:sizeRelH>
+                <wp14:sizeRelV relativeFrom="margin">
+                  <wp14:pctHeight>0</wp14:pctHeight>
+                </wp14:sizeRelV>
+              </wp:anchor>
+            </w:drawing>
+          </mc:Choice>
+          <mc:Fallback>
+            <w:pict>
+              <v:line w14:anchorId="55D260D3" id="Straight Connector 1073741870" o:spid="_x0000_s1026" style="position:absolute;flip:x;z-index:251838464;visibility:visible;mso-wrap-style:square;mso-width-percent:0;mso-height-percent:0;mso-wrap-distance-left:9pt;mso-wrap-distance-top:0;mso-wrap-distance-right:9pt;mso-wrap-distance-bottom:0;mso-position-horizontal:absolute;mso-position-horizontal-relative:text;mso-position-vertical:absolute;mso-position-vertical-relative:text;mso-width-percent:0;mso-height-percent:0;mso-width-relative:margin;mso-height-relative:margin" from="178.05pt,17.85pt" to="314.6pt,93.15pt" o:gfxdata="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" strokecolor="#89847f [3214]" strokeweight="2pt">
+                <v:stroke dashstyle="1 1" opacity="15163f" miterlimit="4" joinstyle="miter"/>
+              </v:line>
+            </w:pict>
+          </mc:Fallback>
+        </mc:AlternateContent>
+      </w:r>
+      <w:r>
+        <w:rPr>
+          <w:noProof/>
+          <w14:textOutline w14:w="0" w14:cap="rnd" w14:cmpd="sng" w14:algn="ctr">
+            <w14:noFill/>
+            <w14:prstDash w14:val="solid"/>
+            <w14:bevel/>
+          </w14:textOutline>
+        </w:rPr>
+        <mc:AlternateContent>
+          <mc:Choice Requires="wps">
+            <w:drawing>
+              <wp:anchor distT="0" distB="0" distL="114300" distR="114300" simplePos="0" relativeHeight="251834368" behindDoc="0" locked="0" layoutInCell="1" allowOverlap="1" wp14:anchorId="2A233B01" wp14:editId="3BD97EAC">
+                <wp:simplePos x="0" y="0"/>
+                <wp:positionH relativeFrom="column">
+                  <wp:posOffset>3329517</wp:posOffset>
+                </wp:positionH>
+                <wp:positionV relativeFrom="paragraph">
+                  <wp:posOffset>160231</wp:posOffset>
+                </wp:positionV>
+                <wp:extent cx="781050" cy="1137920"/>
+                <wp:effectExtent l="12700" t="12700" r="19050" b="17780"/>
+                <wp:wrapNone/>
+                <wp:docPr id="1073741868" name="Straight Connector 1073741868"/>
+                <wp:cNvGraphicFramePr/>
+                <a:graphic xmlns:a="http://schemas.openxmlformats.org/drawingml/2006/main">
+                  <a:graphicData uri="http://schemas.microsoft.com/office/word/2010/wordprocessingShape">
+                    <wps:wsp>
+                      <wps:cNvCnPr/>
+                      <wps:spPr>
+                        <a:xfrm flipV="1">
+                          <a:off x="0" y="0"/>
+                          <a:ext cx="781050" cy="1137920"/>
+                        </a:xfrm>
+                        <a:prstGeom prst="line">
+                          <a:avLst/>
+                        </a:prstGeom>
+                        <a:noFill/>
+                        <a:ln w="25400" cap="flat">
+                          <a:solidFill>
+                            <a:schemeClr val="bg2">
+                              <a:alpha val="23000"/>
+                            </a:schemeClr>
+                          </a:solidFill>
+                          <a:prstDash val="sysDot"/>
+                          <a:miter lim="400000"/>
+                        </a:ln>
+                        <a:effectLst/>
+                        <a:sp3d/>
+                      </wps:spPr>
+                      <wps:style>
+                        <a:lnRef idx="0">
+                          <a:scrgbClr r="0" g="0" b="0"/>
+                        </a:lnRef>
+                        <a:fillRef idx="0">
+                          <a:scrgbClr r="0" g="0" b="0"/>
+                        </a:fillRef>
+                        <a:effectRef idx="0">
+                          <a:scrgbClr r="0" g="0" b="0"/>
+                        </a:effectRef>
+                        <a:fontRef idx="none"/>
+                      </wps:style>
+                      <wps:bodyPr/>
+                    </wps:wsp>
+                  </a:graphicData>
+                </a:graphic>
+                <wp14:sizeRelH relativeFrom="margin">
+                  <wp14:pctWidth>0</wp14:pctWidth>
+                </wp14:sizeRelH>
+                <wp14:sizeRelV relativeFrom="margin">
+                  <wp14:pctHeight>0</wp14:pctHeight>
+                </wp14:sizeRelV>
+              </wp:anchor>
+            </w:drawing>
+          </mc:Choice>
+          <mc:Fallback>
+            <w:pict>
+              <v:line w14:anchorId="26CF4C71" id="Straight Connector 1073741868" o:spid="_x0000_s1026" style="position:absolute;flip:y;z-index:251834368;visibility:visible;mso-wrap-style:square;mso-width-percent:0;mso-height-percent:0;mso-wrap-distance-left:9pt;mso-wrap-distance-top:0;mso-wrap-distance-right:9pt;mso-wrap-distance-bottom:0;mso-position-horizontal:absolute;mso-position-horizontal-relative:text;mso-position-vertical:absolute;mso-position-vertical-relative:text;mso-width-percent:0;mso-height-percent:0;mso-width-relative:margin;mso-height-relative:margin" from="262.15pt,12.6pt" to="323.65pt,102.2pt" o:gfxdata="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" strokecolor="#89847f [3214]" strokeweight="2pt">
+                <v:stroke dashstyle="1 1" opacity="15163f" miterlimit="4" joinstyle="miter"/>
+              </v:line>
+            </w:pict>
+          </mc:Fallback>
+        </mc:AlternateContent>
+      </w:r>
+      <w:r>
+        <w:rPr>
+          <w:noProof/>
+          <w14:textOutline w14:w="0" w14:cap="rnd" w14:cmpd="sng" w14:algn="ctr">
+            <w14:noFill/>
+            <w14:prstDash w14:val="solid"/>
+            <w14:bevel/>
+          </w14:textOutline>
+        </w:rPr>
+        <mc:AlternateContent>
+          <mc:Choice Requires="wps">
+            <w:drawing>
+              <wp:anchor distT="0" distB="0" distL="114300" distR="114300" simplePos="0" relativeHeight="251830272" behindDoc="0" locked="0" layoutInCell="1" allowOverlap="1" wp14:anchorId="288E8BEB" wp14:editId="11140C04">
+                <wp:simplePos x="0" y="0"/>
+                <wp:positionH relativeFrom="column">
+                  <wp:posOffset>3148753</wp:posOffset>
+                </wp:positionH>
+                <wp:positionV relativeFrom="paragraph">
+                  <wp:posOffset>161077</wp:posOffset>
+                </wp:positionV>
+                <wp:extent cx="847090" cy="392007"/>
+                <wp:effectExtent l="12700" t="12700" r="16510" b="14605"/>
+                <wp:wrapNone/>
+                <wp:docPr id="1073741866" name="Straight Connector 1073741866"/>
+                <wp:cNvGraphicFramePr/>
+                <a:graphic xmlns:a="http://schemas.openxmlformats.org/drawingml/2006/main">
+                  <a:graphicData uri="http://schemas.microsoft.com/office/word/2010/wordprocessingShape">
+                    <wps:wsp>
+                      <wps:cNvCnPr/>
+                      <wps:spPr>
+                        <a:xfrm flipH="1">
+                          <a:off x="0" y="0"/>
+                          <a:ext cx="847090" cy="392007"/>
+                        </a:xfrm>
+                        <a:prstGeom prst="line">
+                          <a:avLst/>
+                        </a:prstGeom>
+                        <a:noFill/>
+                        <a:ln w="25400" cap="flat">
+                          <a:solidFill>
+                            <a:schemeClr val="bg2">
+                              <a:alpha val="23000"/>
+                            </a:schemeClr>
+                          </a:solidFill>
+                          <a:prstDash val="sysDot"/>
+                          <a:miter lim="400000"/>
+                        </a:ln>
+                        <a:effectLst/>
+                        <a:sp3d/>
+                      </wps:spPr>
+                      <wps:style>
+                        <a:lnRef idx="0">
+                          <a:scrgbClr r="0" g="0" b="0"/>
+                        </a:lnRef>
+                        <a:fillRef idx="0">
+                          <a:scrgbClr r="0" g="0" b="0"/>
+                        </a:fillRef>
+                        <a:effectRef idx="0">
+                          <a:scrgbClr r="0" g="0" b="0"/>
+                        </a:effectRef>
+                        <a:fontRef idx="none"/>
+                      </wps:style>
+                      <wps:bodyPr/>
+                    </wps:wsp>
+                  </a:graphicData>
+                </a:graphic>
+                <wp14:sizeRelH relativeFrom="margin">
+                  <wp14:pctWidth>0</wp14:pctWidth>
+                </wp14:sizeRelH>
+                <wp14:sizeRelV relativeFrom="margin">
+                  <wp14:pctHeight>0</wp14:pctHeight>
+                </wp14:sizeRelV>
+              </wp:anchor>
+            </w:drawing>
+          </mc:Choice>
+          <mc:Fallback>
+            <w:pict>
+              <v:line w14:anchorId="1765C322" id="Straight Connector 1073741866" o:spid="_x0000_s1026" style="position:absolute;flip:x;z-index:251830272;visibility:visible;mso-wrap-style:square;mso-width-percent:0;mso-height-percent:0;mso-wrap-distance-left:9pt;mso-wrap-distance-top:0;mso-wrap-distance-right:9pt;mso-wrap-distance-bottom:0;mso-position-horizontal:absolute;mso-position-horizontal-relative:text;mso-position-vertical:absolute;mso-position-vertical-relative:text;mso-width-percent:0;mso-height-percent:0;mso-width-relative:margin;mso-height-relative:margin" from="247.95pt,12.7pt" to="314.65pt,43.55pt" o:gfxdata="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" strokecolor="#89847f [3214]" strokeweight="2pt">
+                <v:stroke dashstyle="1 1" opacity="15163f" miterlimit="4" joinstyle="miter"/>
+              </v:line>
+            </w:pict>
+          </mc:Fallback>
+        </mc:AlternateContent>
+      </w:r>
+      <w:r>
+        <w:rPr>
+          <w:noProof/>
+          <w14:textOutline w14:w="0" w14:cap="rnd" w14:cmpd="sng" w14:algn="ctr">
+            <w14:noFill/>
+            <w14:prstDash w14:val="solid"/>
+            <w14:bevel/>
+          </w14:textOutline>
+        </w:rPr>
+        <mc:AlternateContent>
+          <mc:Choice Requires="wps">
+            <w:drawing>
+              <wp:anchor distT="0" distB="0" distL="114300" distR="114300" simplePos="0" relativeHeight="251820032" behindDoc="0" locked="0" layoutInCell="1" allowOverlap="1" wp14:anchorId="2F3EC3F7" wp14:editId="6EA93AA5">
+                <wp:simplePos x="0" y="0"/>
+                <wp:positionH relativeFrom="column">
+                  <wp:posOffset>4381500</wp:posOffset>
+                </wp:positionH>
+                <wp:positionV relativeFrom="paragraph">
+                  <wp:posOffset>98425</wp:posOffset>
+                </wp:positionV>
+                <wp:extent cx="670984" cy="751416"/>
+                <wp:effectExtent l="12700" t="12700" r="15240" b="10795"/>
+                <wp:wrapNone/>
+                <wp:docPr id="1073741861" name="Straight Connector 1073741861"/>
+                <wp:cNvGraphicFramePr/>
+                <a:graphic xmlns:a="http://schemas.openxmlformats.org/drawingml/2006/main">
+                  <a:graphicData uri="http://schemas.microsoft.com/office/word/2010/wordprocessingShape">
+                    <wps:wsp>
+                      <wps:cNvCnPr/>
+                      <wps:spPr>
+                        <a:xfrm flipH="1" flipV="1">
+                          <a:off x="0" y="0"/>
+                          <a:ext cx="670984" cy="751416"/>
+                        </a:xfrm>
+                        <a:prstGeom prst="line">
+                          <a:avLst/>
+                        </a:prstGeom>
+                        <a:noFill/>
+                        <a:ln w="25400" cap="flat">
+                          <a:solidFill>
+                            <a:schemeClr val="bg2">
+                              <a:alpha val="23000"/>
+                            </a:schemeClr>
+                          </a:solidFill>
+                          <a:prstDash val="sysDot"/>
+                          <a:miter lim="400000"/>
+                        </a:ln>
+                        <a:effectLst/>
+                        <a:sp3d/>
+                      </wps:spPr>
+                      <wps:style>
+                        <a:lnRef idx="0">
+                          <a:scrgbClr r="0" g="0" b="0"/>
+                        </a:lnRef>
+                        <a:fillRef idx="0">
+                          <a:scrgbClr r="0" g="0" b="0"/>
+                        </a:fillRef>
+                        <a:effectRef idx="0">
+                          <a:scrgbClr r="0" g="0" b="0"/>
+                        </a:effectRef>
+                        <a:fontRef idx="none"/>
+                      </wps:style>
+                      <wps:bodyPr/>
+                    </wps:wsp>
+                  </a:graphicData>
+                </a:graphic>
+                <wp14:sizeRelH relativeFrom="margin">
+                  <wp14:pctWidth>0</wp14:pctWidth>
+                </wp14:sizeRelH>
+                <wp14:sizeRelV relativeFrom="margin">
+                  <wp14:pctHeight>0</wp14:pctHeight>
+                </wp14:sizeRelV>
+              </wp:anchor>
+            </w:drawing>
+          </mc:Choice>
+          <mc:Fallback>
+            <w:pict>
+              <v:line w14:anchorId="5DF38D65" id="Straight Connector 1073741861" o:spid="_x0000_s1026" style="position:absolute;flip:x y;z-index:251820032;visibility:visible;mso-wrap-style:square;mso-width-percent:0;mso-height-percent:0;mso-wrap-distance-left:9pt;mso-wrap-distance-top:0;mso-wrap-distance-right:9pt;mso-wrap-distance-bottom:0;mso-position-horizontal:absolute;mso-position-horizontal-relative:text;mso-position-vertical:absolute;mso-position-vertical-relative:text;mso-width-percent:0;mso-height-percent:0;mso-width-relative:margin;mso-height-relative:margin" from="345pt,7.75pt" to="397.85pt,66.9pt" o:gfxdata="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" strokecolor="#89847f [3214]" strokeweight="2pt">
+                <v:stroke dashstyle="1 1" opacity="15163f" miterlimit="4" joinstyle="miter"/>
+              </v:line>
+            </w:pict>
+          </mc:Fallback>
+        </mc:AlternateContent>
+      </w:r>
+      <w:r>
+        <w:rPr>
+          <w:noProof/>
+          <w14:textOutline w14:w="0" w14:cap="rnd" w14:cmpd="sng" w14:algn="ctr">
+            <w14:noFill/>
+            <w14:prstDash w14:val="solid"/>
+            <w14:bevel/>
+          </w14:textOutline>
+        </w:rPr>
+        <mc:AlternateContent>
+          <mc:Choice Requires="wps">
+            <w:drawing>
+              <wp:anchor distT="0" distB="0" distL="114300" distR="114300" simplePos="0" relativeHeight="251809792" behindDoc="0" locked="0" layoutInCell="1" allowOverlap="1" wp14:anchorId="648F5FA0" wp14:editId="22667356">
+                <wp:simplePos x="0" y="0"/>
+                <wp:positionH relativeFrom="column">
+                  <wp:posOffset>425873</wp:posOffset>
+                </wp:positionH>
+                <wp:positionV relativeFrom="paragraph">
+                  <wp:posOffset>72178</wp:posOffset>
+                </wp:positionV>
+                <wp:extent cx="745914" cy="197274"/>
+                <wp:effectExtent l="12700" t="12700" r="3810" b="19050"/>
+                <wp:wrapNone/>
+                <wp:docPr id="1073741856" name="Straight Connector 1073741856"/>
+                <wp:cNvGraphicFramePr/>
+                <a:graphic xmlns:a="http://schemas.openxmlformats.org/drawingml/2006/main">
+                  <a:graphicData uri="http://schemas.microsoft.com/office/word/2010/wordprocessingShape">
+                    <wps:wsp>
+                      <wps:cNvCnPr/>
+                      <wps:spPr>
+                        <a:xfrm flipH="1" flipV="1">
+                          <a:off x="0" y="0"/>
+                          <a:ext cx="745914" cy="197274"/>
+                        </a:xfrm>
+                        <a:prstGeom prst="line">
+                          <a:avLst/>
+                        </a:prstGeom>
+                        <a:noFill/>
+                        <a:ln w="25400" cap="flat">
+                          <a:solidFill>
+                            <a:schemeClr val="bg2">
+                              <a:alpha val="23000"/>
+                            </a:schemeClr>
+                          </a:solidFill>
+                          <a:prstDash val="sysDot"/>
+                          <a:miter lim="400000"/>
+                        </a:ln>
+                        <a:effectLst/>
+                        <a:sp3d/>
+                      </wps:spPr>
+                      <wps:style>
+                        <a:lnRef idx="0">
+                          <a:scrgbClr r="0" g="0" b="0"/>
+                        </a:lnRef>
+                        <a:fillRef idx="0">
+                          <a:scrgbClr r="0" g="0" b="0"/>
+                        </a:fillRef>
+                        <a:effectRef idx="0">
+                          <a:scrgbClr r="0" g="0" b="0"/>
+                        </a:effectRef>
+                        <a:fontRef idx="none"/>
+                      </wps:style>
+                      <wps:bodyPr/>
+                    </wps:wsp>
+                  </a:graphicData>
+                </a:graphic>
+                <wp14:sizeRelH relativeFrom="margin">
+                  <wp14:pctWidth>0</wp14:pctWidth>
+                </wp14:sizeRelH>
+                <wp14:sizeRelV relativeFrom="margin">
+                  <wp14:pctHeight>0</wp14:pctHeight>
+                </wp14:sizeRelV>
+              </wp:anchor>
+            </w:drawing>
+          </mc:Choice>
+          <mc:Fallback>
+            <w:pict>
+              <v:line w14:anchorId="3396B725" id="Straight Connector 1073741856" o:spid="_x0000_s1026" style="position:absolute;flip:x y;z-index:251809792;visibility:visible;mso-wrap-style:square;mso-width-percent:0;mso-height-percent:0;mso-wrap-distance-left:9pt;mso-wrap-distance-top:0;mso-wrap-distance-right:9pt;mso-wrap-distance-bottom:0;mso-position-horizontal:absolute;mso-position-horizontal-relative:text;mso-position-vertical:absolute;mso-position-vertical-relative:text;mso-width-percent:0;mso-height-percent:0;mso-width-relative:margin;mso-height-relative:margin" from="33.55pt,5.7pt" to="92.3pt,21.25pt" o:gfxdata="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" strokecolor="#89847f [3214]" strokeweight="2pt">
+                <v:stroke dashstyle="1 1" opacity="15163f" miterlimit="4" joinstyle="miter"/>
+              </v:line>
+            </w:pict>
+          </mc:Fallback>
+        </mc:AlternateContent>
+      </w:r>
+    </w:p>
+    <w:p>
+      <w:r>
+        <w:rPr>
+          <w:noProof/>
+          <w14:textOutline w14:w="0" w14:cap="rnd" w14:cmpd="sng" w14:algn="ctr">
+            <w14:noFill/>
+            <w14:prstDash w14:val="solid"/>
+            <w14:bevel/>
+          </w14:textOutline>
+        </w:rPr>
+        <mc:AlternateContent>
+          <mc:Choice Requires="wps">
+            <w:drawing>
+              <wp:anchor distT="0" distB="0" distL="114300" distR="114300" simplePos="0" relativeHeight="251832320" behindDoc="0" locked="0" layoutInCell="1" allowOverlap="1" wp14:anchorId="15889F82" wp14:editId="6C2BF0B1">
+                <wp:simplePos x="0" y="0"/>
+                <wp:positionH relativeFrom="column">
+                  <wp:posOffset>1611206</wp:posOffset>
+                </wp:positionH>
+                <wp:positionV relativeFrom="paragraph">
+                  <wp:posOffset>56091</wp:posOffset>
+                </wp:positionV>
+                <wp:extent cx="1152313" cy="148801"/>
+                <wp:effectExtent l="12700" t="12700" r="3810" b="16510"/>
+                <wp:wrapNone/>
+                <wp:docPr id="1073741867" name="Straight Connector 1073741867"/>
+                <wp:cNvGraphicFramePr/>
+                <a:graphic xmlns:a="http://schemas.openxmlformats.org/drawingml/2006/main">
+                  <a:graphicData uri="http://schemas.microsoft.com/office/word/2010/wordprocessingShape">
+                    <wps:wsp>
+                      <wps:cNvCnPr/>
+                      <wps:spPr>
+                        <a:xfrm flipH="1" flipV="1">
+                          <a:off x="0" y="0"/>
+                          <a:ext cx="1152313" cy="148801"/>
+                        </a:xfrm>
+                        <a:prstGeom prst="line">
+                          <a:avLst/>
+                        </a:prstGeom>
+                        <a:noFill/>
+                        <a:ln w="25400" cap="flat">
+                          <a:solidFill>
+                            <a:schemeClr val="bg2">
+                              <a:alpha val="23000"/>
+                            </a:schemeClr>
+                          </a:solidFill>
+                          <a:prstDash val="sysDot"/>
+                          <a:miter lim="400000"/>
+                        </a:ln>
+                        <a:effectLst/>
+                        <a:sp3d/>
+                      </wps:spPr>
+                      <wps:style>
+                        <a:lnRef idx="0">
+                          <a:scrgbClr r="0" g="0" b="0"/>
+                        </a:lnRef>
+                        <a:fillRef idx="0">
+                          <a:scrgbClr r="0" g="0" b="0"/>
+                        </a:fillRef>
+                        <a:effectRef idx="0">
+                          <a:scrgbClr r="0" g="0" b="0"/>
+                        </a:effectRef>
+                        <a:fontRef idx="none"/>
+                      </wps:style>
+                      <wps:bodyPr/>
+                    </wps:wsp>
+                  </a:graphicData>
+                </a:graphic>
+                <wp14:sizeRelH relativeFrom="margin">
+                  <wp14:pctWidth>0</wp14:pctWidth>
+                </wp14:sizeRelH>
+                <wp14:sizeRelV relativeFrom="margin">
+                  <wp14:pctHeight>0</wp14:pctHeight>
+                </wp14:sizeRelV>
+              </wp:anchor>
+            </w:drawing>
+          </mc:Choice>
+          <mc:Fallback>
+            <w:pict>
+              <v:line w14:anchorId="08550068" id="Straight Connector 1073741867" o:spid="_x0000_s1026" style="position:absolute;flip:x y;z-index:251832320;visibility:visible;mso-wrap-style:square;mso-width-percent:0;mso-height-percent:0;mso-wrap-distance-left:9pt;mso-wrap-distance-top:0;mso-wrap-distance-right:9pt;mso-wrap-distance-bottom:0;mso-position-horizontal:absolute;mso-position-horizontal-relative:text;mso-position-vertical:absolute;mso-position-vertical-relative:text;mso-width-percent:0;mso-height-percent:0;mso-width-relative:margin;mso-height-relative:margin" from="126.85pt,4.4pt" to="217.6pt,16.1pt" o:gfxdata="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" strokecolor="#89847f [3214]" strokeweight="2pt">
+                <v:stroke dashstyle="1 1" opacity="15163f" miterlimit="4" joinstyle="miter"/>
+              </v:line>
+            </w:pict>
+          </mc:Fallback>
+        </mc:AlternateContent>
+      </w:r>
+      <w:r>
+        <w:rPr>
+          <w:noProof/>
+          <w14:textOutline w14:w="0" w14:cap="rnd" w14:cmpd="sng" w14:algn="ctr">
+            <w14:noFill/>
+            <w14:prstDash w14:val="solid"/>
+            <w14:bevel/>
+          </w14:textOutline>
+        </w:rPr>
+        <mc:AlternateContent>
+          <mc:Choice Requires="wps">
+            <w:drawing>
+              <wp:anchor distT="0" distB="0" distL="114300" distR="114300" simplePos="0" relativeHeight="251828224" behindDoc="0" locked="0" layoutInCell="1" allowOverlap="1" wp14:anchorId="469EC641" wp14:editId="6E1838A5">
+                <wp:simplePos x="0" y="0"/>
+                <wp:positionH relativeFrom="column">
+                  <wp:posOffset>3148752</wp:posOffset>
+                </wp:positionH>
+                <wp:positionV relativeFrom="paragraph">
+                  <wp:posOffset>381211</wp:posOffset>
+                </wp:positionV>
+                <wp:extent cx="916305" cy="1287568"/>
+                <wp:effectExtent l="12700" t="12700" r="10795" b="8255"/>
+                <wp:wrapNone/>
+                <wp:docPr id="1073741865" name="Straight Connector 1073741865"/>
+                <wp:cNvGraphicFramePr/>
+                <a:graphic xmlns:a="http://schemas.openxmlformats.org/drawingml/2006/main">
+                  <a:graphicData uri="http://schemas.microsoft.com/office/word/2010/wordprocessingShape">
+                    <wps:wsp>
+                      <wps:cNvCnPr/>
+                      <wps:spPr>
+                        <a:xfrm flipH="1" flipV="1">
+                          <a:off x="0" y="0"/>
+                          <a:ext cx="916305" cy="1287568"/>
+                        </a:xfrm>
+                        <a:prstGeom prst="line">
+                          <a:avLst/>
+                        </a:prstGeom>
+                        <a:noFill/>
+                        <a:ln w="25400" cap="flat">
+                          <a:solidFill>
+                            <a:schemeClr val="bg2">
+                              <a:alpha val="23000"/>
+                            </a:schemeClr>
+                          </a:solidFill>
+                          <a:prstDash val="sysDot"/>
+                          <a:miter lim="400000"/>
+                        </a:ln>
+                        <a:effectLst/>
+                        <a:sp3d/>
+                      </wps:spPr>
+                      <wps:style>
+                        <a:lnRef idx="0">
+                          <a:scrgbClr r="0" g="0" b="0"/>
+                        </a:lnRef>
+                        <a:fillRef idx="0">
+                          <a:scrgbClr r="0" g="0" b="0"/>
+                        </a:fillRef>
+                        <a:effectRef idx="0">
+                          <a:scrgbClr r="0" g="0" b="0"/>
+                        </a:effectRef>
+                        <a:fontRef idx="none"/>
+                      </wps:style>
+                      <wps:bodyPr/>
+                    </wps:wsp>
+                  </a:graphicData>
+                </a:graphic>
+                <wp14:sizeRelH relativeFrom="margin">
+                  <wp14:pctWidth>0</wp14:pctWidth>
+                </wp14:sizeRelH>
+                <wp14:sizeRelV relativeFrom="margin">
+                  <wp14:pctHeight>0</wp14:pctHeight>
+                </wp14:sizeRelV>
+              </wp:anchor>
+            </w:drawing>
+          </mc:Choice>
+          <mc:Fallback>
+            <w:pict>
+              <v:line w14:anchorId="149ED2A6" id="Straight Connector 1073741865" o:spid="_x0000_s1026" style="position:absolute;flip:x y;z-index:251828224;visibility:visible;mso-wrap-style:square;mso-width-percent:0;mso-height-percent:0;mso-wrap-distance-left:9pt;mso-wrap-distance-top:0;mso-wrap-distance-right:9pt;mso-wrap-distance-bottom:0;mso-position-horizontal:absolute;mso-position-horizontal-relative:text;mso-position-vertical:absolute;mso-position-vertical-relative:text;mso-width-percent:0;mso-height-percent:0;mso-width-relative:margin;mso-height-relative:margin" from="247.95pt,30pt" to="320.1pt,131.4pt" o:gfxdata="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" strokecolor="#89847f [3214]" strokeweight="2pt">
+                <v:stroke dashstyle="1 1" opacity="15163f" miterlimit="4" joinstyle="miter"/>
+              </v:line>
+            </w:pict>
+          </mc:Fallback>
+        </mc:AlternateContent>
+      </w:r>
+      <w:r>
+        <w:rPr>
+          <w:noProof/>
+          <w14:textOutline w14:w="0" w14:cap="rnd" w14:cmpd="sng" w14:algn="ctr">
+            <w14:noFill/>
+            <w14:prstDash w14:val="solid"/>
+            <w14:bevel/>
+          </w14:textOutline>
+        </w:rPr>
+        <mc:AlternateContent>
+          <mc:Choice Requires="wps">
+            <w:drawing>
+              <wp:anchor distT="0" distB="0" distL="114300" distR="114300" simplePos="0" relativeHeight="251807744" behindDoc="0" locked="0" layoutInCell="1" allowOverlap="1" wp14:anchorId="03CC81EE" wp14:editId="0FF47417">
+                <wp:simplePos x="0" y="0"/>
+                <wp:positionH relativeFrom="column">
+                  <wp:posOffset>493607</wp:posOffset>
+                </wp:positionH>
+                <wp:positionV relativeFrom="paragraph">
+                  <wp:posOffset>340571</wp:posOffset>
+                </wp:positionV>
+                <wp:extent cx="2100580" cy="1430020"/>
+                <wp:effectExtent l="12700" t="12700" r="7620" b="17780"/>
+                <wp:wrapNone/>
+                <wp:docPr id="1073741855" name="Straight Connector 1073741855"/>
+                <wp:cNvGraphicFramePr/>
+                <a:graphic xmlns:a="http://schemas.openxmlformats.org/drawingml/2006/main">
+                  <a:graphicData uri="http://schemas.microsoft.com/office/word/2010/wordprocessingShape">
+                    <wps:wsp>
+                      <wps:cNvCnPr/>
+                      <wps:spPr>
+                        <a:xfrm flipH="1" flipV="1">
+                          <a:off x="0" y="0"/>
+                          <a:ext cx="2100580" cy="1430020"/>
+                        </a:xfrm>
+                        <a:prstGeom prst="line">
+                          <a:avLst/>
+                        </a:prstGeom>
+                        <a:noFill/>
+                        <a:ln w="25400" cap="flat">
+                          <a:solidFill>
+                            <a:schemeClr val="bg2">
+                              <a:alpha val="23000"/>
+                            </a:schemeClr>
+                          </a:solidFill>
+                          <a:prstDash val="sysDot"/>
+                          <a:miter lim="400000"/>
+                        </a:ln>
+                        <a:effectLst/>
+                        <a:sp3d/>
+                      </wps:spPr>
+                      <wps:style>
+                        <a:lnRef idx="0">
+                          <a:scrgbClr r="0" g="0" b="0"/>
+                        </a:lnRef>
+                        <a:fillRef idx="0">
+                          <a:scrgbClr r="0" g="0" b="0"/>
+                        </a:fillRef>
+                        <a:effectRef idx="0">
+                          <a:scrgbClr r="0" g="0" b="0"/>
+                        </a:effectRef>
+                        <a:fontRef idx="none"/>
+                      </wps:style>
+                      <wps:bodyPr/>
+                    </wps:wsp>
+                  </a:graphicData>
+                </a:graphic>
+                <wp14:sizeRelH relativeFrom="margin">
+                  <wp14:pctWidth>0</wp14:pctWidth>
+                </wp14:sizeRelH>
+                <wp14:sizeRelV relativeFrom="margin">
+                  <wp14:pctHeight>0</wp14:pctHeight>
+                </wp14:sizeRelV>
+              </wp:anchor>
+            </w:drawing>
+          </mc:Choice>
+          <mc:Fallback>
+            <w:pict>
+              <v:line w14:anchorId="212DBD6D" id="Straight Connector 1073741855" o:spid="_x0000_s1026" style="position:absolute;flip:x y;z-index:251807744;visibility:visible;mso-wrap-style:square;mso-width-percent:0;mso-height-percent:0;mso-wrap-distance-left:9pt;mso-wrap-distance-top:0;mso-wrap-distance-right:9pt;mso-wrap-distance-bottom:0;mso-position-horizontal:absolute;mso-position-horizontal-relative:text;mso-position-vertical:absolute;mso-position-vertical-relative:text;mso-width-percent:0;mso-height-percent:0;mso-width-relative:margin;mso-height-relative:margin" from="38.85pt,26.8pt" to="204.25pt,139.4pt" o:gfxdata="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" strokecolor="#89847f [3214]" strokeweight="2pt">
+                <v:stroke dashstyle="1 1" opacity="15163f" miterlimit="4" joinstyle="miter"/>
+              </v:line>
+            </w:pict>
+          </mc:Fallback>
+        </mc:AlternateContent>
+      </w:r>
+      <w:r>
+        <w:rPr>
+          <w:noProof/>
+          <w14:textOutline w14:w="0" w14:cap="rnd" w14:cmpd="sng" w14:algn="ctr">
+            <w14:noFill/>
+            <w14:prstDash w14:val="solid"/>
+            <w14:bevel/>
+          </w14:textOutline>
+        </w:rPr>
+        <mc:AlternateContent>
+          <mc:Choice Requires="wps">
+            <w:drawing>
+              <wp:anchor distT="0" distB="0" distL="114300" distR="114300" simplePos="0" relativeHeight="251805696" behindDoc="0" locked="0" layoutInCell="1" allowOverlap="1" wp14:anchorId="0751CE7B" wp14:editId="7498214B">
+                <wp:simplePos x="0" y="0"/>
+                <wp:positionH relativeFrom="column">
+                  <wp:posOffset>493607</wp:posOffset>
+                </wp:positionH>
+                <wp:positionV relativeFrom="paragraph">
+                  <wp:posOffset>97578</wp:posOffset>
+                </wp:positionV>
+                <wp:extent cx="644313" cy="242994"/>
+                <wp:effectExtent l="12700" t="12700" r="16510" b="24130"/>
+                <wp:wrapNone/>
+                <wp:docPr id="1073741854" name="Straight Connector 1073741854"/>
+                <wp:cNvGraphicFramePr/>
+                <a:graphic xmlns:a="http://schemas.openxmlformats.org/drawingml/2006/main">
+                  <a:graphicData uri="http://schemas.microsoft.com/office/word/2010/wordprocessingShape">
+                    <wps:wsp>
+                      <wps:cNvCnPr/>
+                      <wps:spPr>
+                        <a:xfrm flipH="1">
+                          <a:off x="0" y="0"/>
+                          <a:ext cx="644313" cy="242994"/>
+                        </a:xfrm>
+                        <a:prstGeom prst="line">
+                          <a:avLst/>
+                        </a:prstGeom>
+                        <a:noFill/>
+                        <a:ln w="25400" cap="flat">
+                          <a:solidFill>
+                            <a:schemeClr val="bg2">
+                              <a:alpha val="23000"/>
+                            </a:schemeClr>
+                          </a:solidFill>
+                          <a:prstDash val="sysDot"/>
+                          <a:miter lim="400000"/>
+                        </a:ln>
+                        <a:effectLst/>
+                        <a:sp3d/>
+                      </wps:spPr>
+                      <wps:style>
+                        <a:lnRef idx="0">
+                          <a:scrgbClr r="0" g="0" b="0"/>
+                        </a:lnRef>
+                        <a:fillRef idx="0">
+                          <a:scrgbClr r="0" g="0" b="0"/>
+                        </a:fillRef>
+                        <a:effectRef idx="0">
+                          <a:scrgbClr r="0" g="0" b="0"/>
+                        </a:effectRef>
+                        <a:fontRef idx="none"/>
+                      </wps:style>
+                      <wps:bodyPr/>
+                    </wps:wsp>
+                  </a:graphicData>
+                </a:graphic>
+                <wp14:sizeRelH relativeFrom="margin">
+                  <wp14:pctWidth>0</wp14:pctWidth>
+                </wp14:sizeRelH>
+                <wp14:sizeRelV relativeFrom="margin">
+                  <wp14:pctHeight>0</wp14:pctHeight>
+                </wp14:sizeRelV>
+              </wp:anchor>
+            </w:drawing>
+          </mc:Choice>
+          <mc:Fallback>
+            <w:pict>
+              <v:line w14:anchorId="6AAE6F69" id="Straight Connector 1073741854" o:spid="_x0000_s1026" style="position:absolute;flip:x;z-index:251805696;visibility:visible;mso-wrap-style:square;mso-width-percent:0;mso-height-percent:0;mso-wrap-distance-left:9pt;mso-wrap-distance-top:0;mso-wrap-distance-right:9pt;mso-wrap-distance-bottom:0;mso-position-horizontal:absolute;mso-position-horizontal-relative:text;mso-position-vertical:absolute;mso-position-vertical-relative:text;mso-width-percent:0;mso-height-percent:0;mso-width-relative:margin;mso-height-relative:margin" from="38.85pt,7.7pt" to="89.6pt,26.85pt" o:gfxdata="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" strokecolor="#89847f [3214]" strokeweight="2pt">
+                <v:stroke dashstyle="1 1" opacity="15163f" miterlimit="4" joinstyle="miter"/>
+              </v:line>
+            </w:pict>
+          </mc:Fallback>
+        </mc:AlternateContent>
+      </w:r>
+      <w:r>
+        <w:rPr>
+          <w:noProof/>
+          <w14:textOutline w14:w="0" w14:cap="rnd" w14:cmpd="sng" w14:algn="ctr">
+            <w14:noFill/>
+            <w14:prstDash w14:val="solid"/>
+            <w14:bevel/>
+          </w14:textOutline>
+        </w:rPr>
+        <mc:AlternateContent>
+          <mc:Choice Requires="wps">
+            <w:drawing>
+              <wp:anchor distT="0" distB="0" distL="114300" distR="114300" simplePos="0" relativeHeight="251801600" behindDoc="0" locked="0" layoutInCell="1" allowOverlap="1" wp14:anchorId="6AA64926" wp14:editId="2682091D">
+                <wp:simplePos x="0" y="0"/>
+                <wp:positionH relativeFrom="column">
+                  <wp:posOffset>1611630</wp:posOffset>
+                </wp:positionH>
+                <wp:positionV relativeFrom="paragraph">
+                  <wp:posOffset>172084</wp:posOffset>
+                </wp:positionV>
+                <wp:extent cx="1306830" cy="960967"/>
+                <wp:effectExtent l="12700" t="12700" r="13970" b="17145"/>
+                <wp:wrapNone/>
+                <wp:docPr id="1073741852" name="Straight Connector 1073741852"/>
+                <wp:cNvGraphicFramePr/>
+                <a:graphic xmlns:a="http://schemas.openxmlformats.org/drawingml/2006/main">
+                  <a:graphicData uri="http://schemas.microsoft.com/office/word/2010/wordprocessingShape">
+                    <wps:wsp>
+                      <wps:cNvCnPr/>
+                      <wps:spPr>
+                        <a:xfrm>
+                          <a:off x="0" y="0"/>
+                          <a:ext cx="1306830" cy="960967"/>
+                        </a:xfrm>
+                        <a:prstGeom prst="line">
+                          <a:avLst/>
+                        </a:prstGeom>
+                        <a:noFill/>
+                        <a:ln w="25400" cap="flat">
+                          <a:solidFill>
+                            <a:schemeClr val="bg2">
+                              <a:alpha val="23000"/>
+                            </a:schemeClr>
+                          </a:solidFill>
+                          <a:prstDash val="sysDot"/>
+                          <a:miter lim="400000"/>
+                        </a:ln>
+                        <a:effectLst/>
+                        <a:sp3d/>
+                      </wps:spPr>
+                      <wps:style>
+                        <a:lnRef idx="0">
+                          <a:scrgbClr r="0" g="0" b="0"/>
+                        </a:lnRef>
+                        <a:fillRef idx="0">
+                          <a:scrgbClr r="0" g="0" b="0"/>
+                        </a:fillRef>
+                        <a:effectRef idx="0">
+                          <a:scrgbClr r="0" g="0" b="0"/>
+                        </a:effectRef>
+                        <a:fontRef idx="none"/>
+                      </wps:style>
+                      <wps:bodyPr/>
+                    </wps:wsp>
+                  </a:graphicData>
+                </a:graphic>
+                <wp14:sizeRelH relativeFrom="margin">
+                  <wp14:pctWidth>0</wp14:pctWidth>
+                </wp14:sizeRelH>
+                <wp14:sizeRelV relativeFrom="margin">
+                  <wp14:pctHeight>0</wp14:pctHeight>
+                </wp14:sizeRelV>
+              </wp:anchor>
+            </w:drawing>
+          </mc:Choice>
+          <mc:Fallback>
+            <w:pict>
+              <v:line w14:anchorId="1D78BF91" id="Straight Connector 1073741852" o:spid="_x0000_s1026" style="position:absolute;z-index:251801600;visibility:visible;mso-wrap-style:square;mso-width-percent:0;mso-height-percent:0;mso-wrap-distance-left:9pt;mso-wrap-distance-top:0;mso-wrap-distance-right:9pt;mso-wrap-distance-bottom:0;mso-position-horizontal:absolute;mso-position-horizontal-relative:text;mso-position-vertical:absolute;mso-position-vertical-relative:text;mso-width-percent:0;mso-height-percent:0;mso-width-relative:margin;mso-height-relative:margin" from="126.9pt,13.55pt" to="229.8pt,89.2pt" o:gfxdata="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" strokecolor="#89847f [3214]" strokeweight="2pt">
+                <v:stroke dashstyle="1 1" opacity="15163f" miterlimit="4" joinstyle="miter"/>
+              </v:line>
+            </w:pict>
+          </mc:Fallback>
+        </mc:AlternateContent>
+      </w:r>
+      <w:r>
+        <w:rPr>
+          <w:noProof/>
+          <w14:textOutline w14:w="0" w14:cap="rnd" w14:cmpd="sng" w14:algn="ctr">
+            <w14:noFill/>
+            <w14:prstDash w14:val="solid"/>
+            <w14:bevel/>
+          </w14:textOutline>
+        </w:rPr>
+        <mc:AlternateContent>
+          <mc:Choice Requires="wps">
+            <w:drawing>
+              <wp:anchor distT="0" distB="0" distL="114300" distR="114300" simplePos="0" relativeHeight="251795456" behindDoc="0" locked="0" layoutInCell="1" allowOverlap="1" wp14:anchorId="2D784C80" wp14:editId="406B3AA0">
+                <wp:simplePos x="0" y="0"/>
+                <wp:positionH relativeFrom="column">
+                  <wp:posOffset>1137496</wp:posOffset>
+                </wp:positionH>
+                <wp:positionV relativeFrom="paragraph">
+                  <wp:posOffset>225425</wp:posOffset>
+                </wp:positionV>
+                <wp:extent cx="203623" cy="1368848"/>
+                <wp:effectExtent l="12700" t="12700" r="12700" b="3175"/>
+                <wp:wrapNone/>
+                <wp:docPr id="1073741849" name="Straight Connector 1073741849"/>
+                <wp:cNvGraphicFramePr/>
+                <a:graphic xmlns:a="http://schemas.openxmlformats.org/drawingml/2006/main">
+                  <a:graphicData uri="http://schemas.microsoft.com/office/word/2010/wordprocessingShape">
+                    <wps:wsp>
+                      <wps:cNvCnPr/>
+                      <wps:spPr>
+                        <a:xfrm flipV="1">
+                          <a:off x="0" y="0"/>
+                          <a:ext cx="203623" cy="1368848"/>
+                        </a:xfrm>
+                        <a:prstGeom prst="line">
+                          <a:avLst/>
+                        </a:prstGeom>
+                        <a:noFill/>
+                        <a:ln w="25400" cap="flat">
+                          <a:solidFill>
+                            <a:schemeClr val="bg2">
+                              <a:alpha val="23000"/>
+                            </a:schemeClr>
+                          </a:solidFill>
+                          <a:prstDash val="sysDot"/>
+                          <a:miter lim="400000"/>
+                        </a:ln>
+                        <a:effectLst/>
+                        <a:sp3d/>
+                      </wps:spPr>
+                      <wps:style>
+                        <a:lnRef idx="0">
+                          <a:scrgbClr r="0" g="0" b="0"/>
+                        </a:lnRef>
+                        <a:fillRef idx="0">
+                          <a:scrgbClr r="0" g="0" b="0"/>
+                        </a:fillRef>
+                        <a:effectRef idx="0">
+                          <a:scrgbClr r="0" g="0" b="0"/>
+                        </a:effectRef>
+                        <a:fontRef idx="none"/>
+                      </wps:style>
+                      <wps:bodyPr/>
+                    </wps:wsp>
+                  </a:graphicData>
+                </a:graphic>
+                <wp14:sizeRelH relativeFrom="margin">
+                  <wp14:pctWidth>0</wp14:pctWidth>
+                </wp14:sizeRelH>
+                <wp14:sizeRelV relativeFrom="margin">
+                  <wp14:pctHeight>0</wp14:pctHeight>
+                </wp14:sizeRelV>
+              </wp:anchor>
+            </w:drawing>
+          </mc:Choice>
+          <mc:Fallback>
+            <w:pict>
+              <v:line w14:anchorId="287A1A7A" id="Straight Connector 1073741849" o:spid="_x0000_s1026" style="position:absolute;flip:y;z-index:251795456;visibility:visible;mso-wrap-style:square;mso-width-percent:0;mso-height-percent:0;mso-wrap-distance-left:9pt;mso-wrap-distance-top:0;mso-wrap-distance-right:9pt;mso-wrap-distance-bottom:0;mso-position-horizontal:absolute;mso-position-horizontal-relative:text;mso-position-vertical:absolute;mso-position-vertical-relative:text;mso-width-percent:0;mso-height-percent:0;mso-width-relative:margin;mso-height-relative:margin" from="89.55pt,17.75pt" to="105.6pt,125.55pt" o:gfxdata="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" strokecolor="#89847f [3214]" strokeweight="2pt">
+                <v:stroke dashstyle="1 1" opacity="15163f" miterlimit="4" joinstyle="miter"/>
+              </v:line>
+            </w:pict>
+          </mc:Fallback>
+        </mc:AlternateContent>
+      </w:r>
+      <w:r>
+        <w:rPr>
+          <w:noProof/>
+          <w14:textOutline w14:w="0" w14:cap="rnd" w14:cmpd="sng" w14:algn="ctr">
+            <w14:noFill/>
+            <w14:prstDash w14:val="solid"/>
+            <w14:bevel/>
+          </w14:textOutline>
+        </w:rPr>
+        <mc:AlternateContent>
+          <mc:Choice Requires="wps">
+            <w:drawing>
+              <wp:anchor distT="0" distB="0" distL="114300" distR="114300" simplePos="0" relativeHeight="251793408" behindDoc="0" locked="0" layoutInCell="1" allowOverlap="1" wp14:anchorId="3327E9B6" wp14:editId="50BAB609">
+                <wp:simplePos x="0" y="0"/>
+                <wp:positionH relativeFrom="column">
+                  <wp:posOffset>1414780</wp:posOffset>
+                </wp:positionH>
+                <wp:positionV relativeFrom="paragraph">
+                  <wp:posOffset>225424</wp:posOffset>
+                </wp:positionV>
+                <wp:extent cx="508000" cy="481753"/>
+                <wp:effectExtent l="12700" t="12700" r="12700" b="13970"/>
+                <wp:wrapNone/>
+                <wp:docPr id="1073741848" name="Straight Connector 1073741848"/>
+                <wp:cNvGraphicFramePr/>
+                <a:graphic xmlns:a="http://schemas.openxmlformats.org/drawingml/2006/main">
+                  <a:graphicData uri="http://schemas.microsoft.com/office/word/2010/wordprocessingShape">
+                    <wps:wsp>
+                      <wps:cNvCnPr/>
+                      <wps:spPr>
+                        <a:xfrm flipH="1" flipV="1">
+                          <a:off x="0" y="0"/>
+                          <a:ext cx="508000" cy="481753"/>
+                        </a:xfrm>
+                        <a:prstGeom prst="line">
+                          <a:avLst/>
+                        </a:prstGeom>
+                        <a:noFill/>
+                        <a:ln w="25400" cap="flat">
+                          <a:solidFill>
+                            <a:schemeClr val="bg2">
+                              <a:alpha val="23000"/>
+                            </a:schemeClr>
+                          </a:solidFill>
+                          <a:prstDash val="sysDot"/>
+                          <a:miter lim="400000"/>
+                        </a:ln>
+                        <a:effectLst/>
+                        <a:sp3d/>
+                      </wps:spPr>
+                      <wps:style>
+                        <a:lnRef idx="0">
+                          <a:scrgbClr r="0" g="0" b="0"/>
+                        </a:lnRef>
+                        <a:fillRef idx="0">
+                          <a:scrgbClr r="0" g="0" b="0"/>
+                        </a:fillRef>
+                        <a:effectRef idx="0">
+                          <a:scrgbClr r="0" g="0" b="0"/>
+                        </a:effectRef>
+                        <a:fontRef idx="none"/>
+                      </wps:style>
+                      <wps:bodyPr/>
+                    </wps:wsp>
+                  </a:graphicData>
+                </a:graphic>
+                <wp14:sizeRelH relativeFrom="margin">
+                  <wp14:pctWidth>0</wp14:pctWidth>
+                </wp14:sizeRelH>
+                <wp14:sizeRelV relativeFrom="margin">
+                  <wp14:pctHeight>0</wp14:pctHeight>
+                </wp14:sizeRelV>
+              </wp:anchor>
+            </w:drawing>
+          </mc:Choice>
+          <mc:Fallback>
+            <w:pict>
+              <v:line w14:anchorId="46D12848" id="Straight Connector 1073741848" o:spid="_x0000_s1026" style="position:absolute;flip:x y;z-index:251793408;visibility:visible;mso-wrap-style:square;mso-width-percent:0;mso-height-percent:0;mso-wrap-distance-left:9pt;mso-wrap-distance-top:0;mso-wrap-distance-right:9pt;mso-wrap-distance-bottom:0;mso-position-horizontal:absolute;mso-position-horizontal-relative:text;mso-position-vertical:absolute;mso-position-vertical-relative:text;mso-width-percent:0;mso-height-percent:0;mso-width-relative:margin;mso-height-relative:margin" from="111.4pt,17.75pt" to="151.4pt,55.7pt" o:gfxdata="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" strokecolor="#89847f [3214]" strokeweight="2pt">
+                <v:stroke dashstyle="1 1" opacity="15163f" miterlimit="4" joinstyle="miter"/>
+              </v:line>
+            </w:pict>
+          </mc:Fallback>
+        </mc:AlternateContent>
+      </w:r>
+    </w:p>
     <w:p/>
-    <w:p/>
-    <w:p/>
-    <w:p/>
-    <w:p/>
-    <w:p/>
-    <w:p/>
+    <w:p>
+      <w:r>
+        <w:rPr>
+          <w:noProof/>
+          <w14:textOutline w14:w="0" w14:cap="rnd" w14:cmpd="sng" w14:algn="ctr">
+            <w14:noFill/>
+            <w14:prstDash w14:val="solid"/>
+            <w14:bevel/>
+          </w14:textOutline>
+        </w:rPr>
+        <mc:AlternateContent>
+          <mc:Choice Requires="wps">
+            <w:drawing>
+              <wp:anchor distT="0" distB="0" distL="114300" distR="114300" simplePos="0" relativeHeight="251836416" behindDoc="0" locked="0" layoutInCell="1" allowOverlap="1" wp14:anchorId="46074BB0" wp14:editId="065F52A8">
+                <wp:simplePos x="0" y="0"/>
+                <wp:positionH relativeFrom="column">
+                  <wp:posOffset>2261446</wp:posOffset>
+                </wp:positionH>
+                <wp:positionV relativeFrom="paragraph">
+                  <wp:posOffset>17144</wp:posOffset>
+                </wp:positionV>
+                <wp:extent cx="1639993" cy="1103207"/>
+                <wp:effectExtent l="12700" t="12700" r="11430" b="14605"/>
+                <wp:wrapNone/>
+                <wp:docPr id="1073741869" name="Straight Connector 1073741869"/>
+                <wp:cNvGraphicFramePr/>
+                <a:graphic xmlns:a="http://schemas.openxmlformats.org/drawingml/2006/main">
+                  <a:graphicData uri="http://schemas.microsoft.com/office/word/2010/wordprocessingShape">
+                    <wps:wsp>
+                      <wps:cNvCnPr/>
+                      <wps:spPr>
+                        <a:xfrm flipH="1" flipV="1">
+                          <a:off x="0" y="0"/>
+                          <a:ext cx="1639993" cy="1103207"/>
+                        </a:xfrm>
+                        <a:prstGeom prst="line">
+                          <a:avLst/>
+                        </a:prstGeom>
+                        <a:noFill/>
+                        <a:ln w="25400" cap="flat">
+                          <a:solidFill>
+                            <a:schemeClr val="bg2">
+                              <a:alpha val="23000"/>
+                            </a:schemeClr>
+                          </a:solidFill>
+                          <a:prstDash val="sysDot"/>
+                          <a:miter lim="400000"/>
+                        </a:ln>
+                        <a:effectLst/>
+                        <a:sp3d/>
+                      </wps:spPr>
+                      <wps:style>
+                        <a:lnRef idx="0">
+                          <a:scrgbClr r="0" g="0" b="0"/>
+                        </a:lnRef>
+                        <a:fillRef idx="0">
+                          <a:scrgbClr r="0" g="0" b="0"/>
+                        </a:fillRef>
+                        <a:effectRef idx="0">
+                          <a:scrgbClr r="0" g="0" b="0"/>
+                        </a:effectRef>
+                        <a:fontRef idx="none"/>
+                      </wps:style>
+                      <wps:bodyPr/>
+                    </wps:wsp>
+                  </a:graphicData>
+                </a:graphic>
+                <wp14:sizeRelH relativeFrom="margin">
+                  <wp14:pctWidth>0</wp14:pctWidth>
+                </wp14:sizeRelH>
+                <wp14:sizeRelV relativeFrom="margin">
+                  <wp14:pctHeight>0</wp14:pctHeight>
+                </wp14:sizeRelV>
+              </wp:anchor>
+            </w:drawing>
+          </mc:Choice>
+          <mc:Fallback>
+            <w:pict>
+              <v:line w14:anchorId="07B5A696" id="Straight Connector 1073741869" o:spid="_x0000_s1026" style="position:absolute;flip:x y;z-index:251836416;visibility:visible;mso-wrap-style:square;mso-width-percent:0;mso-height-percent:0;mso-wrap-distance-left:9pt;mso-wrap-distance-top:0;mso-wrap-distance-right:9pt;mso-wrap-distance-bottom:0;mso-position-horizontal:absolute;mso-position-horizontal-relative:text;mso-position-vertical:absolute;mso-position-vertical-relative:text;mso-width-percent:0;mso-height-percent:0;mso-width-relative:margin;mso-height-relative:margin" from="178.05pt,1.35pt" to="307.2pt,88.2pt" o:gfxdata="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" strokecolor="#89847f [3214]" strokeweight="2pt">
+                <v:stroke dashstyle="1 1" opacity="15163f" miterlimit="4" joinstyle="miter"/>
+              </v:line>
+            </w:pict>
+          </mc:Fallback>
+        </mc:AlternateContent>
+      </w:r>
+      <w:r>
+        <w:rPr>
+          <w:noProof/>
+          <w14:textOutline w14:w="0" w14:cap="rnd" w14:cmpd="sng" w14:algn="ctr">
+            <w14:noFill/>
+            <w14:prstDash w14:val="solid"/>
+            <w14:bevel/>
+          </w14:textOutline>
+        </w:rPr>
+        <mc:AlternateContent>
+          <mc:Choice Requires="wps">
+            <w:drawing>
+              <wp:anchor distT="0" distB="0" distL="114300" distR="114300" simplePos="0" relativeHeight="251826176" behindDoc="0" locked="0" layoutInCell="1" allowOverlap="1" wp14:anchorId="14B2C7B2" wp14:editId="4EF02266">
+                <wp:simplePos x="0" y="0"/>
+                <wp:positionH relativeFrom="column">
+                  <wp:posOffset>4287520</wp:posOffset>
+                </wp:positionH>
+                <wp:positionV relativeFrom="paragraph">
+                  <wp:posOffset>132291</wp:posOffset>
+                </wp:positionV>
+                <wp:extent cx="608753" cy="793538"/>
+                <wp:effectExtent l="12700" t="12700" r="13970" b="19685"/>
+                <wp:wrapNone/>
+                <wp:docPr id="1073741864" name="Straight Connector 1073741864"/>
+                <wp:cNvGraphicFramePr/>
+                <a:graphic xmlns:a="http://schemas.openxmlformats.org/drawingml/2006/main">
+                  <a:graphicData uri="http://schemas.microsoft.com/office/word/2010/wordprocessingShape">
+                    <wps:wsp>
+                      <wps:cNvCnPr/>
+                      <wps:spPr>
+                        <a:xfrm flipV="1">
+                          <a:off x="0" y="0"/>
+                          <a:ext cx="608753" cy="793538"/>
+                        </a:xfrm>
+                        <a:prstGeom prst="line">
+                          <a:avLst/>
+                        </a:prstGeom>
+                        <a:noFill/>
+                        <a:ln w="25400" cap="flat">
+                          <a:solidFill>
+                            <a:schemeClr val="bg2">
+                              <a:alpha val="23000"/>
+                            </a:schemeClr>
+                          </a:solidFill>
+                          <a:prstDash val="sysDot"/>
+                          <a:miter lim="400000"/>
+                        </a:ln>
+                        <a:effectLst/>
+                        <a:sp3d/>
+                      </wps:spPr>
+                      <wps:style>
+                        <a:lnRef idx="0">
+                          <a:scrgbClr r="0" g="0" b="0"/>
+                        </a:lnRef>
+                        <a:fillRef idx="0">
+                          <a:scrgbClr r="0" g="0" b="0"/>
+                        </a:fillRef>
+                        <a:effectRef idx="0">
+                          <a:scrgbClr r="0" g="0" b="0"/>
+                        </a:effectRef>
+                        <a:fontRef idx="none"/>
+                      </wps:style>
+                      <wps:bodyPr/>
+                    </wps:wsp>
+                  </a:graphicData>
+                </a:graphic>
+                <wp14:sizeRelH relativeFrom="margin">
+                  <wp14:pctWidth>0</wp14:pctWidth>
+                </wp14:sizeRelH>
+                <wp14:sizeRelV relativeFrom="margin">
+                  <wp14:pctHeight>0</wp14:pctHeight>
+                </wp14:sizeRelV>
+              </wp:anchor>
+            </w:drawing>
+          </mc:Choice>
+          <mc:Fallback>
+            <w:pict>
+              <v:line w14:anchorId="10F05EDB" id="Straight Connector 1073741864" o:spid="_x0000_s1026" style="position:absolute;flip:y;z-index:251826176;visibility:visible;mso-wrap-style:square;mso-width-percent:0;mso-height-percent:0;mso-wrap-distance-left:9pt;mso-wrap-distance-top:0;mso-wrap-distance-right:9pt;mso-wrap-distance-bottom:0;mso-position-horizontal:absolute;mso-position-horizontal-relative:text;mso-position-vertical:absolute;mso-position-vertical-relative:text;mso-width-percent:0;mso-height-percent:0;mso-width-relative:margin;mso-height-relative:margin" from="337.6pt,10.4pt" to="385.55pt,72.9pt" o:gfxdata="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" strokecolor="#89847f [3214]" strokeweight="2pt">
+                <v:stroke dashstyle="1 1" opacity="15163f" miterlimit="4" joinstyle="miter"/>
+              </v:line>
+            </w:pict>
+          </mc:Fallback>
+        </mc:AlternateContent>
+      </w:r>
+      <w:r>
+        <w:rPr>
+          <w:noProof/>
+          <w14:textOutline w14:w="0" w14:cap="rnd" w14:cmpd="sng" w14:algn="ctr">
+            <w14:noFill/>
+            <w14:prstDash w14:val="solid"/>
+            <w14:bevel/>
+          </w14:textOutline>
+        </w:rPr>
+        <mc:AlternateContent>
+          <mc:Choice Requires="wps">
+            <w:drawing>
+              <wp:anchor distT="0" distB="0" distL="114300" distR="114300" simplePos="0" relativeHeight="251803648" behindDoc="0" locked="0" layoutInCell="1" allowOverlap="1" wp14:anchorId="66D682BD" wp14:editId="6F75359B">
+                <wp:simplePos x="0" y="0"/>
+                <wp:positionH relativeFrom="column">
+                  <wp:posOffset>737447</wp:posOffset>
+                </wp:positionH>
+                <wp:positionV relativeFrom="paragraph">
+                  <wp:posOffset>72178</wp:posOffset>
+                </wp:positionV>
+                <wp:extent cx="1840230" cy="1049020"/>
+                <wp:effectExtent l="12700" t="12700" r="13970" b="17780"/>
+                <wp:wrapNone/>
+                <wp:docPr id="1073741853" name="Straight Connector 1073741853"/>
+                <wp:cNvGraphicFramePr/>
+                <a:graphic xmlns:a="http://schemas.openxmlformats.org/drawingml/2006/main">
+                  <a:graphicData uri="http://schemas.microsoft.com/office/word/2010/wordprocessingShape">
+                    <wps:wsp>
+                      <wps:cNvCnPr/>
+                      <wps:spPr>
+                        <a:xfrm>
+                          <a:off x="0" y="0"/>
+                          <a:ext cx="1840230" cy="1049020"/>
+                        </a:xfrm>
+                        <a:prstGeom prst="line">
+                          <a:avLst/>
+                        </a:prstGeom>
+                        <a:noFill/>
+                        <a:ln w="25400" cap="flat">
+                          <a:solidFill>
+                            <a:schemeClr val="bg2">
+                              <a:alpha val="23000"/>
+                            </a:schemeClr>
+                          </a:solidFill>
+                          <a:prstDash val="sysDot"/>
+                          <a:miter lim="400000"/>
+                        </a:ln>
+                        <a:effectLst/>
+                        <a:sp3d/>
+                      </wps:spPr>
+                      <wps:style>
+                        <a:lnRef idx="0">
+                          <a:scrgbClr r="0" g="0" b="0"/>
+                        </a:lnRef>
+                        <a:fillRef idx="0">
+                          <a:scrgbClr r="0" g="0" b="0"/>
+                        </a:fillRef>
+                        <a:effectRef idx="0">
+                          <a:scrgbClr r="0" g="0" b="0"/>
+                        </a:effectRef>
+                        <a:fontRef idx="none"/>
+                      </wps:style>
+                      <wps:bodyPr/>
+                    </wps:wsp>
+                  </a:graphicData>
+                </a:graphic>
+                <wp14:sizeRelH relativeFrom="margin">
+                  <wp14:pctWidth>0</wp14:pctWidth>
+                </wp14:sizeRelH>
+                <wp14:sizeRelV relativeFrom="margin">
+                  <wp14:pctHeight>0</wp14:pctHeight>
+                </wp14:sizeRelV>
+              </wp:anchor>
+            </w:drawing>
+          </mc:Choice>
+          <mc:Fallback>
+            <w:pict>
+              <v:line w14:anchorId="3F1F97AD" id="Straight Connector 1073741853" o:spid="_x0000_s1026" style="position:absolute;z-index:251803648;visibility:visible;mso-wrap-style:square;mso-width-percent:0;mso-height-percent:0;mso-wrap-distance-left:9pt;mso-wrap-distance-top:0;mso-wrap-distance-right:9pt;mso-wrap-distance-bottom:0;mso-position-horizontal:absolute;mso-position-horizontal-relative:text;mso-position-vertical:absolute;mso-position-vertical-relative:text;mso-width-percent:0;mso-height-percent:0;mso-width-relative:margin;mso-height-relative:margin" from="58.05pt,5.7pt" to="202.95pt,88.3pt" o:gfxdata="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" strokecolor="#89847f [3214]" strokeweight="2pt">
+                <v:stroke dashstyle="1 1" opacity="15163f" miterlimit="4" joinstyle="miter"/>
+              </v:line>
+            </w:pict>
+          </mc:Fallback>
+        </mc:AlternateContent>
+      </w:r>
+      <w:r>
+        <w:rPr>
+          <w:noProof/>
+          <w14:textOutline w14:w="0" w14:cap="rnd" w14:cmpd="sng" w14:algn="ctr">
+            <w14:noFill/>
+            <w14:prstDash w14:val="solid"/>
+            <w14:bevel/>
+          </w14:textOutline>
+        </w:rPr>
+        <mc:AlternateContent>
+          <mc:Choice Requires="wps">
+            <w:drawing>
+              <wp:anchor distT="0" distB="0" distL="114300" distR="114300" simplePos="0" relativeHeight="251791360" behindDoc="0" locked="0" layoutInCell="1" allowOverlap="1" wp14:anchorId="6F24DA13" wp14:editId="0C1A27E8">
+                <wp:simplePos x="0" y="0"/>
+                <wp:positionH relativeFrom="column">
+                  <wp:posOffset>1923203</wp:posOffset>
+                </wp:positionH>
+                <wp:positionV relativeFrom="paragraph">
+                  <wp:posOffset>206798</wp:posOffset>
+                </wp:positionV>
+                <wp:extent cx="670984" cy="751416"/>
+                <wp:effectExtent l="12700" t="12700" r="15240" b="10795"/>
+                <wp:wrapNone/>
+                <wp:docPr id="1073741847" name="Straight Connector 1073741847"/>
+                <wp:cNvGraphicFramePr/>
+                <a:graphic xmlns:a="http://schemas.openxmlformats.org/drawingml/2006/main">
+                  <a:graphicData uri="http://schemas.microsoft.com/office/word/2010/wordprocessingShape">
+                    <wps:wsp>
+                      <wps:cNvCnPr/>
+                      <wps:spPr>
+                        <a:xfrm flipH="1" flipV="1">
+                          <a:off x="0" y="0"/>
+                          <a:ext cx="670984" cy="751416"/>
+                        </a:xfrm>
+                        <a:prstGeom prst="line">
+                          <a:avLst/>
+                        </a:prstGeom>
+                        <a:noFill/>
+                        <a:ln w="25400" cap="flat">
+                          <a:solidFill>
+                            <a:schemeClr val="bg2">
+                              <a:alpha val="23000"/>
+                            </a:schemeClr>
+                          </a:solidFill>
+                          <a:prstDash val="sysDot"/>
+                          <a:miter lim="400000"/>
+                        </a:ln>
+                        <a:effectLst/>
+                        <a:sp3d/>
+                      </wps:spPr>
+                      <wps:style>
+                        <a:lnRef idx="0">
+                          <a:scrgbClr r="0" g="0" b="0"/>
+                        </a:lnRef>
+                        <a:fillRef idx="0">
+                          <a:scrgbClr r="0" g="0" b="0"/>
+                        </a:fillRef>
+                        <a:effectRef idx="0">
+                          <a:scrgbClr r="0" g="0" b="0"/>
+                        </a:effectRef>
+                        <a:fontRef idx="none"/>
+                      </wps:style>
+                      <wps:bodyPr/>
+                    </wps:wsp>
+                  </a:graphicData>
+                </a:graphic>
+                <wp14:sizeRelH relativeFrom="margin">
+                  <wp14:pctWidth>0</wp14:pctWidth>
+                </wp14:sizeRelH>
+                <wp14:sizeRelV relativeFrom="margin">
+                  <wp14:pctHeight>0</wp14:pctHeight>
+                </wp14:sizeRelV>
+              </wp:anchor>
+            </w:drawing>
+          </mc:Choice>
+          <mc:Fallback>
+            <w:pict>
+              <v:line w14:anchorId="7377B34C" id="Straight Connector 1073741847" o:spid="_x0000_s1026" style="position:absolute;flip:x y;z-index:251791360;visibility:visible;mso-wrap-style:square;mso-width-percent:0;mso-height-percent:0;mso-wrap-distance-left:9pt;mso-wrap-distance-top:0;mso-wrap-distance-right:9pt;mso-wrap-distance-bottom:0;mso-position-horizontal:absolute;mso-position-horizontal-relative:text;mso-position-vertical:absolute;mso-position-vertical-relative:text;mso-width-percent:0;mso-height-percent:0;mso-width-relative:margin;mso-height-relative:margin" from="151.45pt,16.3pt" to="204.3pt,75.45pt" o:gfxdata="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" strokecolor="#89847f [3214]" strokeweight="2pt">
+                <v:stroke dashstyle="1 1" opacity="15163f" miterlimit="4" joinstyle="miter"/>
+              </v:line>
+            </w:pict>
+          </mc:Fallback>
+        </mc:AlternateContent>
+      </w:r>
+    </w:p>
+    <w:p>
+      <w:r>
+        <w:rPr>
+          <w:noProof/>
+          <w14:textOutline w14:w="0" w14:cap="rnd" w14:cmpd="sng" w14:algn="ctr">
+            <w14:noFill/>
+            <w14:prstDash w14:val="solid"/>
+            <w14:bevel/>
+          </w14:textOutline>
+        </w:rPr>
+        <mc:AlternateContent>
+          <mc:Choice Requires="wps">
+            <w:drawing>
+              <wp:anchor distT="0" distB="0" distL="114300" distR="114300" simplePos="0" relativeHeight="251799552" behindDoc="0" locked="0" layoutInCell="1" allowOverlap="1" wp14:anchorId="30B073CF" wp14:editId="3669F395">
+                <wp:simplePos x="0" y="0"/>
+                <wp:positionH relativeFrom="column">
+                  <wp:posOffset>3392593</wp:posOffset>
+                </wp:positionH>
+                <wp:positionV relativeFrom="paragraph">
+                  <wp:posOffset>95884</wp:posOffset>
+                </wp:positionV>
+                <wp:extent cx="603674" cy="407247"/>
+                <wp:effectExtent l="12700" t="12700" r="19050" b="12065"/>
+                <wp:wrapNone/>
+                <wp:docPr id="1073741851" name="Straight Connector 1073741851"/>
+                <wp:cNvGraphicFramePr/>
+                <a:graphic xmlns:a="http://schemas.openxmlformats.org/drawingml/2006/main">
+                  <a:graphicData uri="http://schemas.microsoft.com/office/word/2010/wordprocessingShape">
+                    <wps:wsp>
+                      <wps:cNvCnPr/>
+                      <wps:spPr>
+                        <a:xfrm flipH="1" flipV="1">
+                          <a:off x="0" y="0"/>
+                          <a:ext cx="603674" cy="407247"/>
+                        </a:xfrm>
+                        <a:prstGeom prst="line">
+                          <a:avLst/>
+                        </a:prstGeom>
+                        <a:noFill/>
+                        <a:ln w="25400" cap="flat">
+                          <a:solidFill>
+                            <a:schemeClr val="bg2">
+                              <a:alpha val="23000"/>
+                            </a:schemeClr>
+                          </a:solidFill>
+                          <a:prstDash val="sysDot"/>
+                          <a:miter lim="400000"/>
+                        </a:ln>
+                        <a:effectLst/>
+                        <a:sp3d/>
+                      </wps:spPr>
+                      <wps:style>
+                        <a:lnRef idx="0">
+                          <a:scrgbClr r="0" g="0" b="0"/>
+                        </a:lnRef>
+                        <a:fillRef idx="0">
+                          <a:scrgbClr r="0" g="0" b="0"/>
+                        </a:fillRef>
+                        <a:effectRef idx="0">
+                          <a:scrgbClr r="0" g="0" b="0"/>
+                        </a:effectRef>
+                        <a:fontRef idx="none"/>
+                      </wps:style>
+                      <wps:bodyPr/>
+                    </wps:wsp>
+                  </a:graphicData>
+                </a:graphic>
+                <wp14:sizeRelH relativeFrom="margin">
+                  <wp14:pctWidth>0</wp14:pctWidth>
+                </wp14:sizeRelH>
+                <wp14:sizeRelV relativeFrom="margin">
+                  <wp14:pctHeight>0</wp14:pctHeight>
+                </wp14:sizeRelV>
+              </wp:anchor>
+            </w:drawing>
+          </mc:Choice>
+          <mc:Fallback>
+            <w:pict>
+              <v:line w14:anchorId="2893C182" id="Straight Connector 1073741851" o:spid="_x0000_s1026" style="position:absolute;flip:x y;z-index:251799552;visibility:visible;mso-wrap-style:square;mso-width-percent:0;mso-height-percent:0;mso-wrap-distance-left:9pt;mso-wrap-distance-top:0;mso-wrap-distance-right:9pt;mso-wrap-distance-bottom:0;mso-position-horizontal:absolute;mso-position-horizontal-relative:text;mso-position-vertical:absolute;mso-position-vertical-relative:text;mso-width-percent:0;mso-height-percent:0;mso-width-relative:margin;mso-height-relative:margin" from="267.15pt,7.55pt" to="314.7pt,39.6pt" o:gfxdata="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" strokecolor="#89847f [3214]" strokeweight="2pt">
+                <v:stroke dashstyle="1 1" opacity="15163f" miterlimit="4" joinstyle="miter"/>
+              </v:line>
+            </w:pict>
+          </mc:Fallback>
+        </mc:AlternateContent>
+      </w:r>
+    </w:p>
+    <w:p>
+      <w:r>
+        <w:rPr>
+          <w:noProof/>
+          <w14:textOutline w14:w="0" w14:cap="rnd" w14:cmpd="sng" w14:algn="ctr">
+            <w14:noFill/>
+            <w14:prstDash w14:val="solid"/>
+            <w14:bevel/>
+          </w14:textOutline>
+        </w:rPr>
+        <mc:AlternateContent>
+          <mc:Choice Requires="wps">
+            <w:drawing>
+              <wp:anchor distT="0" distB="0" distL="114300" distR="114300" simplePos="0" relativeHeight="251797504" behindDoc="0" locked="0" layoutInCell="1" allowOverlap="1" wp14:anchorId="244D2F9B" wp14:editId="5CC6F740">
+                <wp:simplePos x="0" y="0"/>
+                <wp:positionH relativeFrom="column">
+                  <wp:posOffset>1449493</wp:posOffset>
+                </wp:positionH>
+                <wp:positionV relativeFrom="paragraph">
+                  <wp:posOffset>344169</wp:posOffset>
+                </wp:positionV>
+                <wp:extent cx="1109980" cy="45932"/>
+                <wp:effectExtent l="12700" t="12700" r="7620" b="17780"/>
+                <wp:wrapNone/>
+                <wp:docPr id="1073741850" name="Straight Connector 1073741850"/>
+                <wp:cNvGraphicFramePr/>
+                <a:graphic xmlns:a="http://schemas.openxmlformats.org/drawingml/2006/main">
+                  <a:graphicData uri="http://schemas.microsoft.com/office/word/2010/wordprocessingShape">
+                    <wps:wsp>
+                      <wps:cNvCnPr/>
+                      <wps:spPr>
+                        <a:xfrm flipH="1" flipV="1">
+                          <a:off x="0" y="0"/>
+                          <a:ext cx="1109980" cy="45932"/>
+                        </a:xfrm>
+                        <a:prstGeom prst="line">
+                          <a:avLst/>
+                        </a:prstGeom>
+                        <a:noFill/>
+                        <a:ln w="25400" cap="flat">
+                          <a:solidFill>
+                            <a:schemeClr val="bg2">
+                              <a:alpha val="23000"/>
+                            </a:schemeClr>
+                          </a:solidFill>
+                          <a:prstDash val="sysDot"/>
+                          <a:miter lim="400000"/>
+                        </a:ln>
+                        <a:effectLst/>
+                        <a:sp3d/>
+                      </wps:spPr>
+                      <wps:style>
+                        <a:lnRef idx="0">
+                          <a:scrgbClr r="0" g="0" b="0"/>
+                        </a:lnRef>
+                        <a:fillRef idx="0">
+                          <a:scrgbClr r="0" g="0" b="0"/>
+                        </a:fillRef>
+                        <a:effectRef idx="0">
+                          <a:scrgbClr r="0" g="0" b="0"/>
+                        </a:effectRef>
+                        <a:fontRef idx="none"/>
+                      </wps:style>
+                      <wps:bodyPr/>
+                    </wps:wsp>
+                  </a:graphicData>
+                </a:graphic>
+                <wp14:sizeRelH relativeFrom="margin">
+                  <wp14:pctWidth>0</wp14:pctWidth>
+                </wp14:sizeRelH>
+                <wp14:sizeRelV relativeFrom="margin">
+                  <wp14:pctHeight>0</wp14:pctHeight>
+                </wp14:sizeRelV>
+              </wp:anchor>
+            </w:drawing>
+          </mc:Choice>
+          <mc:Fallback>
+            <w:pict>
+              <v:line w14:anchorId="63FC0945" id="Straight Connector 1073741850" o:spid="_x0000_s1026" style="position:absolute;flip:x y;z-index:251797504;visibility:visible;mso-wrap-style:square;mso-width-percent:0;mso-height-percent:0;mso-wrap-distance-left:9pt;mso-wrap-distance-top:0;mso-wrap-distance-right:9pt;mso-wrap-distance-bottom:0;mso-position-horizontal:absolute;mso-position-horizontal-relative:text;mso-position-vertical:absolute;mso-position-vertical-relative:text;mso-width-percent:0;mso-height-percent:0;mso-width-relative:margin;mso-height-relative:margin" from="114.15pt,27.1pt" to="201.55pt,30.7pt" o:gfxdata="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" strokecolor="#89847f [3214]" strokeweight="2pt">
+                <v:stroke dashstyle="1 1" opacity="15163f" miterlimit="4" joinstyle="miter"/>
+              </v:line>
+            </w:pict>
+          </mc:Fallback>
+        </mc:AlternateContent>
+      </w:r>
+    </w:p>
     <w:p/>
     <w:p>
       <w:r>
@@ -8286,7 +10308,16 @@
     </w:p>
     <w:p>
       <w:r>
-        <w:t xml:space="preserve">Conversely, if you were to fetch a Python 3.5 image from a repository and run an instance of it, you can do anything you were able to do in the host machine using a command line interface. Any mistakes or changes made in that instance is completely isolated, to start anew just delete the instance and create a new one. </w:t>
+        <w:t>So</w:t>
+      </w:r>
+      <w:r>
+        <w:t>, if you were to fetch a Python 3.5 image from a repository and run an instance of it, you can do anything you were able to do in the host machine using a command line interface. Any mistakes or changes made in that instance is completely isolated, to start anew</w:t>
+      </w:r>
+      <w:r>
+        <w:t>,</w:t>
+      </w:r>
+      <w:r>
+        <w:t xml:space="preserve"> just delete the instance and create a new one. </w:t>
       </w:r>
     </w:p>
     <w:p>
@@ -8296,7 +10327,13 @@
     </w:p>
     <w:p>
       <w:r>
-        <w:t xml:space="preserve">There are two main open sourced software for containers. Docker and </w:t>
+        <w:t>There are two main open sourced software for containers</w:t>
+      </w:r>
+      <w:r>
+        <w:t>,</w:t>
+      </w:r>
+      <w:r>
+        <w:t xml:space="preserve"> Docker and </w:t>
       </w:r>
       <w:proofErr w:type="spellStart"/>
       <w:r>
@@ -9046,7 +11083,7 @@
           </mc:Choice>
           <mc:Fallback>
             <w:pict>
-              <v:roundrect w14:anchorId="255DF7F9" id="Rounded Rectangle 1073741843" o:spid="_x0000_s1026" style="position:absolute;margin-left:355.1pt;margin-top:27.65pt;width:122.2pt;height:125pt;z-index:251784192;visibility:visible;mso-wrap-style:square;mso-width-percent:0;mso-height-percent:0;mso-wrap-distance-left:9pt;mso-wrap-distance-top:0;mso-wrap-distance-right:9pt;mso-wrap-distance-bottom:0;mso-position-horizontal:absolute;mso-position-horizontal-relative:text;mso-position-vertical:absolute;mso-position-vertical-relative:text;mso-width-percent:0;mso-height-percent:0;mso-width-relative:margin;mso-height-relative:margin;v-text-anchor:middle" arcsize="10923f" o:gfxdata="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" filled="f" strokecolor="#41bceb [3204]" strokeweight="1pt">
+              <v:roundrect w14:anchorId="63D84866" id="Rounded Rectangle 1073741843" o:spid="_x0000_s1026" style="position:absolute;margin-left:355.1pt;margin-top:27.65pt;width:122.2pt;height:125pt;z-index:251784192;visibility:visible;mso-wrap-style:square;mso-width-percent:0;mso-height-percent:0;mso-wrap-distance-left:9pt;mso-wrap-distance-top:0;mso-wrap-distance-right:9pt;mso-wrap-distance-bottom:0;mso-position-horizontal:absolute;mso-position-horizontal-relative:text;mso-position-vertical:absolute;mso-position-vertical-relative:text;mso-width-percent:0;mso-height-percent:0;mso-width-relative:margin;mso-height-relative:margin;v-text-anchor:middle" arcsize="10923f" o:gfxdata="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" filled="f" strokecolor="#41bceb [3204]" strokeweight="1pt">
                 <v:stroke miterlimit="4" joinstyle="miter"/>
                 <v:textbox inset="4pt,4pt,4pt,4pt"/>
               </v:roundrect>
@@ -9244,7 +11281,7 @@
           </mc:Choice>
           <mc:Fallback>
             <w:pict>
-              <v:roundrect w14:anchorId="43CCCFC3" id="Rounded Rectangle 1073741842" o:spid="_x0000_s1026" style="position:absolute;margin-left:130.05pt;margin-top:24.75pt;width:201.65pt;height:241.15pt;z-index:251782144;visibility:visible;mso-wrap-style:square;mso-width-percent:0;mso-height-percent:0;mso-wrap-distance-left:9pt;mso-wrap-distance-top:0;mso-wrap-distance-right:9pt;mso-wrap-distance-bottom:0;mso-position-horizontal:absolute;mso-position-horizontal-relative:text;mso-position-vertical:absolute;mso-position-vertical-relative:text;mso-width-percent:0;mso-height-percent:0;mso-width-relative:margin;mso-height-relative:margin;v-text-anchor:middle" arcsize="10923f" o:gfxdata="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" filled="f" strokecolor="#41bceb [3204]" strokeweight="1pt">
+              <v:roundrect w14:anchorId="5FC6DCE1" id="Rounded Rectangle 1073741842" o:spid="_x0000_s1026" style="position:absolute;margin-left:130.05pt;margin-top:24.75pt;width:201.65pt;height:241.15pt;z-index:251782144;visibility:visible;mso-wrap-style:square;mso-width-percent:0;mso-height-percent:0;mso-wrap-distance-left:9pt;mso-wrap-distance-top:0;mso-wrap-distance-right:9pt;mso-wrap-distance-bottom:0;mso-position-horizontal:absolute;mso-position-horizontal-relative:text;mso-position-vertical:absolute;mso-position-vertical-relative:text;mso-width-percent:0;mso-height-percent:0;mso-width-relative:margin;mso-height-relative:margin;v-text-anchor:middle" arcsize="10923f" o:gfxdata="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" filled="f" strokecolor="#41bceb [3204]" strokeweight="1pt">
                 <v:stroke miterlimit="4" joinstyle="miter"/>
                 <v:textbox inset="4pt,4pt,4pt,4pt"/>
               </v:roundrect>
@@ -9442,7 +11479,7 @@
           </mc:Choice>
           <mc:Fallback>
             <w:pict>
-              <v:roundrect w14:anchorId="2AAD29CF" id="Rounded Rectangle 1073741841" o:spid="_x0000_s1026" style="position:absolute;margin-left:-9.15pt;margin-top:24.6pt;width:122.2pt;height:125pt;z-index:251780096;visibility:visible;mso-wrap-style:square;mso-width-percent:0;mso-height-percent:0;mso-wrap-distance-left:9pt;mso-wrap-distance-top:0;mso-wrap-distance-right:9pt;mso-wrap-distance-bottom:0;mso-position-horizontal:absolute;mso-position-horizontal-relative:text;mso-position-vertical:absolute;mso-position-vertical-relative:text;mso-width-percent:0;mso-height-percent:0;mso-width-relative:margin;mso-height-relative:margin;v-text-anchor:middle" arcsize="10923f" o:gfxdata="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" filled="f" strokecolor="#41bceb [3204]" strokeweight="1pt">
+              <v:roundrect w14:anchorId="23ED37E8" id="Rounded Rectangle 1073741841" o:spid="_x0000_s1026" style="position:absolute;margin-left:-9.15pt;margin-top:24.6pt;width:122.2pt;height:125pt;z-index:251780096;visibility:visible;mso-wrap-style:square;mso-width-percent:0;mso-height-percent:0;mso-wrap-distance-left:9pt;mso-wrap-distance-top:0;mso-wrap-distance-right:9pt;mso-wrap-distance-bottom:0;mso-position-horizontal:absolute;mso-position-horizontal-relative:text;mso-position-vertical:absolute;mso-position-vertical-relative:text;mso-width-percent:0;mso-height-percent:0;mso-width-relative:margin;mso-height-relative:margin;v-text-anchor:middle" arcsize="10923f" o:gfxdata="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" filled="f" strokecolor="#41bceb [3204]" strokeweight="1pt">
                 <v:stroke miterlimit="4" joinstyle="miter"/>
                 <v:textbox inset="4pt,4pt,4pt,4pt"/>
               </v:roundrect>

</xml_diff>

<commit_message>
Added Dockerfile and docker stuff
</commit_message>
<xml_diff>
--- a/Guide(Working Title).docx
+++ b/Guide(Working Title).docx
@@ -186,7 +186,21 @@
           <w:rFonts w:eastAsia="Arial Unicode MS" w:cs="Arial Unicode MS"/>
           <w:lang w:val="en-US"/>
         </w:rPr>
-        <w:t xml:space="preserve">System design choices should first be influenced by the goals of the system. Different systems have different tolerances and strengths. A bank system is designed for reliability security and consistency while a pizza chain’s system is designed for speed, efficiency and cost reduction. Consistency and security are less of a factor in a pizza chain, a wrong order is not going to cause potentially catastrophic results and a delivery man or pizza shop being robbed is not going to cause the entire chain to go bankrupt (if managed properly). </w:t>
+        <w:t xml:space="preserve">System design choices should first be influenced by the goals of the system. Different systems have different tolerances and strengths. A bank system is designed for </w:t>
+      </w:r>
+      <w:r>
+        <w:rPr>
+          <w:rFonts w:eastAsia="Arial Unicode MS" w:cs="Arial Unicode MS"/>
+          <w:lang w:val="en-US"/>
+        </w:rPr>
+        <w:t>reliability,</w:t>
+      </w:r>
+      <w:r>
+        <w:rPr>
+          <w:rFonts w:eastAsia="Arial Unicode MS" w:cs="Arial Unicode MS"/>
+          <w:lang w:val="en-US"/>
+        </w:rPr>
+        <w:t xml:space="preserve"> security and consistency while a pizza chain’s system is designed for speed, efficiency and cost reduction. Consistency and security are less of a factor in a pizza chain, a wrong order is not going to cause potentially catastrophic results and a delivery man or pizza shop being robbed is not going to cause the entire chain to go bankrupt (if managed properly). </w:t>
       </w:r>
     </w:p>
     <w:p>
@@ -5379,7 +5393,7 @@
           </mc:Choice>
           <mc:Fallback>
             <w:pict>
-              <v:line w14:anchorId="046DE9E3" id="Straight Connector 1073741858" o:spid="_x0000_s1026" style="position:absolute;flip:x y;z-index:251813888;visibility:visible;mso-wrap-style:square;mso-width-percent:0;mso-height-percent:0;mso-wrap-distance-left:9pt;mso-wrap-distance-top:0;mso-wrap-distance-right:9pt;mso-wrap-distance-bottom:0;mso-position-horizontal:absolute;mso-position-horizontal-relative:text;mso-position-vertical:absolute;mso-position-vertical-relative:text;mso-width-percent:0;mso-height-percent:0;mso-width-relative:margin;mso-height-relative:margin" from="85.8pt,29.6pt" to="311.45pt,63.8pt" o:gfxdata="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" strokecolor="#89847f [3214]" strokeweight="2pt">
+              <v:line w14:anchorId="14B5E7F7" id="Straight Connector 1073741858" o:spid="_x0000_s1026" style="position:absolute;flip:x y;z-index:251813888;visibility:visible;mso-wrap-style:square;mso-width-percent:0;mso-height-percent:0;mso-wrap-distance-left:9pt;mso-wrap-distance-top:0;mso-wrap-distance-right:9pt;mso-wrap-distance-bottom:0;mso-position-horizontal:absolute;mso-position-horizontal-relative:text;mso-position-vertical:absolute;mso-position-vertical-relative:text;mso-width-percent:0;mso-height-percent:0;mso-width-relative:margin;mso-height-relative:margin" from="85.8pt,29.6pt" to="311.45pt,63.8pt" o:gfxdata="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" strokecolor="#89847f [3214]" strokeweight="2pt">
                 <v:stroke dashstyle="1 1" opacity="15163f" miterlimit="4" joinstyle="miter"/>
               </v:line>
             </w:pict>
@@ -6774,7 +6788,7 @@
           </mc:Choice>
           <mc:Fallback>
             <w:pict>
-              <v:shapetype w14:anchorId="75288AE1" id="_x0000_t32" coordsize="21600,21600" o:spt="32" o:oned="t" path="m,l21600,21600e" filled="f">
+              <v:shapetype w14:anchorId="39584B95" id="_x0000_t32" coordsize="21600,21600" o:spt="32" o:oned="t" path="m,l21600,21600e" filled="f">
                 <v:path arrowok="t" fillok="f" o:connecttype="none"/>
                 <o:lock v:ext="edit" shapetype="t"/>
               </v:shapetype>
@@ -6862,7 +6876,7 @@
           </mc:Choice>
           <mc:Fallback>
             <w:pict>
-              <v:shape w14:anchorId="176AD63E" id="Straight Arrow Connector 62" o:spid="_x0000_s1026" type="#_x0000_t32" style="position:absolute;margin-left:111.35pt;margin-top:109.65pt;width:85.85pt;height:6.95pt;z-index:251754496;visibility:visible;mso-wrap-style:square;mso-width-percent:0;mso-height-percent:0;mso-wrap-distance-left:9pt;mso-wrap-distance-top:0;mso-wrap-distance-right:9pt;mso-wrap-distance-bottom:0;mso-position-horizontal:absolute;mso-position-horizontal-relative:text;mso-position-vertical:absolute;mso-position-vertical-relative:text;mso-width-percent:0;mso-height-percent:0;mso-width-relative:margin;mso-height-relative:margin" o:gfxdata="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" strokecolor="#232323" strokeweight="2pt">
+              <v:shape w14:anchorId="23B5816E" id="Straight Arrow Connector 62" o:spid="_x0000_s1026" type="#_x0000_t32" style="position:absolute;margin-left:111.35pt;margin-top:109.65pt;width:85.85pt;height:6.95pt;z-index:251754496;visibility:visible;mso-wrap-style:square;mso-width-percent:0;mso-height-percent:0;mso-wrap-distance-left:9pt;mso-wrap-distance-top:0;mso-wrap-distance-right:9pt;mso-wrap-distance-bottom:0;mso-position-horizontal:absolute;mso-position-horizontal-relative:text;mso-position-vertical:absolute;mso-position-vertical-relative:text;mso-width-percent:0;mso-height-percent:0;mso-width-relative:margin;mso-height-relative:margin" o:gfxdata="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" strokecolor="#232323" strokeweight="2pt">
                 <v:stroke dashstyle="1 1" startarrow="oval" endarrow="block" joinstyle="miter" endcap="round"/>
               </v:shape>
             </w:pict>
@@ -6946,7 +6960,7 @@
           </mc:Choice>
           <mc:Fallback>
             <w:pict>
-              <v:shape w14:anchorId="73724060" id="Straight Arrow Connector 61" o:spid="_x0000_s1026" type="#_x0000_t32" style="position:absolute;margin-left:111.15pt;margin-top:217.15pt;width:208.8pt;height:8.8pt;flip:x;z-index:251752448;visibility:visible;mso-wrap-style:square;mso-width-percent:0;mso-height-percent:0;mso-wrap-distance-left:9pt;mso-wrap-distance-top:0;mso-wrap-distance-right:9pt;mso-wrap-distance-bottom:0;mso-position-horizontal:absolute;mso-position-horizontal-relative:text;mso-position-vertical:absolute;mso-position-vertical-relative:text;mso-width-percent:0;mso-height-percent:0;mso-width-relative:margin;mso-height-relative:margin" o:gfxdata="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" strokecolor="#232323" strokeweight="2pt">
+              <v:shape w14:anchorId="5B22E3F2" id="Straight Arrow Connector 61" o:spid="_x0000_s1026" type="#_x0000_t32" style="position:absolute;margin-left:111.15pt;margin-top:217.15pt;width:208.8pt;height:8.8pt;flip:x;z-index:251752448;visibility:visible;mso-wrap-style:square;mso-width-percent:0;mso-height-percent:0;mso-wrap-distance-left:9pt;mso-wrap-distance-top:0;mso-wrap-distance-right:9pt;mso-wrap-distance-bottom:0;mso-position-horizontal:absolute;mso-position-horizontal-relative:text;mso-position-vertical:absolute;mso-position-vertical-relative:text;mso-width-percent:0;mso-height-percent:0;mso-width-relative:margin;mso-height-relative:margin" o:gfxdata="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" strokecolor="#232323" strokeweight="2pt">
                 <v:stroke dashstyle="1 1" startarrow="oval" endarrow="block" joinstyle="miter" endcap="round"/>
               </v:shape>
             </w:pict>
@@ -8375,7 +8389,7 @@
           </mc:Choice>
           <mc:Fallback>
             <w:pict>
-              <v:line w14:anchorId="4FDD04E5" id="Straight Connector 1073741863" o:spid="_x0000_s1026" style="position:absolute;flip:x;z-index:251824128;visibility:visible;mso-wrap-style:square;mso-width-percent:0;mso-height-percent:0;mso-wrap-distance-left:9pt;mso-wrap-distance-top:0;mso-wrap-distance-right:9pt;mso-wrap-distance-bottom:0;mso-position-horizontal:absolute;mso-position-horizontal-relative:text;mso-position-vertical:absolute;mso-position-vertical-relative:text;mso-width-percent:0;mso-height-percent:0;mso-width-relative:margin;mso-height-relative:margin" from="332.8pt,22.35pt" to="421.85pt,192.65pt" o:gfxdata="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" strokecolor="#89847f [3214]" strokeweight="2pt">
+              <v:line w14:anchorId="5564C082" id="Straight Connector 1073741863" o:spid="_x0000_s1026" style="position:absolute;flip:x;z-index:251824128;visibility:visible;mso-wrap-style:square;mso-width-percent:0;mso-height-percent:0;mso-wrap-distance-left:9pt;mso-wrap-distance-top:0;mso-wrap-distance-right:9pt;mso-wrap-distance-bottom:0;mso-position-horizontal:absolute;mso-position-horizontal-relative:text;mso-position-vertical:absolute;mso-position-vertical-relative:text;mso-width-percent:0;mso-height-percent:0;mso-width-relative:margin;mso-height-relative:margin" from="332.8pt,22.35pt" to="421.85pt,192.65pt" o:gfxdata="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" strokecolor="#89847f [3214]" strokeweight="2pt">
                 <v:stroke dashstyle="1 1" opacity="15163f" miterlimit="4" joinstyle="miter"/>
               </v:line>
             </w:pict>
@@ -8459,7 +8473,7 @@
           </mc:Choice>
           <mc:Fallback>
             <w:pict>
-              <v:line w14:anchorId="6987B1BC" id="Straight Connector 1073741862" o:spid="_x0000_s1026" style="position:absolute;flip:x;z-index:251822080;visibility:visible;mso-wrap-style:square;mso-width-percent:0;mso-height-percent:0;mso-wrap-distance-left:9pt;mso-wrap-distance-top:0;mso-wrap-distance-right:9pt;mso-wrap-distance-bottom:0;mso-position-horizontal:absolute;mso-position-horizontal-relative:text;mso-position-vertical:absolute;mso-position-vertical-relative:text;mso-width-percent:0;mso-height-percent:0;mso-width-relative:margin;mso-height-relative:margin" from="344.45pt,14.85pt" to="406.9pt,26.7pt" o:gfxdata="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" strokecolor="#89847f [3214]" strokeweight="2pt">
+              <v:line w14:anchorId="6D19399B" id="Straight Connector 1073741862" o:spid="_x0000_s1026" style="position:absolute;flip:x;z-index:251822080;visibility:visible;mso-wrap-style:square;mso-width-percent:0;mso-height-percent:0;mso-wrap-distance-left:9pt;mso-wrap-distance-top:0;mso-wrap-distance-right:9pt;mso-wrap-distance-bottom:0;mso-position-horizontal:absolute;mso-position-horizontal-relative:text;mso-position-vertical:absolute;mso-position-vertical-relative:text;mso-width-percent:0;mso-height-percent:0;mso-width-relative:margin;mso-height-relative:margin" from="344.45pt,14.85pt" to="406.9pt,26.7pt" o:gfxdata="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" strokecolor="#89847f [3214]" strokeweight="2pt">
                 <v:stroke dashstyle="1 1" opacity="15163f" miterlimit="4" joinstyle="miter"/>
               </v:line>
             </w:pict>
@@ -8543,7 +8557,7 @@
           </mc:Choice>
           <mc:Fallback>
             <w:pict>
-              <v:line w14:anchorId="16F92398" id="Straight Connector 1073741860" o:spid="_x0000_s1026" style="position:absolute;flip:x y;z-index:251817984;visibility:visible;mso-wrap-style:square;mso-width-percent:0;mso-height-percent:0;mso-wrap-distance-left:9pt;mso-wrap-distance-top:0;mso-wrap-distance-right:9pt;mso-wrap-distance-bottom:0;mso-position-horizontal:absolute;mso-position-horizontal-relative:text;mso-position-vertical:absolute;mso-position-vertical-relative:text;mso-width-percent:0;mso-height-percent:0;mso-width-relative:margin;mso-height-relative:margin" from="212.75pt,4.85pt" to="307.75pt,26.75pt" o:gfxdata="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" strokecolor="#89847f [3214]" strokeweight="2pt">
+              <v:line w14:anchorId="04065920" id="Straight Connector 1073741860" o:spid="_x0000_s1026" style="position:absolute;flip:x y;z-index:251817984;visibility:visible;mso-wrap-style:square;mso-width-percent:0;mso-height-percent:0;mso-wrap-distance-left:9pt;mso-wrap-distance-top:0;mso-wrap-distance-right:9pt;mso-wrap-distance-bottom:0;mso-position-horizontal:absolute;mso-position-horizontal-relative:text;mso-position-vertical:absolute;mso-position-vertical-relative:text;mso-width-percent:0;mso-height-percent:0;mso-width-relative:margin;mso-height-relative:margin" from="212.75pt,4.85pt" to="307.75pt,26.75pt" o:gfxdata="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" strokecolor="#89847f [3214]" strokeweight="2pt">
                 <v:stroke dashstyle="1 1" opacity="15163f" miterlimit="4" joinstyle="miter"/>
               </v:line>
             </w:pict>
@@ -8627,7 +8641,7 @@
           </mc:Choice>
           <mc:Fallback>
             <w:pict>
-              <v:line w14:anchorId="1AB78EB9" id="Straight Connector 1073741859" o:spid="_x0000_s1026" style="position:absolute;flip:y;z-index:251815936;visibility:visible;mso-wrap-style:square;mso-width-percent:0;mso-height-percent:0;mso-wrap-distance-left:9pt;mso-wrap-distance-top:0;mso-wrap-distance-right:9pt;mso-wrap-distance-bottom:0;mso-position-horizontal:absolute;mso-position-horizontal-relative:text;mso-position-vertical:absolute;mso-position-vertical-relative:text;mso-width-percent:0;mso-height-percent:0;mso-width-relative:margin;mso-height-relative:margin" from="126.85pt,4.85pt" to="202.6pt,58.25pt" o:gfxdata="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" strokecolor="#89847f [3214]" strokeweight="2pt">
+              <v:line w14:anchorId="5D95F5AC" id="Straight Connector 1073741859" o:spid="_x0000_s1026" style="position:absolute;flip:y;z-index:251815936;visibility:visible;mso-wrap-style:square;mso-width-percent:0;mso-height-percent:0;mso-wrap-distance-left:9pt;mso-wrap-distance-top:0;mso-wrap-distance-right:9pt;mso-wrap-distance-bottom:0;mso-position-horizontal:absolute;mso-position-horizontal-relative:text;mso-position-vertical:absolute;mso-position-vertical-relative:text;mso-width-percent:0;mso-height-percent:0;mso-width-relative:margin;mso-height-relative:margin" from="126.85pt,4.85pt" to="202.6pt,58.25pt" o:gfxdata="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" strokecolor="#89847f [3214]" strokeweight="2pt">
                 <v:stroke dashstyle="1 1" opacity="15163f" miterlimit="4" joinstyle="miter"/>
               </v:line>
             </w:pict>
@@ -8711,7 +8725,7 @@
           </mc:Choice>
           <mc:Fallback>
             <w:pict>
-              <v:line w14:anchorId="1E1A6482" id="Straight Connector 1073741857" o:spid="_x0000_s1026" style="position:absolute;flip:x y;z-index:251811840;visibility:visible;mso-wrap-style:square;mso-width-percent:0;mso-height-percent:0;mso-wrap-distance-left:9pt;mso-wrap-distance-top:0;mso-wrap-distance-right:9pt;mso-wrap-distance-bottom:0;mso-position-horizontal:absolute;mso-position-horizontal-relative:text;mso-position-vertical:absolute;mso-position-vertical-relative:text;mso-width-percent:0;mso-height-percent:0;mso-width-relative:margin;mso-height-relative:margin" from="77.25pt,8.6pt" to="105.5pt,48.5pt" o:gfxdata="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" strokecolor="#89847f [3214]" strokeweight="2pt">
+              <v:line w14:anchorId="4A3B60A4" id="Straight Connector 1073741857" o:spid="_x0000_s1026" style="position:absolute;flip:x y;z-index:251811840;visibility:visible;mso-wrap-style:square;mso-width-percent:0;mso-height-percent:0;mso-wrap-distance-left:9pt;mso-wrap-distance-top:0;mso-wrap-distance-right:9pt;mso-wrap-distance-bottom:0;mso-position-horizontal:absolute;mso-position-horizontal-relative:text;mso-position-vertical:absolute;mso-position-vertical-relative:text;mso-width-percent:0;mso-height-percent:0;mso-width-relative:margin;mso-height-relative:margin" from="77.25pt,8.6pt" to="105.5pt,48.5pt" o:gfxdata="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" strokecolor="#89847f [3214]" strokeweight="2pt">
                 <v:stroke dashstyle="1 1" opacity="15163f" miterlimit="4" joinstyle="miter"/>
               </v:line>
             </w:pict>
@@ -8797,7 +8811,7 @@
           </mc:Choice>
           <mc:Fallback>
             <w:pict>
-              <v:line w14:anchorId="2E9FC11A" id="Straight Connector 1073741870" o:spid="_x0000_s1026" style="position:absolute;flip:x;z-index:251838464;visibility:visible;mso-wrap-style:square;mso-width-percent:0;mso-height-percent:0;mso-wrap-distance-left:9pt;mso-wrap-distance-top:0;mso-wrap-distance-right:9pt;mso-wrap-distance-bottom:0;mso-position-horizontal:absolute;mso-position-horizontal-relative:text;mso-position-vertical:absolute;mso-position-vertical-relative:text;mso-width-percent:0;mso-height-percent:0;mso-width-relative:margin;mso-height-relative:margin" from="178.05pt,17.85pt" to="314.6pt,93.15pt" o:gfxdata="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" strokecolor="#89847f [3214]" strokeweight="2pt">
+              <v:line w14:anchorId="6795448D" id="Straight Connector 1073741870" o:spid="_x0000_s1026" style="position:absolute;flip:x;z-index:251838464;visibility:visible;mso-wrap-style:square;mso-width-percent:0;mso-height-percent:0;mso-wrap-distance-left:9pt;mso-wrap-distance-top:0;mso-wrap-distance-right:9pt;mso-wrap-distance-bottom:0;mso-position-horizontal:absolute;mso-position-horizontal-relative:text;mso-position-vertical:absolute;mso-position-vertical-relative:text;mso-width-percent:0;mso-height-percent:0;mso-width-relative:margin;mso-height-relative:margin" from="178.05pt,17.85pt" to="314.6pt,93.15pt" o:gfxdata="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" strokecolor="#89847f [3214]" strokeweight="2pt">
                 <v:stroke dashstyle="1 1" opacity="15163f" miterlimit="4" joinstyle="miter"/>
               </v:line>
             </w:pict>
@@ -8881,7 +8895,7 @@
           </mc:Choice>
           <mc:Fallback>
             <w:pict>
-              <v:line w14:anchorId="4D64CAD0" id="Straight Connector 1073741868" o:spid="_x0000_s1026" style="position:absolute;flip:y;z-index:251834368;visibility:visible;mso-wrap-style:square;mso-width-percent:0;mso-height-percent:0;mso-wrap-distance-left:9pt;mso-wrap-distance-top:0;mso-wrap-distance-right:9pt;mso-wrap-distance-bottom:0;mso-position-horizontal:absolute;mso-position-horizontal-relative:text;mso-position-vertical:absolute;mso-position-vertical-relative:text;mso-width-percent:0;mso-height-percent:0;mso-width-relative:margin;mso-height-relative:margin" from="262.15pt,12.6pt" to="323.65pt,102.2pt" o:gfxdata="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" strokecolor="#89847f [3214]" strokeweight="2pt">
+              <v:line w14:anchorId="008372C0" id="Straight Connector 1073741868" o:spid="_x0000_s1026" style="position:absolute;flip:y;z-index:251834368;visibility:visible;mso-wrap-style:square;mso-width-percent:0;mso-height-percent:0;mso-wrap-distance-left:9pt;mso-wrap-distance-top:0;mso-wrap-distance-right:9pt;mso-wrap-distance-bottom:0;mso-position-horizontal:absolute;mso-position-horizontal-relative:text;mso-position-vertical:absolute;mso-position-vertical-relative:text;mso-width-percent:0;mso-height-percent:0;mso-width-relative:margin;mso-height-relative:margin" from="262.15pt,12.6pt" to="323.65pt,102.2pt" o:gfxdata="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" strokecolor="#89847f [3214]" strokeweight="2pt">
                 <v:stroke dashstyle="1 1" opacity="15163f" miterlimit="4" joinstyle="miter"/>
               </v:line>
             </w:pict>
@@ -8965,7 +8979,7 @@
           </mc:Choice>
           <mc:Fallback>
             <w:pict>
-              <v:line w14:anchorId="7EA019AD" id="Straight Connector 1073741866" o:spid="_x0000_s1026" style="position:absolute;flip:x;z-index:251830272;visibility:visible;mso-wrap-style:square;mso-width-percent:0;mso-height-percent:0;mso-wrap-distance-left:9pt;mso-wrap-distance-top:0;mso-wrap-distance-right:9pt;mso-wrap-distance-bottom:0;mso-position-horizontal:absolute;mso-position-horizontal-relative:text;mso-position-vertical:absolute;mso-position-vertical-relative:text;mso-width-percent:0;mso-height-percent:0;mso-width-relative:margin;mso-height-relative:margin" from="247.95pt,12.7pt" to="314.65pt,43.55pt" o:gfxdata="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" strokecolor="#89847f [3214]" strokeweight="2pt">
+              <v:line w14:anchorId="2AB53E63" id="Straight Connector 1073741866" o:spid="_x0000_s1026" style="position:absolute;flip:x;z-index:251830272;visibility:visible;mso-wrap-style:square;mso-width-percent:0;mso-height-percent:0;mso-wrap-distance-left:9pt;mso-wrap-distance-top:0;mso-wrap-distance-right:9pt;mso-wrap-distance-bottom:0;mso-position-horizontal:absolute;mso-position-horizontal-relative:text;mso-position-vertical:absolute;mso-position-vertical-relative:text;mso-width-percent:0;mso-height-percent:0;mso-width-relative:margin;mso-height-relative:margin" from="247.95pt,12.7pt" to="314.65pt,43.55pt" o:gfxdata="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" strokecolor="#89847f [3214]" strokeweight="2pt">
                 <v:stroke dashstyle="1 1" opacity="15163f" miterlimit="4" joinstyle="miter"/>
               </v:line>
             </w:pict>
@@ -9049,7 +9063,7 @@
           </mc:Choice>
           <mc:Fallback>
             <w:pict>
-              <v:line w14:anchorId="0EBDB329" id="Straight Connector 1073741861" o:spid="_x0000_s1026" style="position:absolute;flip:x y;z-index:251820032;visibility:visible;mso-wrap-style:square;mso-width-percent:0;mso-height-percent:0;mso-wrap-distance-left:9pt;mso-wrap-distance-top:0;mso-wrap-distance-right:9pt;mso-wrap-distance-bottom:0;mso-position-horizontal:absolute;mso-position-horizontal-relative:text;mso-position-vertical:absolute;mso-position-vertical-relative:text;mso-width-percent:0;mso-height-percent:0;mso-width-relative:margin;mso-height-relative:margin" from="345pt,7.75pt" to="397.85pt,66.9pt" o:gfxdata="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" strokecolor="#89847f [3214]" strokeweight="2pt">
+              <v:line w14:anchorId="00188953" id="Straight Connector 1073741861" o:spid="_x0000_s1026" style="position:absolute;flip:x y;z-index:251820032;visibility:visible;mso-wrap-style:square;mso-width-percent:0;mso-height-percent:0;mso-wrap-distance-left:9pt;mso-wrap-distance-top:0;mso-wrap-distance-right:9pt;mso-wrap-distance-bottom:0;mso-position-horizontal:absolute;mso-position-horizontal-relative:text;mso-position-vertical:absolute;mso-position-vertical-relative:text;mso-width-percent:0;mso-height-percent:0;mso-width-relative:margin;mso-height-relative:margin" from="345pt,7.75pt" to="397.85pt,66.9pt" o:gfxdata="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" strokecolor="#89847f [3214]" strokeweight="2pt">
                 <v:stroke dashstyle="1 1" opacity="15163f" miterlimit="4" joinstyle="miter"/>
               </v:line>
             </w:pict>
@@ -9133,7 +9147,7 @@
           </mc:Choice>
           <mc:Fallback>
             <w:pict>
-              <v:line w14:anchorId="4CF00BC7" id="Straight Connector 1073741856" o:spid="_x0000_s1026" style="position:absolute;flip:x y;z-index:251809792;visibility:visible;mso-wrap-style:square;mso-width-percent:0;mso-height-percent:0;mso-wrap-distance-left:9pt;mso-wrap-distance-top:0;mso-wrap-distance-right:9pt;mso-wrap-distance-bottom:0;mso-position-horizontal:absolute;mso-position-horizontal-relative:text;mso-position-vertical:absolute;mso-position-vertical-relative:text;mso-width-percent:0;mso-height-percent:0;mso-width-relative:margin;mso-height-relative:margin" from="33.55pt,5.7pt" to="92.3pt,21.25pt" o:gfxdata="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" strokecolor="#89847f [3214]" strokeweight="2pt">
+              <v:line w14:anchorId="73030B63" id="Straight Connector 1073741856" o:spid="_x0000_s1026" style="position:absolute;flip:x y;z-index:251809792;visibility:visible;mso-wrap-style:square;mso-width-percent:0;mso-height-percent:0;mso-wrap-distance-left:9pt;mso-wrap-distance-top:0;mso-wrap-distance-right:9pt;mso-wrap-distance-bottom:0;mso-position-horizontal:absolute;mso-position-horizontal-relative:text;mso-position-vertical:absolute;mso-position-vertical-relative:text;mso-width-percent:0;mso-height-percent:0;mso-width-relative:margin;mso-height-relative:margin" from="33.55pt,5.7pt" to="92.3pt,21.25pt" o:gfxdata="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" strokecolor="#89847f [3214]" strokeweight="2pt">
                 <v:stroke dashstyle="1 1" opacity="15163f" miterlimit="4" joinstyle="miter"/>
               </v:line>
             </w:pict>
@@ -9219,7 +9233,7 @@
           </mc:Choice>
           <mc:Fallback>
             <w:pict>
-              <v:line w14:anchorId="63ACB8A3" id="Straight Connector 1073741867" o:spid="_x0000_s1026" style="position:absolute;flip:x y;z-index:251832320;visibility:visible;mso-wrap-style:square;mso-width-percent:0;mso-height-percent:0;mso-wrap-distance-left:9pt;mso-wrap-distance-top:0;mso-wrap-distance-right:9pt;mso-wrap-distance-bottom:0;mso-position-horizontal:absolute;mso-position-horizontal-relative:text;mso-position-vertical:absolute;mso-position-vertical-relative:text;mso-width-percent:0;mso-height-percent:0;mso-width-relative:margin;mso-height-relative:margin" from="126.85pt,4.4pt" to="217.6pt,16.1pt" o:gfxdata="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" strokecolor="#89847f [3214]" strokeweight="2pt">
+              <v:line w14:anchorId="44208273" id="Straight Connector 1073741867" o:spid="_x0000_s1026" style="position:absolute;flip:x y;z-index:251832320;visibility:visible;mso-wrap-style:square;mso-width-percent:0;mso-height-percent:0;mso-wrap-distance-left:9pt;mso-wrap-distance-top:0;mso-wrap-distance-right:9pt;mso-wrap-distance-bottom:0;mso-position-horizontal:absolute;mso-position-horizontal-relative:text;mso-position-vertical:absolute;mso-position-vertical-relative:text;mso-width-percent:0;mso-height-percent:0;mso-width-relative:margin;mso-height-relative:margin" from="126.85pt,4.4pt" to="217.6pt,16.1pt" o:gfxdata="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" strokecolor="#89847f [3214]" strokeweight="2pt">
                 <v:stroke dashstyle="1 1" opacity="15163f" miterlimit="4" joinstyle="miter"/>
               </v:line>
             </w:pict>
@@ -9303,7 +9317,7 @@
           </mc:Choice>
           <mc:Fallback>
             <w:pict>
-              <v:line w14:anchorId="6BF83E61" id="Straight Connector 1073741865" o:spid="_x0000_s1026" style="position:absolute;flip:x y;z-index:251828224;visibility:visible;mso-wrap-style:square;mso-width-percent:0;mso-height-percent:0;mso-wrap-distance-left:9pt;mso-wrap-distance-top:0;mso-wrap-distance-right:9pt;mso-wrap-distance-bottom:0;mso-position-horizontal:absolute;mso-position-horizontal-relative:text;mso-position-vertical:absolute;mso-position-vertical-relative:text;mso-width-percent:0;mso-height-percent:0;mso-width-relative:margin;mso-height-relative:margin" from="247.95pt,30pt" to="320.1pt,131.4pt" o:gfxdata="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" strokecolor="#89847f [3214]" strokeweight="2pt">
+              <v:line w14:anchorId="3D0C69F1" id="Straight Connector 1073741865" o:spid="_x0000_s1026" style="position:absolute;flip:x y;z-index:251828224;visibility:visible;mso-wrap-style:square;mso-width-percent:0;mso-height-percent:0;mso-wrap-distance-left:9pt;mso-wrap-distance-top:0;mso-wrap-distance-right:9pt;mso-wrap-distance-bottom:0;mso-position-horizontal:absolute;mso-position-horizontal-relative:text;mso-position-vertical:absolute;mso-position-vertical-relative:text;mso-width-percent:0;mso-height-percent:0;mso-width-relative:margin;mso-height-relative:margin" from="247.95pt,30pt" to="320.1pt,131.4pt" o:gfxdata="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" strokecolor="#89847f [3214]" strokeweight="2pt">
                 <v:stroke dashstyle="1 1" opacity="15163f" miterlimit="4" joinstyle="miter"/>
               </v:line>
             </w:pict>
@@ -9387,7 +9401,7 @@
           </mc:Choice>
           <mc:Fallback>
             <w:pict>
-              <v:line w14:anchorId="41E1DBD2" id="Straight Connector 1073741855" o:spid="_x0000_s1026" style="position:absolute;flip:x y;z-index:251807744;visibility:visible;mso-wrap-style:square;mso-width-percent:0;mso-height-percent:0;mso-wrap-distance-left:9pt;mso-wrap-distance-top:0;mso-wrap-distance-right:9pt;mso-wrap-distance-bottom:0;mso-position-horizontal:absolute;mso-position-horizontal-relative:text;mso-position-vertical:absolute;mso-position-vertical-relative:text;mso-width-percent:0;mso-height-percent:0;mso-width-relative:margin;mso-height-relative:margin" from="38.85pt,26.8pt" to="204.25pt,139.4pt" o:gfxdata="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" strokecolor="#89847f [3214]" strokeweight="2pt">
+              <v:line w14:anchorId="7A390422" id="Straight Connector 1073741855" o:spid="_x0000_s1026" style="position:absolute;flip:x y;z-index:251807744;visibility:visible;mso-wrap-style:square;mso-width-percent:0;mso-height-percent:0;mso-wrap-distance-left:9pt;mso-wrap-distance-top:0;mso-wrap-distance-right:9pt;mso-wrap-distance-bottom:0;mso-position-horizontal:absolute;mso-position-horizontal-relative:text;mso-position-vertical:absolute;mso-position-vertical-relative:text;mso-width-percent:0;mso-height-percent:0;mso-width-relative:margin;mso-height-relative:margin" from="38.85pt,26.8pt" to="204.25pt,139.4pt" o:gfxdata="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" strokecolor="#89847f [3214]" strokeweight="2pt">
                 <v:stroke dashstyle="1 1" opacity="15163f" miterlimit="4" joinstyle="miter"/>
               </v:line>
             </w:pict>
@@ -9471,7 +9485,7 @@
           </mc:Choice>
           <mc:Fallback>
             <w:pict>
-              <v:line w14:anchorId="31A8535C" id="Straight Connector 1073741854" o:spid="_x0000_s1026" style="position:absolute;flip:x;z-index:251805696;visibility:visible;mso-wrap-style:square;mso-width-percent:0;mso-height-percent:0;mso-wrap-distance-left:9pt;mso-wrap-distance-top:0;mso-wrap-distance-right:9pt;mso-wrap-distance-bottom:0;mso-position-horizontal:absolute;mso-position-horizontal-relative:text;mso-position-vertical:absolute;mso-position-vertical-relative:text;mso-width-percent:0;mso-height-percent:0;mso-width-relative:margin;mso-height-relative:margin" from="38.85pt,7.7pt" to="89.6pt,26.85pt" o:gfxdata="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" strokecolor="#89847f [3214]" strokeweight="2pt">
+              <v:line w14:anchorId="5826DDC3" id="Straight Connector 1073741854" o:spid="_x0000_s1026" style="position:absolute;flip:x;z-index:251805696;visibility:visible;mso-wrap-style:square;mso-width-percent:0;mso-height-percent:0;mso-wrap-distance-left:9pt;mso-wrap-distance-top:0;mso-wrap-distance-right:9pt;mso-wrap-distance-bottom:0;mso-position-horizontal:absolute;mso-position-horizontal-relative:text;mso-position-vertical:absolute;mso-position-vertical-relative:text;mso-width-percent:0;mso-height-percent:0;mso-width-relative:margin;mso-height-relative:margin" from="38.85pt,7.7pt" to="89.6pt,26.85pt" o:gfxdata="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" strokecolor="#89847f [3214]" strokeweight="2pt">
                 <v:stroke dashstyle="1 1" opacity="15163f" miterlimit="4" joinstyle="miter"/>
               </v:line>
             </w:pict>
@@ -9555,7 +9569,7 @@
           </mc:Choice>
           <mc:Fallback>
             <w:pict>
-              <v:line w14:anchorId="01246E10" id="Straight Connector 1073741852" o:spid="_x0000_s1026" style="position:absolute;z-index:251801600;visibility:visible;mso-wrap-style:square;mso-width-percent:0;mso-height-percent:0;mso-wrap-distance-left:9pt;mso-wrap-distance-top:0;mso-wrap-distance-right:9pt;mso-wrap-distance-bottom:0;mso-position-horizontal:absolute;mso-position-horizontal-relative:text;mso-position-vertical:absolute;mso-position-vertical-relative:text;mso-width-percent:0;mso-height-percent:0;mso-width-relative:margin;mso-height-relative:margin" from="126.9pt,13.55pt" to="229.8pt,89.2pt" o:gfxdata="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" strokecolor="#89847f [3214]" strokeweight="2pt">
+              <v:line w14:anchorId="2147C315" id="Straight Connector 1073741852" o:spid="_x0000_s1026" style="position:absolute;z-index:251801600;visibility:visible;mso-wrap-style:square;mso-width-percent:0;mso-height-percent:0;mso-wrap-distance-left:9pt;mso-wrap-distance-top:0;mso-wrap-distance-right:9pt;mso-wrap-distance-bottom:0;mso-position-horizontal:absolute;mso-position-horizontal-relative:text;mso-position-vertical:absolute;mso-position-vertical-relative:text;mso-width-percent:0;mso-height-percent:0;mso-width-relative:margin;mso-height-relative:margin" from="126.9pt,13.55pt" to="229.8pt,89.2pt" o:gfxdata="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" strokecolor="#89847f [3214]" strokeweight="2pt">
                 <v:stroke dashstyle="1 1" opacity="15163f" miterlimit="4" joinstyle="miter"/>
               </v:line>
             </w:pict>
@@ -9639,7 +9653,7 @@
           </mc:Choice>
           <mc:Fallback>
             <w:pict>
-              <v:line w14:anchorId="41432154" id="Straight Connector 1073741849" o:spid="_x0000_s1026" style="position:absolute;flip:y;z-index:251795456;visibility:visible;mso-wrap-style:square;mso-width-percent:0;mso-height-percent:0;mso-wrap-distance-left:9pt;mso-wrap-distance-top:0;mso-wrap-distance-right:9pt;mso-wrap-distance-bottom:0;mso-position-horizontal:absolute;mso-position-horizontal-relative:text;mso-position-vertical:absolute;mso-position-vertical-relative:text;mso-width-percent:0;mso-height-percent:0;mso-width-relative:margin;mso-height-relative:margin" from="89.55pt,17.75pt" to="105.6pt,125.55pt" o:gfxdata="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" strokecolor="#89847f [3214]" strokeweight="2pt">
+              <v:line w14:anchorId="77588E80" id="Straight Connector 1073741849" o:spid="_x0000_s1026" style="position:absolute;flip:y;z-index:251795456;visibility:visible;mso-wrap-style:square;mso-width-percent:0;mso-height-percent:0;mso-wrap-distance-left:9pt;mso-wrap-distance-top:0;mso-wrap-distance-right:9pt;mso-wrap-distance-bottom:0;mso-position-horizontal:absolute;mso-position-horizontal-relative:text;mso-position-vertical:absolute;mso-position-vertical-relative:text;mso-width-percent:0;mso-height-percent:0;mso-width-relative:margin;mso-height-relative:margin" from="89.55pt,17.75pt" to="105.6pt,125.55pt" o:gfxdata="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" strokecolor="#89847f [3214]" strokeweight="2pt">
                 <v:stroke dashstyle="1 1" opacity="15163f" miterlimit="4" joinstyle="miter"/>
               </v:line>
             </w:pict>
@@ -9723,7 +9737,7 @@
           </mc:Choice>
           <mc:Fallback>
             <w:pict>
-              <v:line w14:anchorId="2A075752" id="Straight Connector 1073741848" o:spid="_x0000_s1026" style="position:absolute;flip:x y;z-index:251793408;visibility:visible;mso-wrap-style:square;mso-width-percent:0;mso-height-percent:0;mso-wrap-distance-left:9pt;mso-wrap-distance-top:0;mso-wrap-distance-right:9pt;mso-wrap-distance-bottom:0;mso-position-horizontal:absolute;mso-position-horizontal-relative:text;mso-position-vertical:absolute;mso-position-vertical-relative:text;mso-width-percent:0;mso-height-percent:0;mso-width-relative:margin;mso-height-relative:margin" from="111.4pt,17.75pt" to="151.4pt,55.7pt" o:gfxdata="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" strokecolor="#89847f [3214]" strokeweight="2pt">
+              <v:line w14:anchorId="082A1D23" id="Straight Connector 1073741848" o:spid="_x0000_s1026" style="position:absolute;flip:x y;z-index:251793408;visibility:visible;mso-wrap-style:square;mso-width-percent:0;mso-height-percent:0;mso-wrap-distance-left:9pt;mso-wrap-distance-top:0;mso-wrap-distance-right:9pt;mso-wrap-distance-bottom:0;mso-position-horizontal:absolute;mso-position-horizontal-relative:text;mso-position-vertical:absolute;mso-position-vertical-relative:text;mso-width-percent:0;mso-height-percent:0;mso-width-relative:margin;mso-height-relative:margin" from="111.4pt,17.75pt" to="151.4pt,55.7pt" o:gfxdata="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" strokecolor="#89847f [3214]" strokeweight="2pt">
                 <v:stroke dashstyle="1 1" opacity="15163f" miterlimit="4" joinstyle="miter"/>
               </v:line>
             </w:pict>
@@ -9810,7 +9824,7 @@
           </mc:Choice>
           <mc:Fallback>
             <w:pict>
-              <v:line w14:anchorId="7A477EF4" id="Straight Connector 1073741853" o:spid="_x0000_s1026" style="position:absolute;z-index:251803648;visibility:visible;mso-wrap-style:square;mso-width-percent:0;mso-height-percent:0;mso-wrap-distance-left:9pt;mso-wrap-distance-top:0;mso-wrap-distance-right:9pt;mso-wrap-distance-bottom:0;mso-position-horizontal:absolute;mso-position-horizontal-relative:text;mso-position-vertical:absolute;mso-position-vertical-relative:text;mso-width-percent:0;mso-height-percent:0;mso-width-relative:margin;mso-height-relative:margin" from="59.95pt,10.5pt" to="204.85pt,93.1pt" o:gfxdata="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" strokecolor="#89847f [3214]" strokeweight="2pt">
+              <v:line w14:anchorId="49FC3CD3" id="Straight Connector 1073741853" o:spid="_x0000_s1026" style="position:absolute;z-index:251803648;visibility:visible;mso-wrap-style:square;mso-width-percent:0;mso-height-percent:0;mso-wrap-distance-left:9pt;mso-wrap-distance-top:0;mso-wrap-distance-right:9pt;mso-wrap-distance-bottom:0;mso-position-horizontal:absolute;mso-position-horizontal-relative:text;mso-position-vertical:absolute;mso-position-vertical-relative:text;mso-width-percent:0;mso-height-percent:0;mso-width-relative:margin;mso-height-relative:margin" from="59.95pt,10.5pt" to="204.85pt,93.1pt" o:gfxdata="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" strokecolor="#89847f [3214]" strokeweight="2pt">
                 <v:stroke dashstyle="1 1" opacity="15163f" miterlimit="4" joinstyle="miter"/>
               </v:line>
             </w:pict>
@@ -9894,7 +9908,7 @@
           </mc:Choice>
           <mc:Fallback>
             <w:pict>
-              <v:line w14:anchorId="3E4F788A" id="Straight Connector 1073741869" o:spid="_x0000_s1026" style="position:absolute;flip:x y;z-index:251836416;visibility:visible;mso-wrap-style:square;mso-width-percent:0;mso-height-percent:0;mso-wrap-distance-left:9pt;mso-wrap-distance-top:0;mso-wrap-distance-right:9pt;mso-wrap-distance-bottom:0;mso-position-horizontal:absolute;mso-position-horizontal-relative:text;mso-position-vertical:absolute;mso-position-vertical-relative:text;mso-width-percent:0;mso-height-percent:0;mso-width-relative:margin;mso-height-relative:margin" from="178.05pt,1.35pt" to="307.2pt,88.2pt" o:gfxdata="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" strokecolor="#89847f [3214]" strokeweight="2pt">
+              <v:line w14:anchorId="3F8B0977" id="Straight Connector 1073741869" o:spid="_x0000_s1026" style="position:absolute;flip:x y;z-index:251836416;visibility:visible;mso-wrap-style:square;mso-width-percent:0;mso-height-percent:0;mso-wrap-distance-left:9pt;mso-wrap-distance-top:0;mso-wrap-distance-right:9pt;mso-wrap-distance-bottom:0;mso-position-horizontal:absolute;mso-position-horizontal-relative:text;mso-position-vertical:absolute;mso-position-vertical-relative:text;mso-width-percent:0;mso-height-percent:0;mso-width-relative:margin;mso-height-relative:margin" from="178.05pt,1.35pt" to="307.2pt,88.2pt" o:gfxdata="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" strokecolor="#89847f [3214]" strokeweight="2pt">
                 <v:stroke dashstyle="1 1" opacity="15163f" miterlimit="4" joinstyle="miter"/>
               </v:line>
             </w:pict>
@@ -9978,7 +9992,7 @@
           </mc:Choice>
           <mc:Fallback>
             <w:pict>
-              <v:line w14:anchorId="2359BD17" id="Straight Connector 1073741864" o:spid="_x0000_s1026" style="position:absolute;flip:y;z-index:251826176;visibility:visible;mso-wrap-style:square;mso-width-percent:0;mso-height-percent:0;mso-wrap-distance-left:9pt;mso-wrap-distance-top:0;mso-wrap-distance-right:9pt;mso-wrap-distance-bottom:0;mso-position-horizontal:absolute;mso-position-horizontal-relative:text;mso-position-vertical:absolute;mso-position-vertical-relative:text;mso-width-percent:0;mso-height-percent:0;mso-width-relative:margin;mso-height-relative:margin" from="337.6pt,10.4pt" to="385.55pt,72.9pt" o:gfxdata="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" strokecolor="#89847f [3214]" strokeweight="2pt">
+              <v:line w14:anchorId="3DCAF9AD" id="Straight Connector 1073741864" o:spid="_x0000_s1026" style="position:absolute;flip:y;z-index:251826176;visibility:visible;mso-wrap-style:square;mso-width-percent:0;mso-height-percent:0;mso-wrap-distance-left:9pt;mso-wrap-distance-top:0;mso-wrap-distance-right:9pt;mso-wrap-distance-bottom:0;mso-position-horizontal:absolute;mso-position-horizontal-relative:text;mso-position-vertical:absolute;mso-position-vertical-relative:text;mso-width-percent:0;mso-height-percent:0;mso-width-relative:margin;mso-height-relative:margin" from="337.6pt,10.4pt" to="385.55pt,72.9pt" o:gfxdata="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" strokecolor="#89847f [3214]" strokeweight="2pt">
                 <v:stroke dashstyle="1 1" opacity="15163f" miterlimit="4" joinstyle="miter"/>
               </v:line>
             </w:pict>
@@ -10062,7 +10076,7 @@
           </mc:Choice>
           <mc:Fallback>
             <w:pict>
-              <v:line w14:anchorId="0B78137B" id="Straight Connector 1073741847" o:spid="_x0000_s1026" style="position:absolute;flip:x y;z-index:251791360;visibility:visible;mso-wrap-style:square;mso-width-percent:0;mso-height-percent:0;mso-wrap-distance-left:9pt;mso-wrap-distance-top:0;mso-wrap-distance-right:9pt;mso-wrap-distance-bottom:0;mso-position-horizontal:absolute;mso-position-horizontal-relative:text;mso-position-vertical:absolute;mso-position-vertical-relative:text;mso-width-percent:0;mso-height-percent:0;mso-width-relative:margin;mso-height-relative:margin" from="151.45pt,16.3pt" to="204.3pt,75.45pt" o:gfxdata="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" strokecolor="#89847f [3214]" strokeweight="2pt">
+              <v:line w14:anchorId="30704D48" id="Straight Connector 1073741847" o:spid="_x0000_s1026" style="position:absolute;flip:x y;z-index:251791360;visibility:visible;mso-wrap-style:square;mso-width-percent:0;mso-height-percent:0;mso-wrap-distance-left:9pt;mso-wrap-distance-top:0;mso-wrap-distance-right:9pt;mso-wrap-distance-bottom:0;mso-position-horizontal:absolute;mso-position-horizontal-relative:text;mso-position-vertical:absolute;mso-position-vertical-relative:text;mso-width-percent:0;mso-height-percent:0;mso-width-relative:margin;mso-height-relative:margin" from="151.45pt,16.3pt" to="204.3pt,75.45pt" o:gfxdata="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" strokecolor="#89847f [3214]" strokeweight="2pt">
                 <v:stroke dashstyle="1 1" opacity="15163f" miterlimit="4" joinstyle="miter"/>
               </v:line>
             </w:pict>
@@ -10148,7 +10162,7 @@
           </mc:Choice>
           <mc:Fallback>
             <w:pict>
-              <v:line w14:anchorId="4B3DB9F9" id="Straight Connector 1073741851" o:spid="_x0000_s1026" style="position:absolute;flip:x y;z-index:251799552;visibility:visible;mso-wrap-style:square;mso-width-percent:0;mso-height-percent:0;mso-wrap-distance-left:9pt;mso-wrap-distance-top:0;mso-wrap-distance-right:9pt;mso-wrap-distance-bottom:0;mso-position-horizontal:absolute;mso-position-horizontal-relative:text;mso-position-vertical:absolute;mso-position-vertical-relative:text;mso-width-percent:0;mso-height-percent:0;mso-width-relative:margin;mso-height-relative:margin" from="267.15pt,7.55pt" to="314.7pt,39.6pt" o:gfxdata="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" strokecolor="#89847f [3214]" strokeweight="2pt">
+              <v:line w14:anchorId="40527FA0" id="Straight Connector 1073741851" o:spid="_x0000_s1026" style="position:absolute;flip:x y;z-index:251799552;visibility:visible;mso-wrap-style:square;mso-width-percent:0;mso-height-percent:0;mso-wrap-distance-left:9pt;mso-wrap-distance-top:0;mso-wrap-distance-right:9pt;mso-wrap-distance-bottom:0;mso-position-horizontal:absolute;mso-position-horizontal-relative:text;mso-position-vertical:absolute;mso-position-vertical-relative:text;mso-width-percent:0;mso-height-percent:0;mso-width-relative:margin;mso-height-relative:margin" from="267.15pt,7.55pt" to="314.7pt,39.6pt" o:gfxdata="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" strokecolor="#89847f [3214]" strokeweight="2pt">
                 <v:stroke dashstyle="1 1" opacity="15163f" miterlimit="4" joinstyle="miter"/>
               </v:line>
             </w:pict>
@@ -10234,7 +10248,7 @@
           </mc:Choice>
           <mc:Fallback>
             <w:pict>
-              <v:line w14:anchorId="07B7F247" id="Straight Connector 1073741871" o:spid="_x0000_s1026" style="position:absolute;flip:x y;z-index:251840512;visibility:visible;mso-wrap-style:square;mso-width-percent:0;mso-height-percent:0;mso-wrap-distance-left:9pt;mso-wrap-distance-top:0;mso-wrap-distance-right:9pt;mso-wrap-distance-bottom:0;mso-position-horizontal:absolute;mso-position-horizontal-relative:text;mso-position-vertical:absolute;mso-position-vertical-relative:text;mso-width-percent:0;mso-height-percent:0;mso-width-relative:margin;mso-height-relative:margin" from="108.75pt,18.1pt" to="307.5pt,26.75pt" o:gfxdata="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" strokecolor="#89847f [3214]" strokeweight="2pt">
+              <v:line w14:anchorId="5A8EF792" id="Straight Connector 1073741871" o:spid="_x0000_s1026" style="position:absolute;flip:x y;z-index:251840512;visibility:visible;mso-wrap-style:square;mso-width-percent:0;mso-height-percent:0;mso-wrap-distance-left:9pt;mso-wrap-distance-top:0;mso-wrap-distance-right:9pt;mso-wrap-distance-bottom:0;mso-position-horizontal:absolute;mso-position-horizontal-relative:text;mso-position-vertical:absolute;mso-position-vertical-relative:text;mso-width-percent:0;mso-height-percent:0;mso-width-relative:margin;mso-height-relative:margin" from="108.75pt,18.1pt" to="307.5pt,26.75pt" o:gfxdata="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" strokecolor="#89847f [3214]" strokeweight="2pt">
                 <v:stroke dashstyle="1 1" opacity="15163f" miterlimit="4" joinstyle="miter"/>
               </v:line>
             </w:pict>
@@ -10318,7 +10332,7 @@
           </mc:Choice>
           <mc:Fallback>
             <w:pict>
-              <v:line w14:anchorId="0E5CA84B" id="Straight Connector 1073741850" o:spid="_x0000_s1026" style="position:absolute;flip:x y;z-index:251797504;visibility:visible;mso-wrap-style:square;mso-width-percent:0;mso-height-percent:0;mso-wrap-distance-left:9pt;mso-wrap-distance-top:0;mso-wrap-distance-right:9pt;mso-wrap-distance-bottom:0;mso-position-horizontal:absolute;mso-position-horizontal-relative:text;mso-position-vertical:absolute;mso-position-vertical-relative:text;mso-width-percent:0;mso-height-percent:0;mso-width-relative:margin;mso-height-relative:margin" from="114.15pt,27.1pt" to="201.55pt,30.7pt" o:gfxdata="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" strokecolor="#89847f [3214]" strokeweight="2pt">
+              <v:line w14:anchorId="2FDC8ADC" id="Straight Connector 1073741850" o:spid="_x0000_s1026" style="position:absolute;flip:x y;z-index:251797504;visibility:visible;mso-wrap-style:square;mso-width-percent:0;mso-height-percent:0;mso-wrap-distance-left:9pt;mso-wrap-distance-top:0;mso-wrap-distance-right:9pt;mso-wrap-distance-bottom:0;mso-position-horizontal:absolute;mso-position-horizontal-relative:text;mso-position-vertical:absolute;mso-position-vertical-relative:text;mso-width-percent:0;mso-height-percent:0;mso-width-relative:margin;mso-height-relative:margin" from="114.15pt,27.1pt" to="201.55pt,30.7pt" o:gfxdata="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" strokecolor="#89847f [3214]" strokeweight="2pt">
                 <v:stroke dashstyle="1 1" opacity="15163f" miterlimit="4" joinstyle="miter"/>
               </v:line>
             </w:pict>
@@ -10589,9 +10603,6 @@
         <w:instrText xml:space="preserve"> INCLUDEPICTURE "/var/folders/bl/2w1b4wtx26vdcy8tvk07m_7w0000gn/T/com.microsoft.Word/WebArchiveCopyPasteTempFiles/B1QwEzdWBSnHAAAAAElFTkSuQmCC" \* MERGEFORMATINET </w:instrText>
       </w:r>
       <w:r>
-        <w:fldChar w:fldCharType="separate"/>
-      </w:r>
-      <w:r>
         <w:fldChar w:fldCharType="end"/>
       </w:r>
       <w:r>
@@ -10599,9 +10610,6 @@
       </w:r>
       <w:r>
         <w:instrText xml:space="preserve"> INCLUDEPICTURE "/var/folders/bl/2w1b4wtx26vdcy8tvk07m_7w0000gn/T/com.microsoft.Word/WebArchiveCopyPasteTempFiles/2Q==" \* MERGEFORMATINET </w:instrText>
-      </w:r>
-      <w:r>
-        <w:fldChar w:fldCharType="separate"/>
       </w:r>
       <w:r>
         <w:fldChar w:fldCharType="end"/>
@@ -10613,9 +10621,6 @@
       </w:r>
       <w:r>
         <w:instrText xml:space="preserve"> INCLUDEPICTURE "/var/folders/bl/2w1b4wtx26vdcy8tvk07m_7w0000gn/T/com.microsoft.Word/WebArchiveCopyPasteTempFiles/wnyf8HeWg68cpAU3IAAAAASUVORK5CYII=" \* MERGEFORMATINET </w:instrText>
-      </w:r>
-      <w:r>
-        <w:fldChar w:fldCharType="separate"/>
       </w:r>
       <w:r>
         <w:fldChar w:fldCharType="end"/>
@@ -10699,7 +10704,7 @@
           </mc:Choice>
           <mc:Fallback>
             <w:pict>
-              <v:shapetype w14:anchorId="54904C21" id="_x0000_t38" coordsize="21600,21600" o:spt="38" o:oned="t" path="m,c@0,0@1,5400@1,10800@1,16200@2,21600,21600,21600e" filled="f">
+              <v:shapetype w14:anchorId="692B9CDC" id="_x0000_t38" coordsize="21600,21600" o:spt="38" o:oned="t" path="m,c@0,0@1,5400@1,10800@1,16200@2,21600,21600,21600e" filled="f">
                 <v:formulas>
                   <v:f eqn="mid #0 0"/>
                   <v:f eqn="val #0"/>
@@ -10795,7 +10800,7 @@
           </mc:Choice>
           <mc:Fallback>
             <w:pict>
-              <v:shape w14:anchorId="4CC34888" id="Curved Connector 1073741904" o:spid="_x0000_s1026" type="#_x0000_t38" style="position:absolute;margin-left:310.9pt;margin-top:56.05pt;width:66.5pt;height:55.85pt;flip:x y;z-index:251882496;visibility:visible;mso-wrap-style:square;mso-width-percent:0;mso-height-percent:0;mso-wrap-distance-left:9pt;mso-wrap-distance-top:0;mso-wrap-distance-right:9pt;mso-wrap-distance-bottom:0;mso-position-horizontal:absolute;mso-position-horizontal-relative:text;mso-position-vertical:absolute;mso-position-vertical-relative:text;mso-width-percent:0;mso-height-percent:0;mso-width-relative:margin;mso-height-relative:margin" o:gfxdata="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" adj="15944" strokecolor="#232323" strokeweight="1.25pt">
+              <v:shape w14:anchorId="106DCD38" id="Curved Connector 1073741904" o:spid="_x0000_s1026" type="#_x0000_t38" style="position:absolute;margin-left:310.9pt;margin-top:56.05pt;width:66.5pt;height:55.85pt;flip:x y;z-index:251882496;visibility:visible;mso-wrap-style:square;mso-width-percent:0;mso-height-percent:0;mso-wrap-distance-left:9pt;mso-wrap-distance-top:0;mso-wrap-distance-right:9pt;mso-wrap-distance-bottom:0;mso-position-horizontal:absolute;mso-position-horizontal-relative:text;mso-position-vertical:absolute;mso-position-vertical-relative:text;mso-width-percent:0;mso-height-percent:0;mso-width-relative:margin;mso-height-relative:margin" o:gfxdata="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" adj="15944" strokecolor="#232323" strokeweight="1.25pt">
                 <v:stroke dashstyle="longDashDotDot" miterlimit="4" joinstyle="miter"/>
               </v:shape>
             </w:pict>
@@ -10879,7 +10884,7 @@
           </mc:Choice>
           <mc:Fallback>
             <w:pict>
-              <v:shape w14:anchorId="770F2AE1" id="Curved Connector 1073741903" o:spid="_x0000_s1026" type="#_x0000_t38" style="position:absolute;margin-left:96.85pt;margin-top:63.9pt;width:48.6pt;height:55.8pt;flip:y;z-index:251880448;visibility:visible;mso-wrap-style:square;mso-width-percent:0;mso-height-percent:0;mso-wrap-distance-left:9pt;mso-wrap-distance-top:0;mso-wrap-distance-right:9pt;mso-wrap-distance-bottom:0;mso-position-horizontal:absolute;mso-position-horizontal-relative:text;mso-position-vertical:absolute;mso-position-vertical-relative:text;mso-width-percent:0;mso-height-percent:0;mso-width-relative:margin;mso-height-relative:margin" o:gfxdata="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" adj="15944" strokecolor="#232323" strokeweight="1.25pt">
+              <v:shape w14:anchorId="24DFBCD6" id="Curved Connector 1073741903" o:spid="_x0000_s1026" type="#_x0000_t38" style="position:absolute;margin-left:96.85pt;margin-top:63.9pt;width:48.6pt;height:55.8pt;flip:y;z-index:251880448;visibility:visible;mso-wrap-style:square;mso-width-percent:0;mso-height-percent:0;mso-wrap-distance-left:9pt;mso-wrap-distance-top:0;mso-wrap-distance-right:9pt;mso-wrap-distance-bottom:0;mso-position-horizontal:absolute;mso-position-horizontal-relative:text;mso-position-vertical:absolute;mso-position-vertical-relative:text;mso-width-percent:0;mso-height-percent:0;mso-width-relative:margin;mso-height-relative:margin" o:gfxdata="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" adj="15944" strokecolor="#232323" strokeweight="1.25pt">
                 <v:stroke dashstyle="longDashDotDot" miterlimit="4" joinstyle="miter"/>
               </v:shape>
             </w:pict>
@@ -10964,7 +10969,7 @@
           </mc:Choice>
           <mc:Fallback>
             <w:pict>
-              <v:shape w14:anchorId="54B4DBA9" id="Curved Connector 1073741902" o:spid="_x0000_s1026" type="#_x0000_t38" style="position:absolute;margin-left:297.2pt;margin-top:63.75pt;width:3.6pt;height:55.8pt;flip:x;z-index:251878400;visibility:visible;mso-wrap-style:square;mso-width-percent:0;mso-height-percent:0;mso-wrap-distance-left:9pt;mso-wrap-distance-top:0;mso-wrap-distance-right:9pt;mso-wrap-distance-bottom:0;mso-position-horizontal:absolute;mso-position-horizontal-relative:text;mso-position-vertical:absolute;mso-position-vertical-relative:text;mso-width-percent:0;mso-height-percent:0;mso-width-relative:margin;mso-height-relative:margin" o:gfxdata="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" adj="-74643" strokecolor="#232323" strokeweight="1.25pt">
+              <v:shape w14:anchorId="008D7851" id="Curved Connector 1073741902" o:spid="_x0000_s1026" type="#_x0000_t38" style="position:absolute;margin-left:297.2pt;margin-top:63.75pt;width:3.6pt;height:55.8pt;flip:x;z-index:251878400;visibility:visible;mso-wrap-style:square;mso-width-percent:0;mso-height-percent:0;mso-wrap-distance-left:9pt;mso-wrap-distance-top:0;mso-wrap-distance-right:9pt;mso-wrap-distance-bottom:0;mso-position-horizontal:absolute;mso-position-horizontal-relative:text;mso-position-vertical:absolute;mso-position-vertical-relative:text;mso-width-percent:0;mso-height-percent:0;mso-width-relative:margin;mso-height-relative:margin" o:gfxdata="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" adj="-74643" strokecolor="#232323" strokeweight="1.25pt">
                 <v:stroke dashstyle="1 1" endarrow="classic" miterlimit="4" joinstyle="miter"/>
               </v:shape>
             </w:pict>
@@ -11047,7 +11052,7 @@
           </mc:Choice>
           <mc:Fallback>
             <w:pict>
-              <v:shape w14:anchorId="4D834AB7" id="Curved Connector 1073741901" o:spid="_x0000_s1026" type="#_x0000_t38" style="position:absolute;margin-left:212.2pt;margin-top:127.95pt;width:54.65pt;height:28.5pt;flip:x;z-index:251876352;visibility:visible;mso-wrap-style:square;mso-width-percent:0;mso-height-percent:0;mso-wrap-distance-left:9pt;mso-wrap-distance-top:0;mso-wrap-distance-right:9pt;mso-wrap-distance-bottom:0;mso-position-horizontal:absolute;mso-position-horizontal-relative:text;mso-position-vertical:absolute;mso-position-vertical-relative:text;mso-width-percent:0;mso-height-percent:0;mso-width-relative:margin;mso-height-relative:margin" o:gfxdata="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" adj="10800" strokecolor="#232323" strokeweight="1pt">
+              <v:shape w14:anchorId="3ADD894F" id="Curved Connector 1073741901" o:spid="_x0000_s1026" type="#_x0000_t38" style="position:absolute;margin-left:212.2pt;margin-top:127.95pt;width:54.65pt;height:28.5pt;flip:x;z-index:251876352;visibility:visible;mso-wrap-style:square;mso-width-percent:0;mso-height-percent:0;mso-wrap-distance-left:9pt;mso-wrap-distance-top:0;mso-wrap-distance-right:9pt;mso-wrap-distance-bottom:0;mso-position-horizontal:absolute;mso-position-horizontal-relative:text;mso-position-vertical:absolute;mso-position-vertical-relative:text;mso-width-percent:0;mso-height-percent:0;mso-width-relative:margin;mso-height-relative:margin" o:gfxdata="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" adj="10800" strokecolor="#232323" strokeweight="1pt">
                 <v:stroke dashstyle="dash" endarrow="classic" miterlimit="4" joinstyle="miter"/>
               </v:shape>
             </w:pict>
@@ -11136,7 +11141,7 @@
           </mc:Choice>
           <mc:Fallback>
             <w:pict>
-              <v:shapetype w14:anchorId="41C72FD2" id="_x0000_t16" coordsize="21600,21600" o:spt="16" adj="5400" path="m@0,l0@0,,21600@1,21600,21600@2,21600,xem0@0nfl@1@0,21600,em@1@0nfl@1,21600e">
+              <v:shapetype w14:anchorId="74AF007F" id="_x0000_t16" coordsize="21600,21600" o:spt="16" adj="5400" path="m@0,l0@0,,21600@1,21600,21600@2,21600,xem0@0nfl@1@0,21600,em@1@0nfl@1,21600e">
                 <v:stroke joinstyle="miter"/>
                 <v:formulas>
                   <v:f eqn="val #0"/>
@@ -11244,7 +11249,7 @@
           </mc:Choice>
           <mc:Fallback>
             <w:pict>
-              <v:shape w14:anchorId="5E3B6F64" id="Cube 1073741899" o:spid="_x0000_s1026" type="#_x0000_t16" style="position:absolute;margin-left:165.15pt;margin-top:182.4pt;width:47.1pt;height:23.25pt;z-index:251873280;visibility:visible;mso-wrap-style:square;mso-wrap-distance-left:9pt;mso-wrap-distance-top:0;mso-wrap-distance-right:9pt;mso-wrap-distance-bottom:0;mso-position-horizontal:absolute;mso-position-horizontal-relative:text;mso-position-vertical:absolute;mso-position-vertical-relative:text;v-text-anchor:middle" o:gfxdata="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" fillcolor="#41bceb [3204]" strokecolor="#41bceb [3204]" strokeweight="1pt">
+              <v:shape w14:anchorId="627F0111" id="Cube 1073741899" o:spid="_x0000_s1026" type="#_x0000_t16" style="position:absolute;margin-left:165.15pt;margin-top:182.4pt;width:47.1pt;height:23.25pt;z-index:251873280;visibility:visible;mso-wrap-style:square;mso-wrap-distance-left:9pt;mso-wrap-distance-top:0;mso-wrap-distance-right:9pt;mso-wrap-distance-bottom:0;mso-position-horizontal:absolute;mso-position-horizontal-relative:text;mso-position-vertical:absolute;mso-position-vertical-relative:text;v-text-anchor:middle" o:gfxdata="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" fillcolor="#41bceb [3204]" strokecolor="#41bceb [3204]" strokeweight="1pt">
                 <v:fill r:id="rId56" o:title="" color2="#0e6587 [1604]" type="pattern"/>
                 <v:stroke miterlimit="4"/>
                 <v:textbox style="mso-fit-shape-to-text:t" inset="4pt,4pt,4pt,4pt"/>
@@ -11335,7 +11340,7 @@
           </mc:Choice>
           <mc:Fallback>
             <w:pict>
-              <v:shape w14:anchorId="7C4EB1A9" id="Cube 1073741900" o:spid="_x0000_s1026" type="#_x0000_t16" style="position:absolute;margin-left:165.2pt;margin-top:216.35pt;width:47.1pt;height:23.25pt;z-index:251875328;visibility:visible;mso-wrap-style:square;mso-wrap-distance-left:9pt;mso-wrap-distance-top:0;mso-wrap-distance-right:9pt;mso-wrap-distance-bottom:0;mso-position-horizontal:absolute;mso-position-horizontal-relative:text;mso-position-vertical:absolute;mso-position-vertical-relative:text;v-text-anchor:middle" o:gfxdata="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" fillcolor="#41bceb [3204]" strokecolor="#41bceb [3204]" strokeweight="1pt">
+              <v:shape w14:anchorId="12E71D40" id="Cube 1073741900" o:spid="_x0000_s1026" type="#_x0000_t16" style="position:absolute;margin-left:165.2pt;margin-top:216.35pt;width:47.1pt;height:23.25pt;z-index:251875328;visibility:visible;mso-wrap-style:square;mso-wrap-distance-left:9pt;mso-wrap-distance-top:0;mso-wrap-distance-right:9pt;mso-wrap-distance-bottom:0;mso-position-horizontal:absolute;mso-position-horizontal-relative:text;mso-position-vertical:absolute;mso-position-vertical-relative:text;v-text-anchor:middle" o:gfxdata="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" fillcolor="#41bceb [3204]" strokecolor="#41bceb [3204]" strokeweight="1pt">
                 <v:fill r:id="rId56" o:title="" color2="#0e6587 [1604]" type="pattern"/>
                 <v:stroke miterlimit="4"/>
                 <v:textbox style="mso-fit-shape-to-text:t" inset="4pt,4pt,4pt,4pt"/>
@@ -11426,7 +11431,7 @@
           </mc:Choice>
           <mc:Fallback>
             <w:pict>
-              <v:shape w14:anchorId="0E2F37EC" id="Cube 1073741897" o:spid="_x0000_s1026" type="#_x0000_t16" style="position:absolute;margin-left:165.1pt;margin-top:111.85pt;width:47.1pt;height:23.25pt;z-index:251869184;visibility:visible;mso-wrap-style:square;mso-wrap-distance-left:9pt;mso-wrap-distance-top:0;mso-wrap-distance-right:9pt;mso-wrap-distance-bottom:0;mso-position-horizontal:absolute;mso-position-horizontal-relative:text;mso-position-vertical:absolute;mso-position-vertical-relative:text;v-text-anchor:middle" o:gfxdata="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" fillcolor="#41bceb [3204]" strokecolor="#41bceb [3204]" strokeweight="1pt">
+              <v:shape w14:anchorId="6338B7F8" id="Cube 1073741897" o:spid="_x0000_s1026" type="#_x0000_t16" style="position:absolute;margin-left:165.1pt;margin-top:111.85pt;width:47.1pt;height:23.25pt;z-index:251869184;visibility:visible;mso-wrap-style:square;mso-wrap-distance-left:9pt;mso-wrap-distance-top:0;mso-wrap-distance-right:9pt;mso-wrap-distance-bottom:0;mso-position-horizontal:absolute;mso-position-horizontal-relative:text;mso-position-vertical:absolute;mso-position-vertical-relative:text;v-text-anchor:middle" o:gfxdata="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" fillcolor="#41bceb [3204]" strokecolor="#41bceb [3204]" strokeweight="1pt">
                 <v:fill r:id="rId56" o:title="" color2="#0e6587 [1604]" type="pattern"/>
                 <v:stroke miterlimit="4"/>
                 <v:textbox style="mso-fit-shape-to-text:t" inset="4pt,4pt,4pt,4pt"/>
@@ -11512,7 +11517,7 @@
           </mc:Choice>
           <mc:Fallback>
             <w:pict>
-              <v:shape w14:anchorId="3DD388FF" id="Curved Connector 1073741896" o:spid="_x0000_s1026" type="#_x0000_t38" style="position:absolute;margin-left:228.4pt;margin-top:62.75pt;width:38.5pt;height:63.9pt;flip:x y;z-index:251868160;visibility:visible;mso-wrap-style:square;mso-width-percent:0;mso-height-percent:0;mso-wrap-distance-left:9pt;mso-wrap-distance-top:0;mso-wrap-distance-right:9pt;mso-wrap-distance-bottom:0;mso-position-horizontal:absolute;mso-position-horizontal-relative:text;mso-position-vertical:absolute;mso-position-vertical-relative:text;mso-width-percent:0;mso-height-percent:0;mso-width-relative:margin;mso-height-relative:margin" o:gfxdata="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" adj="7951" strokecolor="#232323" strokeweight="1.25pt">
+              <v:shape w14:anchorId="41F44371" id="Curved Connector 1073741896" o:spid="_x0000_s1026" type="#_x0000_t38" style="position:absolute;margin-left:228.4pt;margin-top:62.75pt;width:38.5pt;height:63.9pt;flip:x y;z-index:251868160;visibility:visible;mso-wrap-style:square;mso-width-percent:0;mso-height-percent:0;mso-wrap-distance-left:9pt;mso-wrap-distance-top:0;mso-wrap-distance-right:9pt;mso-wrap-distance-bottom:0;mso-position-horizontal:absolute;mso-position-horizontal-relative:text;mso-position-vertical:absolute;mso-position-vertical-relative:text;mso-width-percent:0;mso-height-percent:0;mso-width-relative:margin;mso-height-relative:margin" o:gfxdata="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" adj="7951" strokecolor="#232323" strokeweight="1.25pt">
                 <v:stroke dashstyle="dash" miterlimit="4" joinstyle="miter"/>
               </v:shape>
             </w:pict>
@@ -11596,7 +11601,7 @@
           </mc:Choice>
           <mc:Fallback>
             <w:pict>
-              <v:shape w14:anchorId="6AB12D3D" id="Curved Connector 1073741895" o:spid="_x0000_s1026" type="#_x0000_t38" style="position:absolute;margin-left:96.9pt;margin-top:57.35pt;width:48.1pt;height:26pt;flip:y;z-index:251866112;visibility:visible;mso-wrap-style:square;mso-width-percent:0;mso-height-percent:0;mso-wrap-distance-left:9pt;mso-wrap-distance-top:0;mso-wrap-distance-right:9pt;mso-wrap-distance-bottom:0;mso-position-horizontal:absolute;mso-position-horizontal-relative:text;mso-position-vertical:absolute;mso-position-vertical-relative:text;mso-width-percent:0;mso-height-percent:0;mso-width-relative:margin;mso-height-relative:margin" o:gfxdata="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" adj="7951" strokecolor="#232323" strokeweight="1.25pt">
+              <v:shape w14:anchorId="77069D73" id="Curved Connector 1073741895" o:spid="_x0000_s1026" type="#_x0000_t38" style="position:absolute;margin-left:96.9pt;margin-top:57.35pt;width:48.1pt;height:26pt;flip:y;z-index:251866112;visibility:visible;mso-wrap-style:square;mso-width-percent:0;mso-height-percent:0;mso-wrap-distance-left:9pt;mso-wrap-distance-top:0;mso-wrap-distance-right:9pt;mso-wrap-distance-bottom:0;mso-position-horizontal:absolute;mso-position-horizontal-relative:text;mso-position-vertical:absolute;mso-position-vertical-relative:text;mso-width-percent:0;mso-height-percent:0;mso-width-relative:margin;mso-height-relative:margin" o:gfxdata="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" adj="7951" strokecolor="#232323" strokeweight="1.25pt">
                 <v:stroke dashstyle="dash" miterlimit="4" joinstyle="miter"/>
               </v:shape>
             </w:pict>
@@ -11672,7 +11677,7 @@
           </mc:Choice>
           <mc:Fallback>
             <w:pict>
-              <v:line w14:anchorId="1D0CEBCD" id="Straight Connector 1073741890" o:spid="_x0000_s1026" style="position:absolute;z-index:251865088;visibility:visible;mso-wrap-style:square;mso-wrap-distance-left:9pt;mso-wrap-distance-top:0;mso-wrap-distance-right:9pt;mso-wrap-distance-bottom:0;mso-position-horizontal:absolute;mso-position-horizontal-relative:text;mso-position-vertical:absolute;mso-position-vertical-relative:text" from="96.9pt,52.45pt" to="145pt,52.45pt" o:gfxdata="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" strokecolor="#232323" strokeweight="1.25pt">
+              <v:line w14:anchorId="5DACD5D3" id="Straight Connector 1073741890" o:spid="_x0000_s1026" style="position:absolute;z-index:251865088;visibility:visible;mso-wrap-style:square;mso-wrap-distance-left:9pt;mso-wrap-distance-top:0;mso-wrap-distance-right:9pt;mso-wrap-distance-bottom:0;mso-position-horizontal:absolute;mso-position-horizontal-relative:text;mso-position-vertical:absolute;mso-position-vertical-relative:text" from="96.9pt,52.45pt" to="145pt,52.45pt" o:gfxdata="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" strokecolor="#232323" strokeweight="1.25pt">
                 <v:stroke dashstyle="1 1" miterlimit="4" joinstyle="miter"/>
               </v:line>
             </w:pict>
@@ -12294,19 +12299,19 @@
                         <a:custGeom>
                           <a:avLst/>
                           <a:gdLst>
-                            <a:gd name="connsiteX0" fmla="*/ 0 w 1135456"/>
+                            <a:gd name="connsiteX0" fmla="*/ 0 w 1135380"/>
                             <a:gd name="connsiteY0" fmla="*/ 0 h 262255"/>
-                            <a:gd name="connsiteX1" fmla="*/ 556373 w 1135456"/>
+                            <a:gd name="connsiteX1" fmla="*/ 556336 w 1135380"/>
                             <a:gd name="connsiteY1" fmla="*/ 0 h 262255"/>
-                            <a:gd name="connsiteX2" fmla="*/ 1135456 w 1135456"/>
+                            <a:gd name="connsiteX2" fmla="*/ 1135380 w 1135380"/>
                             <a:gd name="connsiteY2" fmla="*/ 0 h 262255"/>
-                            <a:gd name="connsiteX3" fmla="*/ 1135456 w 1135456"/>
+                            <a:gd name="connsiteX3" fmla="*/ 1135380 w 1135380"/>
                             <a:gd name="connsiteY3" fmla="*/ 262255 h 262255"/>
-                            <a:gd name="connsiteX4" fmla="*/ 567728 w 1135456"/>
+                            <a:gd name="connsiteX4" fmla="*/ 567690 w 1135380"/>
                             <a:gd name="connsiteY4" fmla="*/ 262255 h 262255"/>
-                            <a:gd name="connsiteX5" fmla="*/ 0 w 1135456"/>
+                            <a:gd name="connsiteX5" fmla="*/ 0 w 1135380"/>
                             <a:gd name="connsiteY5" fmla="*/ 262255 h 262255"/>
-                            <a:gd name="connsiteX6" fmla="*/ 0 w 1135456"/>
+                            <a:gd name="connsiteX6" fmla="*/ 0 w 1135380"/>
                             <a:gd name="connsiteY6" fmla="*/ 0 h 262255"/>
                           </a:gdLst>
                           <a:ahLst/>
@@ -12335,33 +12340,33 @@
                           </a:cxnLst>
                           <a:rect l="l" t="t" r="r" b="b"/>
                           <a:pathLst>
-                            <a:path w="1135456" h="262255" extrusionOk="0">
+                            <a:path w="1135380" h="262255" extrusionOk="0">
                               <a:moveTo>
                                 <a:pt x="0" y="0"/>
                               </a:moveTo>
                               <a:cubicBezTo>
-                                <a:pt x="185992" y="1934"/>
-                                <a:pt x="403633" y="-17013"/>
-                                <a:pt x="556373" y="0"/>
+                                <a:pt x="268957" y="-10985"/>
+                                <a:pt x="344327" y="-6559"/>
+                                <a:pt x="556336" y="0"/>
                               </a:cubicBezTo>
                               <a:cubicBezTo>
-                                <a:pt x="709113" y="17013"/>
-                                <a:pt x="983476" y="23876"/>
-                                <a:pt x="1135456" y="0"/>
+                                <a:pt x="768345" y="6559"/>
+                                <a:pt x="851552" y="-12026"/>
+                                <a:pt x="1135380" y="0"/>
                               </a:cubicBezTo>
                               <a:cubicBezTo>
-                                <a:pt x="1131574" y="97089"/>
-                                <a:pt x="1128114" y="196534"/>
-                                <a:pt x="1135456" y="262255"/>
+                                <a:pt x="1131498" y="97089"/>
+                                <a:pt x="1128038" y="196534"/>
+                                <a:pt x="1135380" y="262255"/>
                               </a:cubicBezTo>
                               <a:cubicBezTo>
-                                <a:pt x="889030" y="255793"/>
-                                <a:pt x="804463" y="236806"/>
-                                <a:pt x="567728" y="262255"/>
+                                <a:pt x="917910" y="244199"/>
+                                <a:pt x="797330" y="276946"/>
+                                <a:pt x="567690" y="262255"/>
                               </a:cubicBezTo>
                               <a:cubicBezTo>
-                                <a:pt x="330993" y="287704"/>
-                                <a:pt x="178520" y="252489"/>
+                                <a:pt x="338050" y="247565"/>
+                                <a:pt x="152866" y="249161"/>
                                 <a:pt x="0" y="262255"/>
                               </a:cubicBezTo>
                               <a:cubicBezTo>
@@ -12499,7 +12504,7 @@
           </mc:Choice>
           <mc:Fallback>
             <w:pict>
-              <v:shape w14:anchorId="576F0592" id="Text Box 1073741884" o:spid="_x0000_s1044" type="#_x0000_t202" style="position:absolute;margin-left:7.7pt;margin-top:76.35pt;width:89.4pt;height:20.65pt;z-index:251857920;visibility:visible;mso-wrap-style:square;mso-width-percent:0;mso-height-percent:0;mso-wrap-distance-left:9pt;mso-wrap-distance-top:0;mso-wrap-distance-right:9pt;mso-wrap-distance-bottom:0;mso-position-horizontal:absolute;mso-position-horizontal-relative:text;mso-position-vertical:absolute;mso-position-vertical-relative:text;mso-width-percent:0;mso-height-percent:0;mso-width-relative:margin;mso-height-relative:margin;v-text-anchor:top" o:gfxdata="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" filled="f" strokecolor="#8dd6f3 [1940]" strokeweight="1pt">
+              <v:shape w14:anchorId="576F0592" id="Text Box 1073741884" o:spid="_x0000_s1044" type="#_x0000_t202" style="position:absolute;margin-left:7.7pt;margin-top:76.35pt;width:89.4pt;height:20.65pt;z-index:251857920;visibility:visible;mso-wrap-style:square;mso-width-percent:0;mso-height-percent:0;mso-wrap-distance-left:9pt;mso-wrap-distance-top:0;mso-wrap-distance-right:9pt;mso-wrap-distance-bottom:0;mso-position-horizontal:absolute;mso-position-horizontal-relative:text;mso-position-vertical:absolute;mso-position-vertical-relative:text;mso-width-percent:0;mso-height-percent:0;mso-width-relative:margin;mso-height-relative:margin;v-text-anchor:top" o:gfxdata="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" filled="f" strokecolor="#8dd6f3 [1940]" strokeweight="1pt">
                 <v:stroke miterlimit="4"/>
                 <v:textbox inset="4pt,4pt,4pt,4pt">
                   <w:txbxContent>
@@ -12612,19 +12617,19 @@
                         <a:custGeom>
                           <a:avLst/>
                           <a:gdLst>
-                            <a:gd name="connsiteX0" fmla="*/ 0 w 1135456"/>
+                            <a:gd name="connsiteX0" fmla="*/ 0 w 1135380"/>
                             <a:gd name="connsiteY0" fmla="*/ 0 h 262255"/>
-                            <a:gd name="connsiteX1" fmla="*/ 556373 w 1135456"/>
+                            <a:gd name="connsiteX1" fmla="*/ 556336 w 1135380"/>
                             <a:gd name="connsiteY1" fmla="*/ 0 h 262255"/>
-                            <a:gd name="connsiteX2" fmla="*/ 1135456 w 1135456"/>
+                            <a:gd name="connsiteX2" fmla="*/ 1135380 w 1135380"/>
                             <a:gd name="connsiteY2" fmla="*/ 0 h 262255"/>
-                            <a:gd name="connsiteX3" fmla="*/ 1135456 w 1135456"/>
+                            <a:gd name="connsiteX3" fmla="*/ 1135380 w 1135380"/>
                             <a:gd name="connsiteY3" fmla="*/ 262255 h 262255"/>
-                            <a:gd name="connsiteX4" fmla="*/ 567728 w 1135456"/>
+                            <a:gd name="connsiteX4" fmla="*/ 567690 w 1135380"/>
                             <a:gd name="connsiteY4" fmla="*/ 262255 h 262255"/>
-                            <a:gd name="connsiteX5" fmla="*/ 0 w 1135456"/>
+                            <a:gd name="connsiteX5" fmla="*/ 0 w 1135380"/>
                             <a:gd name="connsiteY5" fmla="*/ 262255 h 262255"/>
-                            <a:gd name="connsiteX6" fmla="*/ 0 w 1135456"/>
+                            <a:gd name="connsiteX6" fmla="*/ 0 w 1135380"/>
                             <a:gd name="connsiteY6" fmla="*/ 0 h 262255"/>
                           </a:gdLst>
                           <a:ahLst/>
@@ -12653,33 +12658,33 @@
                           </a:cxnLst>
                           <a:rect l="l" t="t" r="r" b="b"/>
                           <a:pathLst>
-                            <a:path w="1135456" h="262255" extrusionOk="0">
+                            <a:path w="1135380" h="262255" extrusionOk="0">
                               <a:moveTo>
                                 <a:pt x="0" y="0"/>
                               </a:moveTo>
                               <a:cubicBezTo>
-                                <a:pt x="185992" y="1934"/>
-                                <a:pt x="403633" y="-17013"/>
-                                <a:pt x="556373" y="0"/>
+                                <a:pt x="268957" y="-10985"/>
+                                <a:pt x="344327" y="-6559"/>
+                                <a:pt x="556336" y="0"/>
                               </a:cubicBezTo>
                               <a:cubicBezTo>
-                                <a:pt x="709113" y="17013"/>
-                                <a:pt x="983476" y="23876"/>
-                                <a:pt x="1135456" y="0"/>
+                                <a:pt x="768345" y="6559"/>
+                                <a:pt x="851552" y="-12026"/>
+                                <a:pt x="1135380" y="0"/>
                               </a:cubicBezTo>
                               <a:cubicBezTo>
-                                <a:pt x="1131574" y="97089"/>
-                                <a:pt x="1128114" y="196534"/>
-                                <a:pt x="1135456" y="262255"/>
+                                <a:pt x="1131498" y="97089"/>
+                                <a:pt x="1128038" y="196534"/>
+                                <a:pt x="1135380" y="262255"/>
                               </a:cubicBezTo>
                               <a:cubicBezTo>
-                                <a:pt x="889030" y="255793"/>
-                                <a:pt x="804463" y="236806"/>
-                                <a:pt x="567728" y="262255"/>
+                                <a:pt x="917910" y="244199"/>
+                                <a:pt x="797330" y="276946"/>
+                                <a:pt x="567690" y="262255"/>
                               </a:cubicBezTo>
                               <a:cubicBezTo>
-                                <a:pt x="330993" y="287704"/>
-                                <a:pt x="178520" y="252489"/>
+                                <a:pt x="338050" y="247565"/>
+                                <a:pt x="152866" y="249161"/>
                                 <a:pt x="0" y="262255"/>
                               </a:cubicBezTo>
                               <a:cubicBezTo>
@@ -12817,7 +12822,7 @@
           </mc:Choice>
           <mc:Fallback>
             <w:pict>
-              <v:shape w14:anchorId="12454A93" id="Text Box 1073741886" o:spid="_x0000_s1045" type="#_x0000_t202" style="position:absolute;margin-left:7.7pt;margin-top:112.05pt;width:89.4pt;height:20.65pt;z-index:251859968;visibility:visible;mso-wrap-style:square;mso-width-percent:0;mso-height-percent:0;mso-wrap-distance-left:9pt;mso-wrap-distance-top:0;mso-wrap-distance-right:9pt;mso-wrap-distance-bottom:0;mso-position-horizontal:absolute;mso-position-horizontal-relative:text;mso-position-vertical:absolute;mso-position-vertical-relative:text;mso-width-percent:0;mso-height-percent:0;mso-width-relative:margin;mso-height-relative:margin;v-text-anchor:top" o:gfxdata="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" filled="f" strokecolor="#8dd6f3 [1940]" strokeweight="1pt">
+              <v:shape w14:anchorId="12454A93" id="Text Box 1073741886" o:spid="_x0000_s1045" type="#_x0000_t202" style="position:absolute;margin-left:7.7pt;margin-top:112.05pt;width:89.4pt;height:20.65pt;z-index:251859968;visibility:visible;mso-wrap-style:square;mso-width-percent:0;mso-height-percent:0;mso-wrap-distance-left:9pt;mso-wrap-distance-top:0;mso-wrap-distance-right:9pt;mso-wrap-distance-bottom:0;mso-position-horizontal:absolute;mso-position-horizontal-relative:text;mso-position-vertical:absolute;mso-position-vertical-relative:text;mso-width-percent:0;mso-height-percent:0;mso-width-relative:margin;mso-height-relative:margin;v-text-anchor:top" o:gfxdata="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" filled="f" strokecolor="#8dd6f3 [1940]" strokeweight="1pt">
                 <v:stroke miterlimit="4"/>
                 <v:textbox inset="4pt,4pt,4pt,4pt">
                   <w:txbxContent>
@@ -13142,7 +13147,7 @@
           </mc:Choice>
           <mc:Fallback>
             <w:pict>
-              <v:roundrect w14:anchorId="5B5FEF13" id="Rounded Rectangle 1073741880" o:spid="_x0000_s1026" style="position:absolute;margin-left:145pt;margin-top:96.75pt;width:89.85pt;height:155.45pt;z-index:251851776;visibility:visible;mso-wrap-style:square;mso-height-percent:0;mso-wrap-distance-left:9pt;mso-wrap-distance-top:0;mso-wrap-distance-right:9pt;mso-wrap-distance-bottom:0;mso-position-horizontal:absolute;mso-position-horizontal-relative:text;mso-position-vertical:absolute;mso-position-vertical-relative:text;mso-height-percent:0;mso-height-relative:margin;v-text-anchor:middle" arcsize="10923f" o:gfxdata="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" filled="f" strokecolor="#1598cb [2404]" strokeweight="1pt">
+              <v:roundrect w14:anchorId="3751C358" id="Rounded Rectangle 1073741880" o:spid="_x0000_s1026" style="position:absolute;margin-left:145pt;margin-top:96.75pt;width:89.85pt;height:155.45pt;z-index:251851776;visibility:visible;mso-wrap-style:square;mso-height-percent:0;mso-wrap-distance-left:9pt;mso-wrap-distance-top:0;mso-wrap-distance-right:9pt;mso-wrap-distance-bottom:0;mso-position-horizontal:absolute;mso-position-horizontal-relative:text;mso-position-vertical:absolute;mso-position-vertical-relative:text;mso-height-percent:0;mso-height-relative:margin;v-text-anchor:middle" arcsize="10923f" o:gfxdata="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" filled="f" strokecolor="#1598cb [2404]" strokeweight="1pt">
                 <v:stroke miterlimit="4" joinstyle="miter"/>
                 <v:textbox inset="4pt,4pt,4pt,4pt"/>
               </v:roundrect>
@@ -13382,7 +13387,7 @@
           </mc:Choice>
           <mc:Fallback>
             <w:pict>
-              <v:roundrect w14:anchorId="3DA8194F" id="Rounded Rectangle 1073741881" o:spid="_x0000_s1026" style="position:absolute;margin-left:244.7pt;margin-top:96.75pt;width:82.75pt;height:120.25pt;z-index:251853824;visibility:visible;mso-wrap-style:square;mso-width-percent:0;mso-height-percent:0;mso-wrap-distance-left:9pt;mso-wrap-distance-top:0;mso-wrap-distance-right:9pt;mso-wrap-distance-bottom:0;mso-position-horizontal:absolute;mso-position-horizontal-relative:text;mso-position-vertical:absolute;mso-position-vertical-relative:text;mso-width-percent:0;mso-height-percent:0;mso-width-relative:margin;mso-height-relative:margin;v-text-anchor:middle" arcsize="10923f" o:gfxdata="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" filled="f" strokecolor="#1598cb [2404]" strokeweight="1pt">
+              <v:roundrect w14:anchorId="4DA0A04B" id="Rounded Rectangle 1073741881" o:spid="_x0000_s1026" style="position:absolute;margin-left:244.7pt;margin-top:96.75pt;width:82.75pt;height:120.25pt;z-index:251853824;visibility:visible;mso-wrap-style:square;mso-width-percent:0;mso-height-percent:0;mso-wrap-distance-left:9pt;mso-wrap-distance-top:0;mso-wrap-distance-right:9pt;mso-wrap-distance-bottom:0;mso-position-horizontal:absolute;mso-position-horizontal-relative:text;mso-position-vertical:absolute;mso-position-vertical-relative:text;mso-width-percent:0;mso-height-percent:0;mso-width-relative:margin;mso-height-relative:margin;v-text-anchor:middle" arcsize="10923f" o:gfxdata="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" filled="f" strokecolor="#1598cb [2404]" strokeweight="1pt">
                 <v:stroke miterlimit="4" joinstyle="miter"/>
                 <v:textbox inset="4pt,4pt,4pt,4pt"/>
               </v:roundrect>
@@ -14114,9 +14119,6 @@
         <w:instrText xml:space="preserve"> INCLUDEPICTURE "/var/folders/bl/2w1b4wtx26vdcy8tvk07m_7w0000gn/T/com.microsoft.Word/WebArchiveCopyPasteTempFiles/Z" \* MERGEFORMATINET </w:instrText>
       </w:r>
       <w:r>
-        <w:fldChar w:fldCharType="separate"/>
-      </w:r>
-      <w:r>
         <w:fldChar w:fldCharType="end"/>
       </w:r>
       <w:r>
@@ -14699,7 +14701,7 @@
           </mc:Choice>
           <mc:Fallback>
             <w:pict>
-              <v:roundrect w14:anchorId="336C907C" id="Rounded Rectangle 1073741843" o:spid="_x0000_s1026" style="position:absolute;margin-left:355.1pt;margin-top:27.65pt;width:122.2pt;height:125pt;z-index:251784192;visibility:visible;mso-wrap-style:square;mso-width-percent:0;mso-height-percent:0;mso-wrap-distance-left:9pt;mso-wrap-distance-top:0;mso-wrap-distance-right:9pt;mso-wrap-distance-bottom:0;mso-position-horizontal:absolute;mso-position-horizontal-relative:text;mso-position-vertical:absolute;mso-position-vertical-relative:text;mso-width-percent:0;mso-height-percent:0;mso-width-relative:margin;mso-height-relative:margin;v-text-anchor:middle" arcsize="10923f" o:gfxdata="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" filled="f" strokecolor="#41bceb [3204]" strokeweight="1pt">
+              <v:roundrect w14:anchorId="3619F4FA" id="Rounded Rectangle 1073741843" o:spid="_x0000_s1026" style="position:absolute;margin-left:355.1pt;margin-top:27.65pt;width:122.2pt;height:125pt;z-index:251784192;visibility:visible;mso-wrap-style:square;mso-width-percent:0;mso-height-percent:0;mso-wrap-distance-left:9pt;mso-wrap-distance-top:0;mso-wrap-distance-right:9pt;mso-wrap-distance-bottom:0;mso-position-horizontal:absolute;mso-position-horizontal-relative:text;mso-position-vertical:absolute;mso-position-vertical-relative:text;mso-width-percent:0;mso-height-percent:0;mso-width-relative:margin;mso-height-relative:margin;v-text-anchor:middle" arcsize="10923f" o:gfxdata="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" filled="f" strokecolor="#41bceb [3204]" strokeweight="1pt">
                 <v:stroke miterlimit="4" joinstyle="miter"/>
                 <v:textbox inset="4pt,4pt,4pt,4pt"/>
               </v:roundrect>
@@ -14897,7 +14899,7 @@
           </mc:Choice>
           <mc:Fallback>
             <w:pict>
-              <v:roundrect w14:anchorId="25D9C43D" id="Rounded Rectangle 1073741842" o:spid="_x0000_s1026" style="position:absolute;margin-left:130.05pt;margin-top:24.75pt;width:201.65pt;height:241.15pt;z-index:251782144;visibility:visible;mso-wrap-style:square;mso-width-percent:0;mso-height-percent:0;mso-wrap-distance-left:9pt;mso-wrap-distance-top:0;mso-wrap-distance-right:9pt;mso-wrap-distance-bottom:0;mso-position-horizontal:absolute;mso-position-horizontal-relative:text;mso-position-vertical:absolute;mso-position-vertical-relative:text;mso-width-percent:0;mso-height-percent:0;mso-width-relative:margin;mso-height-relative:margin;v-text-anchor:middle" arcsize="10923f" o:gfxdata="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" filled="f" strokecolor="#41bceb [3204]" strokeweight="1pt">
+              <v:roundrect w14:anchorId="6536E0F7" id="Rounded Rectangle 1073741842" o:spid="_x0000_s1026" style="position:absolute;margin-left:130.05pt;margin-top:24.75pt;width:201.65pt;height:241.15pt;z-index:251782144;visibility:visible;mso-wrap-style:square;mso-width-percent:0;mso-height-percent:0;mso-wrap-distance-left:9pt;mso-wrap-distance-top:0;mso-wrap-distance-right:9pt;mso-wrap-distance-bottom:0;mso-position-horizontal:absolute;mso-position-horizontal-relative:text;mso-position-vertical:absolute;mso-position-vertical-relative:text;mso-width-percent:0;mso-height-percent:0;mso-width-relative:margin;mso-height-relative:margin;v-text-anchor:middle" arcsize="10923f" o:gfxdata="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" filled="f" strokecolor="#41bceb [3204]" strokeweight="1pt">
                 <v:stroke miterlimit="4" joinstyle="miter"/>
                 <v:textbox inset="4pt,4pt,4pt,4pt"/>
               </v:roundrect>
@@ -15095,7 +15097,7 @@
           </mc:Choice>
           <mc:Fallback>
             <w:pict>
-              <v:roundrect w14:anchorId="459BACDE" id="Rounded Rectangle 1073741841" o:spid="_x0000_s1026" style="position:absolute;margin-left:-9.15pt;margin-top:24.6pt;width:122.2pt;height:125pt;z-index:251780096;visibility:visible;mso-wrap-style:square;mso-width-percent:0;mso-height-percent:0;mso-wrap-distance-left:9pt;mso-wrap-distance-top:0;mso-wrap-distance-right:9pt;mso-wrap-distance-bottom:0;mso-position-horizontal:absolute;mso-position-horizontal-relative:text;mso-position-vertical:absolute;mso-position-vertical-relative:text;mso-width-percent:0;mso-height-percent:0;mso-width-relative:margin;mso-height-relative:margin;v-text-anchor:middle" arcsize="10923f" o:gfxdata="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" filled="f" strokecolor="#41bceb [3204]" strokeweight="1pt">
+              <v:roundrect w14:anchorId="70F252B7" id="Rounded Rectangle 1073741841" o:spid="_x0000_s1026" style="position:absolute;margin-left:-9.15pt;margin-top:24.6pt;width:122.2pt;height:125pt;z-index:251780096;visibility:visible;mso-wrap-style:square;mso-width-percent:0;mso-height-percent:0;mso-wrap-distance-left:9pt;mso-wrap-distance-top:0;mso-wrap-distance-right:9pt;mso-wrap-distance-bottom:0;mso-position-horizontal:absolute;mso-position-horizontal-relative:text;mso-position-vertical:absolute;mso-position-vertical-relative:text;mso-width-percent:0;mso-height-percent:0;mso-width-relative:margin;mso-height-relative:margin;v-text-anchor:middle" arcsize="10923f" o:gfxdata="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" filled="f" strokecolor="#41bceb [3204]" strokeweight="1pt">
                 <v:stroke miterlimit="4" joinstyle="miter"/>
                 <v:textbox inset="4pt,4pt,4pt,4pt"/>
               </v:roundrect>
@@ -15147,6 +15149,9 @@
         </w:tabs>
       </w:pPr>
       <w:r>
+        <w:rPr>
+          <w:noProof/>
+        </w:rPr>
         <w:drawing>
           <wp:anchor distT="0" distB="0" distL="114300" distR="114300" simplePos="0" relativeHeight="251886592" behindDoc="0" locked="0" layoutInCell="1" allowOverlap="1" wp14:anchorId="78586328" wp14:editId="548272C0">
             <wp:simplePos x="0" y="0"/>
@@ -15347,6 +15352,7 @@
     <w:p>
       <w:r>
         <w:rPr>
+          <w:noProof/>
           <w:u w:val="single"/>
         </w:rPr>
         <w:drawing>
@@ -15412,6 +15418,9 @@
         </w:tabs>
       </w:pPr>
       <w:r>
+        <w:rPr>
+          <w:noProof/>
+        </w:rPr>
         <w:drawing>
           <wp:anchor distT="0" distB="0" distL="114300" distR="114300" simplePos="0" relativeHeight="251890688" behindDoc="0" locked="0" layoutInCell="1" allowOverlap="1" wp14:anchorId="52006763" wp14:editId="055BB167">
             <wp:simplePos x="0" y="0"/>
@@ -15541,7 +15550,19 @@
         </w:tabs>
       </w:pPr>
       <w:r>
-        <w:t>Docker caches these intermediate layers to speed up the image building process, so no redundant downloads occur we only download what is needed.</w:t>
+        <w:t>Docker caches these intermediate layers to speed up the image building process, so no redundant downloads occur</w:t>
+      </w:r>
+      <w:r>
+        <w:t>.</w:t>
+      </w:r>
+      <w:r>
+        <w:t xml:space="preserve"> </w:t>
+      </w:r>
+      <w:r>
+        <w:t>W</w:t>
+      </w:r>
+      <w:r>
+        <w:t>e only download what is needed.</w:t>
       </w:r>
     </w:p>
     <w:p>
@@ -15554,6 +15575,3501 @@
         </w:rPr>
       </w:pPr>
     </w:p>
+    <w:p>
+      <w:pPr>
+        <w:tabs>
+          <w:tab w:val="left" w:pos="1283"/>
+        </w:tabs>
+        <w:rPr>
+          <w:u w:val="single"/>
+        </w:rPr>
+      </w:pPr>
+    </w:p>
+    <w:p>
+      <w:pPr>
+        <w:tabs>
+          <w:tab w:val="left" w:pos="1283"/>
+        </w:tabs>
+        <w:rPr>
+          <w:u w:val="single"/>
+        </w:rPr>
+      </w:pPr>
+    </w:p>
+    <w:p>
+      <w:pPr>
+        <w:tabs>
+          <w:tab w:val="left" w:pos="1283"/>
+        </w:tabs>
+        <w:rPr>
+          <w:u w:val="single"/>
+        </w:rPr>
+      </w:pPr>
+    </w:p>
+    <w:p>
+      <w:pPr>
+        <w:tabs>
+          <w:tab w:val="left" w:pos="1283"/>
+        </w:tabs>
+        <w:rPr>
+          <w:u w:val="single"/>
+        </w:rPr>
+      </w:pPr>
+    </w:p>
+    <w:p>
+      <w:pPr>
+        <w:pStyle w:val="Heading3"/>
+      </w:pPr>
+      <w:r>
+        <w:lastRenderedPageBreak/>
+        <w:t>Shar</w:t>
+      </w:r>
+      <w:r>
+        <w:t>ing Data</w:t>
+      </w:r>
+    </w:p>
+    <w:p>
+      <w:r>
+        <w:t>So far, all data is stored within the container, should the container be destroyed, all data in the container will also be gone. Therefore it is good practice to separate the data’s file system from the container’s file system.</w:t>
+      </w:r>
+    </w:p>
+    <w:p>
+      <w:r>
+        <w:t xml:space="preserve">Docker provides 2 methods to achieve this, </w:t>
+      </w:r>
+      <w:r>
+        <w:rPr>
+          <w:u w:val="single"/>
+        </w:rPr>
+        <w:t>Bind Mount</w:t>
+      </w:r>
+      <w:r>
+        <w:t xml:space="preserve"> and </w:t>
+      </w:r>
+      <w:r>
+        <w:rPr>
+          <w:u w:val="single"/>
+        </w:rPr>
+        <w:t>Volumes</w:t>
+      </w:r>
+      <w:r>
+        <w:t>.</w:t>
+      </w:r>
+    </w:p>
+    <w:p>
+      <w:r>
+        <w:rPr>
+          <w:noProof/>
+          <w14:textOutline w14:w="0" w14:cap="rnd" w14:cmpd="sng" w14:algn="ctr">
+            <w14:noFill/>
+            <w14:prstDash w14:val="solid"/>
+            <w14:bevel/>
+          </w14:textOutline>
+        </w:rPr>
+        <mc:AlternateContent>
+          <mc:Choice Requires="wps">
+            <w:drawing>
+              <wp:anchor distT="0" distB="0" distL="114300" distR="114300" simplePos="0" relativeHeight="251924480" behindDoc="0" locked="0" layoutInCell="1" allowOverlap="1" wp14:anchorId="142A4AC6" wp14:editId="276D5EF7">
+                <wp:simplePos x="0" y="0"/>
+                <wp:positionH relativeFrom="column">
+                  <wp:posOffset>1101008</wp:posOffset>
+                </wp:positionH>
+                <wp:positionV relativeFrom="paragraph">
+                  <wp:posOffset>725703</wp:posOffset>
+                </wp:positionV>
+                <wp:extent cx="1123950" cy="262255"/>
+                <wp:effectExtent l="0" t="0" r="0" b="0"/>
+                <wp:wrapNone/>
+                <wp:docPr id="1073741924" name="Text Box 1073741924"/>
+                <wp:cNvGraphicFramePr/>
+                <a:graphic xmlns:a="http://schemas.openxmlformats.org/drawingml/2006/main">
+                  <a:graphicData uri="http://schemas.microsoft.com/office/word/2010/wordprocessingShape">
+                    <wps:wsp>
+                      <wps:cNvSpPr txBox="1"/>
+                      <wps:spPr>
+                        <a:xfrm>
+                          <a:off x="0" y="0"/>
+                          <a:ext cx="1123950" cy="262255"/>
+                        </a:xfrm>
+                        <a:prstGeom prst="rect">
+                          <a:avLst/>
+                        </a:prstGeom>
+                        <a:noFill/>
+                        <a:ln w="12700" cap="flat">
+                          <a:noFill/>
+                          <a:miter lim="400000"/>
+                        </a:ln>
+                        <a:effectLst/>
+                        <a:sp3d/>
+                      </wps:spPr>
+                      <wps:style>
+                        <a:lnRef idx="0">
+                          <a:scrgbClr r="0" g="0" b="0"/>
+                        </a:lnRef>
+                        <a:fillRef idx="0">
+                          <a:scrgbClr r="0" g="0" b="0"/>
+                        </a:fillRef>
+                        <a:effectRef idx="0">
+                          <a:scrgbClr r="0" g="0" b="0"/>
+                        </a:effectRef>
+                        <a:fontRef idx="none"/>
+                      </wps:style>
+                      <wps:txbx>
+                        <w:txbxContent>
+                          <w:p>
+                            <w:pPr>
+                              <w:rPr>
+                                <w:rFonts w:ascii="Cavolini" w:hAnsi="Cavolini" w:cs="Cavolini"/>
+                                <w:color w:val="1598CB" w:themeColor="accent1" w:themeShade="BF"/>
+                                <w:sz w:val="18"/>
+                                <w:szCs w:val="18"/>
+                                <w:lang w:val="en-US"/>
+                              </w:rPr>
+                            </w:pPr>
+                            <w:r>
+                              <w:rPr>
+                                <w:rFonts w:ascii="Cavolini" w:hAnsi="Cavolini" w:cs="Cavolini"/>
+                                <w:color w:val="1598CB" w:themeColor="accent1" w:themeShade="BF"/>
+                                <w:sz w:val="18"/>
+                                <w:szCs w:val="18"/>
+                                <w:lang w:val="en-US"/>
+                              </w:rPr>
+                              <w:t>Bind Mount</w:t>
+                            </w:r>
+                            <w:r>
+                              <w:rPr>
+                                <w:noProof/>
+                                <w14:textOutline w14:w="0" w14:cap="rnd" w14:cmpd="sng" w14:algn="ctr">
+                                  <w14:noFill/>
+                                  <w14:prstDash w14:val="solid"/>
+                                  <w14:bevel/>
+                                </w14:textOutline>
+                              </w:rPr>
+                              <w:drawing>
+                                <wp:inline distT="0" distB="0" distL="0" distR="0" wp14:anchorId="4229BBA1" wp14:editId="560FF504">
+                                  <wp:extent cx="626745" cy="147955"/>
+                                  <wp:effectExtent l="0" t="0" r="0" b="0"/>
+                                  <wp:docPr id="1073741929" name="Picture 1073741929"/>
+                                  <wp:cNvGraphicFramePr>
+                                    <a:graphicFrameLocks xmlns:a="http://schemas.openxmlformats.org/drawingml/2006/main" noChangeAspect="1"/>
+                                  </wp:cNvGraphicFramePr>
+                                  <a:graphic xmlns:a="http://schemas.openxmlformats.org/drawingml/2006/main">
+                                    <a:graphicData uri="http://schemas.openxmlformats.org/drawingml/2006/picture">
+                                      <pic:pic xmlns:pic="http://schemas.openxmlformats.org/drawingml/2006/picture">
+                                        <pic:nvPicPr>
+                                          <pic:cNvPr id="1" name=""/>
+                                          <pic:cNvPicPr/>
+                                        </pic:nvPicPr>
+                                        <pic:blipFill>
+                                          <a:blip r:embed="rId65"/>
+                                          <a:stretch>
+                                            <a:fillRect/>
+                                          </a:stretch>
+                                        </pic:blipFill>
+                                        <pic:spPr>
+                                          <a:xfrm>
+                                            <a:off x="0" y="0"/>
+                                            <a:ext cx="626745" cy="147955"/>
+                                          </a:xfrm>
+                                          <a:prstGeom prst="rect">
+                                            <a:avLst/>
+                                          </a:prstGeom>
+                                        </pic:spPr>
+                                      </pic:pic>
+                                    </a:graphicData>
+                                  </a:graphic>
+                                </wp:inline>
+                              </w:drawing>
+                            </w:r>
+                          </w:p>
+                        </w:txbxContent>
+                      </wps:txbx>
+                      <wps:bodyPr rot="0" spcFirstLastPara="1" vertOverflow="overflow" horzOverflow="overflow" vert="horz" wrap="square" lIns="50800" tIns="50800" rIns="50800" bIns="50800" numCol="1" spcCol="38100" rtlCol="0" fromWordArt="0" anchor="t" anchorCtr="0" forceAA="0" compatLnSpc="1">
+                        <a:prstTxWarp prst="textNoShape">
+                          <a:avLst/>
+                        </a:prstTxWarp>
+                        <a:noAutofit/>
+                      </wps:bodyPr>
+                    </wps:wsp>
+                  </a:graphicData>
+                </a:graphic>
+                <wp14:sizeRelH relativeFrom="margin">
+                  <wp14:pctWidth>0</wp14:pctWidth>
+                </wp14:sizeRelH>
+                <wp14:sizeRelV relativeFrom="margin">
+                  <wp14:pctHeight>0</wp14:pctHeight>
+                </wp14:sizeRelV>
+              </wp:anchor>
+            </w:drawing>
+          </mc:Choice>
+          <mc:Fallback>
+            <w:pict>
+              <v:shape w14:anchorId="142A4AC6" id="Text Box 1073741924" o:spid="_x0000_s1050" type="#_x0000_t202" style="position:absolute;margin-left:86.7pt;margin-top:57.15pt;width:88.5pt;height:20.65pt;z-index:251924480;visibility:visible;mso-wrap-style:square;mso-width-percent:0;mso-height-percent:0;mso-wrap-distance-left:9pt;mso-wrap-distance-top:0;mso-wrap-distance-right:9pt;mso-wrap-distance-bottom:0;mso-position-horizontal:absolute;mso-position-horizontal-relative:text;mso-position-vertical:absolute;mso-position-vertical-relative:text;mso-width-percent:0;mso-height-percent:0;mso-width-relative:margin;mso-height-relative:margin;v-text-anchor:top" o:gfxdata="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" filled="f" stroked="f" strokeweight="1pt">
+                <v:stroke miterlimit="4"/>
+                <v:textbox inset="4pt,4pt,4pt,4pt">
+                  <w:txbxContent>
+                    <w:p>
+                      <w:pPr>
+                        <w:rPr>
+                          <w:rFonts w:ascii="Cavolini" w:hAnsi="Cavolini" w:cs="Cavolini"/>
+                          <w:color w:val="1598CB" w:themeColor="accent1" w:themeShade="BF"/>
+                          <w:sz w:val="18"/>
+                          <w:szCs w:val="18"/>
+                          <w:lang w:val="en-US"/>
+                        </w:rPr>
+                      </w:pPr>
+                      <w:r>
+                        <w:rPr>
+                          <w:rFonts w:ascii="Cavolini" w:hAnsi="Cavolini" w:cs="Cavolini"/>
+                          <w:color w:val="1598CB" w:themeColor="accent1" w:themeShade="BF"/>
+                          <w:sz w:val="18"/>
+                          <w:szCs w:val="18"/>
+                          <w:lang w:val="en-US"/>
+                        </w:rPr>
+                        <w:t>Bind Mount</w:t>
+                      </w:r>
+                      <w:r>
+                        <w:rPr>
+                          <w:noProof/>
+                          <w14:textOutline w14:w="0" w14:cap="rnd" w14:cmpd="sng" w14:algn="ctr">
+                            <w14:noFill/>
+                            <w14:prstDash w14:val="solid"/>
+                            <w14:bevel/>
+                          </w14:textOutline>
+                        </w:rPr>
+                        <w:drawing>
+                          <wp:inline distT="0" distB="0" distL="0" distR="0" wp14:anchorId="4229BBA1" wp14:editId="560FF504">
+                            <wp:extent cx="626745" cy="147955"/>
+                            <wp:effectExtent l="0" t="0" r="0" b="0"/>
+                            <wp:docPr id="1073741929" name="Picture 1073741929"/>
+                            <wp:cNvGraphicFramePr>
+                              <a:graphicFrameLocks xmlns:a="http://schemas.openxmlformats.org/drawingml/2006/main" noChangeAspect="1"/>
+                            </wp:cNvGraphicFramePr>
+                            <a:graphic xmlns:a="http://schemas.openxmlformats.org/drawingml/2006/main">
+                              <a:graphicData uri="http://schemas.openxmlformats.org/drawingml/2006/picture">
+                                <pic:pic xmlns:pic="http://schemas.openxmlformats.org/drawingml/2006/picture">
+                                  <pic:nvPicPr>
+                                    <pic:cNvPr id="1" name=""/>
+                                    <pic:cNvPicPr/>
+                                  </pic:nvPicPr>
+                                  <pic:blipFill>
+                                    <a:blip r:embed="rId65"/>
+                                    <a:stretch>
+                                      <a:fillRect/>
+                                    </a:stretch>
+                                  </pic:blipFill>
+                                  <pic:spPr>
+                                    <a:xfrm>
+                                      <a:off x="0" y="0"/>
+                                      <a:ext cx="626745" cy="147955"/>
+                                    </a:xfrm>
+                                    <a:prstGeom prst="rect">
+                                      <a:avLst/>
+                                    </a:prstGeom>
+                                  </pic:spPr>
+                                </pic:pic>
+                              </a:graphicData>
+                            </a:graphic>
+                          </wp:inline>
+                        </w:drawing>
+                      </w:r>
+                    </w:p>
+                  </w:txbxContent>
+                </v:textbox>
+              </v:shape>
+            </w:pict>
+          </mc:Fallback>
+        </mc:AlternateContent>
+      </w:r>
+      <w:r>
+        <w:rPr>
+          <w:noProof/>
+          <w14:textOutline w14:w="0" w14:cap="rnd" w14:cmpd="sng" w14:algn="ctr">
+            <w14:noFill/>
+            <w14:prstDash w14:val="solid"/>
+            <w14:bevel/>
+          </w14:textOutline>
+        </w:rPr>
+        <mc:AlternateContent>
+          <mc:Choice Requires="wps">
+            <w:drawing>
+              <wp:anchor distT="0" distB="0" distL="114300" distR="114300" simplePos="0" relativeHeight="251922432" behindDoc="0" locked="0" layoutInCell="1" allowOverlap="1" wp14:anchorId="47116ADD" wp14:editId="027652F4">
+                <wp:simplePos x="0" y="0"/>
+                <wp:positionH relativeFrom="column">
+                  <wp:posOffset>2893572</wp:posOffset>
+                </wp:positionH>
+                <wp:positionV relativeFrom="paragraph">
+                  <wp:posOffset>986606</wp:posOffset>
+                </wp:positionV>
+                <wp:extent cx="1123950" cy="262255"/>
+                <wp:effectExtent l="0" t="0" r="0" b="0"/>
+                <wp:wrapNone/>
+                <wp:docPr id="1073741922" name="Text Box 1073741922"/>
+                <wp:cNvGraphicFramePr/>
+                <a:graphic xmlns:a="http://schemas.openxmlformats.org/drawingml/2006/main">
+                  <a:graphicData uri="http://schemas.microsoft.com/office/word/2010/wordprocessingShape">
+                    <wps:wsp>
+                      <wps:cNvSpPr txBox="1"/>
+                      <wps:spPr>
+                        <a:xfrm>
+                          <a:off x="0" y="0"/>
+                          <a:ext cx="1123950" cy="262255"/>
+                        </a:xfrm>
+                        <a:prstGeom prst="rect">
+                          <a:avLst/>
+                        </a:prstGeom>
+                        <a:noFill/>
+                        <a:ln w="12700" cap="flat">
+                          <a:noFill/>
+                          <a:miter lim="400000"/>
+                        </a:ln>
+                        <a:effectLst/>
+                        <a:sp3d/>
+                      </wps:spPr>
+                      <wps:style>
+                        <a:lnRef idx="0">
+                          <a:scrgbClr r="0" g="0" b="0"/>
+                        </a:lnRef>
+                        <a:fillRef idx="0">
+                          <a:scrgbClr r="0" g="0" b="0"/>
+                        </a:fillRef>
+                        <a:effectRef idx="0">
+                          <a:scrgbClr r="0" g="0" b="0"/>
+                        </a:effectRef>
+                        <a:fontRef idx="none"/>
+                      </wps:style>
+                      <wps:txbx>
+                        <w:txbxContent>
+                          <w:p>
+                            <w:pPr>
+                              <w:rPr>
+                                <w:rFonts w:ascii="Cavolini" w:hAnsi="Cavolini" w:cs="Cavolini"/>
+                                <w:color w:val="1598CB" w:themeColor="accent1" w:themeShade="BF"/>
+                                <w:sz w:val="18"/>
+                                <w:szCs w:val="18"/>
+                                <w:lang w:val="en-US"/>
+                              </w:rPr>
+                            </w:pPr>
+                            <w:r>
+                              <w:rPr>
+                                <w:rFonts w:ascii="Cavolini" w:hAnsi="Cavolini" w:cs="Cavolini"/>
+                                <w:color w:val="1598CB" w:themeColor="accent1" w:themeShade="BF"/>
+                                <w:sz w:val="18"/>
+                                <w:szCs w:val="18"/>
+                                <w:lang w:val="en-US"/>
+                              </w:rPr>
+                              <w:t>Volume</w:t>
+                            </w:r>
+                            <w:r>
+                              <w:rPr>
+                                <w:noProof/>
+                                <w14:textOutline w14:w="0" w14:cap="rnd" w14:cmpd="sng" w14:algn="ctr">
+                                  <w14:noFill/>
+                                  <w14:prstDash w14:val="solid"/>
+                                  <w14:bevel/>
+                                </w14:textOutline>
+                              </w:rPr>
+                              <w:drawing>
+                                <wp:inline distT="0" distB="0" distL="0" distR="0" wp14:anchorId="0BAE878D" wp14:editId="4192EBC3">
+                                  <wp:extent cx="626745" cy="147955"/>
+                                  <wp:effectExtent l="0" t="0" r="0" b="0"/>
+                                  <wp:docPr id="1073741930" name="Picture 1073741930"/>
+                                  <wp:cNvGraphicFramePr>
+                                    <a:graphicFrameLocks xmlns:a="http://schemas.openxmlformats.org/drawingml/2006/main" noChangeAspect="1"/>
+                                  </wp:cNvGraphicFramePr>
+                                  <a:graphic xmlns:a="http://schemas.openxmlformats.org/drawingml/2006/main">
+                                    <a:graphicData uri="http://schemas.openxmlformats.org/drawingml/2006/picture">
+                                      <pic:pic xmlns:pic="http://schemas.openxmlformats.org/drawingml/2006/picture">
+                                        <pic:nvPicPr>
+                                          <pic:cNvPr id="1" name=""/>
+                                          <pic:cNvPicPr/>
+                                        </pic:nvPicPr>
+                                        <pic:blipFill>
+                                          <a:blip r:embed="rId65"/>
+                                          <a:stretch>
+                                            <a:fillRect/>
+                                          </a:stretch>
+                                        </pic:blipFill>
+                                        <pic:spPr>
+                                          <a:xfrm>
+                                            <a:off x="0" y="0"/>
+                                            <a:ext cx="626745" cy="147955"/>
+                                          </a:xfrm>
+                                          <a:prstGeom prst="rect">
+                                            <a:avLst/>
+                                          </a:prstGeom>
+                                        </pic:spPr>
+                                      </pic:pic>
+                                    </a:graphicData>
+                                  </a:graphic>
+                                </wp:inline>
+                              </w:drawing>
+                            </w:r>
+                          </w:p>
+                        </w:txbxContent>
+                      </wps:txbx>
+                      <wps:bodyPr rot="0" spcFirstLastPara="1" vertOverflow="overflow" horzOverflow="overflow" vert="horz" wrap="square" lIns="50800" tIns="50800" rIns="50800" bIns="50800" numCol="1" spcCol="38100" rtlCol="0" fromWordArt="0" anchor="t" anchorCtr="0" forceAA="0" compatLnSpc="1">
+                        <a:prstTxWarp prst="textNoShape">
+                          <a:avLst/>
+                        </a:prstTxWarp>
+                        <a:noAutofit/>
+                      </wps:bodyPr>
+                    </wps:wsp>
+                  </a:graphicData>
+                </a:graphic>
+                <wp14:sizeRelH relativeFrom="margin">
+                  <wp14:pctWidth>0</wp14:pctWidth>
+                </wp14:sizeRelH>
+                <wp14:sizeRelV relativeFrom="margin">
+                  <wp14:pctHeight>0</wp14:pctHeight>
+                </wp14:sizeRelV>
+              </wp:anchor>
+            </w:drawing>
+          </mc:Choice>
+          <mc:Fallback>
+            <w:pict>
+              <v:shape w14:anchorId="47116ADD" id="Text Box 1073741922" o:spid="_x0000_s1051" type="#_x0000_t202" style="position:absolute;margin-left:227.85pt;margin-top:77.7pt;width:88.5pt;height:20.65pt;z-index:251922432;visibility:visible;mso-wrap-style:square;mso-width-percent:0;mso-height-percent:0;mso-wrap-distance-left:9pt;mso-wrap-distance-top:0;mso-wrap-distance-right:9pt;mso-wrap-distance-bottom:0;mso-position-horizontal:absolute;mso-position-horizontal-relative:text;mso-position-vertical:absolute;mso-position-vertical-relative:text;mso-width-percent:0;mso-height-percent:0;mso-width-relative:margin;mso-height-relative:margin;v-text-anchor:top" o:gfxdata="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" filled="f" stroked="f" strokeweight="1pt">
+                <v:stroke miterlimit="4"/>
+                <v:textbox inset="4pt,4pt,4pt,4pt">
+                  <w:txbxContent>
+                    <w:p>
+                      <w:pPr>
+                        <w:rPr>
+                          <w:rFonts w:ascii="Cavolini" w:hAnsi="Cavolini" w:cs="Cavolini"/>
+                          <w:color w:val="1598CB" w:themeColor="accent1" w:themeShade="BF"/>
+                          <w:sz w:val="18"/>
+                          <w:szCs w:val="18"/>
+                          <w:lang w:val="en-US"/>
+                        </w:rPr>
+                      </w:pPr>
+                      <w:r>
+                        <w:rPr>
+                          <w:rFonts w:ascii="Cavolini" w:hAnsi="Cavolini" w:cs="Cavolini"/>
+                          <w:color w:val="1598CB" w:themeColor="accent1" w:themeShade="BF"/>
+                          <w:sz w:val="18"/>
+                          <w:szCs w:val="18"/>
+                          <w:lang w:val="en-US"/>
+                        </w:rPr>
+                        <w:t>Volume</w:t>
+                      </w:r>
+                      <w:r>
+                        <w:rPr>
+                          <w:noProof/>
+                          <w14:textOutline w14:w="0" w14:cap="rnd" w14:cmpd="sng" w14:algn="ctr">
+                            <w14:noFill/>
+                            <w14:prstDash w14:val="solid"/>
+                            <w14:bevel/>
+                          </w14:textOutline>
+                        </w:rPr>
+                        <w:drawing>
+                          <wp:inline distT="0" distB="0" distL="0" distR="0" wp14:anchorId="0BAE878D" wp14:editId="4192EBC3">
+                            <wp:extent cx="626745" cy="147955"/>
+                            <wp:effectExtent l="0" t="0" r="0" b="0"/>
+                            <wp:docPr id="1073741930" name="Picture 1073741930"/>
+                            <wp:cNvGraphicFramePr>
+                              <a:graphicFrameLocks xmlns:a="http://schemas.openxmlformats.org/drawingml/2006/main" noChangeAspect="1"/>
+                            </wp:cNvGraphicFramePr>
+                            <a:graphic xmlns:a="http://schemas.openxmlformats.org/drawingml/2006/main">
+                              <a:graphicData uri="http://schemas.openxmlformats.org/drawingml/2006/picture">
+                                <pic:pic xmlns:pic="http://schemas.openxmlformats.org/drawingml/2006/picture">
+                                  <pic:nvPicPr>
+                                    <pic:cNvPr id="1" name=""/>
+                                    <pic:cNvPicPr/>
+                                  </pic:nvPicPr>
+                                  <pic:blipFill>
+                                    <a:blip r:embed="rId65"/>
+                                    <a:stretch>
+                                      <a:fillRect/>
+                                    </a:stretch>
+                                  </pic:blipFill>
+                                  <pic:spPr>
+                                    <a:xfrm>
+                                      <a:off x="0" y="0"/>
+                                      <a:ext cx="626745" cy="147955"/>
+                                    </a:xfrm>
+                                    <a:prstGeom prst="rect">
+                                      <a:avLst/>
+                                    </a:prstGeom>
+                                  </pic:spPr>
+                                </pic:pic>
+                              </a:graphicData>
+                            </a:graphic>
+                          </wp:inline>
+                        </w:drawing>
+                      </w:r>
+                    </w:p>
+                  </w:txbxContent>
+                </v:textbox>
+              </v:shape>
+            </w:pict>
+          </mc:Fallback>
+        </mc:AlternateContent>
+      </w:r>
+      <w:r>
+        <w:rPr>
+          <w:noProof/>
+          <w14:textOutline w14:w="0" w14:cap="rnd" w14:cmpd="sng" w14:algn="ctr">
+            <w14:noFill/>
+            <w14:prstDash w14:val="solid"/>
+            <w14:bevel/>
+          </w14:textOutline>
+        </w:rPr>
+        <mc:AlternateContent>
+          <mc:Choice Requires="wps">
+            <w:drawing>
+              <wp:anchor distT="0" distB="0" distL="114300" distR="114300" simplePos="0" relativeHeight="251920384" behindDoc="0" locked="0" layoutInCell="1" allowOverlap="1" wp14:anchorId="13990AB6" wp14:editId="2B3C4FF5">
+                <wp:simplePos x="0" y="0"/>
+                <wp:positionH relativeFrom="column">
+                  <wp:posOffset>4281375</wp:posOffset>
+                </wp:positionH>
+                <wp:positionV relativeFrom="paragraph">
+                  <wp:posOffset>554847</wp:posOffset>
+                </wp:positionV>
+                <wp:extent cx="1123950" cy="262255"/>
+                <wp:effectExtent l="0" t="0" r="0" b="0"/>
+                <wp:wrapNone/>
+                <wp:docPr id="1073741920" name="Text Box 1073741920"/>
+                <wp:cNvGraphicFramePr/>
+                <a:graphic xmlns:a="http://schemas.openxmlformats.org/drawingml/2006/main">
+                  <a:graphicData uri="http://schemas.microsoft.com/office/word/2010/wordprocessingShape">
+                    <wps:wsp>
+                      <wps:cNvSpPr txBox="1"/>
+                      <wps:spPr>
+                        <a:xfrm>
+                          <a:off x="0" y="0"/>
+                          <a:ext cx="1123950" cy="262255"/>
+                        </a:xfrm>
+                        <a:prstGeom prst="rect">
+                          <a:avLst/>
+                        </a:prstGeom>
+                        <a:noFill/>
+                        <a:ln w="12700" cap="flat">
+                          <a:noFill/>
+                          <a:miter lim="400000"/>
+                        </a:ln>
+                        <a:effectLst/>
+                        <a:sp3d/>
+                      </wps:spPr>
+                      <wps:style>
+                        <a:lnRef idx="0">
+                          <a:scrgbClr r="0" g="0" b="0"/>
+                        </a:lnRef>
+                        <a:fillRef idx="0">
+                          <a:scrgbClr r="0" g="0" b="0"/>
+                        </a:fillRef>
+                        <a:effectRef idx="0">
+                          <a:scrgbClr r="0" g="0" b="0"/>
+                        </a:effectRef>
+                        <a:fontRef idx="none"/>
+                      </wps:style>
+                      <wps:txbx>
+                        <w:txbxContent>
+                          <w:p>
+                            <w:pPr>
+                              <w:rPr>
+                                <w:rFonts w:ascii="Cavolini" w:hAnsi="Cavolini" w:cs="Cavolini"/>
+                                <w:color w:val="1598CB" w:themeColor="accent1" w:themeShade="BF"/>
+                                <w:sz w:val="18"/>
+                                <w:szCs w:val="18"/>
+                                <w:lang w:val="en-US"/>
+                              </w:rPr>
+                            </w:pPr>
+                            <w:proofErr w:type="spellStart"/>
+                            <w:r>
+                              <w:rPr>
+                                <w:rFonts w:ascii="Cavolini" w:hAnsi="Cavolini" w:cs="Cavolini"/>
+                                <w:color w:val="1598CB" w:themeColor="accent1" w:themeShade="BF"/>
+                                <w:sz w:val="18"/>
+                                <w:szCs w:val="18"/>
+                                <w:lang w:val="en-US"/>
+                              </w:rPr>
+                              <w:t>Tmpfs</w:t>
+                            </w:r>
+                            <w:proofErr w:type="spellEnd"/>
+                            <w:r>
+                              <w:rPr>
+                                <w:rFonts w:ascii="Cavolini" w:hAnsi="Cavolini" w:cs="Cavolini"/>
+                                <w:color w:val="1598CB" w:themeColor="accent1" w:themeShade="BF"/>
+                                <w:sz w:val="18"/>
+                                <w:szCs w:val="18"/>
+                                <w:lang w:val="en-US"/>
+                              </w:rPr>
+                              <w:t xml:space="preserve"> mount</w:t>
+                            </w:r>
+                            <w:r>
+                              <w:rPr>
+                                <w:noProof/>
+                                <w14:textOutline w14:w="0" w14:cap="rnd" w14:cmpd="sng" w14:algn="ctr">
+                                  <w14:noFill/>
+                                  <w14:prstDash w14:val="solid"/>
+                                  <w14:bevel/>
+                                </w14:textOutline>
+                              </w:rPr>
+                              <w:drawing>
+                                <wp:inline distT="0" distB="0" distL="0" distR="0" wp14:anchorId="6FDD949E" wp14:editId="229B6132">
+                                  <wp:extent cx="626745" cy="147955"/>
+                                  <wp:effectExtent l="0" t="0" r="0" b="0"/>
+                                  <wp:docPr id="1073741931" name="Picture 1073741931"/>
+                                  <wp:cNvGraphicFramePr>
+                                    <a:graphicFrameLocks xmlns:a="http://schemas.openxmlformats.org/drawingml/2006/main" noChangeAspect="1"/>
+                                  </wp:cNvGraphicFramePr>
+                                  <a:graphic xmlns:a="http://schemas.openxmlformats.org/drawingml/2006/main">
+                                    <a:graphicData uri="http://schemas.openxmlformats.org/drawingml/2006/picture">
+                                      <pic:pic xmlns:pic="http://schemas.openxmlformats.org/drawingml/2006/picture">
+                                        <pic:nvPicPr>
+                                          <pic:cNvPr id="1" name=""/>
+                                          <pic:cNvPicPr/>
+                                        </pic:nvPicPr>
+                                        <pic:blipFill>
+                                          <a:blip r:embed="rId65"/>
+                                          <a:stretch>
+                                            <a:fillRect/>
+                                          </a:stretch>
+                                        </pic:blipFill>
+                                        <pic:spPr>
+                                          <a:xfrm>
+                                            <a:off x="0" y="0"/>
+                                            <a:ext cx="626745" cy="147955"/>
+                                          </a:xfrm>
+                                          <a:prstGeom prst="rect">
+                                            <a:avLst/>
+                                          </a:prstGeom>
+                                        </pic:spPr>
+                                      </pic:pic>
+                                    </a:graphicData>
+                                  </a:graphic>
+                                </wp:inline>
+                              </w:drawing>
+                            </w:r>
+                          </w:p>
+                        </w:txbxContent>
+                      </wps:txbx>
+                      <wps:bodyPr rot="0" spcFirstLastPara="1" vertOverflow="overflow" horzOverflow="overflow" vert="horz" wrap="square" lIns="50800" tIns="50800" rIns="50800" bIns="50800" numCol="1" spcCol="38100" rtlCol="0" fromWordArt="0" anchor="t" anchorCtr="0" forceAA="0" compatLnSpc="1">
+                        <a:prstTxWarp prst="textNoShape">
+                          <a:avLst/>
+                        </a:prstTxWarp>
+                        <a:noAutofit/>
+                      </wps:bodyPr>
+                    </wps:wsp>
+                  </a:graphicData>
+                </a:graphic>
+                <wp14:sizeRelH relativeFrom="margin">
+                  <wp14:pctWidth>0</wp14:pctWidth>
+                </wp14:sizeRelH>
+                <wp14:sizeRelV relativeFrom="margin">
+                  <wp14:pctHeight>0</wp14:pctHeight>
+                </wp14:sizeRelV>
+              </wp:anchor>
+            </w:drawing>
+          </mc:Choice>
+          <mc:Fallback>
+            <w:pict>
+              <v:shape w14:anchorId="13990AB6" id="Text Box 1073741920" o:spid="_x0000_s1052" type="#_x0000_t202" style="position:absolute;margin-left:337.1pt;margin-top:43.7pt;width:88.5pt;height:20.65pt;z-index:251920384;visibility:visible;mso-wrap-style:square;mso-width-percent:0;mso-height-percent:0;mso-wrap-distance-left:9pt;mso-wrap-distance-top:0;mso-wrap-distance-right:9pt;mso-wrap-distance-bottom:0;mso-position-horizontal:absolute;mso-position-horizontal-relative:text;mso-position-vertical:absolute;mso-position-vertical-relative:text;mso-width-percent:0;mso-height-percent:0;mso-width-relative:margin;mso-height-relative:margin;v-text-anchor:top" o:gfxdata="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" filled="f" stroked="f" strokeweight="1pt">
+                <v:stroke miterlimit="4"/>
+                <v:textbox inset="4pt,4pt,4pt,4pt">
+                  <w:txbxContent>
+                    <w:p>
+                      <w:pPr>
+                        <w:rPr>
+                          <w:rFonts w:ascii="Cavolini" w:hAnsi="Cavolini" w:cs="Cavolini"/>
+                          <w:color w:val="1598CB" w:themeColor="accent1" w:themeShade="BF"/>
+                          <w:sz w:val="18"/>
+                          <w:szCs w:val="18"/>
+                          <w:lang w:val="en-US"/>
+                        </w:rPr>
+                      </w:pPr>
+                      <w:proofErr w:type="spellStart"/>
+                      <w:r>
+                        <w:rPr>
+                          <w:rFonts w:ascii="Cavolini" w:hAnsi="Cavolini" w:cs="Cavolini"/>
+                          <w:color w:val="1598CB" w:themeColor="accent1" w:themeShade="BF"/>
+                          <w:sz w:val="18"/>
+                          <w:szCs w:val="18"/>
+                          <w:lang w:val="en-US"/>
+                        </w:rPr>
+                        <w:t>Tmpfs</w:t>
+                      </w:r>
+                      <w:proofErr w:type="spellEnd"/>
+                      <w:r>
+                        <w:rPr>
+                          <w:rFonts w:ascii="Cavolini" w:hAnsi="Cavolini" w:cs="Cavolini"/>
+                          <w:color w:val="1598CB" w:themeColor="accent1" w:themeShade="BF"/>
+                          <w:sz w:val="18"/>
+                          <w:szCs w:val="18"/>
+                          <w:lang w:val="en-US"/>
+                        </w:rPr>
+                        <w:t xml:space="preserve"> mount</w:t>
+                      </w:r>
+                      <w:r>
+                        <w:rPr>
+                          <w:noProof/>
+                          <w14:textOutline w14:w="0" w14:cap="rnd" w14:cmpd="sng" w14:algn="ctr">
+                            <w14:noFill/>
+                            <w14:prstDash w14:val="solid"/>
+                            <w14:bevel/>
+                          </w14:textOutline>
+                        </w:rPr>
+                        <w:drawing>
+                          <wp:inline distT="0" distB="0" distL="0" distR="0" wp14:anchorId="6FDD949E" wp14:editId="229B6132">
+                            <wp:extent cx="626745" cy="147955"/>
+                            <wp:effectExtent l="0" t="0" r="0" b="0"/>
+                            <wp:docPr id="1073741931" name="Picture 1073741931"/>
+                            <wp:cNvGraphicFramePr>
+                              <a:graphicFrameLocks xmlns:a="http://schemas.openxmlformats.org/drawingml/2006/main" noChangeAspect="1"/>
+                            </wp:cNvGraphicFramePr>
+                            <a:graphic xmlns:a="http://schemas.openxmlformats.org/drawingml/2006/main">
+                              <a:graphicData uri="http://schemas.openxmlformats.org/drawingml/2006/picture">
+                                <pic:pic xmlns:pic="http://schemas.openxmlformats.org/drawingml/2006/picture">
+                                  <pic:nvPicPr>
+                                    <pic:cNvPr id="1" name=""/>
+                                    <pic:cNvPicPr/>
+                                  </pic:nvPicPr>
+                                  <pic:blipFill>
+                                    <a:blip r:embed="rId65"/>
+                                    <a:stretch>
+                                      <a:fillRect/>
+                                    </a:stretch>
+                                  </pic:blipFill>
+                                  <pic:spPr>
+                                    <a:xfrm>
+                                      <a:off x="0" y="0"/>
+                                      <a:ext cx="626745" cy="147955"/>
+                                    </a:xfrm>
+                                    <a:prstGeom prst="rect">
+                                      <a:avLst/>
+                                    </a:prstGeom>
+                                  </pic:spPr>
+                                </pic:pic>
+                              </a:graphicData>
+                            </a:graphic>
+                          </wp:inline>
+                        </w:drawing>
+                      </w:r>
+                    </w:p>
+                  </w:txbxContent>
+                </v:textbox>
+              </v:shape>
+            </w:pict>
+          </mc:Fallback>
+        </mc:AlternateContent>
+      </w:r>
+      <w:r>
+        <w:rPr>
+          <w:noProof/>
+          <w14:textOutline w14:w="0" w14:cap="rnd" w14:cmpd="sng" w14:algn="ctr">
+            <w14:noFill/>
+            <w14:prstDash w14:val="solid"/>
+            <w14:bevel/>
+          </w14:textOutline>
+        </w:rPr>
+        <mc:AlternateContent>
+          <mc:Choice Requires="wps">
+            <w:drawing>
+              <wp:anchor distT="0" distB="0" distL="114300" distR="114300" simplePos="0" relativeHeight="251899904" behindDoc="0" locked="0" layoutInCell="1" allowOverlap="1" wp14:anchorId="5CDA25B0" wp14:editId="42C294CF">
+                <wp:simplePos x="0" y="0"/>
+                <wp:positionH relativeFrom="column">
+                  <wp:posOffset>2424430</wp:posOffset>
+                </wp:positionH>
+                <wp:positionV relativeFrom="paragraph">
+                  <wp:posOffset>598805</wp:posOffset>
+                </wp:positionV>
+                <wp:extent cx="73660" cy="73660"/>
+                <wp:effectExtent l="0" t="0" r="2540" b="2540"/>
+                <wp:wrapNone/>
+                <wp:docPr id="1073741835" name="Oval 1073741835"/>
+                <wp:cNvGraphicFramePr/>
+                <a:graphic xmlns:a="http://schemas.openxmlformats.org/drawingml/2006/main">
+                  <a:graphicData uri="http://schemas.microsoft.com/office/word/2010/wordprocessingShape">
+                    <wps:wsp>
+                      <wps:cNvSpPr/>
+                      <wps:spPr>
+                        <a:xfrm>
+                          <a:off x="0" y="0"/>
+                          <a:ext cx="73660" cy="73660"/>
+                        </a:xfrm>
+                        <a:prstGeom prst="ellipse">
+                          <a:avLst/>
+                        </a:prstGeom>
+                        <a:solidFill>
+                          <a:schemeClr val="accent1">
+                            <a:lumMod val="75000"/>
+                          </a:schemeClr>
+                        </a:solidFill>
+                        <a:ln w="12700" cap="flat">
+                          <a:noFill/>
+                          <a:miter lim="400000"/>
+                        </a:ln>
+                        <a:effectLst/>
+                        <a:sp3d/>
+                      </wps:spPr>
+                      <wps:style>
+                        <a:lnRef idx="0">
+                          <a:scrgbClr r="0" g="0" b="0"/>
+                        </a:lnRef>
+                        <a:fillRef idx="0">
+                          <a:scrgbClr r="0" g="0" b="0"/>
+                        </a:fillRef>
+                        <a:effectRef idx="0">
+                          <a:scrgbClr r="0" g="0" b="0"/>
+                        </a:effectRef>
+                        <a:fontRef idx="none"/>
+                      </wps:style>
+                      <wps:bodyPr rot="0" spcFirstLastPara="1" vertOverflow="overflow" horzOverflow="overflow" vert="horz" wrap="square" lIns="50800" tIns="50800" rIns="50800" bIns="50800" numCol="1" spcCol="38100" rtlCol="0" fromWordArt="0" anchor="ctr" anchorCtr="0" forceAA="0" compatLnSpc="1">
+                        <a:prstTxWarp prst="textNoShape">
+                          <a:avLst/>
+                        </a:prstTxWarp>
+                        <a:noAutofit/>
+                      </wps:bodyPr>
+                    </wps:wsp>
+                  </a:graphicData>
+                </a:graphic>
+                <wp14:sizeRelH relativeFrom="margin">
+                  <wp14:pctWidth>0</wp14:pctWidth>
+                </wp14:sizeRelH>
+                <wp14:sizeRelV relativeFrom="margin">
+                  <wp14:pctHeight>0</wp14:pctHeight>
+                </wp14:sizeRelV>
+              </wp:anchor>
+            </w:drawing>
+          </mc:Choice>
+          <mc:Fallback>
+            <w:pict>
+              <v:oval w14:anchorId="1B18E96E" id="Oval 1073741835" o:spid="_x0000_s1026" style="position:absolute;margin-left:190.9pt;margin-top:47.15pt;width:5.8pt;height:5.8pt;z-index:251899904;visibility:visible;mso-wrap-style:square;mso-width-percent:0;mso-height-percent:0;mso-wrap-distance-left:9pt;mso-wrap-distance-top:0;mso-wrap-distance-right:9pt;mso-wrap-distance-bottom:0;mso-position-horizontal:absolute;mso-position-horizontal-relative:text;mso-position-vertical:absolute;mso-position-vertical-relative:text;mso-width-percent:0;mso-height-percent:0;mso-width-relative:margin;mso-height-relative:margin;v-text-anchor:middle" o:gfxdata="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" fillcolor="#1598cb [2404]" stroked="f" strokeweight="1pt">
+                <v:stroke miterlimit="4" joinstyle="miter"/>
+                <v:textbox inset="4pt,4pt,4pt,4pt"/>
+              </v:oval>
+            </w:pict>
+          </mc:Fallback>
+        </mc:AlternateContent>
+      </w:r>
+      <w:r>
+        <w:rPr>
+          <w:noProof/>
+          <w14:textOutline w14:w="0" w14:cap="rnd" w14:cmpd="sng" w14:algn="ctr">
+            <w14:noFill/>
+            <w14:prstDash w14:val="solid"/>
+            <w14:bevel/>
+          </w14:textOutline>
+        </w:rPr>
+        <mc:AlternateContent>
+          <mc:Choice Requires="wps">
+            <w:drawing>
+              <wp:anchor distT="0" distB="0" distL="114300" distR="114300" simplePos="0" relativeHeight="251908096" behindDoc="0" locked="0" layoutInCell="1" allowOverlap="1" wp14:anchorId="5963CE79" wp14:editId="0337207B">
+                <wp:simplePos x="0" y="0"/>
+                <wp:positionH relativeFrom="column">
+                  <wp:posOffset>1252855</wp:posOffset>
+                </wp:positionH>
+                <wp:positionV relativeFrom="paragraph">
+                  <wp:posOffset>1883410</wp:posOffset>
+                </wp:positionV>
+                <wp:extent cx="1123950" cy="262255"/>
+                <wp:effectExtent l="0" t="0" r="0" b="0"/>
+                <wp:wrapNone/>
+                <wp:docPr id="1073741885" name="Text Box 1073741885"/>
+                <wp:cNvGraphicFramePr/>
+                <a:graphic xmlns:a="http://schemas.openxmlformats.org/drawingml/2006/main">
+                  <a:graphicData uri="http://schemas.microsoft.com/office/word/2010/wordprocessingShape">
+                    <wps:wsp>
+                      <wps:cNvSpPr txBox="1"/>
+                      <wps:spPr>
+                        <a:xfrm>
+                          <a:off x="0" y="0"/>
+                          <a:ext cx="1123950" cy="262255"/>
+                        </a:xfrm>
+                        <a:prstGeom prst="rect">
+                          <a:avLst/>
+                        </a:prstGeom>
+                        <a:noFill/>
+                        <a:ln w="12700" cap="flat">
+                          <a:noFill/>
+                          <a:miter lim="400000"/>
+                        </a:ln>
+                        <a:effectLst/>
+                        <a:sp3d/>
+                      </wps:spPr>
+                      <wps:style>
+                        <a:lnRef idx="0">
+                          <a:scrgbClr r="0" g="0" b="0"/>
+                        </a:lnRef>
+                        <a:fillRef idx="0">
+                          <a:scrgbClr r="0" g="0" b="0"/>
+                        </a:fillRef>
+                        <a:effectRef idx="0">
+                          <a:scrgbClr r="0" g="0" b="0"/>
+                        </a:effectRef>
+                        <a:fontRef idx="none"/>
+                      </wps:style>
+                      <wps:txbx>
+                        <w:txbxContent>
+                          <w:p>
+                            <w:pPr>
+                              <w:rPr>
+                                <w:rFonts w:ascii="Cavolini" w:hAnsi="Cavolini" w:cs="Cavolini"/>
+                                <w:color w:val="1598CB" w:themeColor="accent1" w:themeShade="BF"/>
+                                <w:sz w:val="18"/>
+                                <w:szCs w:val="18"/>
+                                <w:lang w:val="en-US"/>
+                              </w:rPr>
+                            </w:pPr>
+                            <w:r>
+                              <w:rPr>
+                                <w:rFonts w:ascii="Cavolini" w:hAnsi="Cavolini" w:cs="Cavolini"/>
+                                <w:color w:val="1598CB" w:themeColor="accent1" w:themeShade="BF"/>
+                                <w:sz w:val="18"/>
+                                <w:szCs w:val="18"/>
+                                <w:lang w:val="en-US"/>
+                              </w:rPr>
+                              <w:t>Docker Area</w:t>
+                            </w:r>
+                          </w:p>
+                        </w:txbxContent>
+                      </wps:txbx>
+                      <wps:bodyPr rot="0" spcFirstLastPara="1" vertOverflow="overflow" horzOverflow="overflow" vert="horz" wrap="square" lIns="50800" tIns="50800" rIns="50800" bIns="50800" numCol="1" spcCol="38100" rtlCol="0" fromWordArt="0" anchor="t" anchorCtr="0" forceAA="0" compatLnSpc="1">
+                        <a:prstTxWarp prst="textNoShape">
+                          <a:avLst/>
+                        </a:prstTxWarp>
+                        <a:noAutofit/>
+                      </wps:bodyPr>
+                    </wps:wsp>
+                  </a:graphicData>
+                </a:graphic>
+                <wp14:sizeRelH relativeFrom="margin">
+                  <wp14:pctWidth>0</wp14:pctWidth>
+                </wp14:sizeRelH>
+                <wp14:sizeRelV relativeFrom="margin">
+                  <wp14:pctHeight>0</wp14:pctHeight>
+                </wp14:sizeRelV>
+              </wp:anchor>
+            </w:drawing>
+          </mc:Choice>
+          <mc:Fallback>
+            <w:pict>
+              <v:shape w14:anchorId="5963CE79" id="Text Box 1073741885" o:spid="_x0000_s1053" type="#_x0000_t202" style="position:absolute;margin-left:98.65pt;margin-top:148.3pt;width:88.5pt;height:20.65pt;z-index:251908096;visibility:visible;mso-wrap-style:square;mso-width-percent:0;mso-height-percent:0;mso-wrap-distance-left:9pt;mso-wrap-distance-top:0;mso-wrap-distance-right:9pt;mso-wrap-distance-bottom:0;mso-position-horizontal:absolute;mso-position-horizontal-relative:text;mso-position-vertical:absolute;mso-position-vertical-relative:text;mso-width-percent:0;mso-height-percent:0;mso-width-relative:margin;mso-height-relative:margin;v-text-anchor:top" o:gfxdata="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" filled="f" stroked="f" strokeweight="1pt">
+                <v:stroke miterlimit="4"/>
+                <v:textbox inset="4pt,4pt,4pt,4pt">
+                  <w:txbxContent>
+                    <w:p>
+                      <w:pPr>
+                        <w:rPr>
+                          <w:rFonts w:ascii="Cavolini" w:hAnsi="Cavolini" w:cs="Cavolini"/>
+                          <w:color w:val="1598CB" w:themeColor="accent1" w:themeShade="BF"/>
+                          <w:sz w:val="18"/>
+                          <w:szCs w:val="18"/>
+                          <w:lang w:val="en-US"/>
+                        </w:rPr>
+                      </w:pPr>
+                      <w:r>
+                        <w:rPr>
+                          <w:rFonts w:ascii="Cavolini" w:hAnsi="Cavolini" w:cs="Cavolini"/>
+                          <w:color w:val="1598CB" w:themeColor="accent1" w:themeShade="BF"/>
+                          <w:sz w:val="18"/>
+                          <w:szCs w:val="18"/>
+                          <w:lang w:val="en-US"/>
+                        </w:rPr>
+                        <w:t>Docker Area</w:t>
+                      </w:r>
+                    </w:p>
+                  </w:txbxContent>
+                </v:textbox>
+              </v:shape>
+            </w:pict>
+          </mc:Fallback>
+        </mc:AlternateContent>
+      </w:r>
+      <w:r>
+        <w:rPr>
+          <w:noProof/>
+          <w14:textOutline w14:w="0" w14:cap="rnd" w14:cmpd="sng" w14:algn="ctr">
+            <w14:noFill/>
+            <w14:prstDash w14:val="solid"/>
+            <w14:bevel/>
+          </w14:textOutline>
+        </w:rPr>
+        <mc:AlternateContent>
+          <mc:Choice Requires="wps">
+            <w:drawing>
+              <wp:anchor distT="0" distB="0" distL="114300" distR="114300" simplePos="0" relativeHeight="251918336" behindDoc="0" locked="0" layoutInCell="1" allowOverlap="1" wp14:anchorId="515F22AE" wp14:editId="01FD1227">
+                <wp:simplePos x="0" y="0"/>
+                <wp:positionH relativeFrom="column">
+                  <wp:posOffset>3358896</wp:posOffset>
+                </wp:positionH>
+                <wp:positionV relativeFrom="paragraph">
+                  <wp:posOffset>598297</wp:posOffset>
+                </wp:positionV>
+                <wp:extent cx="924941" cy="634492"/>
+                <wp:effectExtent l="0" t="0" r="91440" b="38735"/>
+                <wp:wrapNone/>
+                <wp:docPr id="1073741919" name="Curved Connector 1073741919"/>
+                <wp:cNvGraphicFramePr/>
+                <a:graphic xmlns:a="http://schemas.openxmlformats.org/drawingml/2006/main">
+                  <a:graphicData uri="http://schemas.microsoft.com/office/word/2010/wordprocessingShape">
+                    <wps:wsp>
+                      <wps:cNvCnPr/>
+                      <wps:spPr>
+                        <a:xfrm flipH="1" flipV="1">
+                          <a:off x="0" y="0"/>
+                          <a:ext cx="924941" cy="634492"/>
+                        </a:xfrm>
+                        <a:prstGeom prst="curvedConnector3">
+                          <a:avLst>
+                            <a:gd name="adj1" fmla="val -7443"/>
+                          </a:avLst>
+                        </a:prstGeom>
+                        <a:noFill/>
+                        <a:ln w="15875" cap="flat">
+                          <a:solidFill>
+                            <a:schemeClr val="accent1">
+                              <a:lumMod val="75000"/>
+                            </a:schemeClr>
+                          </a:solidFill>
+                          <a:prstDash val="solid"/>
+                          <a:miter lim="400000"/>
+                          <a:headEnd type="triangle" w="med" len="med"/>
+                        </a:ln>
+                        <a:effectLst/>
+                        <a:sp3d/>
+                      </wps:spPr>
+                      <wps:style>
+                        <a:lnRef idx="0">
+                          <a:scrgbClr r="0" g="0" b="0"/>
+                        </a:lnRef>
+                        <a:fillRef idx="0">
+                          <a:scrgbClr r="0" g="0" b="0"/>
+                        </a:fillRef>
+                        <a:effectRef idx="0">
+                          <a:scrgbClr r="0" g="0" b="0"/>
+                        </a:effectRef>
+                        <a:fontRef idx="none"/>
+                      </wps:style>
+                      <wps:bodyPr/>
+                    </wps:wsp>
+                  </a:graphicData>
+                </a:graphic>
+                <wp14:sizeRelH relativeFrom="margin">
+                  <wp14:pctWidth>0</wp14:pctWidth>
+                </wp14:sizeRelH>
+                <wp14:sizeRelV relativeFrom="margin">
+                  <wp14:pctHeight>0</wp14:pctHeight>
+                </wp14:sizeRelV>
+              </wp:anchor>
+            </w:drawing>
+          </mc:Choice>
+          <mc:Fallback>
+            <w:pict>
+              <v:shapetype w14:anchorId="01CA7772" id="_x0000_t38" coordsize="21600,21600" o:spt="38" o:oned="t" path="m,c@0,0@1,5400@1,10800@1,16200@2,21600,21600,21600e" filled="f">
+                <v:formulas>
+                  <v:f eqn="mid #0 0"/>
+                  <v:f eqn="val #0"/>
+                  <v:f eqn="mid #0 21600"/>
+                </v:formulas>
+                <v:path arrowok="t" fillok="f" o:connecttype="none"/>
+                <v:handles>
+                  <v:h position="#0,center"/>
+                </v:handles>
+                <o:lock v:ext="edit" shapetype="t"/>
+              </v:shapetype>
+              <v:shape id="Curved Connector 1073741919" o:spid="_x0000_s1026" type="#_x0000_t38" style="position:absolute;margin-left:264.5pt;margin-top:47.1pt;width:72.85pt;height:49.95pt;flip:x y;z-index:251918336;visibility:visible;mso-wrap-style:square;mso-width-percent:0;mso-height-percent:0;mso-wrap-distance-left:9pt;mso-wrap-distance-top:0;mso-wrap-distance-right:9pt;mso-wrap-distance-bottom:0;mso-position-horizontal:absolute;mso-position-horizontal-relative:text;mso-position-vertical:absolute;mso-position-vertical-relative:text;mso-width-percent:0;mso-height-percent:0;mso-width-relative:margin;mso-height-relative:margin" o:gfxdata="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" adj="-1608" strokecolor="#1598cb [2404]" strokeweight="1.25pt">
+                <v:stroke startarrow="block" miterlimit="4" joinstyle="miter"/>
+              </v:shape>
+            </w:pict>
+          </mc:Fallback>
+        </mc:AlternateContent>
+      </w:r>
+      <w:r>
+        <w:rPr>
+          <w:noProof/>
+          <w14:textOutline w14:w="0" w14:cap="rnd" w14:cmpd="sng" w14:algn="ctr">
+            <w14:noFill/>
+            <w14:prstDash w14:val="solid"/>
+            <w14:bevel/>
+          </w14:textOutline>
+        </w:rPr>
+        <mc:AlternateContent>
+          <mc:Choice Requires="wps">
+            <w:drawing>
+              <wp:anchor distT="0" distB="0" distL="114300" distR="114300" simplePos="0" relativeHeight="251916288" behindDoc="0" locked="0" layoutInCell="1" allowOverlap="1" wp14:anchorId="16F0B589" wp14:editId="7569C795">
+                <wp:simplePos x="0" y="0"/>
+                <wp:positionH relativeFrom="column">
+                  <wp:posOffset>2379726</wp:posOffset>
+                </wp:positionH>
+                <wp:positionV relativeFrom="paragraph">
+                  <wp:posOffset>823849</wp:posOffset>
+                </wp:positionV>
+                <wp:extent cx="514223" cy="981456"/>
+                <wp:effectExtent l="25400" t="0" r="32385" b="73025"/>
+                <wp:wrapNone/>
+                <wp:docPr id="1073741918" name="Curved Connector 1073741918"/>
+                <wp:cNvGraphicFramePr/>
+                <a:graphic xmlns:a="http://schemas.openxmlformats.org/drawingml/2006/main">
+                  <a:graphicData uri="http://schemas.microsoft.com/office/word/2010/wordprocessingShape">
+                    <wps:wsp>
+                      <wps:cNvCnPr/>
+                      <wps:spPr>
+                        <a:xfrm flipV="1">
+                          <a:off x="0" y="0"/>
+                          <a:ext cx="514223" cy="981456"/>
+                        </a:xfrm>
+                        <a:prstGeom prst="curvedConnector3">
+                          <a:avLst>
+                            <a:gd name="adj1" fmla="val 102953"/>
+                          </a:avLst>
+                        </a:prstGeom>
+                        <a:noFill/>
+                        <a:ln w="15875" cap="flat">
+                          <a:solidFill>
+                            <a:schemeClr val="accent1">
+                              <a:lumMod val="75000"/>
+                            </a:schemeClr>
+                          </a:solidFill>
+                          <a:prstDash val="solid"/>
+                          <a:miter lim="400000"/>
+                          <a:headEnd type="triangle" w="med" len="med"/>
+                        </a:ln>
+                        <a:effectLst/>
+                        <a:sp3d/>
+                      </wps:spPr>
+                      <wps:style>
+                        <a:lnRef idx="0">
+                          <a:scrgbClr r="0" g="0" b="0"/>
+                        </a:lnRef>
+                        <a:fillRef idx="0">
+                          <a:scrgbClr r="0" g="0" b="0"/>
+                        </a:fillRef>
+                        <a:effectRef idx="0">
+                          <a:scrgbClr r="0" g="0" b="0"/>
+                        </a:effectRef>
+                        <a:fontRef idx="none"/>
+                      </wps:style>
+                      <wps:bodyPr/>
+                    </wps:wsp>
+                  </a:graphicData>
+                </a:graphic>
+                <wp14:sizeRelH relativeFrom="margin">
+                  <wp14:pctWidth>0</wp14:pctWidth>
+                </wp14:sizeRelH>
+                <wp14:sizeRelV relativeFrom="margin">
+                  <wp14:pctHeight>0</wp14:pctHeight>
+                </wp14:sizeRelV>
+              </wp:anchor>
+            </w:drawing>
+          </mc:Choice>
+          <mc:Fallback>
+            <w:pict>
+              <v:shape w14:anchorId="69075D93" id="Curved Connector 1073741918" o:spid="_x0000_s1026" type="#_x0000_t38" style="position:absolute;margin-left:187.4pt;margin-top:64.85pt;width:40.5pt;height:77.3pt;flip:y;z-index:251916288;visibility:visible;mso-wrap-style:square;mso-width-percent:0;mso-height-percent:0;mso-wrap-distance-left:9pt;mso-wrap-distance-top:0;mso-wrap-distance-right:9pt;mso-wrap-distance-bottom:0;mso-position-horizontal:absolute;mso-position-horizontal-relative:text;mso-position-vertical:absolute;mso-position-vertical-relative:text;mso-width-percent:0;mso-height-percent:0;mso-width-relative:margin;mso-height-relative:margin" o:gfxdata="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" adj="22238" strokecolor="#1598cb [2404]" strokeweight="1.25pt">
+                <v:stroke startarrow="block" miterlimit="4" joinstyle="miter"/>
+              </v:shape>
+            </w:pict>
+          </mc:Fallback>
+        </mc:AlternateContent>
+      </w:r>
+      <w:r>
+        <w:rPr>
+          <w:noProof/>
+          <w14:textOutline w14:w="0" w14:cap="rnd" w14:cmpd="sng" w14:algn="ctr">
+            <w14:noFill/>
+            <w14:prstDash w14:val="solid"/>
+            <w14:bevel/>
+          </w14:textOutline>
+        </w:rPr>
+        <mc:AlternateContent>
+          <mc:Choice Requires="wps">
+            <w:drawing>
+              <wp:anchor distT="0" distB="0" distL="114300" distR="114300" simplePos="0" relativeHeight="251914240" behindDoc="0" locked="0" layoutInCell="1" allowOverlap="1" wp14:anchorId="08620F8A" wp14:editId="4D690811">
+                <wp:simplePos x="0" y="0"/>
+                <wp:positionH relativeFrom="column">
+                  <wp:posOffset>950594</wp:posOffset>
+                </wp:positionH>
+                <wp:positionV relativeFrom="paragraph">
+                  <wp:posOffset>671957</wp:posOffset>
+                </wp:positionV>
+                <wp:extent cx="1274953" cy="517906"/>
+                <wp:effectExtent l="76200" t="0" r="8255" b="41275"/>
+                <wp:wrapNone/>
+                <wp:docPr id="1073741917" name="Curved Connector 1073741917"/>
+                <wp:cNvGraphicFramePr/>
+                <a:graphic xmlns:a="http://schemas.openxmlformats.org/drawingml/2006/main">
+                  <a:graphicData uri="http://schemas.microsoft.com/office/word/2010/wordprocessingShape">
+                    <wps:wsp>
+                      <wps:cNvCnPr/>
+                      <wps:spPr>
+                        <a:xfrm flipV="1">
+                          <a:off x="0" y="0"/>
+                          <a:ext cx="1274953" cy="517906"/>
+                        </a:xfrm>
+                        <a:prstGeom prst="curvedConnector3">
+                          <a:avLst>
+                            <a:gd name="adj1" fmla="val -4149"/>
+                          </a:avLst>
+                        </a:prstGeom>
+                        <a:noFill/>
+                        <a:ln w="15875" cap="flat">
+                          <a:solidFill>
+                            <a:schemeClr val="accent1">
+                              <a:lumMod val="75000"/>
+                            </a:schemeClr>
+                          </a:solidFill>
+                          <a:prstDash val="solid"/>
+                          <a:miter lim="400000"/>
+                          <a:headEnd type="triangle" w="med" len="med"/>
+                        </a:ln>
+                        <a:effectLst/>
+                        <a:sp3d/>
+                      </wps:spPr>
+                      <wps:style>
+                        <a:lnRef idx="0">
+                          <a:scrgbClr r="0" g="0" b="0"/>
+                        </a:lnRef>
+                        <a:fillRef idx="0">
+                          <a:scrgbClr r="0" g="0" b="0"/>
+                        </a:fillRef>
+                        <a:effectRef idx="0">
+                          <a:scrgbClr r="0" g="0" b="0"/>
+                        </a:effectRef>
+                        <a:fontRef idx="none"/>
+                      </wps:style>
+                      <wps:bodyPr/>
+                    </wps:wsp>
+                  </a:graphicData>
+                </a:graphic>
+                <wp14:sizeRelH relativeFrom="margin">
+                  <wp14:pctWidth>0</wp14:pctWidth>
+                </wp14:sizeRelH>
+                <wp14:sizeRelV relativeFrom="margin">
+                  <wp14:pctHeight>0</wp14:pctHeight>
+                </wp14:sizeRelV>
+              </wp:anchor>
+            </w:drawing>
+          </mc:Choice>
+          <mc:Fallback>
+            <w:pict>
+              <v:shape w14:anchorId="5597AA3C" id="Curved Connector 1073741917" o:spid="_x0000_s1026" type="#_x0000_t38" style="position:absolute;margin-left:74.85pt;margin-top:52.9pt;width:100.4pt;height:40.8pt;flip:y;z-index:251914240;visibility:visible;mso-wrap-style:square;mso-width-percent:0;mso-height-percent:0;mso-wrap-distance-left:9pt;mso-wrap-distance-top:0;mso-wrap-distance-right:9pt;mso-wrap-distance-bottom:0;mso-position-horizontal:absolute;mso-position-horizontal-relative:text;mso-position-vertical:absolute;mso-position-vertical-relative:text;mso-width-percent:0;mso-height-percent:0;mso-width-relative:margin;mso-height-relative:margin" o:gfxdata="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" adj="-896" strokecolor="#1598cb [2404]" strokeweight="1.25pt">
+                <v:stroke startarrow="block" miterlimit="4" joinstyle="miter"/>
+              </v:shape>
+            </w:pict>
+          </mc:Fallback>
+        </mc:AlternateContent>
+      </w:r>
+      <w:r>
+        <w:rPr>
+          <w:noProof/>
+          <w14:textOutline w14:w="0" w14:cap="rnd" w14:cmpd="sng" w14:algn="ctr">
+            <w14:noFill/>
+            <w14:prstDash w14:val="solid"/>
+            <w14:bevel/>
+          </w14:textOutline>
+        </w:rPr>
+        <mc:AlternateContent>
+          <mc:Choice Requires="wps">
+            <w:drawing>
+              <wp:anchor distT="0" distB="0" distL="114300" distR="114300" simplePos="0" relativeHeight="251912192" behindDoc="0" locked="0" layoutInCell="1" allowOverlap="1" wp14:anchorId="1258C972" wp14:editId="3229D93E">
+                <wp:simplePos x="0" y="0"/>
+                <wp:positionH relativeFrom="column">
+                  <wp:posOffset>1372870</wp:posOffset>
+                </wp:positionH>
+                <wp:positionV relativeFrom="paragraph">
+                  <wp:posOffset>1329944</wp:posOffset>
+                </wp:positionV>
+                <wp:extent cx="1123950" cy="262255"/>
+                <wp:effectExtent l="0" t="0" r="0" b="0"/>
+                <wp:wrapNone/>
+                <wp:docPr id="1073741912" name="Text Box 1073741912"/>
+                <wp:cNvGraphicFramePr/>
+                <a:graphic xmlns:a="http://schemas.openxmlformats.org/drawingml/2006/main">
+                  <a:graphicData uri="http://schemas.microsoft.com/office/word/2010/wordprocessingShape">
+                    <wps:wsp>
+                      <wps:cNvSpPr txBox="1"/>
+                      <wps:spPr>
+                        <a:xfrm>
+                          <a:off x="0" y="0"/>
+                          <a:ext cx="1123950" cy="262255"/>
+                        </a:xfrm>
+                        <a:prstGeom prst="rect">
+                          <a:avLst/>
+                        </a:prstGeom>
+                        <a:noFill/>
+                        <a:ln w="12700" cap="flat">
+                          <a:noFill/>
+                          <a:miter lim="400000"/>
+                        </a:ln>
+                        <a:effectLst/>
+                        <a:sp3d/>
+                      </wps:spPr>
+                      <wps:style>
+                        <a:lnRef idx="0">
+                          <a:scrgbClr r="0" g="0" b="0"/>
+                        </a:lnRef>
+                        <a:fillRef idx="0">
+                          <a:scrgbClr r="0" g="0" b="0"/>
+                        </a:fillRef>
+                        <a:effectRef idx="0">
+                          <a:scrgbClr r="0" g="0" b="0"/>
+                        </a:effectRef>
+                        <a:fontRef idx="none"/>
+                      </wps:style>
+                      <wps:txbx>
+                        <w:txbxContent>
+                          <w:p>
+                            <w:pPr>
+                              <w:rPr>
+                                <w:rFonts w:ascii="Cavolini" w:hAnsi="Cavolini" w:cs="Cavolini"/>
+                                <w:sz w:val="18"/>
+                                <w:szCs w:val="18"/>
+                                <w:lang w:val="en-US"/>
+                              </w:rPr>
+                            </w:pPr>
+                            <w:r>
+                              <w:rPr>
+                                <w:rFonts w:ascii="Cavolini" w:hAnsi="Cavolini" w:cs="Cavolini"/>
+                                <w:sz w:val="18"/>
+                                <w:szCs w:val="18"/>
+                                <w:lang w:val="en-US"/>
+                              </w:rPr>
+                              <w:t>Filesystem</w:t>
+                            </w:r>
+                          </w:p>
+                        </w:txbxContent>
+                      </wps:txbx>
+                      <wps:bodyPr rot="0" spcFirstLastPara="1" vertOverflow="overflow" horzOverflow="overflow" vert="horz" wrap="square" lIns="50800" tIns="50800" rIns="50800" bIns="50800" numCol="1" spcCol="38100" rtlCol="0" fromWordArt="0" anchor="t" anchorCtr="0" forceAA="0" compatLnSpc="1">
+                        <a:prstTxWarp prst="textNoShape">
+                          <a:avLst/>
+                        </a:prstTxWarp>
+                        <a:noAutofit/>
+                      </wps:bodyPr>
+                    </wps:wsp>
+                  </a:graphicData>
+                </a:graphic>
+                <wp14:sizeRelH relativeFrom="margin">
+                  <wp14:pctWidth>0</wp14:pctWidth>
+                </wp14:sizeRelH>
+                <wp14:sizeRelV relativeFrom="margin">
+                  <wp14:pctHeight>0</wp14:pctHeight>
+                </wp14:sizeRelV>
+              </wp:anchor>
+            </w:drawing>
+          </mc:Choice>
+          <mc:Fallback>
+            <w:pict>
+              <v:shape w14:anchorId="1258C972" id="Text Box 1073741912" o:spid="_x0000_s1054" type="#_x0000_t202" style="position:absolute;margin-left:108.1pt;margin-top:104.7pt;width:88.5pt;height:20.65pt;z-index:251912192;visibility:visible;mso-wrap-style:square;mso-width-percent:0;mso-height-percent:0;mso-wrap-distance-left:9pt;mso-wrap-distance-top:0;mso-wrap-distance-right:9pt;mso-wrap-distance-bottom:0;mso-position-horizontal:absolute;mso-position-horizontal-relative:text;mso-position-vertical:absolute;mso-position-vertical-relative:text;mso-width-percent:0;mso-height-percent:0;mso-width-relative:margin;mso-height-relative:margin;v-text-anchor:top" o:gfxdata="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" filled="f" stroked="f" strokeweight="1pt">
+                <v:stroke miterlimit="4"/>
+                <v:textbox inset="4pt,4pt,4pt,4pt">
+                  <w:txbxContent>
+                    <w:p>
+                      <w:pPr>
+                        <w:rPr>
+                          <w:rFonts w:ascii="Cavolini" w:hAnsi="Cavolini" w:cs="Cavolini"/>
+                          <w:sz w:val="18"/>
+                          <w:szCs w:val="18"/>
+                          <w:lang w:val="en-US"/>
+                        </w:rPr>
+                      </w:pPr>
+                      <w:r>
+                        <w:rPr>
+                          <w:rFonts w:ascii="Cavolini" w:hAnsi="Cavolini" w:cs="Cavolini"/>
+                          <w:sz w:val="18"/>
+                          <w:szCs w:val="18"/>
+                          <w:lang w:val="en-US"/>
+                        </w:rPr>
+                        <w:t>Filesystem</w:t>
+                      </w:r>
+                    </w:p>
+                  </w:txbxContent>
+                </v:textbox>
+              </v:shape>
+            </w:pict>
+          </mc:Fallback>
+        </mc:AlternateContent>
+      </w:r>
+      <w:r>
+        <w:rPr>
+          <w:noProof/>
+          <w14:textOutline w14:w="0" w14:cap="rnd" w14:cmpd="sng" w14:algn="ctr">
+            <w14:noFill/>
+            <w14:prstDash w14:val="solid"/>
+            <w14:bevel/>
+          </w14:textOutline>
+        </w:rPr>
+        <mc:AlternateContent>
+          <mc:Choice Requires="wps">
+            <w:drawing>
+              <wp:anchor distT="0" distB="0" distL="114300" distR="114300" simplePos="0" relativeHeight="251910144" behindDoc="0" locked="0" layoutInCell="1" allowOverlap="1" wp14:anchorId="67503EE5" wp14:editId="0BB9AB8E">
+                <wp:simplePos x="0" y="0"/>
+                <wp:positionH relativeFrom="column">
+                  <wp:posOffset>4150741</wp:posOffset>
+                </wp:positionH>
+                <wp:positionV relativeFrom="paragraph">
+                  <wp:posOffset>1426845</wp:posOffset>
+                </wp:positionV>
+                <wp:extent cx="1123950" cy="262255"/>
+                <wp:effectExtent l="0" t="0" r="0" b="0"/>
+                <wp:wrapNone/>
+                <wp:docPr id="1073741894" name="Text Box 1073741894"/>
+                <wp:cNvGraphicFramePr/>
+                <a:graphic xmlns:a="http://schemas.openxmlformats.org/drawingml/2006/main">
+                  <a:graphicData uri="http://schemas.microsoft.com/office/word/2010/wordprocessingShape">
+                    <wps:wsp>
+                      <wps:cNvSpPr txBox="1"/>
+                      <wps:spPr>
+                        <a:xfrm>
+                          <a:off x="0" y="0"/>
+                          <a:ext cx="1123950" cy="262255"/>
+                        </a:xfrm>
+                        <a:prstGeom prst="rect">
+                          <a:avLst/>
+                        </a:prstGeom>
+                        <a:noFill/>
+                        <a:ln w="12700" cap="flat">
+                          <a:noFill/>
+                          <a:miter lim="400000"/>
+                        </a:ln>
+                        <a:effectLst/>
+                        <a:sp3d/>
+                      </wps:spPr>
+                      <wps:style>
+                        <a:lnRef idx="0">
+                          <a:scrgbClr r="0" g="0" b="0"/>
+                        </a:lnRef>
+                        <a:fillRef idx="0">
+                          <a:scrgbClr r="0" g="0" b="0"/>
+                        </a:fillRef>
+                        <a:effectRef idx="0">
+                          <a:scrgbClr r="0" g="0" b="0"/>
+                        </a:effectRef>
+                        <a:fontRef idx="none"/>
+                      </wps:style>
+                      <wps:txbx>
+                        <w:txbxContent>
+                          <w:p>
+                            <w:pPr>
+                              <w:rPr>
+                                <w:rFonts w:ascii="Cavolini" w:hAnsi="Cavolini" w:cs="Cavolini"/>
+                                <w:sz w:val="18"/>
+                                <w:szCs w:val="18"/>
+                                <w:lang w:val="en-US"/>
+                              </w:rPr>
+                            </w:pPr>
+                            <w:r>
+                              <w:rPr>
+                                <w:rFonts w:ascii="Cavolini" w:hAnsi="Cavolini" w:cs="Cavolini"/>
+                                <w:sz w:val="18"/>
+                                <w:szCs w:val="18"/>
+                                <w:lang w:val="en-US"/>
+                              </w:rPr>
+                              <w:t>Memory</w:t>
+                            </w:r>
+                          </w:p>
+                        </w:txbxContent>
+                      </wps:txbx>
+                      <wps:bodyPr rot="0" spcFirstLastPara="1" vertOverflow="overflow" horzOverflow="overflow" vert="horz" wrap="square" lIns="50800" tIns="50800" rIns="50800" bIns="50800" numCol="1" spcCol="38100" rtlCol="0" fromWordArt="0" anchor="t" anchorCtr="0" forceAA="0" compatLnSpc="1">
+                        <a:prstTxWarp prst="textNoShape">
+                          <a:avLst/>
+                        </a:prstTxWarp>
+                        <a:noAutofit/>
+                      </wps:bodyPr>
+                    </wps:wsp>
+                  </a:graphicData>
+                </a:graphic>
+                <wp14:sizeRelH relativeFrom="margin">
+                  <wp14:pctWidth>0</wp14:pctWidth>
+                </wp14:sizeRelH>
+                <wp14:sizeRelV relativeFrom="margin">
+                  <wp14:pctHeight>0</wp14:pctHeight>
+                </wp14:sizeRelV>
+              </wp:anchor>
+            </w:drawing>
+          </mc:Choice>
+          <mc:Fallback>
+            <w:pict>
+              <v:shape w14:anchorId="67503EE5" id="Text Box 1073741894" o:spid="_x0000_s1055" type="#_x0000_t202" style="position:absolute;margin-left:326.85pt;margin-top:112.35pt;width:88.5pt;height:20.65pt;z-index:251910144;visibility:visible;mso-wrap-style:square;mso-width-percent:0;mso-height-percent:0;mso-wrap-distance-left:9pt;mso-wrap-distance-top:0;mso-wrap-distance-right:9pt;mso-wrap-distance-bottom:0;mso-position-horizontal:absolute;mso-position-horizontal-relative:text;mso-position-vertical:absolute;mso-position-vertical-relative:text;mso-width-percent:0;mso-height-percent:0;mso-width-relative:margin;mso-height-relative:margin;v-text-anchor:top" o:gfxdata="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" filled="f" stroked="f" strokeweight="1pt">
+                <v:stroke miterlimit="4"/>
+                <v:textbox inset="4pt,4pt,4pt,4pt">
+                  <w:txbxContent>
+                    <w:p>
+                      <w:pPr>
+                        <w:rPr>
+                          <w:rFonts w:ascii="Cavolini" w:hAnsi="Cavolini" w:cs="Cavolini"/>
+                          <w:sz w:val="18"/>
+                          <w:szCs w:val="18"/>
+                          <w:lang w:val="en-US"/>
+                        </w:rPr>
+                      </w:pPr>
+                      <w:r>
+                        <w:rPr>
+                          <w:rFonts w:ascii="Cavolini" w:hAnsi="Cavolini" w:cs="Cavolini"/>
+                          <w:sz w:val="18"/>
+                          <w:szCs w:val="18"/>
+                          <w:lang w:val="en-US"/>
+                        </w:rPr>
+                        <w:t>Memory</w:t>
+                      </w:r>
+                    </w:p>
+                  </w:txbxContent>
+                </v:textbox>
+              </v:shape>
+            </w:pict>
+          </mc:Fallback>
+        </mc:AlternateContent>
+      </w:r>
+      <w:r>
+        <w:rPr>
+          <w:noProof/>
+          <w14:textOutline w14:w="0" w14:cap="rnd" w14:cmpd="sng" w14:algn="ctr">
+            <w14:noFill/>
+            <w14:prstDash w14:val="solid"/>
+            <w14:bevel/>
+          </w14:textOutline>
+        </w:rPr>
+        <mc:AlternateContent>
+          <mc:Choice Requires="wps">
+            <w:drawing>
+              <wp:anchor distT="0" distB="0" distL="114300" distR="114300" simplePos="0" relativeHeight="251906048" behindDoc="0" locked="0" layoutInCell="1" allowOverlap="1" wp14:anchorId="15F28957" wp14:editId="658A0058">
+                <wp:simplePos x="0" y="0"/>
+                <wp:positionH relativeFrom="column">
+                  <wp:posOffset>1030224</wp:posOffset>
+                </wp:positionH>
+                <wp:positionV relativeFrom="paragraph">
+                  <wp:posOffset>1768729</wp:posOffset>
+                </wp:positionV>
+                <wp:extent cx="1395857" cy="511683"/>
+                <wp:effectExtent l="12700" t="12700" r="13970" b="9525"/>
+                <wp:wrapNone/>
+                <wp:docPr id="1073741883" name="Rounded Rectangle 1073741883"/>
+                <wp:cNvGraphicFramePr/>
+                <a:graphic xmlns:a="http://schemas.openxmlformats.org/drawingml/2006/main">
+                  <a:graphicData uri="http://schemas.microsoft.com/office/word/2010/wordprocessingShape">
+                    <wps:wsp>
+                      <wps:cNvSpPr/>
+                      <wps:spPr>
+                        <a:xfrm>
+                          <a:off x="0" y="0"/>
+                          <a:ext cx="1395857" cy="511683"/>
+                        </a:xfrm>
+                        <a:prstGeom prst="roundRect">
+                          <a:avLst/>
+                        </a:prstGeom>
+                        <a:noFill/>
+                        <a:ln w="22225" cap="flat">
+                          <a:solidFill>
+                            <a:schemeClr val="accent1">
+                              <a:lumMod val="75000"/>
+                            </a:schemeClr>
+                          </a:solidFill>
+                          <a:prstDash val="dash"/>
+                          <a:miter lim="400000"/>
+                          <a:extLst>
+                            <a:ext uri="{C807C97D-BFC1-408E-A445-0C87EB9F89A2}">
+                              <ask:lineSketchStyleProps xmlns:ask="http://schemas.microsoft.com/office/drawing/2018/sketchyshapes" sd="1219033472">
+                                <a:custGeom>
+                                  <a:avLst/>
+                                  <a:gdLst>
+                                    <a:gd name="connsiteX0" fmla="*/ 0 w 5731565"/>
+                                    <a:gd name="connsiteY0" fmla="*/ 435122 h 2610678"/>
+                                    <a:gd name="connsiteX1" fmla="*/ 435122 w 5731565"/>
+                                    <a:gd name="connsiteY1" fmla="*/ 0 h 2610678"/>
+                                    <a:gd name="connsiteX2" fmla="*/ 5296443 w 5731565"/>
+                                    <a:gd name="connsiteY2" fmla="*/ 0 h 2610678"/>
+                                    <a:gd name="connsiteX3" fmla="*/ 5731565 w 5731565"/>
+                                    <a:gd name="connsiteY3" fmla="*/ 435122 h 2610678"/>
+                                    <a:gd name="connsiteX4" fmla="*/ 5731565 w 5731565"/>
+                                    <a:gd name="connsiteY4" fmla="*/ 2175556 h 2610678"/>
+                                    <a:gd name="connsiteX5" fmla="*/ 5296443 w 5731565"/>
+                                    <a:gd name="connsiteY5" fmla="*/ 2610678 h 2610678"/>
+                                    <a:gd name="connsiteX6" fmla="*/ 435122 w 5731565"/>
+                                    <a:gd name="connsiteY6" fmla="*/ 2610678 h 2610678"/>
+                                    <a:gd name="connsiteX7" fmla="*/ 0 w 5731565"/>
+                                    <a:gd name="connsiteY7" fmla="*/ 2175556 h 2610678"/>
+                                    <a:gd name="connsiteX8" fmla="*/ 0 w 5731565"/>
+                                    <a:gd name="connsiteY8" fmla="*/ 435122 h 2610678"/>
+                                  </a:gdLst>
+                                  <a:ahLst/>
+                                  <a:cxnLst>
+                                    <a:cxn ang="0">
+                                      <a:pos x="connsiteX0" y="connsiteY0"/>
+                                    </a:cxn>
+                                    <a:cxn ang="0">
+                                      <a:pos x="connsiteX1" y="connsiteY1"/>
+                                    </a:cxn>
+                                    <a:cxn ang="0">
+                                      <a:pos x="connsiteX2" y="connsiteY2"/>
+                                    </a:cxn>
+                                    <a:cxn ang="0">
+                                      <a:pos x="connsiteX3" y="connsiteY3"/>
+                                    </a:cxn>
+                                    <a:cxn ang="0">
+                                      <a:pos x="connsiteX4" y="connsiteY4"/>
+                                    </a:cxn>
+                                    <a:cxn ang="0">
+                                      <a:pos x="connsiteX5" y="connsiteY5"/>
+                                    </a:cxn>
+                                    <a:cxn ang="0">
+                                      <a:pos x="connsiteX6" y="connsiteY6"/>
+                                    </a:cxn>
+                                    <a:cxn ang="0">
+                                      <a:pos x="connsiteX7" y="connsiteY7"/>
+                                    </a:cxn>
+                                    <a:cxn ang="0">
+                                      <a:pos x="connsiteX8" y="connsiteY8"/>
+                                    </a:cxn>
+                                  </a:cxnLst>
+                                  <a:rect l="l" t="t" r="r" b="b"/>
+                                  <a:pathLst>
+                                    <a:path w="5731565" h="2610678" extrusionOk="0">
+                                      <a:moveTo>
+                                        <a:pt x="0" y="435122"/>
+                                      </a:moveTo>
+                                      <a:cubicBezTo>
+                                        <a:pt x="-2921" y="193009"/>
+                                        <a:pt x="181227" y="5098"/>
+                                        <a:pt x="435122" y="0"/>
+                                      </a:cubicBezTo>
+                                      <a:cubicBezTo>
+                                        <a:pt x="1844954" y="132882"/>
+                                        <a:pt x="3033933" y="-84951"/>
+                                        <a:pt x="5296443" y="0"/>
+                                      </a:cubicBezTo>
+                                      <a:cubicBezTo>
+                                        <a:pt x="5518476" y="17849"/>
+                                        <a:pt x="5723189" y="241109"/>
+                                        <a:pt x="5731565" y="435122"/>
+                                      </a:cubicBezTo>
+                                      <a:cubicBezTo>
+                                        <a:pt x="5849847" y="780141"/>
+                                        <a:pt x="5797355" y="1901217"/>
+                                        <a:pt x="5731565" y="2175556"/>
+                                      </a:cubicBezTo>
+                                      <a:cubicBezTo>
+                                        <a:pt x="5772263" y="2420695"/>
+                                        <a:pt x="5539199" y="2605646"/>
+                                        <a:pt x="5296443" y="2610678"/>
+                                      </a:cubicBezTo>
+                                      <a:cubicBezTo>
+                                        <a:pt x="4654827" y="2698317"/>
+                                        <a:pt x="1450419" y="2537999"/>
+                                        <a:pt x="435122" y="2610678"/>
+                                      </a:cubicBezTo>
+                                      <a:cubicBezTo>
+                                        <a:pt x="194486" y="2607582"/>
+                                        <a:pt x="-1736" y="2418279"/>
+                                        <a:pt x="0" y="2175556"/>
+                                      </a:cubicBezTo>
+                                      <a:cubicBezTo>
+                                        <a:pt x="48482" y="1561677"/>
+                                        <a:pt x="35159" y="865599"/>
+                                        <a:pt x="0" y="435122"/>
+                                      </a:cubicBezTo>
+                                      <a:close/>
+                                    </a:path>
+                                  </a:pathLst>
+                                </a:custGeom>
+                                <ask:type>
+                                  <ask:lineSketchNone/>
+                                </ask:type>
+                              </ask:lineSketchStyleProps>
+                            </a:ext>
+                          </a:extLst>
+                        </a:ln>
+                        <a:effectLst/>
+                        <a:sp3d/>
+                      </wps:spPr>
+                      <wps:style>
+                        <a:lnRef idx="0">
+                          <a:scrgbClr r="0" g="0" b="0"/>
+                        </a:lnRef>
+                        <a:fillRef idx="0">
+                          <a:scrgbClr r="0" g="0" b="0"/>
+                        </a:fillRef>
+                        <a:effectRef idx="0">
+                          <a:scrgbClr r="0" g="0" b="0"/>
+                        </a:effectRef>
+                        <a:fontRef idx="none"/>
+                      </wps:style>
+                      <wps:bodyPr rot="0" spcFirstLastPara="1" vertOverflow="overflow" horzOverflow="overflow" vert="horz" wrap="square" lIns="50800" tIns="50800" rIns="50800" bIns="50800" numCol="1" spcCol="38100" rtlCol="0" fromWordArt="0" anchor="ctr" anchorCtr="0" forceAA="0" compatLnSpc="1">
+                        <a:prstTxWarp prst="textNoShape">
+                          <a:avLst/>
+                        </a:prstTxWarp>
+                        <a:noAutofit/>
+                      </wps:bodyPr>
+                    </wps:wsp>
+                  </a:graphicData>
+                </a:graphic>
+                <wp14:sizeRelH relativeFrom="margin">
+                  <wp14:pctWidth>0</wp14:pctWidth>
+                </wp14:sizeRelH>
+                <wp14:sizeRelV relativeFrom="margin">
+                  <wp14:pctHeight>0</wp14:pctHeight>
+                </wp14:sizeRelV>
+              </wp:anchor>
+            </w:drawing>
+          </mc:Choice>
+          <mc:Fallback>
+            <w:pict>
+              <v:roundrect w14:anchorId="5DF99E96" id="Rounded Rectangle 1073741883" o:spid="_x0000_s1026" style="position:absolute;margin-left:81.1pt;margin-top:139.25pt;width:109.9pt;height:40.3pt;z-index:251906048;visibility:visible;mso-wrap-style:square;mso-width-percent:0;mso-height-percent:0;mso-wrap-distance-left:9pt;mso-wrap-distance-top:0;mso-wrap-distance-right:9pt;mso-wrap-distance-bottom:0;mso-position-horizontal:absolute;mso-position-horizontal-relative:text;mso-position-vertical:absolute;mso-position-vertical-relative:text;mso-width-percent:0;mso-height-percent:0;mso-width-relative:margin;mso-height-relative:margin;v-text-anchor:middle" arcsize="10923f" o:gfxdata="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" filled="f" strokecolor="#1598cb [2404]" strokeweight="1.75pt">
+                <v:stroke dashstyle="dash" miterlimit="4" joinstyle="miter"/>
+                <v:textbox inset="4pt,4pt,4pt,4pt"/>
+              </v:roundrect>
+            </w:pict>
+          </mc:Fallback>
+        </mc:AlternateContent>
+      </w:r>
+      <w:r>
+        <w:rPr>
+          <w:noProof/>
+          <w14:textOutline w14:w="0" w14:cap="rnd" w14:cmpd="sng" w14:algn="ctr">
+            <w14:noFill/>
+            <w14:prstDash w14:val="solid"/>
+            <w14:bevel/>
+          </w14:textOutline>
+        </w:rPr>
+        <mc:AlternateContent>
+          <mc:Choice Requires="wps">
+            <w:drawing>
+              <wp:anchor distT="0" distB="0" distL="114300" distR="114300" simplePos="0" relativeHeight="251904000" behindDoc="0" locked="0" layoutInCell="1" allowOverlap="1" wp14:anchorId="55465452" wp14:editId="3D9DE054">
+                <wp:simplePos x="0" y="0"/>
+                <wp:positionH relativeFrom="column">
+                  <wp:posOffset>3699764</wp:posOffset>
+                </wp:positionH>
+                <wp:positionV relativeFrom="paragraph">
+                  <wp:posOffset>1232281</wp:posOffset>
+                </wp:positionV>
+                <wp:extent cx="1495552" cy="682244"/>
+                <wp:effectExtent l="12700" t="12700" r="15875" b="16510"/>
+                <wp:wrapNone/>
+                <wp:docPr id="1073741879" name="Rounded Rectangle 1073741879"/>
+                <wp:cNvGraphicFramePr/>
+                <a:graphic xmlns:a="http://schemas.openxmlformats.org/drawingml/2006/main">
+                  <a:graphicData uri="http://schemas.microsoft.com/office/word/2010/wordprocessingShape">
+                    <wps:wsp>
+                      <wps:cNvSpPr/>
+                      <wps:spPr>
+                        <a:xfrm>
+                          <a:off x="0" y="0"/>
+                          <a:ext cx="1495552" cy="682244"/>
+                        </a:xfrm>
+                        <a:prstGeom prst="roundRect">
+                          <a:avLst/>
+                        </a:prstGeom>
+                        <a:noFill/>
+                        <a:ln w="22225" cap="flat">
+                          <a:solidFill>
+                            <a:schemeClr val="tx1"/>
+                          </a:solidFill>
+                          <a:miter lim="400000"/>
+                          <a:extLst>
+                            <a:ext uri="{C807C97D-BFC1-408E-A445-0C87EB9F89A2}">
+                              <ask:lineSketchStyleProps xmlns:ask="http://schemas.microsoft.com/office/drawing/2018/sketchyshapes" sd="1219033472">
+                                <a:custGeom>
+                                  <a:avLst/>
+                                  <a:gdLst>
+                                    <a:gd name="connsiteX0" fmla="*/ 0 w 5731565"/>
+                                    <a:gd name="connsiteY0" fmla="*/ 435122 h 2610678"/>
+                                    <a:gd name="connsiteX1" fmla="*/ 435122 w 5731565"/>
+                                    <a:gd name="connsiteY1" fmla="*/ 0 h 2610678"/>
+                                    <a:gd name="connsiteX2" fmla="*/ 5296443 w 5731565"/>
+                                    <a:gd name="connsiteY2" fmla="*/ 0 h 2610678"/>
+                                    <a:gd name="connsiteX3" fmla="*/ 5731565 w 5731565"/>
+                                    <a:gd name="connsiteY3" fmla="*/ 435122 h 2610678"/>
+                                    <a:gd name="connsiteX4" fmla="*/ 5731565 w 5731565"/>
+                                    <a:gd name="connsiteY4" fmla="*/ 2175556 h 2610678"/>
+                                    <a:gd name="connsiteX5" fmla="*/ 5296443 w 5731565"/>
+                                    <a:gd name="connsiteY5" fmla="*/ 2610678 h 2610678"/>
+                                    <a:gd name="connsiteX6" fmla="*/ 435122 w 5731565"/>
+                                    <a:gd name="connsiteY6" fmla="*/ 2610678 h 2610678"/>
+                                    <a:gd name="connsiteX7" fmla="*/ 0 w 5731565"/>
+                                    <a:gd name="connsiteY7" fmla="*/ 2175556 h 2610678"/>
+                                    <a:gd name="connsiteX8" fmla="*/ 0 w 5731565"/>
+                                    <a:gd name="connsiteY8" fmla="*/ 435122 h 2610678"/>
+                                  </a:gdLst>
+                                  <a:ahLst/>
+                                  <a:cxnLst>
+                                    <a:cxn ang="0">
+                                      <a:pos x="connsiteX0" y="connsiteY0"/>
+                                    </a:cxn>
+                                    <a:cxn ang="0">
+                                      <a:pos x="connsiteX1" y="connsiteY1"/>
+                                    </a:cxn>
+                                    <a:cxn ang="0">
+                                      <a:pos x="connsiteX2" y="connsiteY2"/>
+                                    </a:cxn>
+                                    <a:cxn ang="0">
+                                      <a:pos x="connsiteX3" y="connsiteY3"/>
+                                    </a:cxn>
+                                    <a:cxn ang="0">
+                                      <a:pos x="connsiteX4" y="connsiteY4"/>
+                                    </a:cxn>
+                                    <a:cxn ang="0">
+                                      <a:pos x="connsiteX5" y="connsiteY5"/>
+                                    </a:cxn>
+                                    <a:cxn ang="0">
+                                      <a:pos x="connsiteX6" y="connsiteY6"/>
+                                    </a:cxn>
+                                    <a:cxn ang="0">
+                                      <a:pos x="connsiteX7" y="connsiteY7"/>
+                                    </a:cxn>
+                                    <a:cxn ang="0">
+                                      <a:pos x="connsiteX8" y="connsiteY8"/>
+                                    </a:cxn>
+                                  </a:cxnLst>
+                                  <a:rect l="l" t="t" r="r" b="b"/>
+                                  <a:pathLst>
+                                    <a:path w="5731565" h="2610678" extrusionOk="0">
+                                      <a:moveTo>
+                                        <a:pt x="0" y="435122"/>
+                                      </a:moveTo>
+                                      <a:cubicBezTo>
+                                        <a:pt x="-2921" y="193009"/>
+                                        <a:pt x="181227" y="5098"/>
+                                        <a:pt x="435122" y="0"/>
+                                      </a:cubicBezTo>
+                                      <a:cubicBezTo>
+                                        <a:pt x="1844954" y="132882"/>
+                                        <a:pt x="3033933" y="-84951"/>
+                                        <a:pt x="5296443" y="0"/>
+                                      </a:cubicBezTo>
+                                      <a:cubicBezTo>
+                                        <a:pt x="5518476" y="17849"/>
+                                        <a:pt x="5723189" y="241109"/>
+                                        <a:pt x="5731565" y="435122"/>
+                                      </a:cubicBezTo>
+                                      <a:cubicBezTo>
+                                        <a:pt x="5849847" y="780141"/>
+                                        <a:pt x="5797355" y="1901217"/>
+                                        <a:pt x="5731565" y="2175556"/>
+                                      </a:cubicBezTo>
+                                      <a:cubicBezTo>
+                                        <a:pt x="5772263" y="2420695"/>
+                                        <a:pt x="5539199" y="2605646"/>
+                                        <a:pt x="5296443" y="2610678"/>
+                                      </a:cubicBezTo>
+                                      <a:cubicBezTo>
+                                        <a:pt x="4654827" y="2698317"/>
+                                        <a:pt x="1450419" y="2537999"/>
+                                        <a:pt x="435122" y="2610678"/>
+                                      </a:cubicBezTo>
+                                      <a:cubicBezTo>
+                                        <a:pt x="194486" y="2607582"/>
+                                        <a:pt x="-1736" y="2418279"/>
+                                        <a:pt x="0" y="2175556"/>
+                                      </a:cubicBezTo>
+                                      <a:cubicBezTo>
+                                        <a:pt x="48482" y="1561677"/>
+                                        <a:pt x="35159" y="865599"/>
+                                        <a:pt x="0" y="435122"/>
+                                      </a:cubicBezTo>
+                                      <a:close/>
+                                    </a:path>
+                                  </a:pathLst>
+                                </a:custGeom>
+                                <ask:type>
+                                  <ask:lineSketchNone/>
+                                </ask:type>
+                              </ask:lineSketchStyleProps>
+                            </a:ext>
+                          </a:extLst>
+                        </a:ln>
+                        <a:effectLst/>
+                        <a:sp3d/>
+                      </wps:spPr>
+                      <wps:style>
+                        <a:lnRef idx="0">
+                          <a:scrgbClr r="0" g="0" b="0"/>
+                        </a:lnRef>
+                        <a:fillRef idx="0">
+                          <a:scrgbClr r="0" g="0" b="0"/>
+                        </a:fillRef>
+                        <a:effectRef idx="0">
+                          <a:scrgbClr r="0" g="0" b="0"/>
+                        </a:effectRef>
+                        <a:fontRef idx="none"/>
+                      </wps:style>
+                      <wps:bodyPr rot="0" spcFirstLastPara="1" vertOverflow="overflow" horzOverflow="overflow" vert="horz" wrap="square" lIns="50800" tIns="50800" rIns="50800" bIns="50800" numCol="1" spcCol="38100" rtlCol="0" fromWordArt="0" anchor="ctr" anchorCtr="0" forceAA="0" compatLnSpc="1">
+                        <a:prstTxWarp prst="textNoShape">
+                          <a:avLst/>
+                        </a:prstTxWarp>
+                        <a:noAutofit/>
+                      </wps:bodyPr>
+                    </wps:wsp>
+                  </a:graphicData>
+                </a:graphic>
+                <wp14:sizeRelH relativeFrom="margin">
+                  <wp14:pctWidth>0</wp14:pctWidth>
+                </wp14:sizeRelH>
+                <wp14:sizeRelV relativeFrom="margin">
+                  <wp14:pctHeight>0</wp14:pctHeight>
+                </wp14:sizeRelV>
+              </wp:anchor>
+            </w:drawing>
+          </mc:Choice>
+          <mc:Fallback>
+            <w:pict>
+              <v:roundrect w14:anchorId="216B30A2" id="Rounded Rectangle 1073741879" o:spid="_x0000_s1026" style="position:absolute;margin-left:291.3pt;margin-top:97.05pt;width:117.75pt;height:53.7pt;z-index:251904000;visibility:visible;mso-wrap-style:square;mso-width-percent:0;mso-height-percent:0;mso-wrap-distance-left:9pt;mso-wrap-distance-top:0;mso-wrap-distance-right:9pt;mso-wrap-distance-bottom:0;mso-position-horizontal:absolute;mso-position-horizontal-relative:text;mso-position-vertical:absolute;mso-position-vertical-relative:text;mso-width-percent:0;mso-height-percent:0;mso-width-relative:margin;mso-height-relative:margin;v-text-anchor:middle" arcsize="10923f" o:gfxdata="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" filled="f" strokecolor="black [3213]" strokeweight="1.75pt">
+                <v:stroke miterlimit="4" joinstyle="miter"/>
+                <v:textbox inset="4pt,4pt,4pt,4pt"/>
+              </v:roundrect>
+            </w:pict>
+          </mc:Fallback>
+        </mc:AlternateContent>
+      </w:r>
+      <w:r>
+        <w:rPr>
+          <w:noProof/>
+          <w14:textOutline w14:w="0" w14:cap="rnd" w14:cmpd="sng" w14:algn="ctr">
+            <w14:noFill/>
+            <w14:prstDash w14:val="solid"/>
+            <w14:bevel/>
+          </w14:textOutline>
+        </w:rPr>
+        <mc:AlternateContent>
+          <mc:Choice Requires="wps">
+            <w:drawing>
+              <wp:anchor distT="0" distB="0" distL="114300" distR="114300" simplePos="0" relativeHeight="251901952" behindDoc="0" locked="0" layoutInCell="1" allowOverlap="1" wp14:anchorId="5A7C6B2B" wp14:editId="57108F1A">
+                <wp:simplePos x="0" y="0"/>
+                <wp:positionH relativeFrom="column">
+                  <wp:posOffset>682752</wp:posOffset>
+                </wp:positionH>
+                <wp:positionV relativeFrom="paragraph">
+                  <wp:posOffset>1189482</wp:posOffset>
+                </wp:positionV>
+                <wp:extent cx="2072640" cy="1275969"/>
+                <wp:effectExtent l="12700" t="12700" r="10160" b="6985"/>
+                <wp:wrapNone/>
+                <wp:docPr id="1073741839" name="Rounded Rectangle 1073741839"/>
+                <wp:cNvGraphicFramePr/>
+                <a:graphic xmlns:a="http://schemas.openxmlformats.org/drawingml/2006/main">
+                  <a:graphicData uri="http://schemas.microsoft.com/office/word/2010/wordprocessingShape">
+                    <wps:wsp>
+                      <wps:cNvSpPr/>
+                      <wps:spPr>
+                        <a:xfrm>
+                          <a:off x="0" y="0"/>
+                          <a:ext cx="2072640" cy="1275969"/>
+                        </a:xfrm>
+                        <a:prstGeom prst="roundRect">
+                          <a:avLst/>
+                        </a:prstGeom>
+                        <a:noFill/>
+                        <a:ln w="22225" cap="flat">
+                          <a:solidFill>
+                            <a:schemeClr val="tx1"/>
+                          </a:solidFill>
+                          <a:miter lim="400000"/>
+                          <a:extLst>
+                            <a:ext uri="{C807C97D-BFC1-408E-A445-0C87EB9F89A2}">
+                              <ask:lineSketchStyleProps xmlns:ask="http://schemas.microsoft.com/office/drawing/2018/sketchyshapes" sd="1219033472">
+                                <a:custGeom>
+                                  <a:avLst/>
+                                  <a:gdLst>
+                                    <a:gd name="connsiteX0" fmla="*/ 0 w 5731565"/>
+                                    <a:gd name="connsiteY0" fmla="*/ 435122 h 2610678"/>
+                                    <a:gd name="connsiteX1" fmla="*/ 435122 w 5731565"/>
+                                    <a:gd name="connsiteY1" fmla="*/ 0 h 2610678"/>
+                                    <a:gd name="connsiteX2" fmla="*/ 5296443 w 5731565"/>
+                                    <a:gd name="connsiteY2" fmla="*/ 0 h 2610678"/>
+                                    <a:gd name="connsiteX3" fmla="*/ 5731565 w 5731565"/>
+                                    <a:gd name="connsiteY3" fmla="*/ 435122 h 2610678"/>
+                                    <a:gd name="connsiteX4" fmla="*/ 5731565 w 5731565"/>
+                                    <a:gd name="connsiteY4" fmla="*/ 2175556 h 2610678"/>
+                                    <a:gd name="connsiteX5" fmla="*/ 5296443 w 5731565"/>
+                                    <a:gd name="connsiteY5" fmla="*/ 2610678 h 2610678"/>
+                                    <a:gd name="connsiteX6" fmla="*/ 435122 w 5731565"/>
+                                    <a:gd name="connsiteY6" fmla="*/ 2610678 h 2610678"/>
+                                    <a:gd name="connsiteX7" fmla="*/ 0 w 5731565"/>
+                                    <a:gd name="connsiteY7" fmla="*/ 2175556 h 2610678"/>
+                                    <a:gd name="connsiteX8" fmla="*/ 0 w 5731565"/>
+                                    <a:gd name="connsiteY8" fmla="*/ 435122 h 2610678"/>
+                                  </a:gdLst>
+                                  <a:ahLst/>
+                                  <a:cxnLst>
+                                    <a:cxn ang="0">
+                                      <a:pos x="connsiteX0" y="connsiteY0"/>
+                                    </a:cxn>
+                                    <a:cxn ang="0">
+                                      <a:pos x="connsiteX1" y="connsiteY1"/>
+                                    </a:cxn>
+                                    <a:cxn ang="0">
+                                      <a:pos x="connsiteX2" y="connsiteY2"/>
+                                    </a:cxn>
+                                    <a:cxn ang="0">
+                                      <a:pos x="connsiteX3" y="connsiteY3"/>
+                                    </a:cxn>
+                                    <a:cxn ang="0">
+                                      <a:pos x="connsiteX4" y="connsiteY4"/>
+                                    </a:cxn>
+                                    <a:cxn ang="0">
+                                      <a:pos x="connsiteX5" y="connsiteY5"/>
+                                    </a:cxn>
+                                    <a:cxn ang="0">
+                                      <a:pos x="connsiteX6" y="connsiteY6"/>
+                                    </a:cxn>
+                                    <a:cxn ang="0">
+                                      <a:pos x="connsiteX7" y="connsiteY7"/>
+                                    </a:cxn>
+                                    <a:cxn ang="0">
+                                      <a:pos x="connsiteX8" y="connsiteY8"/>
+                                    </a:cxn>
+                                  </a:cxnLst>
+                                  <a:rect l="l" t="t" r="r" b="b"/>
+                                  <a:pathLst>
+                                    <a:path w="5731565" h="2610678" extrusionOk="0">
+                                      <a:moveTo>
+                                        <a:pt x="0" y="435122"/>
+                                      </a:moveTo>
+                                      <a:cubicBezTo>
+                                        <a:pt x="-2921" y="193009"/>
+                                        <a:pt x="181227" y="5098"/>
+                                        <a:pt x="435122" y="0"/>
+                                      </a:cubicBezTo>
+                                      <a:cubicBezTo>
+                                        <a:pt x="1844954" y="132882"/>
+                                        <a:pt x="3033933" y="-84951"/>
+                                        <a:pt x="5296443" y="0"/>
+                                      </a:cubicBezTo>
+                                      <a:cubicBezTo>
+                                        <a:pt x="5518476" y="17849"/>
+                                        <a:pt x="5723189" y="241109"/>
+                                        <a:pt x="5731565" y="435122"/>
+                                      </a:cubicBezTo>
+                                      <a:cubicBezTo>
+                                        <a:pt x="5849847" y="780141"/>
+                                        <a:pt x="5797355" y="1901217"/>
+                                        <a:pt x="5731565" y="2175556"/>
+                                      </a:cubicBezTo>
+                                      <a:cubicBezTo>
+                                        <a:pt x="5772263" y="2420695"/>
+                                        <a:pt x="5539199" y="2605646"/>
+                                        <a:pt x="5296443" y="2610678"/>
+                                      </a:cubicBezTo>
+                                      <a:cubicBezTo>
+                                        <a:pt x="4654827" y="2698317"/>
+                                        <a:pt x="1450419" y="2537999"/>
+                                        <a:pt x="435122" y="2610678"/>
+                                      </a:cubicBezTo>
+                                      <a:cubicBezTo>
+                                        <a:pt x="194486" y="2607582"/>
+                                        <a:pt x="-1736" y="2418279"/>
+                                        <a:pt x="0" y="2175556"/>
+                                      </a:cubicBezTo>
+                                      <a:cubicBezTo>
+                                        <a:pt x="48482" y="1561677"/>
+                                        <a:pt x="35159" y="865599"/>
+                                        <a:pt x="0" y="435122"/>
+                                      </a:cubicBezTo>
+                                      <a:close/>
+                                    </a:path>
+                                  </a:pathLst>
+                                </a:custGeom>
+                                <ask:type>
+                                  <ask:lineSketchNone/>
+                                </ask:type>
+                              </ask:lineSketchStyleProps>
+                            </a:ext>
+                          </a:extLst>
+                        </a:ln>
+                        <a:effectLst/>
+                        <a:sp3d/>
+                      </wps:spPr>
+                      <wps:style>
+                        <a:lnRef idx="0">
+                          <a:scrgbClr r="0" g="0" b="0"/>
+                        </a:lnRef>
+                        <a:fillRef idx="0">
+                          <a:scrgbClr r="0" g="0" b="0"/>
+                        </a:fillRef>
+                        <a:effectRef idx="0">
+                          <a:scrgbClr r="0" g="0" b="0"/>
+                        </a:effectRef>
+                        <a:fontRef idx="none"/>
+                      </wps:style>
+                      <wps:bodyPr rot="0" spcFirstLastPara="1" vertOverflow="overflow" horzOverflow="overflow" vert="horz" wrap="square" lIns="50800" tIns="50800" rIns="50800" bIns="50800" numCol="1" spcCol="38100" rtlCol="0" fromWordArt="0" anchor="ctr" anchorCtr="0" forceAA="0" compatLnSpc="1">
+                        <a:prstTxWarp prst="textNoShape">
+                          <a:avLst/>
+                        </a:prstTxWarp>
+                        <a:noAutofit/>
+                      </wps:bodyPr>
+                    </wps:wsp>
+                  </a:graphicData>
+                </a:graphic>
+                <wp14:sizeRelH relativeFrom="margin">
+                  <wp14:pctWidth>0</wp14:pctWidth>
+                </wp14:sizeRelH>
+                <wp14:sizeRelV relativeFrom="margin">
+                  <wp14:pctHeight>0</wp14:pctHeight>
+                </wp14:sizeRelV>
+              </wp:anchor>
+            </w:drawing>
+          </mc:Choice>
+          <mc:Fallback>
+            <w:pict>
+              <v:roundrect w14:anchorId="3D421690" id="Rounded Rectangle 1073741839" o:spid="_x0000_s1026" style="position:absolute;margin-left:53.75pt;margin-top:93.65pt;width:163.2pt;height:100.45pt;z-index:251901952;visibility:visible;mso-wrap-style:square;mso-width-percent:0;mso-height-percent:0;mso-wrap-distance-left:9pt;mso-wrap-distance-top:0;mso-wrap-distance-right:9pt;mso-wrap-distance-bottom:0;mso-position-horizontal:absolute;mso-position-horizontal-relative:text;mso-position-vertical:absolute;mso-position-vertical-relative:text;mso-width-percent:0;mso-height-percent:0;mso-width-relative:margin;mso-height-relative:margin;v-text-anchor:middle" arcsize="10923f" o:gfxdata="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" filled="f" strokecolor="black [3213]" strokeweight="1.75pt">
+                <v:stroke miterlimit="4" joinstyle="miter"/>
+                <v:textbox inset="4pt,4pt,4pt,4pt"/>
+              </v:roundrect>
+            </w:pict>
+          </mc:Fallback>
+        </mc:AlternateContent>
+      </w:r>
+      <w:r>
+        <w:rPr>
+          <w:noProof/>
+          <w14:textOutline w14:w="0" w14:cap="rnd" w14:cmpd="sng" w14:algn="ctr">
+            <w14:noFill/>
+            <w14:prstDash w14:val="solid"/>
+            <w14:bevel/>
+          </w14:textOutline>
+        </w:rPr>
+        <mc:AlternateContent>
+          <mc:Choice Requires="wps">
+            <w:drawing>
+              <wp:anchor distT="0" distB="0" distL="114300" distR="114300" simplePos="0" relativeHeight="251897856" behindDoc="0" locked="0" layoutInCell="1" allowOverlap="1" wp14:anchorId="53AFF6E2" wp14:editId="62FB205F">
+                <wp:simplePos x="0" y="0"/>
+                <wp:positionH relativeFrom="column">
+                  <wp:posOffset>2543810</wp:posOffset>
+                </wp:positionH>
+                <wp:positionV relativeFrom="paragraph">
+                  <wp:posOffset>507365</wp:posOffset>
+                </wp:positionV>
+                <wp:extent cx="1123950" cy="262255"/>
+                <wp:effectExtent l="0" t="0" r="0" b="0"/>
+                <wp:wrapNone/>
+                <wp:docPr id="1073741826" name="Text Box 1073741826"/>
+                <wp:cNvGraphicFramePr/>
+                <a:graphic xmlns:a="http://schemas.openxmlformats.org/drawingml/2006/main">
+                  <a:graphicData uri="http://schemas.microsoft.com/office/word/2010/wordprocessingShape">
+                    <wps:wsp>
+                      <wps:cNvSpPr txBox="1"/>
+                      <wps:spPr>
+                        <a:xfrm>
+                          <a:off x="0" y="0"/>
+                          <a:ext cx="1123950" cy="262255"/>
+                        </a:xfrm>
+                        <a:prstGeom prst="rect">
+                          <a:avLst/>
+                        </a:prstGeom>
+                        <a:noFill/>
+                        <a:ln w="12700" cap="flat">
+                          <a:noFill/>
+                          <a:miter lim="400000"/>
+                        </a:ln>
+                        <a:effectLst/>
+                        <a:sp3d/>
+                      </wps:spPr>
+                      <wps:style>
+                        <a:lnRef idx="0">
+                          <a:scrgbClr r="0" g="0" b="0"/>
+                        </a:lnRef>
+                        <a:fillRef idx="0">
+                          <a:scrgbClr r="0" g="0" b="0"/>
+                        </a:fillRef>
+                        <a:effectRef idx="0">
+                          <a:scrgbClr r="0" g="0" b="0"/>
+                        </a:effectRef>
+                        <a:fontRef idx="none"/>
+                      </wps:style>
+                      <wps:txbx>
+                        <w:txbxContent>
+                          <w:p>
+                            <w:pPr>
+                              <w:rPr>
+                                <w:rFonts w:ascii="Cavolini" w:hAnsi="Cavolini" w:cs="Cavolini"/>
+                                <w:color w:val="1598CB" w:themeColor="accent1" w:themeShade="BF"/>
+                                <w:sz w:val="18"/>
+                                <w:szCs w:val="18"/>
+                                <w:lang w:val="en-US"/>
+                              </w:rPr>
+                            </w:pPr>
+                            <w:r>
+                              <w:rPr>
+                                <w:rFonts w:ascii="Cavolini" w:hAnsi="Cavolini" w:cs="Cavolini"/>
+                                <w:color w:val="1598CB" w:themeColor="accent1" w:themeShade="BF"/>
+                                <w:sz w:val="18"/>
+                                <w:szCs w:val="18"/>
+                                <w:lang w:val="en-US"/>
+                              </w:rPr>
+                              <w:t>Container</w:t>
+                            </w:r>
+                          </w:p>
+                        </w:txbxContent>
+                      </wps:txbx>
+                      <wps:bodyPr rot="0" spcFirstLastPara="1" vertOverflow="overflow" horzOverflow="overflow" vert="horz" wrap="square" lIns="50800" tIns="50800" rIns="50800" bIns="50800" numCol="1" spcCol="38100" rtlCol="0" fromWordArt="0" anchor="t" anchorCtr="0" forceAA="0" compatLnSpc="1">
+                        <a:prstTxWarp prst="textNoShape">
+                          <a:avLst/>
+                        </a:prstTxWarp>
+                        <a:noAutofit/>
+                      </wps:bodyPr>
+                    </wps:wsp>
+                  </a:graphicData>
+                </a:graphic>
+                <wp14:sizeRelH relativeFrom="margin">
+                  <wp14:pctWidth>0</wp14:pctWidth>
+                </wp14:sizeRelH>
+                <wp14:sizeRelV relativeFrom="margin">
+                  <wp14:pctHeight>0</wp14:pctHeight>
+                </wp14:sizeRelV>
+              </wp:anchor>
+            </w:drawing>
+          </mc:Choice>
+          <mc:Fallback>
+            <w:pict>
+              <v:shape w14:anchorId="53AFF6E2" id="Text Box 1073741826" o:spid="_x0000_s1056" type="#_x0000_t202" style="position:absolute;margin-left:200.3pt;margin-top:39.95pt;width:88.5pt;height:20.65pt;z-index:251897856;visibility:visible;mso-wrap-style:square;mso-width-percent:0;mso-height-percent:0;mso-wrap-distance-left:9pt;mso-wrap-distance-top:0;mso-wrap-distance-right:9pt;mso-wrap-distance-bottom:0;mso-position-horizontal:absolute;mso-position-horizontal-relative:text;mso-position-vertical:absolute;mso-position-vertical-relative:text;mso-width-percent:0;mso-height-percent:0;mso-width-relative:margin;mso-height-relative:margin;v-text-anchor:top" o:gfxdata="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" filled="f" stroked="f" strokeweight="1pt">
+                <v:stroke miterlimit="4"/>
+                <v:textbox inset="4pt,4pt,4pt,4pt">
+                  <w:txbxContent>
+                    <w:p>
+                      <w:pPr>
+                        <w:rPr>
+                          <w:rFonts w:ascii="Cavolini" w:hAnsi="Cavolini" w:cs="Cavolini"/>
+                          <w:color w:val="1598CB" w:themeColor="accent1" w:themeShade="BF"/>
+                          <w:sz w:val="18"/>
+                          <w:szCs w:val="18"/>
+                          <w:lang w:val="en-US"/>
+                        </w:rPr>
+                      </w:pPr>
+                      <w:r>
+                        <w:rPr>
+                          <w:rFonts w:ascii="Cavolini" w:hAnsi="Cavolini" w:cs="Cavolini"/>
+                          <w:color w:val="1598CB" w:themeColor="accent1" w:themeShade="BF"/>
+                          <w:sz w:val="18"/>
+                          <w:szCs w:val="18"/>
+                          <w:lang w:val="en-US"/>
+                        </w:rPr>
+                        <w:t>Container</w:t>
+                      </w:r>
+                    </w:p>
+                  </w:txbxContent>
+                </v:textbox>
+              </v:shape>
+            </w:pict>
+          </mc:Fallback>
+        </mc:AlternateContent>
+      </w:r>
+      <w:r>
+        <w:rPr>
+          <w:noProof/>
+          <w14:textOutline w14:w="0" w14:cap="rnd" w14:cmpd="sng" w14:algn="ctr">
+            <w14:noFill/>
+            <w14:prstDash w14:val="solid"/>
+            <w14:bevel/>
+          </w14:textOutline>
+        </w:rPr>
+        <mc:AlternateContent>
+          <mc:Choice Requires="wps">
+            <w:drawing>
+              <wp:anchor distT="0" distB="0" distL="114300" distR="114300" simplePos="0" relativeHeight="251898880" behindDoc="0" locked="0" layoutInCell="1" allowOverlap="1" wp14:anchorId="4B6C946A" wp14:editId="43758565">
+                <wp:simplePos x="0" y="0"/>
+                <wp:positionH relativeFrom="column">
+                  <wp:posOffset>2376170</wp:posOffset>
+                </wp:positionH>
+                <wp:positionV relativeFrom="paragraph">
+                  <wp:posOffset>554355</wp:posOffset>
+                </wp:positionV>
+                <wp:extent cx="165652" cy="169435"/>
+                <wp:effectExtent l="0" t="0" r="12700" b="8890"/>
+                <wp:wrapNone/>
+                <wp:docPr id="1073741827" name="Rounded Rectangle 1073741827"/>
+                <wp:cNvGraphicFramePr/>
+                <a:graphic xmlns:a="http://schemas.openxmlformats.org/drawingml/2006/main">
+                  <a:graphicData uri="http://schemas.microsoft.com/office/word/2010/wordprocessingShape">
+                    <wps:wsp>
+                      <wps:cNvSpPr/>
+                      <wps:spPr>
+                        <a:xfrm>
+                          <a:off x="0" y="0"/>
+                          <a:ext cx="165652" cy="169435"/>
+                        </a:xfrm>
+                        <a:prstGeom prst="roundRect">
+                          <a:avLst/>
+                        </a:prstGeom>
+                        <a:noFill/>
+                        <a:ln w="12700" cap="flat" cmpd="thinThick">
+                          <a:solidFill>
+                            <a:schemeClr val="accent1">
+                              <a:lumMod val="75000"/>
+                            </a:schemeClr>
+                          </a:solidFill>
+                          <a:prstDash val="dashDot"/>
+                          <a:miter lim="400000"/>
+                        </a:ln>
+                        <a:effectLst/>
+                        <a:sp3d/>
+                      </wps:spPr>
+                      <wps:style>
+                        <a:lnRef idx="0">
+                          <a:scrgbClr r="0" g="0" b="0"/>
+                        </a:lnRef>
+                        <a:fillRef idx="0">
+                          <a:scrgbClr r="0" g="0" b="0"/>
+                        </a:fillRef>
+                        <a:effectRef idx="0">
+                          <a:scrgbClr r="0" g="0" b="0"/>
+                        </a:effectRef>
+                        <a:fontRef idx="none"/>
+                      </wps:style>
+                      <wps:bodyPr rot="0" spcFirstLastPara="1" vertOverflow="overflow" horzOverflow="overflow" vert="horz" wrap="square" lIns="50800" tIns="50800" rIns="50800" bIns="50800" numCol="1" spcCol="38100" rtlCol="0" fromWordArt="0" anchor="ctr" anchorCtr="0" forceAA="0" compatLnSpc="1">
+                        <a:prstTxWarp prst="textNoShape">
+                          <a:avLst/>
+                        </a:prstTxWarp>
+                        <a:noAutofit/>
+                      </wps:bodyPr>
+                    </wps:wsp>
+                  </a:graphicData>
+                </a:graphic>
+                <wp14:sizeRelH relativeFrom="margin">
+                  <wp14:pctWidth>0</wp14:pctWidth>
+                </wp14:sizeRelH>
+                <wp14:sizeRelV relativeFrom="margin">
+                  <wp14:pctHeight>0</wp14:pctHeight>
+                </wp14:sizeRelV>
+              </wp:anchor>
+            </w:drawing>
+          </mc:Choice>
+          <mc:Fallback>
+            <w:pict>
+              <v:roundrect w14:anchorId="3D886EA3" id="Rounded Rectangle 1073741827" o:spid="_x0000_s1026" style="position:absolute;margin-left:187.1pt;margin-top:43.65pt;width:13.05pt;height:13.35pt;z-index:251898880;visibility:visible;mso-wrap-style:square;mso-width-percent:0;mso-height-percent:0;mso-wrap-distance-left:9pt;mso-wrap-distance-top:0;mso-wrap-distance-right:9pt;mso-wrap-distance-bottom:0;mso-position-horizontal:absolute;mso-position-horizontal-relative:text;mso-position-vertical:absolute;mso-position-vertical-relative:text;mso-width-percent:0;mso-height-percent:0;mso-width-relative:margin;mso-height-relative:margin;v-text-anchor:middle" arcsize="10923f" o:gfxdata="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" filled="f" strokecolor="#1598cb [2404]" strokeweight="1pt">
+                <v:stroke dashstyle="dashDot" miterlimit="4" linestyle="thinThick" joinstyle="miter"/>
+                <v:textbox inset="4pt,4pt,4pt,4pt"/>
+              </v:roundrect>
+            </w:pict>
+          </mc:Fallback>
+        </mc:AlternateContent>
+      </w:r>
+      <w:r>
+        <w:rPr>
+          <w:noProof/>
+          <w14:textOutline w14:w="0" w14:cap="rnd" w14:cmpd="sng" w14:algn="ctr">
+            <w14:noFill/>
+            <w14:prstDash w14:val="solid"/>
+            <w14:bevel/>
+          </w14:textOutline>
+        </w:rPr>
+        <mc:AlternateContent>
+          <mc:Choice Requires="wps">
+            <w:drawing>
+              <wp:anchor distT="0" distB="0" distL="114300" distR="114300" simplePos="0" relativeHeight="251895808" behindDoc="0" locked="0" layoutInCell="1" allowOverlap="1" wp14:anchorId="240DEDA1" wp14:editId="1E0D2408">
+                <wp:simplePos x="0" y="0"/>
+                <wp:positionH relativeFrom="column">
+                  <wp:posOffset>2225537</wp:posOffset>
+                </wp:positionH>
+                <wp:positionV relativeFrom="paragraph">
+                  <wp:posOffset>444555</wp:posOffset>
+                </wp:positionV>
+                <wp:extent cx="1139080" cy="384865"/>
+                <wp:effectExtent l="12700" t="12700" r="17145" b="8890"/>
+                <wp:wrapNone/>
+                <wp:docPr id="1073741824" name="Rounded Rectangle 1073741824"/>
+                <wp:cNvGraphicFramePr/>
+                <a:graphic xmlns:a="http://schemas.openxmlformats.org/drawingml/2006/main">
+                  <a:graphicData uri="http://schemas.microsoft.com/office/word/2010/wordprocessingShape">
+                    <wps:wsp>
+                      <wps:cNvSpPr/>
+                      <wps:spPr>
+                        <a:xfrm>
+                          <a:off x="0" y="0"/>
+                          <a:ext cx="1139080" cy="384865"/>
+                        </a:xfrm>
+                        <a:prstGeom prst="roundRect">
+                          <a:avLst/>
+                        </a:prstGeom>
+                        <a:noFill/>
+                        <a:ln w="22225" cap="flat">
+                          <a:solidFill>
+                            <a:schemeClr val="accent1">
+                              <a:lumMod val="75000"/>
+                            </a:schemeClr>
+                          </a:solidFill>
+                          <a:miter lim="400000"/>
+                          <a:extLst>
+                            <a:ext uri="{C807C97D-BFC1-408E-A445-0C87EB9F89A2}">
+                              <ask:lineSketchStyleProps xmlns:ask="http://schemas.microsoft.com/office/drawing/2018/sketchyshapes" sd="1219033472">
+                                <a:custGeom>
+                                  <a:avLst/>
+                                  <a:gdLst>
+                                    <a:gd name="connsiteX0" fmla="*/ 0 w 5731565"/>
+                                    <a:gd name="connsiteY0" fmla="*/ 435122 h 2610678"/>
+                                    <a:gd name="connsiteX1" fmla="*/ 435122 w 5731565"/>
+                                    <a:gd name="connsiteY1" fmla="*/ 0 h 2610678"/>
+                                    <a:gd name="connsiteX2" fmla="*/ 5296443 w 5731565"/>
+                                    <a:gd name="connsiteY2" fmla="*/ 0 h 2610678"/>
+                                    <a:gd name="connsiteX3" fmla="*/ 5731565 w 5731565"/>
+                                    <a:gd name="connsiteY3" fmla="*/ 435122 h 2610678"/>
+                                    <a:gd name="connsiteX4" fmla="*/ 5731565 w 5731565"/>
+                                    <a:gd name="connsiteY4" fmla="*/ 2175556 h 2610678"/>
+                                    <a:gd name="connsiteX5" fmla="*/ 5296443 w 5731565"/>
+                                    <a:gd name="connsiteY5" fmla="*/ 2610678 h 2610678"/>
+                                    <a:gd name="connsiteX6" fmla="*/ 435122 w 5731565"/>
+                                    <a:gd name="connsiteY6" fmla="*/ 2610678 h 2610678"/>
+                                    <a:gd name="connsiteX7" fmla="*/ 0 w 5731565"/>
+                                    <a:gd name="connsiteY7" fmla="*/ 2175556 h 2610678"/>
+                                    <a:gd name="connsiteX8" fmla="*/ 0 w 5731565"/>
+                                    <a:gd name="connsiteY8" fmla="*/ 435122 h 2610678"/>
+                                  </a:gdLst>
+                                  <a:ahLst/>
+                                  <a:cxnLst>
+                                    <a:cxn ang="0">
+                                      <a:pos x="connsiteX0" y="connsiteY0"/>
+                                    </a:cxn>
+                                    <a:cxn ang="0">
+                                      <a:pos x="connsiteX1" y="connsiteY1"/>
+                                    </a:cxn>
+                                    <a:cxn ang="0">
+                                      <a:pos x="connsiteX2" y="connsiteY2"/>
+                                    </a:cxn>
+                                    <a:cxn ang="0">
+                                      <a:pos x="connsiteX3" y="connsiteY3"/>
+                                    </a:cxn>
+                                    <a:cxn ang="0">
+                                      <a:pos x="connsiteX4" y="connsiteY4"/>
+                                    </a:cxn>
+                                    <a:cxn ang="0">
+                                      <a:pos x="connsiteX5" y="connsiteY5"/>
+                                    </a:cxn>
+                                    <a:cxn ang="0">
+                                      <a:pos x="connsiteX6" y="connsiteY6"/>
+                                    </a:cxn>
+                                    <a:cxn ang="0">
+                                      <a:pos x="connsiteX7" y="connsiteY7"/>
+                                    </a:cxn>
+                                    <a:cxn ang="0">
+                                      <a:pos x="connsiteX8" y="connsiteY8"/>
+                                    </a:cxn>
+                                  </a:cxnLst>
+                                  <a:rect l="l" t="t" r="r" b="b"/>
+                                  <a:pathLst>
+                                    <a:path w="5731565" h="2610678" extrusionOk="0">
+                                      <a:moveTo>
+                                        <a:pt x="0" y="435122"/>
+                                      </a:moveTo>
+                                      <a:cubicBezTo>
+                                        <a:pt x="-2921" y="193009"/>
+                                        <a:pt x="181227" y="5098"/>
+                                        <a:pt x="435122" y="0"/>
+                                      </a:cubicBezTo>
+                                      <a:cubicBezTo>
+                                        <a:pt x="1844954" y="132882"/>
+                                        <a:pt x="3033933" y="-84951"/>
+                                        <a:pt x="5296443" y="0"/>
+                                      </a:cubicBezTo>
+                                      <a:cubicBezTo>
+                                        <a:pt x="5518476" y="17849"/>
+                                        <a:pt x="5723189" y="241109"/>
+                                        <a:pt x="5731565" y="435122"/>
+                                      </a:cubicBezTo>
+                                      <a:cubicBezTo>
+                                        <a:pt x="5849847" y="780141"/>
+                                        <a:pt x="5797355" y="1901217"/>
+                                        <a:pt x="5731565" y="2175556"/>
+                                      </a:cubicBezTo>
+                                      <a:cubicBezTo>
+                                        <a:pt x="5772263" y="2420695"/>
+                                        <a:pt x="5539199" y="2605646"/>
+                                        <a:pt x="5296443" y="2610678"/>
+                                      </a:cubicBezTo>
+                                      <a:cubicBezTo>
+                                        <a:pt x="4654827" y="2698317"/>
+                                        <a:pt x="1450419" y="2537999"/>
+                                        <a:pt x="435122" y="2610678"/>
+                                      </a:cubicBezTo>
+                                      <a:cubicBezTo>
+                                        <a:pt x="194486" y="2607582"/>
+                                        <a:pt x="-1736" y="2418279"/>
+                                        <a:pt x="0" y="2175556"/>
+                                      </a:cubicBezTo>
+                                      <a:cubicBezTo>
+                                        <a:pt x="48482" y="1561677"/>
+                                        <a:pt x="35159" y="865599"/>
+                                        <a:pt x="0" y="435122"/>
+                                      </a:cubicBezTo>
+                                      <a:close/>
+                                    </a:path>
+                                  </a:pathLst>
+                                </a:custGeom>
+                                <ask:type>
+                                  <ask:lineSketchNone/>
+                                </ask:type>
+                              </ask:lineSketchStyleProps>
+                            </a:ext>
+                          </a:extLst>
+                        </a:ln>
+                        <a:effectLst/>
+                        <a:sp3d/>
+                      </wps:spPr>
+                      <wps:style>
+                        <a:lnRef idx="0">
+                          <a:scrgbClr r="0" g="0" b="0"/>
+                        </a:lnRef>
+                        <a:fillRef idx="0">
+                          <a:scrgbClr r="0" g="0" b="0"/>
+                        </a:fillRef>
+                        <a:effectRef idx="0">
+                          <a:scrgbClr r="0" g="0" b="0"/>
+                        </a:effectRef>
+                        <a:fontRef idx="none"/>
+                      </wps:style>
+                      <wps:bodyPr rot="0" spcFirstLastPara="1" vertOverflow="overflow" horzOverflow="overflow" vert="horz" wrap="square" lIns="50800" tIns="50800" rIns="50800" bIns="50800" numCol="1" spcCol="38100" rtlCol="0" fromWordArt="0" anchor="ctr" anchorCtr="0" forceAA="0" compatLnSpc="1">
+                        <a:prstTxWarp prst="textNoShape">
+                          <a:avLst/>
+                        </a:prstTxWarp>
+                        <a:noAutofit/>
+                      </wps:bodyPr>
+                    </wps:wsp>
+                  </a:graphicData>
+                </a:graphic>
+                <wp14:sizeRelH relativeFrom="margin">
+                  <wp14:pctWidth>0</wp14:pctWidth>
+                </wp14:sizeRelH>
+                <wp14:sizeRelV relativeFrom="margin">
+                  <wp14:pctHeight>0</wp14:pctHeight>
+                </wp14:sizeRelV>
+              </wp:anchor>
+            </w:drawing>
+          </mc:Choice>
+          <mc:Fallback>
+            <w:pict>
+              <v:roundrect w14:anchorId="4351C096" id="Rounded Rectangle 1073741824" o:spid="_x0000_s1026" style="position:absolute;margin-left:175.25pt;margin-top:35pt;width:89.7pt;height:30.3pt;z-index:251895808;visibility:visible;mso-wrap-style:square;mso-width-percent:0;mso-height-percent:0;mso-wrap-distance-left:9pt;mso-wrap-distance-top:0;mso-wrap-distance-right:9pt;mso-wrap-distance-bottom:0;mso-position-horizontal:absolute;mso-position-horizontal-relative:text;mso-position-vertical:absolute;mso-position-vertical-relative:text;mso-width-percent:0;mso-height-percent:0;mso-width-relative:margin;mso-height-relative:margin;v-text-anchor:middle" arcsize="10923f" o:gfxdata="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" filled="f" strokecolor="#1598cb [2404]" strokeweight="1.75pt">
+                <v:stroke miterlimit="4" joinstyle="miter"/>
+                <v:textbox inset="4pt,4pt,4pt,4pt"/>
+              </v:roundrect>
+            </w:pict>
+          </mc:Fallback>
+        </mc:AlternateContent>
+      </w:r>
+      <w:r>
+        <w:rPr>
+          <w:noProof/>
+          <w14:textOutline w14:w="0" w14:cap="rnd" w14:cmpd="sng" w14:algn="ctr">
+            <w14:noFill/>
+            <w14:prstDash w14:val="solid"/>
+            <w14:bevel/>
+          </w14:textOutline>
+        </w:rPr>
+        <mc:AlternateContent>
+          <mc:Choice Requires="wps">
+            <w:drawing>
+              <wp:anchor distT="0" distB="0" distL="114300" distR="114300" simplePos="0" relativeHeight="251893760" behindDoc="0" locked="0" layoutInCell="1" allowOverlap="1" wp14:anchorId="7E603755" wp14:editId="7E84877C">
+                <wp:simplePos x="0" y="0"/>
+                <wp:positionH relativeFrom="column">
+                  <wp:posOffset>337212</wp:posOffset>
+                </wp:positionH>
+                <wp:positionV relativeFrom="paragraph">
+                  <wp:posOffset>173990</wp:posOffset>
+                </wp:positionV>
+                <wp:extent cx="1124374" cy="262255"/>
+                <wp:effectExtent l="0" t="0" r="0" b="0"/>
+                <wp:wrapNone/>
+                <wp:docPr id="52" name="Text Box 52"/>
+                <wp:cNvGraphicFramePr/>
+                <a:graphic xmlns:a="http://schemas.openxmlformats.org/drawingml/2006/main">
+                  <a:graphicData uri="http://schemas.microsoft.com/office/word/2010/wordprocessingShape">
+                    <wps:wsp>
+                      <wps:cNvSpPr txBox="1"/>
+                      <wps:spPr>
+                        <a:xfrm>
+                          <a:off x="0" y="0"/>
+                          <a:ext cx="1124374" cy="262255"/>
+                        </a:xfrm>
+                        <a:prstGeom prst="rect">
+                          <a:avLst/>
+                        </a:prstGeom>
+                        <a:noFill/>
+                        <a:ln w="12700" cap="flat">
+                          <a:noFill/>
+                          <a:miter lim="400000"/>
+                        </a:ln>
+                        <a:effectLst/>
+                        <a:sp3d/>
+                      </wps:spPr>
+                      <wps:style>
+                        <a:lnRef idx="0">
+                          <a:scrgbClr r="0" g="0" b="0"/>
+                        </a:lnRef>
+                        <a:fillRef idx="0">
+                          <a:scrgbClr r="0" g="0" b="0"/>
+                        </a:fillRef>
+                        <a:effectRef idx="0">
+                          <a:scrgbClr r="0" g="0" b="0"/>
+                        </a:effectRef>
+                        <a:fontRef idx="none"/>
+                      </wps:style>
+                      <wps:txbx>
+                        <w:txbxContent>
+                          <w:p>
+                            <w:pPr>
+                              <w:rPr>
+                                <w:rFonts w:ascii="Cavolini" w:hAnsi="Cavolini" w:cs="Cavolini"/>
+                                <w:sz w:val="18"/>
+                                <w:szCs w:val="18"/>
+                                <w:lang w:val="en-US"/>
+                              </w:rPr>
+                            </w:pPr>
+                            <w:r>
+                              <w:rPr>
+                                <w:rFonts w:ascii="Cavolini" w:hAnsi="Cavolini" w:cs="Cavolini"/>
+                                <w:sz w:val="18"/>
+                                <w:szCs w:val="18"/>
+                                <w:lang w:val="en-US"/>
+                              </w:rPr>
+                              <w:t>Host</w:t>
+                            </w:r>
+                          </w:p>
+                        </w:txbxContent>
+                      </wps:txbx>
+                      <wps:bodyPr rot="0" spcFirstLastPara="1" vertOverflow="overflow" horzOverflow="overflow" vert="horz" wrap="square" lIns="50800" tIns="50800" rIns="50800" bIns="50800" numCol="1" spcCol="38100" rtlCol="0" fromWordArt="0" anchor="t" anchorCtr="0" forceAA="0" compatLnSpc="1">
+                        <a:prstTxWarp prst="textNoShape">
+                          <a:avLst/>
+                        </a:prstTxWarp>
+                        <a:noAutofit/>
+                      </wps:bodyPr>
+                    </wps:wsp>
+                  </a:graphicData>
+                </a:graphic>
+                <wp14:sizeRelH relativeFrom="margin">
+                  <wp14:pctWidth>0</wp14:pctWidth>
+                </wp14:sizeRelH>
+                <wp14:sizeRelV relativeFrom="margin">
+                  <wp14:pctHeight>0</wp14:pctHeight>
+                </wp14:sizeRelV>
+              </wp:anchor>
+            </w:drawing>
+          </mc:Choice>
+          <mc:Fallback>
+            <w:pict>
+              <v:shape w14:anchorId="7E603755" id="Text Box 52" o:spid="_x0000_s1057" type="#_x0000_t202" style="position:absolute;margin-left:26.55pt;margin-top:13.7pt;width:88.55pt;height:20.65pt;z-index:251893760;visibility:visible;mso-wrap-style:square;mso-width-percent:0;mso-height-percent:0;mso-wrap-distance-left:9pt;mso-wrap-distance-top:0;mso-wrap-distance-right:9pt;mso-wrap-distance-bottom:0;mso-position-horizontal:absolute;mso-position-horizontal-relative:text;mso-position-vertical:absolute;mso-position-vertical-relative:text;mso-width-percent:0;mso-height-percent:0;mso-width-relative:margin;mso-height-relative:margin;v-text-anchor:top" o:gfxdata="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" filled="f" stroked="f" strokeweight="1pt">
+                <v:stroke miterlimit="4"/>
+                <v:textbox inset="4pt,4pt,4pt,4pt">
+                  <w:txbxContent>
+                    <w:p>
+                      <w:pPr>
+                        <w:rPr>
+                          <w:rFonts w:ascii="Cavolini" w:hAnsi="Cavolini" w:cs="Cavolini"/>
+                          <w:sz w:val="18"/>
+                          <w:szCs w:val="18"/>
+                          <w:lang w:val="en-US"/>
+                        </w:rPr>
+                      </w:pPr>
+                      <w:r>
+                        <w:rPr>
+                          <w:rFonts w:ascii="Cavolini" w:hAnsi="Cavolini" w:cs="Cavolini"/>
+                          <w:sz w:val="18"/>
+                          <w:szCs w:val="18"/>
+                          <w:lang w:val="en-US"/>
+                        </w:rPr>
+                        <w:t>Host</w:t>
+                      </w:r>
+                    </w:p>
+                  </w:txbxContent>
+                </v:textbox>
+              </v:shape>
+            </w:pict>
+          </mc:Fallback>
+        </mc:AlternateContent>
+      </w:r>
+      <w:r>
+        <w:rPr>
+          <w:noProof/>
+          <w14:textOutline w14:w="0" w14:cap="rnd" w14:cmpd="sng" w14:algn="ctr">
+            <w14:noFill/>
+            <w14:prstDash w14:val="solid"/>
+            <w14:bevel/>
+          </w14:textOutline>
+        </w:rPr>
+        <mc:AlternateContent>
+          <mc:Choice Requires="wps">
+            <w:drawing>
+              <wp:anchor distT="0" distB="0" distL="114300" distR="114300" simplePos="0" relativeHeight="251891712" behindDoc="0" locked="0" layoutInCell="1" allowOverlap="1" wp14:anchorId="5D269BF6" wp14:editId="5A62E349">
+                <wp:simplePos x="0" y="0"/>
+                <wp:positionH relativeFrom="column">
+                  <wp:posOffset>0</wp:posOffset>
+                </wp:positionH>
+                <wp:positionV relativeFrom="paragraph">
+                  <wp:posOffset>176613</wp:posOffset>
+                </wp:positionV>
+                <wp:extent cx="5731565" cy="2610678"/>
+                <wp:effectExtent l="12700" t="12700" r="8890" b="18415"/>
+                <wp:wrapNone/>
+                <wp:docPr id="30" name="Rounded Rectangle 30"/>
+                <wp:cNvGraphicFramePr/>
+                <a:graphic xmlns:a="http://schemas.openxmlformats.org/drawingml/2006/main">
+                  <a:graphicData uri="http://schemas.microsoft.com/office/word/2010/wordprocessingShape">
+                    <wps:wsp>
+                      <wps:cNvSpPr/>
+                      <wps:spPr>
+                        <a:xfrm>
+                          <a:off x="0" y="0"/>
+                          <a:ext cx="5731565" cy="2610678"/>
+                        </a:xfrm>
+                        <a:prstGeom prst="roundRect">
+                          <a:avLst/>
+                        </a:prstGeom>
+                        <a:noFill/>
+                        <a:ln w="22225" cap="flat">
+                          <a:solidFill>
+                            <a:schemeClr val="tx1"/>
+                          </a:solidFill>
+                          <a:miter lim="400000"/>
+                          <a:extLst>
+                            <a:ext uri="{C807C97D-BFC1-408E-A445-0C87EB9F89A2}">
+                              <ask:lineSketchStyleProps xmlns:ask="http://schemas.microsoft.com/office/drawing/2018/sketchyshapes" sd="1219033472">
+                                <a:custGeom>
+                                  <a:avLst/>
+                                  <a:gdLst>
+                                    <a:gd name="connsiteX0" fmla="*/ 0 w 5731565"/>
+                                    <a:gd name="connsiteY0" fmla="*/ 435122 h 2610678"/>
+                                    <a:gd name="connsiteX1" fmla="*/ 435122 w 5731565"/>
+                                    <a:gd name="connsiteY1" fmla="*/ 0 h 2610678"/>
+                                    <a:gd name="connsiteX2" fmla="*/ 5296443 w 5731565"/>
+                                    <a:gd name="connsiteY2" fmla="*/ 0 h 2610678"/>
+                                    <a:gd name="connsiteX3" fmla="*/ 5731565 w 5731565"/>
+                                    <a:gd name="connsiteY3" fmla="*/ 435122 h 2610678"/>
+                                    <a:gd name="connsiteX4" fmla="*/ 5731565 w 5731565"/>
+                                    <a:gd name="connsiteY4" fmla="*/ 2175556 h 2610678"/>
+                                    <a:gd name="connsiteX5" fmla="*/ 5296443 w 5731565"/>
+                                    <a:gd name="connsiteY5" fmla="*/ 2610678 h 2610678"/>
+                                    <a:gd name="connsiteX6" fmla="*/ 435122 w 5731565"/>
+                                    <a:gd name="connsiteY6" fmla="*/ 2610678 h 2610678"/>
+                                    <a:gd name="connsiteX7" fmla="*/ 0 w 5731565"/>
+                                    <a:gd name="connsiteY7" fmla="*/ 2175556 h 2610678"/>
+                                    <a:gd name="connsiteX8" fmla="*/ 0 w 5731565"/>
+                                    <a:gd name="connsiteY8" fmla="*/ 435122 h 2610678"/>
+                                  </a:gdLst>
+                                  <a:ahLst/>
+                                  <a:cxnLst>
+                                    <a:cxn ang="0">
+                                      <a:pos x="connsiteX0" y="connsiteY0"/>
+                                    </a:cxn>
+                                    <a:cxn ang="0">
+                                      <a:pos x="connsiteX1" y="connsiteY1"/>
+                                    </a:cxn>
+                                    <a:cxn ang="0">
+                                      <a:pos x="connsiteX2" y="connsiteY2"/>
+                                    </a:cxn>
+                                    <a:cxn ang="0">
+                                      <a:pos x="connsiteX3" y="connsiteY3"/>
+                                    </a:cxn>
+                                    <a:cxn ang="0">
+                                      <a:pos x="connsiteX4" y="connsiteY4"/>
+                                    </a:cxn>
+                                    <a:cxn ang="0">
+                                      <a:pos x="connsiteX5" y="connsiteY5"/>
+                                    </a:cxn>
+                                    <a:cxn ang="0">
+                                      <a:pos x="connsiteX6" y="connsiteY6"/>
+                                    </a:cxn>
+                                    <a:cxn ang="0">
+                                      <a:pos x="connsiteX7" y="connsiteY7"/>
+                                    </a:cxn>
+                                    <a:cxn ang="0">
+                                      <a:pos x="connsiteX8" y="connsiteY8"/>
+                                    </a:cxn>
+                                  </a:cxnLst>
+                                  <a:rect l="l" t="t" r="r" b="b"/>
+                                  <a:pathLst>
+                                    <a:path w="5731565" h="2610678" extrusionOk="0">
+                                      <a:moveTo>
+                                        <a:pt x="0" y="435122"/>
+                                      </a:moveTo>
+                                      <a:cubicBezTo>
+                                        <a:pt x="-2921" y="193009"/>
+                                        <a:pt x="181227" y="5098"/>
+                                        <a:pt x="435122" y="0"/>
+                                      </a:cubicBezTo>
+                                      <a:cubicBezTo>
+                                        <a:pt x="1844954" y="132882"/>
+                                        <a:pt x="3033933" y="-84951"/>
+                                        <a:pt x="5296443" y="0"/>
+                                      </a:cubicBezTo>
+                                      <a:cubicBezTo>
+                                        <a:pt x="5518476" y="17849"/>
+                                        <a:pt x="5723189" y="241109"/>
+                                        <a:pt x="5731565" y="435122"/>
+                                      </a:cubicBezTo>
+                                      <a:cubicBezTo>
+                                        <a:pt x="5849847" y="780141"/>
+                                        <a:pt x="5797355" y="1901217"/>
+                                        <a:pt x="5731565" y="2175556"/>
+                                      </a:cubicBezTo>
+                                      <a:cubicBezTo>
+                                        <a:pt x="5772263" y="2420695"/>
+                                        <a:pt x="5539199" y="2605646"/>
+                                        <a:pt x="5296443" y="2610678"/>
+                                      </a:cubicBezTo>
+                                      <a:cubicBezTo>
+                                        <a:pt x="4654827" y="2698317"/>
+                                        <a:pt x="1450419" y="2537999"/>
+                                        <a:pt x="435122" y="2610678"/>
+                                      </a:cubicBezTo>
+                                      <a:cubicBezTo>
+                                        <a:pt x="194486" y="2607582"/>
+                                        <a:pt x="-1736" y="2418279"/>
+                                        <a:pt x="0" y="2175556"/>
+                                      </a:cubicBezTo>
+                                      <a:cubicBezTo>
+                                        <a:pt x="48482" y="1561677"/>
+                                        <a:pt x="35159" y="865599"/>
+                                        <a:pt x="0" y="435122"/>
+                                      </a:cubicBezTo>
+                                      <a:close/>
+                                    </a:path>
+                                  </a:pathLst>
+                                </a:custGeom>
+                                <ask:type>
+                                  <ask:lineSketchNone/>
+                                </ask:type>
+                              </ask:lineSketchStyleProps>
+                            </a:ext>
+                          </a:extLst>
+                        </a:ln>
+                        <a:effectLst/>
+                        <a:sp3d/>
+                      </wps:spPr>
+                      <wps:style>
+                        <a:lnRef idx="0">
+                          <a:scrgbClr r="0" g="0" b="0"/>
+                        </a:lnRef>
+                        <a:fillRef idx="0">
+                          <a:scrgbClr r="0" g="0" b="0"/>
+                        </a:fillRef>
+                        <a:effectRef idx="0">
+                          <a:scrgbClr r="0" g="0" b="0"/>
+                        </a:effectRef>
+                        <a:fontRef idx="none"/>
+                      </wps:style>
+                      <wps:bodyPr rot="0" spcFirstLastPara="1" vertOverflow="overflow" horzOverflow="overflow" vert="horz" wrap="square" lIns="50800" tIns="50800" rIns="50800" bIns="50800" numCol="1" spcCol="38100" rtlCol="0" fromWordArt="0" anchor="ctr" anchorCtr="0" forceAA="0" compatLnSpc="1">
+                        <a:prstTxWarp prst="textNoShape">
+                          <a:avLst/>
+                        </a:prstTxWarp>
+                        <a:spAutoFit/>
+                      </wps:bodyPr>
+                    </wps:wsp>
+                  </a:graphicData>
+                </a:graphic>
+              </wp:anchor>
+            </w:drawing>
+          </mc:Choice>
+          <mc:Fallback>
+            <w:pict>
+              <v:roundrect w14:anchorId="61C9BA29" id="Rounded Rectangle 30" o:spid="_x0000_s1026" style="position:absolute;margin-left:0;margin-top:13.9pt;width:451.3pt;height:205.55pt;z-index:251891712;visibility:visible;mso-wrap-style:square;mso-wrap-distance-left:9pt;mso-wrap-distance-top:0;mso-wrap-distance-right:9pt;mso-wrap-distance-bottom:0;mso-position-horizontal:absolute;mso-position-horizontal-relative:text;mso-position-vertical:absolute;mso-position-vertical-relative:text;v-text-anchor:middle" arcsize="10923f" o:gfxdata="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" filled="f" strokecolor="black [3213]" strokeweight="1.75pt">
+                <v:stroke miterlimit="4" joinstyle="miter"/>
+                <v:textbox style="mso-fit-shape-to-text:t" inset="4pt,4pt,4pt,4pt"/>
+              </v:roundrect>
+            </w:pict>
+          </mc:Fallback>
+        </mc:AlternateContent>
+      </w:r>
+    </w:p>
+    <w:p/>
+    <w:p/>
+    <w:p/>
+    <w:p/>
+    <w:p/>
+    <w:p/>
+    <w:p>
+      <w:pPr>
+        <w:tabs>
+          <w:tab w:val="left" w:pos="425"/>
+        </w:tabs>
+      </w:pPr>
+    </w:p>
+    <w:p>
+      <w:pPr>
+        <w:pStyle w:val="Heading4"/>
+        <w:sectPr>
+          <w:type w:val="continuous"/>
+          <w:pgSz w:w="11900" w:h="16840"/>
+          <w:pgMar w:top="1440" w:right="1440" w:bottom="1440" w:left="1440" w:header="720" w:footer="860" w:gutter="0"/>
+          <w:cols w:space="720"/>
+        </w:sectPr>
+      </w:pPr>
+    </w:p>
+    <w:p>
+      <w:pPr>
+        <w:pStyle w:val="Heading4"/>
+      </w:pPr>
+      <w:r>
+        <w:t>Bind Mount</w:t>
+      </w:r>
+    </w:p>
+    <w:p>
+      <w:r>
+        <w:t>With bind mount, the host’s file system is used and mounted on the container using the -v flag with the run command.</w:t>
+      </w:r>
+    </w:p>
+    <w:p>
+      <w:r>
+        <w:t>$docker run -it -v &lt;absolute path&gt;:&lt;folder path in container&gt; project:1.0</w:t>
+      </w:r>
+    </w:p>
+    <w:p>
+      <w:r>
+        <w:t>So if you replace &lt;absolute path&gt; with “/Users/</w:t>
+      </w:r>
+      <w:proofErr w:type="spellStart"/>
+      <w:r>
+        <w:t>YourName</w:t>
+      </w:r>
+      <w:proofErr w:type="spellEnd"/>
+      <w:r>
+        <w:t>/Desktop/” an</w:t>
+      </w:r>
+      <w:r>
+        <w:t xml:space="preserve">d </w:t>
+      </w:r>
+      <w:r>
+        <w:t>&lt;folder path in container&gt; with “/desktop” your host desktop folder will be mounted in the container as /desktop and can be accessed from within it.</w:t>
+      </w:r>
+    </w:p>
+    <w:p>
+      <w:pPr>
+        <w:pStyle w:val="Heading4"/>
+      </w:pPr>
+    </w:p>
+    <w:p>
+      <w:pPr>
+        <w:pStyle w:val="Heading4"/>
+      </w:pPr>
+    </w:p>
+    <w:p>
+      <w:pPr>
+        <w:pStyle w:val="Heading4"/>
+      </w:pPr>
+    </w:p>
+    <w:p>
+      <w:pPr>
+        <w:pStyle w:val="Heading4"/>
+      </w:pPr>
+    </w:p>
+    <w:p/>
+    <w:p>
+      <w:pPr>
+        <w:pStyle w:val="Heading4"/>
+      </w:pPr>
+      <w:r>
+        <w:lastRenderedPageBreak/>
+        <w:t>Volume</w:t>
+      </w:r>
+    </w:p>
+    <w:p>
+      <w:r>
+        <w:t>Docker volume creates volumes in the docker space, which provides more direct control via the Docker C</w:t>
+      </w:r>
+      <w:r>
+        <w:t>LI.</w:t>
+      </w:r>
+    </w:p>
+    <w:p/>
+    <w:p>
+      <w:pPr>
+        <w:sectPr>
+          <w:type w:val="continuous"/>
+          <w:pgSz w:w="11900" w:h="16840"/>
+          <w:pgMar w:top="1440" w:right="1440" w:bottom="1440" w:left="1440" w:header="720" w:footer="860" w:gutter="0"/>
+          <w:cols w:space="720"/>
+        </w:sectPr>
+      </w:pPr>
+      <w:r>
+        <w:drawing>
+          <wp:anchor distT="0" distB="0" distL="114300" distR="114300" simplePos="0" relativeHeight="251926528" behindDoc="0" locked="0" layoutInCell="1" allowOverlap="1" wp14:anchorId="7F6E05B0" wp14:editId="1D676F6E">
+            <wp:simplePos x="0" y="0"/>
+            <wp:positionH relativeFrom="column">
+              <wp:posOffset>2012950</wp:posOffset>
+            </wp:positionH>
+            <wp:positionV relativeFrom="paragraph">
+              <wp:posOffset>12700</wp:posOffset>
+            </wp:positionV>
+            <wp:extent cx="3834765" cy="1892300"/>
+            <wp:effectExtent l="0" t="0" r="635" b="0"/>
+            <wp:wrapTight wrapText="bothSides">
+              <wp:wrapPolygon edited="0">
+                <wp:start x="0" y="0"/>
+                <wp:lineTo x="0" y="21455"/>
+                <wp:lineTo x="21532" y="21455"/>
+                <wp:lineTo x="21532" y="0"/>
+                <wp:lineTo x="0" y="0"/>
+              </wp:wrapPolygon>
+            </wp:wrapTight>
+            <wp:docPr id="1073741932" name="Picture 1073741932" descr="Text&#10;&#10;Description automatically generated"/>
+            <wp:cNvGraphicFramePr>
+              <a:graphicFrameLocks xmlns:a="http://schemas.openxmlformats.org/drawingml/2006/main" noChangeAspect="1"/>
+            </wp:cNvGraphicFramePr>
+            <a:graphic xmlns:a="http://schemas.openxmlformats.org/drawingml/2006/main">
+              <a:graphicData uri="http://schemas.openxmlformats.org/drawingml/2006/picture">
+                <pic:pic xmlns:pic="http://schemas.openxmlformats.org/drawingml/2006/picture">
+                  <pic:nvPicPr>
+                    <pic:cNvPr id="1073741932" name="Picture 1073741932" descr="Text&#10;&#10;Description automatically generated"/>
+                    <pic:cNvPicPr/>
+                  </pic:nvPicPr>
+                  <pic:blipFill>
+                    <a:blip r:embed="rId66"/>
+                    <a:stretch>
+                      <a:fillRect/>
+                    </a:stretch>
+                  </pic:blipFill>
+                  <pic:spPr>
+                    <a:xfrm>
+                      <a:off x="0" y="0"/>
+                      <a:ext cx="3834765" cy="1892300"/>
+                    </a:xfrm>
+                    <a:prstGeom prst="rect">
+                      <a:avLst/>
+                    </a:prstGeom>
+                  </pic:spPr>
+                </pic:pic>
+              </a:graphicData>
+            </a:graphic>
+            <wp14:sizeRelH relativeFrom="margin">
+              <wp14:pctWidth>0</wp14:pctWidth>
+            </wp14:sizeRelH>
+            <wp14:sizeRelV relativeFrom="margin">
+              <wp14:pctHeight>0</wp14:pctHeight>
+            </wp14:sizeRelV>
+          </wp:anchor>
+        </w:drawing>
+      </w:r>
+      <w:r>
+        <w:t>Volumes can be created and managed via the docker volume cli tool as shown</w:t>
+      </w:r>
+    </w:p>
+    <w:p/>
+    <w:p/>
+    <w:p/>
+    <w:p>
+      <w:r>
+        <w:drawing>
+          <wp:anchor distT="0" distB="0" distL="114300" distR="114300" simplePos="0" relativeHeight="251928576" behindDoc="0" locked="0" layoutInCell="1" allowOverlap="1" wp14:anchorId="00B51ACD" wp14:editId="4E38F276">
+            <wp:simplePos x="0" y="0"/>
+            <wp:positionH relativeFrom="column">
+              <wp:posOffset>2015458</wp:posOffset>
+            </wp:positionH>
+            <wp:positionV relativeFrom="paragraph">
+              <wp:posOffset>24792</wp:posOffset>
+            </wp:positionV>
+            <wp:extent cx="3834130" cy="1578610"/>
+            <wp:effectExtent l="0" t="0" r="1270" b="0"/>
+            <wp:wrapTight wrapText="bothSides">
+              <wp:wrapPolygon edited="0">
+                <wp:start x="0" y="0"/>
+                <wp:lineTo x="0" y="21374"/>
+                <wp:lineTo x="21536" y="21374"/>
+                <wp:lineTo x="21536" y="0"/>
+                <wp:lineTo x="0" y="0"/>
+              </wp:wrapPolygon>
+            </wp:wrapTight>
+            <wp:docPr id="1073741933" name="Picture 1073741933" descr="Text&#10;&#10;Description automatically generated"/>
+            <wp:cNvGraphicFramePr>
+              <a:graphicFrameLocks xmlns:a="http://schemas.openxmlformats.org/drawingml/2006/main" noChangeAspect="1"/>
+            </wp:cNvGraphicFramePr>
+            <a:graphic xmlns:a="http://schemas.openxmlformats.org/drawingml/2006/main">
+              <a:graphicData uri="http://schemas.openxmlformats.org/drawingml/2006/picture">
+                <pic:pic xmlns:pic="http://schemas.openxmlformats.org/drawingml/2006/picture">
+                  <pic:nvPicPr>
+                    <pic:cNvPr id="1073741933" name="Picture 1073741933" descr="Text&#10;&#10;Description automatically generated"/>
+                    <pic:cNvPicPr/>
+                  </pic:nvPicPr>
+                  <pic:blipFill>
+                    <a:blip r:embed="rId67"/>
+                    <a:stretch>
+                      <a:fillRect/>
+                    </a:stretch>
+                  </pic:blipFill>
+                  <pic:spPr>
+                    <a:xfrm>
+                      <a:off x="0" y="0"/>
+                      <a:ext cx="3834130" cy="1578610"/>
+                    </a:xfrm>
+                    <a:prstGeom prst="rect">
+                      <a:avLst/>
+                    </a:prstGeom>
+                  </pic:spPr>
+                </pic:pic>
+              </a:graphicData>
+            </a:graphic>
+            <wp14:sizeRelH relativeFrom="margin">
+              <wp14:pctWidth>0</wp14:pctWidth>
+            </wp14:sizeRelH>
+            <wp14:sizeRelV relativeFrom="margin">
+              <wp14:pctHeight>0</wp14:pctHeight>
+            </wp14:sizeRelV>
+          </wp:anchor>
+        </w:drawing>
+      </w:r>
+      <w:r>
+        <w:t>After creating a volume, we are unable to access the mount point in the picture</w:t>
+      </w:r>
+      <w:r>
+        <w:t>. To access the volume, we need to mount it with docker run and the -v flag like before.</w:t>
+      </w:r>
+    </w:p>
+    <w:p>
+      <w:r>
+        <w:t>$docker run -it -v &lt;</w:t>
+      </w:r>
+      <w:r>
+        <w:t>volume name</w:t>
+      </w:r>
+      <w:r>
+        <w:t>&gt;:&lt;folder path in container&gt; project:1.0</w:t>
+      </w:r>
+    </w:p>
+    <w:p>
+      <w:pPr>
+        <w:pStyle w:val="Heading4"/>
+      </w:pPr>
+      <w:r>
+        <w:t>Bind Mount vs Volume</w:t>
+      </w:r>
+    </w:p>
+    <w:p>
+      <w:r>
+        <w:t>Volumes are more reliable than bind mounts due to the fact that the host system is unable to directly access the volumes in the docker space. A user accidentally deleting a file on a host file system that is mounted and used in a container will be permanent.</w:t>
+      </w:r>
+    </w:p>
+    <w:p/>
+    <w:p/>
+    <w:p/>
+    <w:p/>
+    <w:p/>
+    <w:p>
+      <w:pPr>
+        <w:pStyle w:val="Heading3"/>
+      </w:pPr>
+      <w:proofErr w:type="spellStart"/>
+      <w:r>
+        <w:lastRenderedPageBreak/>
+        <w:t>Dockerfile</w:t>
+      </w:r>
+      <w:proofErr w:type="spellEnd"/>
+    </w:p>
+    <w:p>
+      <w:r>
+        <w:t>This section will require some knowledge of DevOps, I will try to give a brief overview of the normal process of development pre docker below.</w:t>
+      </w:r>
+    </w:p>
+    <w:p>
+      <w:r>
+        <w:t xml:space="preserve">In the past, when a new developer would join, they would need a huge amount of time configuring their development environment, this involves pulling the code from a repository, installing the projects dependencies locally, and then dealing with any incompatibilities with their systems. </w:t>
+      </w:r>
+      <w:r>
+        <w:t>The process for deployment was also the same.</w:t>
+      </w:r>
+    </w:p>
+    <w:p>
+      <w:r>
+        <w:t xml:space="preserve">Docker removes and automates these processes via a config file called </w:t>
+      </w:r>
+      <w:proofErr w:type="spellStart"/>
+      <w:r>
+        <w:t>Dockerfile</w:t>
+      </w:r>
+      <w:proofErr w:type="spellEnd"/>
+    </w:p>
+    <w:p>
+      <w:r>
+        <w:drawing>
+          <wp:anchor distT="0" distB="0" distL="114300" distR="114300" simplePos="0" relativeHeight="251930624" behindDoc="0" locked="0" layoutInCell="1" allowOverlap="1" wp14:anchorId="2A522912" wp14:editId="114AF4C1">
+            <wp:simplePos x="0" y="0"/>
+            <wp:positionH relativeFrom="column">
+              <wp:posOffset>-32892</wp:posOffset>
+            </wp:positionH>
+            <wp:positionV relativeFrom="paragraph">
+              <wp:posOffset>834517</wp:posOffset>
+            </wp:positionV>
+            <wp:extent cx="5727700" cy="3729355"/>
+            <wp:effectExtent l="0" t="0" r="0" b="4445"/>
+            <wp:wrapTight wrapText="bothSides">
+              <wp:wrapPolygon edited="0">
+                <wp:start x="0" y="0"/>
+                <wp:lineTo x="0" y="21552"/>
+                <wp:lineTo x="21552" y="21552"/>
+                <wp:lineTo x="21552" y="0"/>
+                <wp:lineTo x="0" y="0"/>
+              </wp:wrapPolygon>
+            </wp:wrapTight>
+            <wp:docPr id="1073741934" name="Picture 1073741934" descr="Text&#10;&#10;Description automatically generated"/>
+            <wp:cNvGraphicFramePr>
+              <a:graphicFrameLocks xmlns:a="http://schemas.openxmlformats.org/drawingml/2006/main" noChangeAspect="1"/>
+            </wp:cNvGraphicFramePr>
+            <a:graphic xmlns:a="http://schemas.openxmlformats.org/drawingml/2006/main">
+              <a:graphicData uri="http://schemas.openxmlformats.org/drawingml/2006/picture">
+                <pic:pic xmlns:pic="http://schemas.openxmlformats.org/drawingml/2006/picture">
+                  <pic:nvPicPr>
+                    <pic:cNvPr id="1073741934" name="Picture 1073741934" descr="Text&#10;&#10;Description automatically generated"/>
+                    <pic:cNvPicPr/>
+                  </pic:nvPicPr>
+                  <pic:blipFill>
+                    <a:blip r:embed="rId68"/>
+                    <a:stretch>
+                      <a:fillRect/>
+                    </a:stretch>
+                  </pic:blipFill>
+                  <pic:spPr>
+                    <a:xfrm>
+                      <a:off x="0" y="0"/>
+                      <a:ext cx="5727700" cy="3729355"/>
+                    </a:xfrm>
+                    <a:prstGeom prst="rect">
+                      <a:avLst/>
+                    </a:prstGeom>
+                  </pic:spPr>
+                </pic:pic>
+              </a:graphicData>
+            </a:graphic>
+          </wp:anchor>
+        </w:drawing>
+      </w:r>
+      <w:r>
+        <w:t xml:space="preserve">The example below is based on a simple </w:t>
+      </w:r>
+      <w:proofErr w:type="spellStart"/>
+      <w:r>
+        <w:t>javascript</w:t>
+      </w:r>
+      <w:proofErr w:type="spellEnd"/>
+      <w:r>
+        <w:t xml:space="preserve"> </w:t>
+      </w:r>
+      <w:proofErr w:type="spellStart"/>
+      <w:r>
+        <w:t>todolist</w:t>
+      </w:r>
+      <w:proofErr w:type="spellEnd"/>
+      <w:r>
+        <w:t xml:space="preserve"> project, the details for each command will change depending on languages, dependencies and frameworks used.</w:t>
+      </w:r>
+    </w:p>
+    <w:p>
+      <w:r>
+        <w:t xml:space="preserve">Docker isolates the code environment specified in the </w:t>
+      </w:r>
+      <w:proofErr w:type="spellStart"/>
+      <w:r>
+        <w:t>Dockerfile</w:t>
+      </w:r>
+      <w:proofErr w:type="spellEnd"/>
+      <w:r>
+        <w:t xml:space="preserve"> from the host machine using containers and the containers are the instances of the image that is built.</w:t>
+      </w:r>
+    </w:p>
+    <w:p>
+      <w:r>
+        <w:t xml:space="preserve">A </w:t>
+      </w:r>
+      <w:proofErr w:type="spellStart"/>
+      <w:r>
+        <w:t>Dockerfile</w:t>
+      </w:r>
+      <w:proofErr w:type="spellEnd"/>
+      <w:r>
+        <w:t xml:space="preserve"> is the blueprint Docker uses to build an image of your app.</w:t>
+      </w:r>
+    </w:p>
+    <w:p/>
+    <w:p>
+      <w:pPr>
+        <w:pStyle w:val="Heading4"/>
+      </w:pPr>
+      <w:proofErr w:type="spellStart"/>
+      <w:r>
+        <w:lastRenderedPageBreak/>
+        <w:t>Dockerfile</w:t>
+      </w:r>
+      <w:proofErr w:type="spellEnd"/>
+      <w:r>
+        <w:t xml:space="preserve"> Commands</w:t>
+      </w:r>
+    </w:p>
+    <w:p>
+      <w:r>
+        <w:t>Notice how every line starts with a red word in all caps? These are the commands docker have defined, we will go through the main ones, an up to date explanation for these commands can be found in their documentation.</w:t>
+      </w:r>
+    </w:p>
+    <w:p>
+      <w:pPr>
+        <w:pStyle w:val="ListParagraph"/>
+        <w:numPr>
+          <w:ilvl w:val="0"/>
+          <w:numId w:val="10"/>
+        </w:numPr>
+      </w:pPr>
+      <w:r>
+        <w:t>FROM - This tells Docker which base image to use or what should be the main platform for this image.</w:t>
+      </w:r>
+    </w:p>
+    <w:p>
+      <w:pPr>
+        <w:pStyle w:val="ListParagraph"/>
+      </w:pPr>
+    </w:p>
+    <w:p>
+      <w:pPr>
+        <w:pStyle w:val="ListParagraph"/>
+        <w:numPr>
+          <w:ilvl w:val="0"/>
+          <w:numId w:val="10"/>
+        </w:numPr>
+      </w:pPr>
+      <w:r>
+        <w:t>WORKDIR - This sets a working directory for other Docker instructions such as RUN and CMD, if we do not specify a working directory, we would need to provide a full path for running our app while using the RUN instruction.</w:t>
+      </w:r>
+    </w:p>
+    <w:p>
+      <w:pPr>
+        <w:pStyle w:val="ListParagraph"/>
+      </w:pPr>
+    </w:p>
+    <w:p>
+      <w:pPr>
+        <w:pStyle w:val="ListParagraph"/>
+        <w:numPr>
+          <w:ilvl w:val="0"/>
+          <w:numId w:val="10"/>
+        </w:numPr>
+      </w:pPr>
+      <w:r>
+        <w:t>ENV - This is an optional instruction used to specify various environment variables required for your app, such as when using flask, you may want to set the host to 0.0.0.0, which allows us to access the app using any IP within the container.</w:t>
+      </w:r>
+    </w:p>
+    <w:p>
+      <w:pPr>
+        <w:pStyle w:val="ListParagraph"/>
+      </w:pPr>
+    </w:p>
+    <w:p>
+      <w:pPr>
+        <w:pStyle w:val="ListParagraph"/>
+        <w:numPr>
+          <w:ilvl w:val="0"/>
+          <w:numId w:val="10"/>
+        </w:numPr>
+      </w:pPr>
+      <w:r>
+        <w:t>COPY - The copy instruction literally copies the file from one location to another, COPY SOURCE DESTINATION is the syntax.</w:t>
+      </w:r>
+    </w:p>
+    <w:p>
+      <w:pPr>
+        <w:pStyle w:val="ListParagraph"/>
+      </w:pPr>
+    </w:p>
+    <w:p>
+      <w:pPr>
+        <w:pStyle w:val="ListParagraph"/>
+        <w:numPr>
+          <w:ilvl w:val="0"/>
+          <w:numId w:val="10"/>
+        </w:numPr>
+      </w:pPr>
+      <w:r>
+        <w:t xml:space="preserve">RUN - This will execute any commands in a new layer on top of the current image and commit the results. The resulting committed image will be used for the next step in the </w:t>
+      </w:r>
+      <w:proofErr w:type="spellStart"/>
+      <w:r>
+        <w:t>Dockerfile</w:t>
+      </w:r>
+      <w:proofErr w:type="spellEnd"/>
+      <w:r>
+        <w:t>. This command creates a new layer and runs the commands provided as arguments in that layer.</w:t>
+      </w:r>
+    </w:p>
+    <w:p>
+      <w:pPr>
+        <w:pStyle w:val="ListParagraph"/>
+      </w:pPr>
+    </w:p>
+    <w:p>
+      <w:pPr>
+        <w:pStyle w:val="ListParagraph"/>
+        <w:numPr>
+          <w:ilvl w:val="0"/>
+          <w:numId w:val="10"/>
+        </w:numPr>
+      </w:pPr>
+      <w:r>
+        <w:t xml:space="preserve">CMD - This runs a command inside the container once a container is forked or created from an image. You can only have </w:t>
+      </w:r>
+      <w:r>
+        <w:rPr>
+          <w:b/>
+          <w:bCs/>
+        </w:rPr>
+        <w:t>one</w:t>
+      </w:r>
+      <w:r>
+        <w:rPr>
+          <w:b/>
+          <w:bCs/>
+        </w:rPr>
+        <w:t xml:space="preserve"> </w:t>
+      </w:r>
+      <w:r>
+        <w:t xml:space="preserve">CMD instruction in a </w:t>
+      </w:r>
+      <w:proofErr w:type="spellStart"/>
+      <w:r>
+        <w:t>Dockerfile</w:t>
+      </w:r>
+      <w:proofErr w:type="spellEnd"/>
+      <w:r>
+        <w:t>. If more CMD instructions are used, only the last one will be executed.</w:t>
+      </w:r>
+    </w:p>
+    <w:p>
+      <w:pPr>
+        <w:pStyle w:val="ListParagraph"/>
+      </w:pPr>
+    </w:p>
+    <w:p>
+      <w:pPr>
+        <w:pStyle w:val="ListParagraph"/>
+        <w:numPr>
+          <w:ilvl w:val="0"/>
+          <w:numId w:val="10"/>
+        </w:numPr>
+      </w:pPr>
+      <w:r>
+        <w:t>ENTRYPOINT - This can be used if to you want to configure your container as an executable. If you want to override CMD while running a container, use ENTRYPOINT</w:t>
+      </w:r>
+    </w:p>
+    <w:p>
+      <w:pPr>
+        <w:pStyle w:val="ListParagraph"/>
+      </w:pPr>
+    </w:p>
+    <w:p>
+      <w:pPr>
+        <w:pStyle w:val="ListParagraph"/>
+      </w:pPr>
+      <w:proofErr w:type="spellStart"/>
+      <w:r>
+        <w:t>Eg.</w:t>
+      </w:r>
+      <w:proofErr w:type="spellEnd"/>
+      <w:r>
+        <w:t xml:space="preserve"> ENTRYPOINT[“node”,”</w:t>
+      </w:r>
+      <w:proofErr w:type="spellStart"/>
+      <w:r>
+        <w:t>src</w:t>
+      </w:r>
+      <w:proofErr w:type="spellEnd"/>
+      <w:r>
+        <w:t>/index.js”]</w:t>
+      </w:r>
+    </w:p>
+    <w:p>
+      <w:pPr>
+        <w:pStyle w:val="ListParagraph"/>
+      </w:pPr>
+    </w:p>
+    <w:p>
+      <w:pPr>
+        <w:pStyle w:val="ListParagraph"/>
+      </w:pPr>
+    </w:p>
+    <w:p>
+      <w:pPr>
+        <w:pStyle w:val="Heading3"/>
+      </w:pPr>
+      <w:r>
+        <w:lastRenderedPageBreak/>
+        <w:t>Building An App Image</w:t>
+      </w:r>
+    </w:p>
+    <w:p/>
     <w:sectPr>
       <w:type w:val="continuous"/>
       <w:pgSz w:w="11900" w:h="16840"/>
@@ -15819,6 +19335,119 @@
     </w:lvl>
   </w:abstractNum>
   <w:abstractNum w:abstractNumId="2" w15:restartNumberingAfterBreak="0">
+    <w:nsid w:val="31CE7989"/>
+    <w:multiLevelType w:val="hybridMultilevel"/>
+    <w:tmpl w:val="9AD204E2"/>
+    <w:lvl w:ilvl="0" w:tplc="08090003">
+      <w:start w:val="1"/>
+      <w:numFmt w:val="bullet"/>
+      <w:lvlText w:val="o"/>
+      <w:lvlJc w:val="left"/>
+      <w:pPr>
+        <w:ind w:left="720" w:hanging="360"/>
+      </w:pPr>
+      <w:rPr>
+        <w:rFonts w:ascii="Courier New" w:hAnsi="Courier New" w:cs="Courier New" w:hint="default"/>
+      </w:rPr>
+    </w:lvl>
+    <w:lvl w:ilvl="1" w:tplc="08090003">
+      <w:start w:val="1"/>
+      <w:numFmt w:val="bullet"/>
+      <w:lvlText w:val="o"/>
+      <w:lvlJc w:val="left"/>
+      <w:pPr>
+        <w:ind w:left="1440" w:hanging="360"/>
+      </w:pPr>
+      <w:rPr>
+        <w:rFonts w:ascii="Courier New" w:hAnsi="Courier New" w:cs="Courier New" w:hint="default"/>
+      </w:rPr>
+    </w:lvl>
+    <w:lvl w:ilvl="2" w:tplc="08090005">
+      <w:start w:val="1"/>
+      <w:numFmt w:val="bullet"/>
+      <w:lvlText w:val=""/>
+      <w:lvlJc w:val="left"/>
+      <w:pPr>
+        <w:ind w:left="2160" w:hanging="360"/>
+      </w:pPr>
+      <w:rPr>
+        <w:rFonts w:ascii="Wingdings" w:hAnsi="Wingdings" w:hint="default"/>
+      </w:rPr>
+    </w:lvl>
+    <w:lvl w:ilvl="3" w:tplc="08090001" w:tentative="1">
+      <w:start w:val="1"/>
+      <w:numFmt w:val="bullet"/>
+      <w:lvlText w:val=""/>
+      <w:lvlJc w:val="left"/>
+      <w:pPr>
+        <w:ind w:left="2880" w:hanging="360"/>
+      </w:pPr>
+      <w:rPr>
+        <w:rFonts w:ascii="Symbol" w:hAnsi="Symbol" w:hint="default"/>
+      </w:rPr>
+    </w:lvl>
+    <w:lvl w:ilvl="4" w:tplc="08090003" w:tentative="1">
+      <w:start w:val="1"/>
+      <w:numFmt w:val="bullet"/>
+      <w:lvlText w:val="o"/>
+      <w:lvlJc w:val="left"/>
+      <w:pPr>
+        <w:ind w:left="3600" w:hanging="360"/>
+      </w:pPr>
+      <w:rPr>
+        <w:rFonts w:ascii="Courier New" w:hAnsi="Courier New" w:cs="Courier New" w:hint="default"/>
+      </w:rPr>
+    </w:lvl>
+    <w:lvl w:ilvl="5" w:tplc="08090005" w:tentative="1">
+      <w:start w:val="1"/>
+      <w:numFmt w:val="bullet"/>
+      <w:lvlText w:val=""/>
+      <w:lvlJc w:val="left"/>
+      <w:pPr>
+        <w:ind w:left="4320" w:hanging="360"/>
+      </w:pPr>
+      <w:rPr>
+        <w:rFonts w:ascii="Wingdings" w:hAnsi="Wingdings" w:hint="default"/>
+      </w:rPr>
+    </w:lvl>
+    <w:lvl w:ilvl="6" w:tplc="08090001" w:tentative="1">
+      <w:start w:val="1"/>
+      <w:numFmt w:val="bullet"/>
+      <w:lvlText w:val=""/>
+      <w:lvlJc w:val="left"/>
+      <w:pPr>
+        <w:ind w:left="5040" w:hanging="360"/>
+      </w:pPr>
+      <w:rPr>
+        <w:rFonts w:ascii="Symbol" w:hAnsi="Symbol" w:hint="default"/>
+      </w:rPr>
+    </w:lvl>
+    <w:lvl w:ilvl="7" w:tplc="08090003" w:tentative="1">
+      <w:start w:val="1"/>
+      <w:numFmt w:val="bullet"/>
+      <w:lvlText w:val="o"/>
+      <w:lvlJc w:val="left"/>
+      <w:pPr>
+        <w:ind w:left="5760" w:hanging="360"/>
+      </w:pPr>
+      <w:rPr>
+        <w:rFonts w:ascii="Courier New" w:hAnsi="Courier New" w:cs="Courier New" w:hint="default"/>
+      </w:rPr>
+    </w:lvl>
+    <w:lvl w:ilvl="8" w:tplc="08090005" w:tentative="1">
+      <w:start w:val="1"/>
+      <w:numFmt w:val="bullet"/>
+      <w:lvlText w:val=""/>
+      <w:lvlJc w:val="left"/>
+      <w:pPr>
+        <w:ind w:left="6480" w:hanging="360"/>
+      </w:pPr>
+      <w:rPr>
+        <w:rFonts w:ascii="Wingdings" w:hAnsi="Wingdings" w:hint="default"/>
+      </w:rPr>
+    </w:lvl>
+  </w:abstractNum>
+  <w:abstractNum w:abstractNumId="3" w15:restartNumberingAfterBreak="0">
     <w:nsid w:val="416E5484"/>
     <w:multiLevelType w:val="hybridMultilevel"/>
     <w:tmpl w:val="34121DF2"/>
@@ -15904,7 +19533,7 @@
       </w:pPr>
     </w:lvl>
   </w:abstractNum>
-  <w:abstractNum w:abstractNumId="3" w15:restartNumberingAfterBreak="0">
+  <w:abstractNum w:abstractNumId="4" w15:restartNumberingAfterBreak="0">
     <w:nsid w:val="4C68664C"/>
     <w:multiLevelType w:val="hybridMultilevel"/>
     <w:tmpl w:val="CA60761A"/>
@@ -16017,7 +19646,7 @@
       </w:rPr>
     </w:lvl>
   </w:abstractNum>
-  <w:abstractNum w:abstractNumId="4" w15:restartNumberingAfterBreak="0">
+  <w:abstractNum w:abstractNumId="5" w15:restartNumberingAfterBreak="0">
     <w:nsid w:val="52793462"/>
     <w:multiLevelType w:val="hybridMultilevel"/>
     <w:tmpl w:val="C8366C58"/>
@@ -16130,7 +19759,7 @@
       </w:rPr>
     </w:lvl>
   </w:abstractNum>
-  <w:abstractNum w:abstractNumId="5" w15:restartNumberingAfterBreak="0">
+  <w:abstractNum w:abstractNumId="6" w15:restartNumberingAfterBreak="0">
     <w:nsid w:val="5F046136"/>
     <w:multiLevelType w:val="hybridMultilevel"/>
     <w:tmpl w:val="D344768A"/>
@@ -16219,7 +19848,7 @@
       </w:pPr>
     </w:lvl>
   </w:abstractNum>
-  <w:abstractNum w:abstractNumId="6" w15:restartNumberingAfterBreak="0">
+  <w:abstractNum w:abstractNumId="7" w15:restartNumberingAfterBreak="0">
     <w:nsid w:val="66C011FA"/>
     <w:multiLevelType w:val="hybridMultilevel"/>
     <w:tmpl w:val="C0E481EE"/>
@@ -16332,7 +19961,7 @@
       </w:rPr>
     </w:lvl>
   </w:abstractNum>
-  <w:abstractNum w:abstractNumId="7" w15:restartNumberingAfterBreak="0">
+  <w:abstractNum w:abstractNumId="8" w15:restartNumberingAfterBreak="0">
     <w:nsid w:val="7B1B1237"/>
     <w:multiLevelType w:val="multilevel"/>
     <w:tmpl w:val="C9A2F952"/>
@@ -16421,7 +20050,7 @@
       </w:pPr>
     </w:lvl>
   </w:abstractNum>
-  <w:abstractNum w:abstractNumId="8" w15:restartNumberingAfterBreak="0">
+  <w:abstractNum w:abstractNumId="9" w15:restartNumberingAfterBreak="0">
     <w:nsid w:val="7E4314F0"/>
     <w:multiLevelType w:val="hybridMultilevel"/>
     <w:tmpl w:val="ED187826"/>
@@ -16511,31 +20140,34 @@
     </w:lvl>
   </w:abstractNum>
   <w:num w:numId="1">
-    <w:abstractNumId w:val="5"/>
+    <w:abstractNumId w:val="6"/>
   </w:num>
   <w:num w:numId="2">
+    <w:abstractNumId w:val="9"/>
+  </w:num>
+  <w:num w:numId="3">
     <w:abstractNumId w:val="8"/>
   </w:num>
-  <w:num w:numId="3">
-    <w:abstractNumId w:val="7"/>
-  </w:num>
   <w:num w:numId="4">
-    <w:abstractNumId w:val="2"/>
+    <w:abstractNumId w:val="3"/>
   </w:num>
   <w:num w:numId="5">
     <w:abstractNumId w:val="1"/>
   </w:num>
   <w:num w:numId="6">
-    <w:abstractNumId w:val="6"/>
+    <w:abstractNumId w:val="7"/>
   </w:num>
   <w:num w:numId="7">
-    <w:abstractNumId w:val="4"/>
+    <w:abstractNumId w:val="5"/>
   </w:num>
   <w:num w:numId="8">
-    <w:abstractNumId w:val="3"/>
+    <w:abstractNumId w:val="4"/>
   </w:num>
   <w:num w:numId="9">
     <w:abstractNumId w:val="0"/>
+  </w:num>
+  <w:num w:numId="10">
+    <w:abstractNumId w:val="2"/>
   </w:num>
 </w:numbering>
 </file>
@@ -17023,6 +20655,26 @@
       <w:szCs w:val="24"/>
     </w:rPr>
   </w:style>
+  <w:style w:type="paragraph" w:styleId="Heading4">
+    <w:name w:val="heading 4"/>
+    <w:basedOn w:val="Normal"/>
+    <w:next w:val="Normal"/>
+    <w:link w:val="Heading4Char"/>
+    <w:uiPriority w:val="9"/>
+    <w:unhideWhenUsed/>
+    <w:qFormat/>
+    <w:rsid w:val="00491A5F"/>
+    <w:pPr>
+      <w:keepNext/>
+      <w:keepLines/>
+      <w:spacing w:before="40" w:after="0"/>
+      <w:outlineLvl w:val="3"/>
+    </w:pPr>
+    <w:rPr>
+      <w:rFonts w:asciiTheme="majorHAnsi" w:eastAsiaTheme="majorEastAsia" w:hAnsiTheme="majorHAnsi" w:cstheme="majorBidi"/>
+      <w:color w:val="1598CB" w:themeColor="accent1" w:themeShade="BF"/>
+    </w:rPr>
+  </w:style>
   <w:style w:type="character" w:default="1" w:styleId="DefaultParagraphFont">
     <w:name w:val="Default Paragraph Font"/>
     <w:uiPriority w:val="1"/>
@@ -17216,6 +20868,24 @@
       <w:ind w:left="720"/>
       <w:contextualSpacing/>
     </w:pPr>
+  </w:style>
+  <w:style w:type="character" w:customStyle="1" w:styleId="Heading4Char">
+    <w:name w:val="Heading 4 Char"/>
+    <w:basedOn w:val="DefaultParagraphFont"/>
+    <w:link w:val="Heading4"/>
+    <w:uiPriority w:val="9"/>
+    <w:rsid w:val="00491A5F"/>
+    <w:rPr>
+      <w:rFonts w:asciiTheme="majorHAnsi" w:eastAsiaTheme="majorEastAsia" w:hAnsiTheme="majorHAnsi" w:cstheme="majorBidi"/>
+      <w:color w:val="1598CB" w:themeColor="accent1" w:themeShade="BF"/>
+      <w:sz w:val="24"/>
+      <w:szCs w:val="24"/>
+      <w14:textOutline w14:w="0" w14:cap="flat" w14:cmpd="sng" w14:algn="ctr">
+        <w14:noFill/>
+        <w14:prstDash w14:val="solid"/>
+        <w14:bevel/>
+      </w14:textOutline>
+    </w:rPr>
   </w:style>
 </w:styles>
 </file>

</xml_diff>